<commit_message>
Q2.2 is done: 1) chose discrete diodes and bridges 2)added datasheets to a new folder 3)Added to the report 4) compared discrete and module diode rectifiers
</commit_message>
<xml_diff>
--- a/Report_EE463_Project1.docx
+++ b/Report_EE463_Project1.docx
@@ -927,8 +927,6 @@
           <w:szCs w:val="23"/>
         </w:rPr>
       </w:pPr>
-      <w:bookmarkStart w:id="0" w:name="_GoBack"/>
-      <w:bookmarkEnd w:id="0"/>
     </w:p>
     <w:p>
       <w:pPr>
@@ -1154,6 +1152,9 @@
       <w:pPr>
         <w:jc w:val="center"/>
       </w:pPr>
+      <w:r>
+        <w:t>Figure 1</w:t>
+      </w:r>
     </w:p>
     <w:p>
       <w:pPr>
@@ -1207,6 +1208,20 @@
             </a:graphic>
           </wp:inline>
         </w:drawing>
+      </w:r>
+    </w:p>
+    <w:p>
+      <w:pPr>
+        <w:jc w:val="center"/>
+        <w:rPr>
+          <w:b/>
+        </w:rPr>
+      </w:pPr>
+      <w:r>
+        <w:rPr>
+          <w:b/>
+        </w:rPr>
+        <w:t>Figure 2</w:t>
       </w:r>
     </w:p>
     <w:p>
@@ -1266,6 +1281,12 @@
           <w:b/>
         </w:rPr>
       </w:pPr>
+      <w:r>
+        <w:rPr>
+          <w:b/>
+        </w:rPr>
+        <w:t>Figure 3</w:t>
+      </w:r>
     </w:p>
     <w:p>
       <w:pPr>
@@ -1274,6 +1295,14 @@
           <w:b/>
         </w:rPr>
       </w:pPr>
+    </w:p>
+    <w:p>
+      <w:pPr>
+        <w:jc w:val="center"/>
+        <w:rPr>
+          <w:b/>
+        </w:rPr>
+      </w:pPr>
       <w:r>
         <w:t xml:space="preserve">Q2.2) </w:t>
       </w:r>
@@ -1291,11 +1320,7 @@
         <w:t xml:space="preserve">Q2.2) </w:t>
       </w:r>
     </w:p>
-    <w:p>
-      <w:pPr>
-        <w:jc w:val="center"/>
-      </w:pPr>
-    </w:p>
+    <w:p/>
     <w:p>
       <w:pPr>
         <w:jc w:val="center"/>
@@ -1342,23 +1367,218 @@
       </w:r>
     </w:p>
     <w:p>
-      <w:r>
-        <w:t xml:space="preserve">In the figure when Vs in its positive cycle D1 and D2 is on so the current passing them is equal to Id and voltage drop of them is equal to Von; whereas the voltage </w:t>
+      <w:pPr>
+        <w:jc w:val="center"/>
+      </w:pPr>
+      <w:r>
+        <w:t>Figure 4</w:t>
+      </w:r>
+    </w:p>
+    <w:p>
+      <w:r>
+        <w:t xml:space="preserve">In </w:t>
+      </w:r>
+      <w:r>
+        <w:t>F</w:t>
+      </w:r>
+      <w:r>
+        <w:t>igure</w:t>
+      </w:r>
+      <w:r>
+        <w:t xml:space="preserve"> 4</w:t>
+      </w:r>
+      <w:r>
+        <w:t xml:space="preserve"> when Vs in its positive cycle D1 and D2 is on so the current passing them is equal to </w:t>
+      </w:r>
+      <w:proofErr w:type="spellStart"/>
+      <w:r>
+        <w:t>I</w:t>
+      </w:r>
+      <w:r>
+        <w:rPr>
+          <w:vertAlign w:val="subscript"/>
+        </w:rPr>
+        <w:t>line</w:t>
+      </w:r>
+      <w:proofErr w:type="spellEnd"/>
+      <w:r>
+        <w:t xml:space="preserve"> and voltage drop of them is equal to </w:t>
+      </w:r>
+      <w:r>
+        <w:t>zero since the diodes are ideal</w:t>
+      </w:r>
+      <w:r>
+        <w:t xml:space="preserve">; whereas the voltage </w:t>
+      </w:r>
+      <w:r>
+        <w:t>drops</w:t>
+      </w:r>
+      <w:r>
+        <w:t xml:space="preserve"> on D3 and D4 </w:t>
+      </w:r>
+      <w:r>
+        <w:t>are</w:t>
+      </w:r>
+      <w:r>
+        <w:t xml:space="preserve"> equal to V</w:t>
+      </w:r>
+      <w:r>
+        <w:rPr>
+          <w:vertAlign w:val="subscript"/>
+        </w:rPr>
+        <w:t>s</w:t>
+      </w:r>
+      <w:r>
+        <w:rPr>
+          <w:vertAlign w:val="subscript"/>
+        </w:rPr>
+        <w:t xml:space="preserve"> </w:t>
+      </w:r>
+    </w:p>
+    <w:p>
+      <w:r>
+        <w:t>In figure 5, the plots showing voltage drop and the current passing through on a single diode</w:t>
+      </w:r>
+      <w:r>
+        <w:t xml:space="preserve"> in steady state</w:t>
+      </w:r>
+      <w:r>
+        <w:t xml:space="preserve"> is shown. </w:t>
+      </w:r>
+      <w:r>
+        <w:t xml:space="preserve"> For simulation we used the third load in part 2.1.</w:t>
+      </w:r>
+    </w:p>
+    <w:p>
+      <w:pPr>
+        <w:jc w:val="center"/>
+      </w:pPr>
+      <w:r>
+        <w:rPr>
+          <w:noProof/>
+        </w:rPr>
+        <w:lastRenderedPageBreak/>
+        <w:drawing>
+          <wp:inline distT="0" distB="0" distL="0" distR="0" wp14:anchorId="389A4112" wp14:editId="092B59B5">
+            <wp:extent cx="5760720" cy="3832225"/>
+            <wp:effectExtent l="0" t="0" r="0" b="0"/>
+            <wp:docPr id="3" name="Picture 3"/>
+            <wp:cNvGraphicFramePr>
+              <a:graphicFrameLocks xmlns:a="http://schemas.openxmlformats.org/drawingml/2006/main" noChangeAspect="1"/>
+            </wp:cNvGraphicFramePr>
+            <a:graphic xmlns:a="http://schemas.openxmlformats.org/drawingml/2006/main">
+              <a:graphicData uri="http://schemas.openxmlformats.org/drawingml/2006/picture">
+                <pic:pic xmlns:pic="http://schemas.openxmlformats.org/drawingml/2006/picture">
+                  <pic:nvPicPr>
+                    <pic:cNvPr id="1" name=""/>
+                    <pic:cNvPicPr/>
+                  </pic:nvPicPr>
+                  <pic:blipFill>
+                    <a:blip r:embed="rId12"/>
+                    <a:stretch>
+                      <a:fillRect/>
+                    </a:stretch>
+                  </pic:blipFill>
+                  <pic:spPr>
+                    <a:xfrm>
+                      <a:off x="0" y="0"/>
+                      <a:ext cx="5760720" cy="3832225"/>
+                    </a:xfrm>
+                    <a:prstGeom prst="rect">
+                      <a:avLst/>
+                    </a:prstGeom>
+                  </pic:spPr>
+                </pic:pic>
+              </a:graphicData>
+            </a:graphic>
+          </wp:inline>
+        </w:drawing>
+      </w:r>
+    </w:p>
+    <w:p>
+      <w:pPr>
+        <w:jc w:val="center"/>
+        <w:rPr>
+          <w:i/>
+        </w:rPr>
+      </w:pPr>
+      <w:r>
+        <w:rPr>
+          <w:i/>
+        </w:rPr>
+        <w:t>Figure 5: V</w:t>
+      </w:r>
+      <w:r>
+        <w:rPr>
+          <w:i/>
+        </w:rPr>
+        <w:t>oltage drop and the current passing through on a single diode in steady state</w:t>
+      </w:r>
+    </w:p>
+    <w:p>
+      <w:pPr>
+        <w:ind w:firstLine="708"/>
+        <w:jc w:val="both"/>
+      </w:pPr>
+      <w:r>
+        <w:t xml:space="preserve">To select a practical diode for an application several parameters should be considered such as absolute ratings and how they change with temperature rise, thermal parameter, static electrical parameters to evaluate conduction loss, </w:t>
+      </w:r>
+      <w:r>
+        <w:t xml:space="preserve">and dynamic parameters to evaluate switching losses. However, for this particular circuit frequency of the grid is 50 Hz which makes some dynamic parameters such as forward &amp; reverse recovery time and switching losses insignificant. </w:t>
+      </w:r>
+      <w:r>
+        <w:t xml:space="preserve">A </w:t>
       </w:r>
       <w:proofErr w:type="gramStart"/>
       <w:r>
-        <w:t>drop</w:t>
+        <w:t>general purpose</w:t>
       </w:r>
       <w:proofErr w:type="gramEnd"/>
       <w:r>
-        <w:t xml:space="preserve"> on D3 and D4 is equal to Vs.</w:t>
-      </w:r>
-    </w:p>
-    <w:p>
-      <w:r>
-        <w:t xml:space="preserve">Therefore; for </w:t>
-      </w:r>
-      <w:proofErr w:type="gramStart"/>
+        <w:t xml:space="preserve"> diode with standard recovery time should be sufficient.</w:t>
+      </w:r>
+    </w:p>
+    <w:p>
+      <w:pPr>
+        <w:ind w:firstLine="708"/>
+        <w:jc w:val="both"/>
+      </w:pPr>
+      <w:r>
+        <w:t>From Figure 5, the peak voltage drop on diodes is 326.6</w:t>
+      </w:r>
+      <w:r>
+        <w:t>V</w:t>
+      </w:r>
+      <w:r>
+        <w:t xml:space="preserve"> whereas </w:t>
+      </w:r>
+      <w:proofErr w:type="spellStart"/>
+      <w:r>
+        <w:t>V</w:t>
+      </w:r>
+      <w:r>
+        <w:rPr>
+          <w:vertAlign w:val="subscript"/>
+        </w:rPr>
+        <w:t>av</w:t>
+      </w:r>
+      <w:proofErr w:type="spellEnd"/>
+      <w:r>
+        <w:t xml:space="preserve"> is 104</w:t>
+      </w:r>
+      <w:r>
+        <w:t>V</w:t>
+      </w:r>
+      <w:r>
+        <w:t xml:space="preserve"> whereas, </w:t>
+      </w:r>
+      <w:r>
+        <w:t>the maximum repetitive current passing is 8.5</w:t>
+      </w:r>
+      <w:r>
+        <w:t xml:space="preserve">A and </w:t>
+      </w:r>
+      <w:proofErr w:type="spellStart"/>
       <w:r>
         <w:t>I</w:t>
       </w:r>
@@ -1366,22 +1586,193 @@
         <w:rPr>
           <w:vertAlign w:val="subscript"/>
         </w:rPr>
-        <w:t>F(</w:t>
-      </w:r>
-      <w:proofErr w:type="gramEnd"/>
+        <w:t>av</w:t>
+      </w:r>
+      <w:proofErr w:type="spellEnd"/>
       <w:r>
         <w:rPr>
           <w:vertAlign w:val="subscript"/>
         </w:rPr>
-        <w:t>av)</w:t>
-      </w:r>
-      <w:r>
-        <w:t xml:space="preserve">        </w:t>
-      </w:r>
+        <w:t xml:space="preserve"> </w:t>
+      </w:r>
+      <w:r>
+        <w:t>is 4.158A.</w:t>
+      </w:r>
+    </w:p>
+    <w:p>
+      <w:pPr>
+        <w:ind w:firstLine="708"/>
+        <w:jc w:val="both"/>
+      </w:pPr>
+      <w:r>
+        <w:t>To choose a</w:t>
+      </w:r>
+      <w:r>
+        <w:t xml:space="preserve"> discrete diode limiting factors will be maximum repetitive peak voltage (Let’s look for a diode with 400V) and I</w:t>
+      </w:r>
+      <w:r>
+        <w:rPr>
+          <w:vertAlign w:val="subscript"/>
+        </w:rPr>
+        <w:t xml:space="preserve">f(av) </w:t>
+      </w:r>
+      <w:r>
+        <w:t>(Let’s look for a diode with 5-6 Amps).  We can use 6A4 diode</w:t>
+      </w:r>
+      <w:r>
+        <w:t xml:space="preserve"> for $0.176</w:t>
+      </w:r>
+      <w:r>
+        <w:t xml:space="preserve"> from </w:t>
+      </w:r>
+      <w:r>
+        <w:t>Micro Commercial Components</w:t>
+      </w:r>
+      <w:r>
+        <w:t xml:space="preserve"> ( </w:t>
+      </w:r>
+      <w:hyperlink r:id="rId13" w:history="1">
+        <w:r>
+          <w:rPr>
+            <w:rStyle w:val="Hyperlink"/>
+          </w:rPr>
+          <w:t>http://www.mccsemi.com/u</w:t>
+        </w:r>
+        <w:r>
+          <w:rPr>
+            <w:rStyle w:val="Hyperlink"/>
+          </w:rPr>
+          <w:t>p</w:t>
+        </w:r>
+        <w:r>
+          <w:rPr>
+            <w:rStyle w:val="Hyperlink"/>
+          </w:rPr>
+          <w:t>_pdf/6A05-6A10(R-6).pdf</w:t>
+        </w:r>
+      </w:hyperlink>
+      <w:r>
+        <w:t xml:space="preserve"> ) or </w:t>
+      </w:r>
+      <w:r>
+        <w:t>S5GC diode</w:t>
+      </w:r>
+      <w:r>
+        <w:t xml:space="preserve"> for $0.15</w:t>
+      </w:r>
+      <w:r>
+        <w:t xml:space="preserve"> from Diodes Incorporated (</w:t>
+      </w:r>
+      <w:hyperlink r:id="rId14" w:history="1">
+        <w:r>
+          <w:rPr>
+            <w:rStyle w:val="Hyperlink"/>
+          </w:rPr>
+          <w:t>https://www.diodes.com/assets/Datasheets/ds16007.pdf</w:t>
+        </w:r>
+      </w:hyperlink>
+      <w:r>
+        <w:t xml:space="preserve"> ).</w:t>
+      </w:r>
+    </w:p>
+    <w:p>
+      <w:pPr>
+        <w:ind w:firstLine="708"/>
+        <w:jc w:val="both"/>
+      </w:pPr>
+      <w:r>
+        <w:t>To choose a single-phase diode rectifier module we should look for 9-9.5 Amp output rectified output current and again similar maximum repetitive peak voltage values under standard purpose</w:t>
+      </w:r>
+      <w:r>
+        <w:t xml:space="preserve"> single phase</w:t>
+      </w:r>
+      <w:r>
+        <w:t xml:space="preserve"> bridges section. </w:t>
+      </w:r>
+      <w:r>
+        <w:t xml:space="preserve">Note that I searched for 10Amps because there were less options in 9Amps. We can use </w:t>
+      </w:r>
+      <w:r>
+        <w:t>MP10 04G-G</w:t>
+      </w:r>
+      <w:r>
+        <w:t xml:space="preserve"> for $1.61 or </w:t>
+      </w:r>
+      <w:r>
+        <w:t>GBU 1004-G</w:t>
+      </w:r>
+      <w:r>
+        <w:t xml:space="preserve"> for $1.33 </w:t>
+      </w:r>
+      <w:r>
+        <w:t>(</w:t>
+      </w:r>
+      <w:hyperlink r:id="rId15" w:history="1">
+        <w:r>
+          <w:rPr>
+            <w:rStyle w:val="Hyperlink"/>
+          </w:rPr>
+          <w:t>http://www.comchiptech.com/admin/files/product/GBU10005-G%20Thru402044.%20GBU1010-G%20RevC.pdf</w:t>
+        </w:r>
+      </w:hyperlink>
+      <w:r>
+        <w:t xml:space="preserve"> )</w:t>
+      </w:r>
+      <w:r>
+        <w:t xml:space="preserve">from </w:t>
+      </w:r>
+      <w:proofErr w:type="spellStart"/>
+      <w:r>
+        <w:t>Comchip</w:t>
+      </w:r>
+      <w:proofErr w:type="spellEnd"/>
+      <w:r>
+        <w:t xml:space="preserve"> Technology (</w:t>
+      </w:r>
+      <w:hyperlink r:id="rId16" w:history="1">
+        <w:r>
+          <w:rPr>
+            <w:rStyle w:val="Hyperlink"/>
+          </w:rPr>
+          <w:t>http://www.comchiptech.com/admin/files/product/MP10005G-G%20Thru242784.%20MP1010G-G%20RevC.pdf</w:t>
+        </w:r>
+      </w:hyperlink>
+      <w:r>
+        <w:t xml:space="preserve"> )</w:t>
+      </w:r>
+    </w:p>
+    <w:p>
+      <w:pPr>
+        <w:ind w:firstLine="708"/>
+        <w:jc w:val="both"/>
+      </w:pPr>
+      <w:r>
+        <w:t xml:space="preserve">Obviously, buying four discrete diodes is a cheaper solution. From maximum ratings points of view using discrete diodes is a better selection as well. Also, by using discrete devices we can increase </w:t>
+      </w:r>
+      <w:r>
+        <w:lastRenderedPageBreak/>
+        <w:t xml:space="preserve">the surface area, this could be useful to decrease thermal rise. </w:t>
+      </w:r>
+      <w:bookmarkStart w:id="0" w:name="_GoBack"/>
+      <w:bookmarkEnd w:id="0"/>
+      <w:r>
+        <w:t>However, t</w:t>
+      </w:r>
+      <w:r>
+        <w:t>he power modules are normally assembled in relatively small area to save space and this is the main advantage of the modules.</w:t>
+      </w:r>
+    </w:p>
+    <w:p>
+      <w:pPr>
+        <w:ind w:firstLine="708"/>
+      </w:pPr>
     </w:p>
     <w:p>
       <w:pPr>
         <w:pStyle w:val="Heading2"/>
+        <w:rPr>
+          <w:b w:val="0"/>
+        </w:rPr>
       </w:pPr>
     </w:p>
     <w:p>
@@ -1707,6 +2098,95 @@
       </w:pPr>
     </w:lvl>
   </w:abstractNum>
+  <w:abstractNum w:abstractNumId="3" w15:restartNumberingAfterBreak="0">
+    <w:nsid w:val="5E187745"/>
+    <w:multiLevelType w:val="hybridMultilevel"/>
+    <w:tmpl w:val="3F1A3414"/>
+    <w:lvl w:ilvl="0" w:tplc="320A0C7C">
+      <w:start w:val="1"/>
+      <w:numFmt w:val="decimal"/>
+      <w:lvlText w:val="%1)"/>
+      <w:lvlJc w:val="left"/>
+      <w:pPr>
+        <w:ind w:left="785" w:hanging="360"/>
+      </w:pPr>
+      <w:rPr>
+        <w:rFonts w:hint="default"/>
+      </w:rPr>
+    </w:lvl>
+    <w:lvl w:ilvl="1" w:tplc="041F0019" w:tentative="1">
+      <w:start w:val="1"/>
+      <w:numFmt w:val="lowerLetter"/>
+      <w:lvlText w:val="%2."/>
+      <w:lvlJc w:val="left"/>
+      <w:pPr>
+        <w:ind w:left="1505" w:hanging="360"/>
+      </w:pPr>
+    </w:lvl>
+    <w:lvl w:ilvl="2" w:tplc="041F001B" w:tentative="1">
+      <w:start w:val="1"/>
+      <w:numFmt w:val="lowerRoman"/>
+      <w:lvlText w:val="%3."/>
+      <w:lvlJc w:val="right"/>
+      <w:pPr>
+        <w:ind w:left="2225" w:hanging="180"/>
+      </w:pPr>
+    </w:lvl>
+    <w:lvl w:ilvl="3" w:tplc="041F000F" w:tentative="1">
+      <w:start w:val="1"/>
+      <w:numFmt w:val="decimal"/>
+      <w:lvlText w:val="%4."/>
+      <w:lvlJc w:val="left"/>
+      <w:pPr>
+        <w:ind w:left="2945" w:hanging="360"/>
+      </w:pPr>
+    </w:lvl>
+    <w:lvl w:ilvl="4" w:tplc="041F0019" w:tentative="1">
+      <w:start w:val="1"/>
+      <w:numFmt w:val="lowerLetter"/>
+      <w:lvlText w:val="%5."/>
+      <w:lvlJc w:val="left"/>
+      <w:pPr>
+        <w:ind w:left="3665" w:hanging="360"/>
+      </w:pPr>
+    </w:lvl>
+    <w:lvl w:ilvl="5" w:tplc="041F001B" w:tentative="1">
+      <w:start w:val="1"/>
+      <w:numFmt w:val="lowerRoman"/>
+      <w:lvlText w:val="%6."/>
+      <w:lvlJc w:val="right"/>
+      <w:pPr>
+        <w:ind w:left="4385" w:hanging="180"/>
+      </w:pPr>
+    </w:lvl>
+    <w:lvl w:ilvl="6" w:tplc="041F000F" w:tentative="1">
+      <w:start w:val="1"/>
+      <w:numFmt w:val="decimal"/>
+      <w:lvlText w:val="%7."/>
+      <w:lvlJc w:val="left"/>
+      <w:pPr>
+        <w:ind w:left="5105" w:hanging="360"/>
+      </w:pPr>
+    </w:lvl>
+    <w:lvl w:ilvl="7" w:tplc="041F0019" w:tentative="1">
+      <w:start w:val="1"/>
+      <w:numFmt w:val="lowerLetter"/>
+      <w:lvlText w:val="%8."/>
+      <w:lvlJc w:val="left"/>
+      <w:pPr>
+        <w:ind w:left="5825" w:hanging="360"/>
+      </w:pPr>
+    </w:lvl>
+    <w:lvl w:ilvl="8" w:tplc="041F001B" w:tentative="1">
+      <w:start w:val="1"/>
+      <w:numFmt w:val="lowerRoman"/>
+      <w:lvlText w:val="%9."/>
+      <w:lvlJc w:val="right"/>
+      <w:pPr>
+        <w:ind w:left="6545" w:hanging="180"/>
+      </w:pPr>
+    </w:lvl>
+  </w:abstractNum>
   <w:num w:numId="1">
     <w:abstractNumId w:val="2"/>
   </w:num>
@@ -1715,6 +2195,9 @@
   </w:num>
   <w:num w:numId="3">
     <w:abstractNumId w:val="0"/>
+  </w:num>
+  <w:num w:numId="4">
+    <w:abstractNumId w:val="3"/>
   </w:num>
 </w:numbering>
 </file>
@@ -2193,7 +2676,6 @@
   <w:style w:type="character" w:default="1" w:styleId="DefaultParagraphFont">
     <w:name w:val="Default Paragraph Font"/>
     <w:uiPriority w:val="1"/>
-    <w:semiHidden/>
     <w:unhideWhenUsed/>
   </w:style>
   <w:style w:type="table" w:default="1" w:styleId="TableNormal">
@@ -2329,6 +2811,30 @@
       <w:sz w:val="26"/>
       <w:szCs w:val="26"/>
       <w:lang w:val="en-US"/>
+    </w:rPr>
+  </w:style>
+  <w:style w:type="character" w:styleId="UnresolvedMention">
+    <w:name w:val="Unresolved Mention"/>
+    <w:basedOn w:val="DefaultParagraphFont"/>
+    <w:uiPriority w:val="99"/>
+    <w:semiHidden/>
+    <w:unhideWhenUsed/>
+    <w:rsid w:val="007C6339"/>
+    <w:rPr>
+      <w:color w:val="605E5C"/>
+      <w:shd w:val="clear" w:color="auto" w:fill="E1DFDD"/>
+    </w:rPr>
+  </w:style>
+  <w:style w:type="character" w:styleId="FollowedHyperlink">
+    <w:name w:val="FollowedHyperlink"/>
+    <w:basedOn w:val="DefaultParagraphFont"/>
+    <w:uiPriority w:val="99"/>
+    <w:semiHidden/>
+    <w:unhideWhenUsed/>
+    <w:rsid w:val="00C378B9"/>
+    <w:rPr>
+      <w:color w:val="954F72" w:themeColor="followedHyperlink"/>
+      <w:u w:val="single"/>
     </w:rPr>
   </w:style>
 </w:styles>

</xml_diff>

<commit_message>
Q2.3 is done: 1) Explained how to choose capacitance value 2) Simulated cct with RC load, obtained Vout 3) Wrote the report 4)Added the datasheet to the datasheet folder
</commit_message>
<xml_diff>
--- a/Report_EE463_Project1.docx
+++ b/Report_EE463_Project1.docx
@@ -1617,13 +1617,10 @@
         <w:t xml:space="preserve">f(av) </w:t>
       </w:r>
       <w:r>
-        <w:t>(Let’s look for a diode with 5-6 Amps).  We can use 6A4 diode</w:t>
-      </w:r>
-      <w:r>
-        <w:t xml:space="preserve"> for $0.176</w:t>
-      </w:r>
-      <w:r>
-        <w:t xml:space="preserve"> from </w:t>
+        <w:t xml:space="preserve">(Let’s look for a diode with 5-6 Amps).  </w:t>
+      </w:r>
+      <w:r>
+        <w:t xml:space="preserve">We can use 6A4 diode for $0.176 from </w:t>
       </w:r>
       <w:r>
         <w:t>Micro Commercial Components</w:t>
@@ -1636,7 +1633,19 @@
           <w:rPr>
             <w:rStyle w:val="Hyperlink"/>
           </w:rPr>
-          <w:t>http://www.mccsemi.com/u</w:t>
+          <w:t>http://www.mccsemi.co</w:t>
+        </w:r>
+        <w:r>
+          <w:rPr>
+            <w:rStyle w:val="Hyperlink"/>
+          </w:rPr>
+          <w:t>m</w:t>
+        </w:r>
+        <w:r>
+          <w:rPr>
+            <w:rStyle w:val="Hyperlink"/>
+          </w:rPr>
+          <w:t>/u</w:t>
         </w:r>
         <w:r>
           <w:rPr>
@@ -1652,23 +1661,26 @@
         </w:r>
       </w:hyperlink>
       <w:r>
-        <w:t xml:space="preserve"> ) or </w:t>
-      </w:r>
-      <w:r>
-        <w:t>S5GC diode</w:t>
-      </w:r>
-      <w:r>
-        <w:t xml:space="preserve"> for $0.15</w:t>
-      </w:r>
-      <w:r>
-        <w:t xml:space="preserve"> from Diodes Incorporated (</w:t>
+        <w:t xml:space="preserve"> ) or S5GC diode for $0.15 from Diodes Incorporated (</w:t>
       </w:r>
       <w:hyperlink r:id="rId14" w:history="1">
         <w:r>
           <w:rPr>
             <w:rStyle w:val="Hyperlink"/>
           </w:rPr>
-          <w:t>https://www.diodes.com/assets/Datasheets/ds16007.pdf</w:t>
+          <w:t>https://www.diodes.com/assets/Datasheets/ds16007.</w:t>
+        </w:r>
+        <w:r>
+          <w:rPr>
+            <w:rStyle w:val="Hyperlink"/>
+          </w:rPr>
+          <w:t>p</w:t>
+        </w:r>
+        <w:r>
+          <w:rPr>
+            <w:rStyle w:val="Hyperlink"/>
+          </w:rPr>
+          <w:t>df</w:t>
         </w:r>
       </w:hyperlink>
       <w:r>
@@ -1712,7 +1724,19 @@
           <w:rPr>
             <w:rStyle w:val="Hyperlink"/>
           </w:rPr>
-          <w:t>http://www.comchiptech.com/admin/files/product/GBU10005-G%20Thru402044.%20GBU1010-G%20RevC.pdf</w:t>
+          <w:t>http://www.comchiptech.com/admin/files/produ</w:t>
+        </w:r>
+        <w:r>
+          <w:rPr>
+            <w:rStyle w:val="Hyperlink"/>
+          </w:rPr>
+          <w:t>c</w:t>
+        </w:r>
+        <w:r>
+          <w:rPr>
+            <w:rStyle w:val="Hyperlink"/>
+          </w:rPr>
+          <w:t>t/GBU10005-G%20Thru402044.%20GBU1010-G%20RevC.pdf</w:t>
         </w:r>
       </w:hyperlink>
       <w:r>
@@ -1734,7 +1758,19 @@
           <w:rPr>
             <w:rStyle w:val="Hyperlink"/>
           </w:rPr>
-          <w:t>http://www.comchiptech.com/admin/files/product/MP10005G-G%20Thru242784.%20MP1010G-G%20RevC.pdf</w:t>
+          <w:t>http://www.comchiptech.com/admin</w:t>
+        </w:r>
+        <w:r>
+          <w:rPr>
+            <w:rStyle w:val="Hyperlink"/>
+          </w:rPr>
+          <w:t>/</w:t>
+        </w:r>
+        <w:r>
+          <w:rPr>
+            <w:rStyle w:val="Hyperlink"/>
+          </w:rPr>
+          <w:t>files/product/MP10005G-G%20Thru242784.%20MP1010G-G%20RevC.pdf</w:t>
         </w:r>
       </w:hyperlink>
       <w:r>
@@ -1751,20 +1787,666 @@
       </w:r>
       <w:r>
         <w:lastRenderedPageBreak/>
-        <w:t xml:space="preserve">the surface area, this could be useful to decrease thermal rise. </w:t>
+        <w:t>the surface area, this could be useful to decrease thermal rise. However, t</w:t>
+      </w:r>
+      <w:r>
+        <w:t>he power modules are normally assembled in relatively small area to save space and this is the main advantage of the modules.</w:t>
+      </w:r>
+    </w:p>
+    <w:p>
+      <w:pPr>
+        <w:ind w:firstLine="708"/>
+        <w:jc w:val="both"/>
+      </w:pPr>
+    </w:p>
+    <w:p>
+      <w:pPr>
+        <w:pStyle w:val="Heading2"/>
+      </w:pPr>
+      <w:r>
+        <w:t xml:space="preserve">Q2.3) </w:t>
+      </w:r>
+    </w:p>
+    <w:p>
+      <w:r>
+        <w:t>From Figure 6, we can see that V</w:t>
+      </w:r>
+      <w:r>
+        <w:rPr>
+          <w:vertAlign w:val="subscript"/>
+        </w:rPr>
+        <w:t>RRM</w:t>
+      </w:r>
+      <w:r>
+        <w:t xml:space="preserve"> of the 100</w:t>
+      </w:r>
+      <w:r>
+        <w:rPr>
+          <w:rFonts w:cstheme="minorHAnsi"/>
+        </w:rPr>
+        <w:t>Ω</w:t>
+      </w:r>
+      <w:r>
+        <w:t xml:space="preserve"> load is 327V</w:t>
+      </w:r>
+      <w:r>
+        <w:t xml:space="preserve"> according to this </w:t>
+      </w:r>
+      <w:proofErr w:type="spellStart"/>
+      <w:r>
+        <w:t>I</w:t>
+      </w:r>
+      <w:r>
+        <w:rPr>
+          <w:vertAlign w:val="subscript"/>
+        </w:rPr>
+        <w:t>load</w:t>
+      </w:r>
+      <w:proofErr w:type="spellEnd"/>
+      <w:r>
+        <w:t xml:space="preserve"> is in phase with Figure 6 and peaks at 3.27A;</w:t>
+      </w:r>
+      <w:r>
+        <w:t xml:space="preserve"> therefore, we need to find the required capacitance for </w:t>
+      </w:r>
+      <w:r>
+        <w:t>output voltage ripple smaller than</w:t>
+      </w:r>
+      <w:r>
+        <w:t xml:space="preserve"> 65V</w:t>
+      </w:r>
+      <w:r>
+        <w:t>.</w:t>
+      </w:r>
+    </w:p>
+    <w:p>
+      <w:pPr>
+        <w:jc w:val="center"/>
+      </w:pPr>
+      <w:r>
+        <w:rPr>
+          <w:noProof/>
+        </w:rPr>
+        <w:drawing>
+          <wp:inline distT="0" distB="0" distL="0" distR="0" wp14:anchorId="6D9AC314" wp14:editId="04F00DA7">
+            <wp:extent cx="5760720" cy="3030220"/>
+            <wp:effectExtent l="0" t="0" r="0" b="0"/>
+            <wp:docPr id="5" name="Picture 5"/>
+            <wp:cNvGraphicFramePr>
+              <a:graphicFrameLocks xmlns:a="http://schemas.openxmlformats.org/drawingml/2006/main" noChangeAspect="1"/>
+            </wp:cNvGraphicFramePr>
+            <a:graphic xmlns:a="http://schemas.openxmlformats.org/drawingml/2006/main">
+              <a:graphicData uri="http://schemas.openxmlformats.org/drawingml/2006/picture">
+                <pic:pic xmlns:pic="http://schemas.openxmlformats.org/drawingml/2006/picture">
+                  <pic:nvPicPr>
+                    <pic:cNvPr id="1" name=""/>
+                    <pic:cNvPicPr/>
+                  </pic:nvPicPr>
+                  <pic:blipFill>
+                    <a:blip r:embed="rId17"/>
+                    <a:stretch>
+                      <a:fillRect/>
+                    </a:stretch>
+                  </pic:blipFill>
+                  <pic:spPr>
+                    <a:xfrm>
+                      <a:off x="0" y="0"/>
+                      <a:ext cx="5760720" cy="3030220"/>
+                    </a:xfrm>
+                    <a:prstGeom prst="rect">
+                      <a:avLst/>
+                    </a:prstGeom>
+                  </pic:spPr>
+                </pic:pic>
+              </a:graphicData>
+            </a:graphic>
+          </wp:inline>
+        </w:drawing>
+      </w:r>
+    </w:p>
+    <w:p>
+      <w:pPr>
+        <w:jc w:val="center"/>
+      </w:pPr>
+      <w:r>
+        <w:t xml:space="preserve">Figure 6: </w:t>
+      </w:r>
+      <w:proofErr w:type="spellStart"/>
+      <w:r>
+        <w:t>V</w:t>
+      </w:r>
+      <w:r>
+        <w:rPr>
+          <w:vertAlign w:val="subscript"/>
+        </w:rPr>
+        <w:t>out</w:t>
+      </w:r>
+      <w:proofErr w:type="spellEnd"/>
+      <w:r>
+        <w:rPr>
+          <w:vertAlign w:val="subscript"/>
+        </w:rPr>
+        <w:t xml:space="preserve"> </w:t>
+      </w:r>
+      <w:r>
+        <w:t>of 100</w:t>
+      </w:r>
+      <w:r>
+        <w:rPr>
+          <w:rFonts w:cstheme="minorHAnsi"/>
+        </w:rPr>
+        <w:t>Ω</w:t>
+      </w:r>
+      <w:r>
+        <w:t xml:space="preserve"> load</w:t>
+      </w:r>
+    </w:p>
+    <w:p>
+      <w:r>
+        <w:t xml:space="preserve">To choose </w:t>
+      </w:r>
+      <w:r>
+        <w:t xml:space="preserve">the required capacitance </w:t>
+      </w:r>
+      <w:r>
+        <w:t xml:space="preserve">time constant </w:t>
+      </w:r>
+      <w:r>
+        <w:t>should be significantly</w:t>
+      </w:r>
+      <w:r>
+        <w:t xml:space="preserve"> longer than the time interval between the successive peaks of the rectified waveform</w:t>
+      </w:r>
+      <w:r>
+        <w:t xml:space="preserve"> (1). When the ripple is small compared to the output peak voltage it behaves (2)</w:t>
+      </w:r>
+      <w:r>
+        <w:t xml:space="preserve"> where </w:t>
+      </w:r>
+      <w:proofErr w:type="spellStart"/>
+      <w:r>
+        <w:t>I</w:t>
+      </w:r>
+      <w:r>
+        <w:rPr>
+          <w:vertAlign w:val="subscript"/>
+        </w:rPr>
+        <w:t>load</w:t>
+      </w:r>
+      <w:proofErr w:type="spellEnd"/>
+      <w:r>
+        <w:t xml:space="preserve"> is the maximum load current</w:t>
+      </w:r>
+      <w:r>
+        <w:t>.</w:t>
+      </w:r>
+    </w:p>
+    <w:p>
+      <w:pPr>
+        <w:jc w:val="center"/>
+        <w:rPr>
+          <w:rFonts w:eastAsiaTheme="minorEastAsia"/>
+        </w:rPr>
+      </w:pPr>
+      <m:oMath>
+        <m:r>
+          <w:rPr>
+            <w:rFonts w:ascii="Cambria Math" w:hAnsi="Cambria Math"/>
+          </w:rPr>
+          <m:t>τ=</m:t>
+        </m:r>
+        <m:sSub>
+          <m:sSubPr>
+            <m:ctrlPr>
+              <w:rPr>
+                <w:rFonts w:ascii="Cambria Math" w:hAnsi="Cambria Math"/>
+                <w:i/>
+              </w:rPr>
+            </m:ctrlPr>
+          </m:sSubPr>
+          <m:e>
+            <m:r>
+              <w:rPr>
+                <w:rFonts w:ascii="Cambria Math" w:hAnsi="Cambria Math"/>
+              </w:rPr>
+              <m:t>R</m:t>
+            </m:r>
+          </m:e>
+          <m:sub>
+            <m:r>
+              <w:rPr>
+                <w:rFonts w:ascii="Cambria Math" w:hAnsi="Cambria Math"/>
+              </w:rPr>
+              <m:t>load</m:t>
+            </m:r>
+          </m:sub>
+        </m:sSub>
+        <m:r>
+          <w:rPr>
+            <w:rFonts w:ascii="Cambria Math" w:hAnsi="Cambria Math"/>
+          </w:rPr>
+          <m:t>*C≫</m:t>
+        </m:r>
+        <m:f>
+          <m:fPr>
+            <m:ctrlPr>
+              <w:rPr>
+                <w:rFonts w:ascii="Cambria Math" w:hAnsi="Cambria Math"/>
+                <w:i/>
+              </w:rPr>
+            </m:ctrlPr>
+          </m:fPr>
+          <m:num>
+            <m:r>
+              <w:rPr>
+                <w:rFonts w:ascii="Cambria Math" w:hAnsi="Cambria Math"/>
+              </w:rPr>
+              <m:t>1</m:t>
+            </m:r>
+          </m:num>
+          <m:den>
+            <m:r>
+              <w:rPr>
+                <w:rFonts w:ascii="Cambria Math" w:hAnsi="Cambria Math"/>
+              </w:rPr>
+              <m:t>2</m:t>
+            </m:r>
+            <m:sSub>
+              <m:sSubPr>
+                <m:ctrlPr>
+                  <w:rPr>
+                    <w:rFonts w:ascii="Cambria Math" w:hAnsi="Cambria Math"/>
+                    <w:i/>
+                  </w:rPr>
+                </m:ctrlPr>
+              </m:sSubPr>
+              <m:e>
+                <m:r>
+                  <w:rPr>
+                    <w:rFonts w:ascii="Cambria Math" w:hAnsi="Cambria Math"/>
+                  </w:rPr>
+                  <m:t>f</m:t>
+                </m:r>
+              </m:e>
+              <m:sub>
+                <m:r>
+                  <w:rPr>
+                    <w:rFonts w:ascii="Cambria Math" w:hAnsi="Cambria Math"/>
+                  </w:rPr>
+                  <m:t>line</m:t>
+                </m:r>
+              </m:sub>
+            </m:sSub>
+          </m:den>
+        </m:f>
+      </m:oMath>
+      <w:r>
+        <w:rPr>
+          <w:rFonts w:eastAsiaTheme="minorEastAsia"/>
+        </w:rPr>
+        <w:t xml:space="preserve">    (1)</w:t>
+      </w:r>
+    </w:p>
+    <w:p>
+      <w:pPr>
+        <w:ind w:firstLine="708"/>
+        <w:jc w:val="center"/>
+        <w:rPr>
+          <w:rFonts w:eastAsiaTheme="minorEastAsia"/>
+        </w:rPr>
+      </w:pPr>
+      <m:oMathPara>
+        <m:oMath>
+          <m:sSub>
+            <m:sSubPr>
+              <m:ctrlPr>
+                <w:rPr>
+                  <w:rFonts w:ascii="Cambria Math" w:hAnsi="Cambria Math"/>
+                  <w:i/>
+                </w:rPr>
+              </m:ctrlPr>
+            </m:sSubPr>
+            <m:e>
+              <m:r>
+                <w:rPr>
+                  <w:rFonts w:ascii="Cambria Math" w:hAnsi="Cambria Math"/>
+                </w:rPr>
+                <m:t>V</m:t>
+              </m:r>
+            </m:e>
+            <m:sub>
+              <m:r>
+                <w:rPr>
+                  <w:rFonts w:ascii="Cambria Math" w:hAnsi="Cambria Math"/>
+                </w:rPr>
+                <m:t>ripple</m:t>
+              </m:r>
+            </m:sub>
+          </m:sSub>
+          <m:r>
+            <w:rPr>
+              <w:rFonts w:ascii="Cambria Math" w:hAnsi="Cambria Math"/>
+            </w:rPr>
+            <m:t>=</m:t>
+          </m:r>
+          <m:f>
+            <m:fPr>
+              <m:ctrlPr>
+                <w:rPr>
+                  <w:rFonts w:ascii="Cambria Math" w:hAnsi="Cambria Math"/>
+                  <w:i/>
+                </w:rPr>
+              </m:ctrlPr>
+            </m:fPr>
+            <m:num>
+              <m:sSub>
+                <m:sSubPr>
+                  <m:ctrlPr>
+                    <w:rPr>
+                      <w:rFonts w:ascii="Cambria Math" w:hAnsi="Cambria Math"/>
+                      <w:i/>
+                    </w:rPr>
+                  </m:ctrlPr>
+                </m:sSubPr>
+                <m:e>
+                  <m:r>
+                    <w:rPr>
+                      <w:rFonts w:ascii="Cambria Math" w:hAnsi="Cambria Math"/>
+                    </w:rPr>
+                    <m:t>I</m:t>
+                  </m:r>
+                </m:e>
+                <m:sub>
+                  <m:r>
+                    <w:rPr>
+                      <w:rFonts w:ascii="Cambria Math" w:hAnsi="Cambria Math"/>
+                    </w:rPr>
+                    <m:t>load</m:t>
+                  </m:r>
+                </m:sub>
+              </m:sSub>
+            </m:num>
+            <m:den>
+              <m:r>
+                <w:rPr>
+                  <w:rFonts w:ascii="Cambria Math" w:hAnsi="Cambria Math"/>
+                </w:rPr>
+                <m:t>2</m:t>
+              </m:r>
+              <m:sSub>
+                <m:sSubPr>
+                  <m:ctrlPr>
+                    <w:rPr>
+                      <w:rFonts w:ascii="Cambria Math" w:hAnsi="Cambria Math"/>
+                      <w:i/>
+                    </w:rPr>
+                  </m:ctrlPr>
+                </m:sSubPr>
+                <m:e>
+                  <m:r>
+                    <w:rPr>
+                      <w:rFonts w:ascii="Cambria Math" w:hAnsi="Cambria Math"/>
+                    </w:rPr>
+                    <m:t>f</m:t>
+                  </m:r>
+                </m:e>
+                <m:sub>
+                  <m:r>
+                    <w:rPr>
+                      <w:rFonts w:ascii="Cambria Math" w:hAnsi="Cambria Math"/>
+                    </w:rPr>
+                    <m:t>line</m:t>
+                  </m:r>
+                </m:sub>
+              </m:sSub>
+              <m:r>
+                <w:rPr>
+                  <w:rFonts w:ascii="Cambria Math" w:hAnsi="Cambria Math"/>
+                </w:rPr>
+                <m:t xml:space="preserve">C </m:t>
+              </m:r>
+            </m:den>
+          </m:f>
+          <m:r>
+            <w:rPr>
+              <w:rFonts w:ascii="Cambria Math" w:hAnsi="Cambria Math"/>
+            </w:rPr>
+            <m:t xml:space="preserve">    </m:t>
+          </m:r>
+          <m:d>
+            <m:dPr>
+              <m:ctrlPr>
+                <w:rPr>
+                  <w:rFonts w:ascii="Cambria Math" w:hAnsi="Cambria Math"/>
+                  <w:i/>
+                </w:rPr>
+              </m:ctrlPr>
+            </m:dPr>
+            <m:e>
+              <m:r>
+                <w:rPr>
+                  <w:rFonts w:ascii="Cambria Math" w:hAnsi="Cambria Math"/>
+                </w:rPr>
+                <m:t>2</m:t>
+              </m:r>
+            </m:e>
+          </m:d>
+        </m:oMath>
+      </m:oMathPara>
+    </w:p>
+    <w:p>
+      <w:pPr>
+        <w:ind w:firstLine="708"/>
+        <w:rPr>
+          <w:rFonts w:eastAsiaTheme="minorEastAsia"/>
+        </w:rPr>
+      </w:pPr>
+      <w:r>
+        <w:rPr>
+          <w:rFonts w:eastAsiaTheme="minorEastAsia"/>
+        </w:rPr>
+        <w:t>According to (2), for approximately 50V ripple C should be 654</w:t>
+      </w:r>
+      <w:r>
+        <w:rPr>
+          <w:rFonts w:eastAsiaTheme="minorEastAsia" w:cstheme="minorHAnsi"/>
+        </w:rPr>
+        <w:t>μ</w:t>
+      </w:r>
+      <w:r>
+        <w:rPr>
+          <w:rFonts w:eastAsiaTheme="minorEastAsia"/>
+        </w:rPr>
+        <w:t xml:space="preserve">F which makes </w:t>
+      </w:r>
+      <w:r>
+        <w:rPr>
+          <w:rFonts w:eastAsiaTheme="minorEastAsia" w:cstheme="minorHAnsi"/>
+        </w:rPr>
+        <w:t>τ</w:t>
+      </w:r>
+      <w:r>
+        <w:rPr>
+          <w:rFonts w:eastAsiaTheme="minorEastAsia"/>
+        </w:rPr>
+        <w:t xml:space="preserve"> 6.5 times the time interval between successive peaks of the rectified waveform.  </w:t>
+      </w:r>
+      <w:r>
+        <w:rPr>
+          <w:rFonts w:eastAsiaTheme="minorEastAsia"/>
+        </w:rPr>
+        <w:t>In figure 7, you can observe the output waveforms, note that ripple is approximately 40V.</w:t>
+      </w:r>
+      <w:r>
+        <w:rPr>
+          <w:rFonts w:eastAsiaTheme="minorEastAsia"/>
+        </w:rPr>
+        <w:t xml:space="preserve"> Then, an </w:t>
+      </w:r>
+      <w:r>
+        <w:rPr>
+          <w:rFonts w:eastAsiaTheme="minorEastAsia"/>
+        </w:rPr>
+        <w:t>aluminum electrolytic capacitor</w:t>
+      </w:r>
+      <w:r>
+        <w:rPr>
+          <w:rFonts w:eastAsiaTheme="minorEastAsia"/>
+        </w:rPr>
+        <w:t xml:space="preserve"> whose working voltage is above 305V should be looked for.</w:t>
+      </w:r>
+      <w:r>
+        <w:rPr>
+          <w:rFonts w:eastAsiaTheme="minorEastAsia"/>
+        </w:rPr>
+        <w:t xml:space="preserve">  I chose 620</w:t>
+      </w:r>
+      <w:r>
+        <w:rPr>
+          <w:rFonts w:eastAsiaTheme="minorEastAsia" w:cstheme="minorHAnsi"/>
+        </w:rPr>
+        <w:t>μ</w:t>
+      </w:r>
+      <w:r>
+        <w:rPr>
+          <w:rFonts w:eastAsiaTheme="minorEastAsia"/>
+        </w:rPr>
+        <w:t xml:space="preserve">F capacitor from Cornell Dubilier Electronics with call number </w:t>
+      </w:r>
+      <w:r>
+        <w:t>CGS621T300R2L</w:t>
+      </w:r>
+      <w:r>
+        <w:rPr>
+          <w:rFonts w:eastAsiaTheme="minorEastAsia"/>
+        </w:rPr>
+        <w:t>. (</w:t>
+      </w:r>
+      <w:hyperlink r:id="rId18" w:history="1">
+        <w:r>
+          <w:rPr>
+            <w:rStyle w:val="Hyperlink"/>
+            <w:rFonts w:eastAsiaTheme="minorEastAsia"/>
+          </w:rPr>
+          <w:t>https://media.digikey.com/pdf/Data%20Sheets/United%20Chemi-Con%20PDFs/U36D%20Series.pdf</w:t>
+        </w:r>
+      </w:hyperlink>
+      <w:r>
+        <w:rPr>
+          <w:rFonts w:eastAsiaTheme="minorEastAsia"/>
+        </w:rPr>
+        <w:t xml:space="preserve"> )</w:t>
       </w:r>
       <w:bookmarkStart w:id="0" w:name="_GoBack"/>
       <w:bookmarkEnd w:id="0"/>
-      <w:r>
-        <w:t>However, t</w:t>
-      </w:r>
-      <w:r>
-        <w:t>he power modules are normally assembled in relatively small area to save space and this is the main advantage of the modules.</w:t>
-      </w:r>
     </w:p>
     <w:p>
       <w:pPr>
         <w:ind w:firstLine="708"/>
+        <w:rPr>
+          <w:rFonts w:eastAsiaTheme="minorEastAsia"/>
+        </w:rPr>
+      </w:pPr>
+    </w:p>
+    <w:p>
+      <w:pPr>
+        <w:jc w:val="center"/>
+        <w:rPr>
+          <w:rFonts w:eastAsiaTheme="minorEastAsia"/>
+        </w:rPr>
+      </w:pPr>
+      <w:r>
+        <w:rPr>
+          <w:noProof/>
+        </w:rPr>
+        <w:lastRenderedPageBreak/>
+        <w:drawing>
+          <wp:inline distT="0" distB="0" distL="0" distR="0" wp14:anchorId="23A01AF7" wp14:editId="67C8285E">
+            <wp:extent cx="4752975" cy="3282864"/>
+            <wp:effectExtent l="0" t="0" r="0" b="0"/>
+            <wp:docPr id="6" name="Picture 6"/>
+            <wp:cNvGraphicFramePr>
+              <a:graphicFrameLocks xmlns:a="http://schemas.openxmlformats.org/drawingml/2006/main" noChangeAspect="1"/>
+            </wp:cNvGraphicFramePr>
+            <a:graphic xmlns:a="http://schemas.openxmlformats.org/drawingml/2006/main">
+              <a:graphicData uri="http://schemas.openxmlformats.org/drawingml/2006/picture">
+                <pic:pic xmlns:pic="http://schemas.openxmlformats.org/drawingml/2006/picture">
+                  <pic:nvPicPr>
+                    <pic:cNvPr id="1" name=""/>
+                    <pic:cNvPicPr/>
+                  </pic:nvPicPr>
+                  <pic:blipFill>
+                    <a:blip r:embed="rId19"/>
+                    <a:stretch>
+                      <a:fillRect/>
+                    </a:stretch>
+                  </pic:blipFill>
+                  <pic:spPr>
+                    <a:xfrm>
+                      <a:off x="0" y="0"/>
+                      <a:ext cx="4763468" cy="3290111"/>
+                    </a:xfrm>
+                    <a:prstGeom prst="rect">
+                      <a:avLst/>
+                    </a:prstGeom>
+                  </pic:spPr>
+                </pic:pic>
+              </a:graphicData>
+            </a:graphic>
+          </wp:inline>
+        </w:drawing>
+      </w:r>
+    </w:p>
+    <w:p>
+      <w:pPr>
+        <w:jc w:val="center"/>
+        <w:rPr>
+          <w:i/>
+        </w:rPr>
+      </w:pPr>
+      <w:r>
+        <w:rPr>
+          <w:rFonts w:eastAsiaTheme="minorEastAsia"/>
+        </w:rPr>
+        <w:t xml:space="preserve">Figure 7: </w:t>
+      </w:r>
+      <w:r>
+        <w:rPr>
+          <w:i/>
+        </w:rPr>
+        <w:t xml:space="preserve"> Voltage drop and the current passing through </w:t>
+      </w:r>
+      <w:r>
+        <w:rPr>
+          <w:i/>
+        </w:rPr>
+        <w:t>th</w:t>
+      </w:r>
+      <w:r>
+        <w:rPr>
+          <w:i/>
+        </w:rPr>
+        <w:t>e</w:t>
+      </w:r>
+      <w:r>
+        <w:rPr>
+          <w:i/>
+        </w:rPr>
+        <w:t xml:space="preserve"> load</w:t>
+      </w:r>
+      <w:r>
+        <w:rPr>
+          <w:i/>
+        </w:rPr>
+        <w:t xml:space="preserve"> in steady state</w:t>
+      </w:r>
+    </w:p>
+    <w:p>
+      <w:pPr>
+        <w:jc w:val="center"/>
+        <w:rPr>
+          <w:rFonts w:eastAsiaTheme="minorEastAsia"/>
+        </w:rPr>
       </w:pPr>
     </w:p>
     <w:p>
@@ -2837,6 +3519,16 @@
       <w:u w:val="single"/>
     </w:rPr>
   </w:style>
+  <w:style w:type="character" w:styleId="PlaceholderText">
+    <w:name w:val="Placeholder Text"/>
+    <w:basedOn w:val="DefaultParagraphFont"/>
+    <w:uiPriority w:val="99"/>
+    <w:semiHidden/>
+    <w:rsid w:val="009A7CC7"/>
+    <w:rPr>
+      <w:color w:val="808080"/>
+    </w:rPr>
+  </w:style>
 </w:styles>
 </file>
 

</xml_diff>

<commit_message>
Q3, conclusion , reference parts are added, introduction part and figures are  arranged.
</commit_message>
<xml_diff>
--- a/Report_EE463_Project1.docx
+++ b/Report_EE463_Project1.docx
@@ -1,6 +1,6 @@
 
 <file path=word/document.xml><?xml version="1.0" encoding="utf-8"?>
-<w:document xmlns:wpc="http://schemas.microsoft.com/office/word/2010/wordprocessingCanvas" xmlns:cx="http://schemas.microsoft.com/office/drawing/2014/chartex" xmlns:cx1="http://schemas.microsoft.com/office/drawing/2015/9/8/chartex" xmlns:cx2="http://schemas.microsoft.com/office/drawing/2015/10/21/chartex" xmlns:cx3="http://schemas.microsoft.com/office/drawing/2016/5/9/chartex" xmlns:cx4="http://schemas.microsoft.com/office/drawing/2016/5/10/chartex" xmlns:cx5="http://schemas.microsoft.com/office/drawing/2016/5/11/chartex" xmlns:cx6="http://schemas.microsoft.com/office/drawing/2016/5/12/chartex" xmlns:cx7="http://schemas.microsoft.com/office/drawing/2016/5/13/chartex" xmlns:cx8="http://schemas.microsoft.com/office/drawing/2016/5/14/chartex" xmlns:mc="http://schemas.openxmlformats.org/markup-compatibility/2006" xmlns:aink="http://schemas.microsoft.com/office/drawing/2016/ink" xmlns:am3d="http://schemas.microsoft.com/office/drawing/2017/model3d" xmlns:o="urn:schemas-microsoft-com:office:office" xmlns:r="http://schemas.openxmlformats.org/officeDocument/2006/relationships" xmlns:m="http://schemas.openxmlformats.org/officeDocument/2006/math" xmlns:v="urn:schemas-microsoft-com:vml" xmlns:wp14="http://schemas.microsoft.com/office/word/2010/wordprocessingDrawing" xmlns:wp="http://schemas.openxmlformats.org/drawingml/2006/wordprocessingDrawing" xmlns:w10="urn:schemas-microsoft-com:office:word" xmlns:w="http://schemas.openxmlformats.org/wordprocessingml/2006/main" xmlns:w14="http://schemas.microsoft.com/office/word/2010/wordml" xmlns:w15="http://schemas.microsoft.com/office/word/2012/wordml" xmlns:w16cid="http://schemas.microsoft.com/office/word/2016/wordml/cid" xmlns:w16se="http://schemas.microsoft.com/office/word/2015/wordml/symex" xmlns:wpg="http://schemas.microsoft.com/office/word/2010/wordprocessingGroup" xmlns:wpi="http://schemas.microsoft.com/office/word/2010/wordprocessingInk" xmlns:wne="http://schemas.microsoft.com/office/word/2006/wordml" xmlns:wps="http://schemas.microsoft.com/office/word/2010/wordprocessingShape" mc:Ignorable="w14 w15 w16se w16cid wp14">
+<w:document xmlns:wpc="http://schemas.microsoft.com/office/word/2010/wordprocessingCanvas" xmlns:mc="http://schemas.openxmlformats.org/markup-compatibility/2006" xmlns:o="urn:schemas-microsoft-com:office:office" xmlns:r="http://schemas.openxmlformats.org/officeDocument/2006/relationships" xmlns:m="http://schemas.openxmlformats.org/officeDocument/2006/math" xmlns:v="urn:schemas-microsoft-com:vml" xmlns:wp14="http://schemas.microsoft.com/office/word/2010/wordprocessingDrawing" xmlns:wp="http://schemas.openxmlformats.org/drawingml/2006/wordprocessingDrawing" xmlns:w10="urn:schemas-microsoft-com:office:word" xmlns:w="http://schemas.openxmlformats.org/wordprocessingml/2006/main" xmlns:w14="http://schemas.microsoft.com/office/word/2010/wordml" xmlns:wpg="http://schemas.microsoft.com/office/word/2010/wordprocessingGroup" xmlns:wpi="http://schemas.microsoft.com/office/word/2010/wordprocessingInk" xmlns:wne="http://schemas.microsoft.com/office/word/2006/wordml" xmlns:wps="http://schemas.microsoft.com/office/word/2010/wordprocessingShape" mc:Ignorable="w14 wp14">
   <w:body>
     <w:p>
       <w:pPr>
@@ -13,7 +13,7 @@
       <w:r>
         <w:rPr>
           <w:noProof/>
-          <w:lang w:eastAsia="tr-TR"/>
+          <w:lang w:val="tr-TR" w:eastAsia="tr-TR"/>
         </w:rPr>
         <w:drawing>
           <wp:inline distT="0" distB="0" distL="0" distR="0" wp14:anchorId="1B759E1E" wp14:editId="0A3FADA8">
@@ -31,7 +31,7 @@
                     <pic:cNvPicPr/>
                   </pic:nvPicPr>
                   <pic:blipFill>
-                    <a:blip r:embed="rId5">
+                    <a:blip r:embed="rId8">
                       <a:extLst>
                         <a:ext uri="{28A0092B-C50C-407E-A947-70E740481C1C}">
                           <a14:useLocalDpi xmlns:a14="http://schemas.microsoft.com/office/drawing/2010/main" val="0"/>
@@ -183,7 +183,7 @@
       <w:r>
         <w:t xml:space="preserve">mail: </w:t>
       </w:r>
-      <w:hyperlink r:id="rId6" w:history="1">
+      <w:hyperlink r:id="rId9" w:history="1">
         <w:r>
           <w:rPr>
             <w:rStyle w:val="Hyperlink"/>
@@ -269,7 +269,7 @@
       <w:r>
         <w:t xml:space="preserve">mail: </w:t>
       </w:r>
-      <w:hyperlink r:id="rId7" w:tgtFrame="_blank" w:history="1">
+      <w:hyperlink r:id="rId10" w:tgtFrame="_blank" w:history="1">
         <w:r>
           <w:rPr>
             <w:rStyle w:val="Hyperlink"/>
@@ -966,25 +966,41 @@
     </w:p>
     <w:p>
       <w:r>
+        <w:t xml:space="preserve"> </w:t>
+      </w:r>
+      <w:r>
         <w:t>In this Pro</w:t>
       </w:r>
       <w:r>
-        <w:t>ject covers</w:t>
-      </w:r>
-      <w:r>
-        <w:t xml:space="preserve"> that single phase rectifier under different  type loads</w:t>
+        <w:t>ject contribute to</w:t>
       </w:r>
       <w:r>
         <w:t xml:space="preserve"> </w:t>
       </w:r>
-    </w:p>
-    <w:p>
-      <w:r>
-        <w:t>……..</w:t>
-      </w:r>
-      <w:r>
-        <w:t xml:space="preserve"> to be continued</w:t>
-      </w:r>
+      <w:proofErr w:type="gramStart"/>
+      <w:r>
+        <w:t>comprehend  analysis</w:t>
+      </w:r>
+      <w:proofErr w:type="gramEnd"/>
+      <w:r>
+        <w:t xml:space="preserve"> of </w:t>
+      </w:r>
+      <w:r>
+        <w:t xml:space="preserve"> single phase rectifier under different  type loads</w:t>
+      </w:r>
+      <w:r>
+        <w:t xml:space="preserve">. In order to analyze the circuit, it is expected to get RMS, THD and </w:t>
+      </w:r>
+      <w:proofErr w:type="gramStart"/>
+      <w:r>
+        <w:t>Pf  measurements</w:t>
+      </w:r>
+      <w:proofErr w:type="gramEnd"/>
+      <w:r>
+        <w:t xml:space="preserve"> corresponding to voltages  and Currents of Circuits. </w:t>
+      </w:r>
+    </w:p>
+    <w:p>
       <w:r>
         <w:t>.</w:t>
       </w:r>
@@ -1061,6 +1077,11 @@
     </w:p>
     <w:p>
       <w:pPr>
+        <w:pStyle w:val="ListParagraph"/>
+        <w:numPr>
+          <w:ilvl w:val="0"/>
+          <w:numId w:val="3"/>
+        </w:numPr>
         <w:rPr>
           <w:rStyle w:val="Heading1Char"/>
         </w:rPr>
@@ -1069,7 +1090,7 @@
         <w:rPr>
           <w:rStyle w:val="Heading1Char"/>
         </w:rPr>
-        <w:t>Q1)</w:t>
+        <w:t>Q1.</w:t>
       </w:r>
     </w:p>
     <w:p>
@@ -1103,6 +1124,7 @@
     </w:p>
     <w:p>
       <w:pPr>
+        <w:keepNext/>
         <w:jc w:val="center"/>
       </w:pPr>
       <w:r>
@@ -1116,224 +1138,6 @@
             <wp:extent cx="4943475" cy="4140269"/>
             <wp:effectExtent l="0" t="0" r="0" b="0"/>
             <wp:docPr id="1" name="Picture 1"/>
-            <wp:cNvGraphicFramePr>
-              <a:graphicFrameLocks xmlns:a="http://schemas.openxmlformats.org/drawingml/2006/main" noChangeAspect="1"/>
-            </wp:cNvGraphicFramePr>
-            <a:graphic xmlns:a="http://schemas.openxmlformats.org/drawingml/2006/main">
-              <a:graphicData uri="http://schemas.openxmlformats.org/drawingml/2006/picture">
-                <pic:pic xmlns:pic="http://schemas.openxmlformats.org/drawingml/2006/picture">
-                  <pic:nvPicPr>
-                    <pic:cNvPr id="1" name=""/>
-                    <pic:cNvPicPr/>
-                  </pic:nvPicPr>
-                  <pic:blipFill>
-                    <a:blip r:embed="rId8"/>
-                    <a:stretch>
-                      <a:fillRect/>
-                    </a:stretch>
-                  </pic:blipFill>
-                  <pic:spPr>
-                    <a:xfrm>
-                      <a:off x="0" y="0"/>
-                      <a:ext cx="4964298" cy="4157708"/>
-                    </a:xfrm>
-                    <a:prstGeom prst="rect">
-                      <a:avLst/>
-                    </a:prstGeom>
-                  </pic:spPr>
-                </pic:pic>
-              </a:graphicData>
-            </a:graphic>
-          </wp:inline>
-        </w:drawing>
-      </w:r>
-    </w:p>
-    <w:p>
-      <w:pPr>
-        <w:jc w:val="center"/>
-      </w:pPr>
-      <w:r>
-        <w:t>Figure 1</w:t>
-      </w:r>
-    </w:p>
-    <w:p>
-      <w:pPr>
-        <w:jc w:val="center"/>
-      </w:pPr>
-    </w:p>
-    <w:p>
-      <w:pPr>
-        <w:jc w:val="center"/>
-        <w:rPr>
-          <w:b/>
-        </w:rPr>
-      </w:pPr>
-      <w:r>
-        <w:rPr>
-          <w:noProof/>
-          <w:lang w:val="tr-TR" w:eastAsia="tr-TR"/>
-        </w:rPr>
-        <w:drawing>
-          <wp:inline distT="0" distB="0" distL="0" distR="0" wp14:anchorId="35CC8D27" wp14:editId="77A2C6DD">
-            <wp:extent cx="4572000" cy="3300488"/>
-            <wp:effectExtent l="0" t="0" r="0" b="0"/>
-            <wp:docPr id="7" name="Picture 7"/>
-            <wp:cNvGraphicFramePr>
-              <a:graphicFrameLocks xmlns:a="http://schemas.openxmlformats.org/drawingml/2006/main" noChangeAspect="1"/>
-            </wp:cNvGraphicFramePr>
-            <a:graphic xmlns:a="http://schemas.openxmlformats.org/drawingml/2006/main">
-              <a:graphicData uri="http://schemas.openxmlformats.org/drawingml/2006/picture">
-                <pic:pic xmlns:pic="http://schemas.openxmlformats.org/drawingml/2006/picture">
-                  <pic:nvPicPr>
-                    <pic:cNvPr id="1" name=""/>
-                    <pic:cNvPicPr/>
-                  </pic:nvPicPr>
-                  <pic:blipFill>
-                    <a:blip r:embed="rId9"/>
-                    <a:stretch>
-                      <a:fillRect/>
-                    </a:stretch>
-                  </pic:blipFill>
-                  <pic:spPr>
-                    <a:xfrm>
-                      <a:off x="0" y="0"/>
-                      <a:ext cx="4581227" cy="3307149"/>
-                    </a:xfrm>
-                    <a:prstGeom prst="rect">
-                      <a:avLst/>
-                    </a:prstGeom>
-                  </pic:spPr>
-                </pic:pic>
-              </a:graphicData>
-            </a:graphic>
-          </wp:inline>
-        </w:drawing>
-      </w:r>
-    </w:p>
-    <w:p>
-      <w:pPr>
-        <w:jc w:val="center"/>
-        <w:rPr>
-          <w:b/>
-        </w:rPr>
-      </w:pPr>
-      <w:r>
-        <w:rPr>
-          <w:b/>
-        </w:rPr>
-        <w:t>Figure 2</w:t>
-      </w:r>
-    </w:p>
-    <w:p>
-      <w:pPr>
-        <w:jc w:val="center"/>
-        <w:rPr>
-          <w:b/>
-        </w:rPr>
-      </w:pPr>
-      <w:r>
-        <w:rPr>
-          <w:noProof/>
-          <w:lang w:val="tr-TR" w:eastAsia="tr-TR"/>
-        </w:rPr>
-        <w:lastRenderedPageBreak/>
-        <w:drawing>
-          <wp:inline distT="0" distB="0" distL="0" distR="0" wp14:anchorId="5A1C7080" wp14:editId="126783E3">
-            <wp:extent cx="4581525" cy="3012939"/>
-            <wp:effectExtent l="0" t="0" r="0" b="0"/>
-            <wp:docPr id="8" name="Picture 8"/>
-            <wp:cNvGraphicFramePr>
-              <a:graphicFrameLocks xmlns:a="http://schemas.openxmlformats.org/drawingml/2006/main" noChangeAspect="1"/>
-            </wp:cNvGraphicFramePr>
-            <a:graphic xmlns:a="http://schemas.openxmlformats.org/drawingml/2006/main">
-              <a:graphicData uri="http://schemas.openxmlformats.org/drawingml/2006/picture">
-                <pic:pic xmlns:pic="http://schemas.openxmlformats.org/drawingml/2006/picture">
-                  <pic:nvPicPr>
-                    <pic:cNvPr id="1" name=""/>
-                    <pic:cNvPicPr/>
-                  </pic:nvPicPr>
-                  <pic:blipFill>
-                    <a:blip r:embed="rId10"/>
-                    <a:stretch>
-                      <a:fillRect/>
-                    </a:stretch>
-                  </pic:blipFill>
-                  <pic:spPr>
-                    <a:xfrm>
-                      <a:off x="0" y="0"/>
-                      <a:ext cx="4592775" cy="3020337"/>
-                    </a:xfrm>
-                    <a:prstGeom prst="rect">
-                      <a:avLst/>
-                    </a:prstGeom>
-                  </pic:spPr>
-                </pic:pic>
-              </a:graphicData>
-            </a:graphic>
-          </wp:inline>
-        </w:drawing>
-      </w:r>
-    </w:p>
-    <w:p>
-      <w:pPr>
-        <w:jc w:val="center"/>
-        <w:rPr>
-          <w:b/>
-        </w:rPr>
-      </w:pPr>
-      <w:r>
-        <w:rPr>
-          <w:b/>
-        </w:rPr>
-        <w:t>Figure 3</w:t>
-      </w:r>
-    </w:p>
-    <w:p>
-      <w:pPr>
-        <w:jc w:val="center"/>
-        <w:rPr>
-          <w:b/>
-        </w:rPr>
-      </w:pPr>
-    </w:p>
-    <w:p>
-      <w:pPr>
-        <w:jc w:val="center"/>
-        <w:rPr>
-          <w:b/>
-        </w:rPr>
-      </w:pPr>
-      <w:r>
-        <w:t xml:space="preserve">Q2.2) </w:t>
-      </w:r>
-    </w:p>
-    <w:p>
-      <w:pPr>
-        <w:rPr>
-          <w:b/>
-        </w:rPr>
-      </w:pPr>
-      <w:r>
-        <w:rPr>
-          <w:b/>
-        </w:rPr>
-        <w:t xml:space="preserve">Q2.2) </w:t>
-      </w:r>
-    </w:p>
-    <w:p/>
-    <w:p>
-      <w:pPr>
-        <w:jc w:val="center"/>
-      </w:pPr>
-      <w:r>
-        <w:rPr>
-          <w:noProof/>
-        </w:rPr>
-        <w:drawing>
-          <wp:inline distT="0" distB="0" distL="0" distR="0" wp14:anchorId="23F74C0A" wp14:editId="612CF386">
-            <wp:extent cx="3181350" cy="1895475"/>
-            <wp:effectExtent l="0" t="0" r="0" b="9525"/>
-            <wp:docPr id="4" name="Picture 4"/>
             <wp:cNvGraphicFramePr>
               <a:graphicFrameLocks xmlns:a="http://schemas.openxmlformats.org/drawingml/2006/main" noChangeAspect="1"/>
             </wp:cNvGraphicFramePr>
@@ -1353,7 +1157,7 @@
                   <pic:spPr>
                     <a:xfrm>
                       <a:off x="0" y="0"/>
-                      <a:ext cx="3181350" cy="1895475"/>
+                      <a:ext cx="4964298" cy="4157708"/>
                     </a:xfrm>
                     <a:prstGeom prst="rect">
                       <a:avLst/>
@@ -1368,101 +1172,84 @@
     </w:p>
     <w:p>
       <w:pPr>
+        <w:pStyle w:val="Caption"/>
         <w:jc w:val="center"/>
-      </w:pPr>
-      <w:r>
-        <w:t>Figure 4</w:t>
-      </w:r>
-    </w:p>
-    <w:p>
-      <w:r>
-        <w:t xml:space="preserve">In </w:t>
-      </w:r>
-      <w:r>
-        <w:t>F</w:t>
-      </w:r>
-      <w:r>
-        <w:t>igure</w:t>
-      </w:r>
-      <w:r>
-        <w:t xml:space="preserve"> 4</w:t>
-      </w:r>
-      <w:r>
-        <w:t xml:space="preserve"> when Vs in its positive cycle D1 and D2 is on so the current passing them is equal to </w:t>
+        <w:rPr>
+          <w:b w:val="0"/>
+        </w:rPr>
+      </w:pPr>
+      <w:r>
+        <w:t xml:space="preserve">Figure </w:t>
+      </w:r>
+      <w:r>
+        <w:fldChar w:fldCharType="begin"/>
+      </w:r>
+      <w:r>
+        <w:instrText xml:space="preserve"> SEQ Figure \* ARABIC </w:instrText>
+      </w:r>
+      <w:r>
+        <w:fldChar w:fldCharType="separate"/>
+      </w:r>
+      <w:r>
+        <w:rPr>
+          <w:noProof/>
+        </w:rPr>
+        <w:t>1</w:t>
+      </w:r>
+      <w:r>
+        <w:fldChar w:fldCharType="end"/>
+      </w:r>
+      <w:r>
+        <w:t xml:space="preserve">: Simulation Results of Id, </w:t>
       </w:r>
       <w:proofErr w:type="spellStart"/>
-      <w:r>
-        <w:t>I</w:t>
-      </w:r>
-      <w:r>
-        <w:rPr>
-          <w:vertAlign w:val="subscript"/>
-        </w:rPr>
-        <w:t>line</w:t>
+      <w:proofErr w:type="gramStart"/>
+      <w:r>
+        <w:t>Vd</w:t>
       </w:r>
       <w:proofErr w:type="spellEnd"/>
-      <w:r>
-        <w:t xml:space="preserve"> and voltage drop of them is equal to </w:t>
-      </w:r>
-      <w:r>
-        <w:t>zero since the diodes are ideal</w:t>
-      </w:r>
-      <w:r>
-        <w:t xml:space="preserve">; whereas the voltage </w:t>
-      </w:r>
-      <w:r>
-        <w:t>drops</w:t>
-      </w:r>
-      <w:r>
-        <w:t xml:space="preserve"> on D3 and D4 </w:t>
-      </w:r>
-      <w:r>
-        <w:t>are</w:t>
-      </w:r>
-      <w:r>
-        <w:t xml:space="preserve"> equal to V</w:t>
-      </w:r>
-      <w:r>
-        <w:rPr>
-          <w:vertAlign w:val="subscript"/>
-        </w:rPr>
-        <w:t>s</w:t>
-      </w:r>
-      <w:r>
-        <w:rPr>
-          <w:vertAlign w:val="subscript"/>
-        </w:rPr>
+      <w:proofErr w:type="gramEnd"/>
+      <w:r>
+        <w:t xml:space="preserve"> and </w:t>
+      </w:r>
+      <w:proofErr w:type="spellStart"/>
+      <w:r>
+        <w:t>Vs</w:t>
+      </w:r>
+      <w:proofErr w:type="spellEnd"/>
+      <w:r>
         <w:t xml:space="preserve"> </w:t>
       </w:r>
-    </w:p>
-    <w:p>
-      <w:r>
-        <w:t>In figure 5, the plots showing voltage drop and the current passing through on a single diode</w:t>
-      </w:r>
-      <w:r>
-        <w:t xml:space="preserve"> in steady state</w:t>
-      </w:r>
-      <w:r>
-        <w:t xml:space="preserve"> is shown. </w:t>
-      </w:r>
-      <w:r>
-        <w:t xml:space="preserve"> For simulation we used the third load in part 2.1.</w:t>
-      </w:r>
-    </w:p>
-    <w:p>
-      <w:pPr>
+      <w:r>
+        <w:t>when step size is 1.5e-3</w:t>
+      </w:r>
+    </w:p>
+    <w:p>
+      <w:pPr>
+        <w:pStyle w:val="Caption"/>
         <w:jc w:val="center"/>
       </w:pPr>
+    </w:p>
+    <w:p>
+      <w:pPr>
+        <w:jc w:val="center"/>
+      </w:pPr>
+    </w:p>
+    <w:p>
+      <w:pPr>
+        <w:keepNext/>
+        <w:jc w:val="center"/>
+      </w:pPr>
       <w:r>
         <w:rPr>
           <w:noProof/>
-        </w:rPr>
-        <w:lastRenderedPageBreak/>
+          <w:lang w:val="tr-TR" w:eastAsia="tr-TR"/>
+        </w:rPr>
         <w:drawing>
-          <wp:inline distT="0" distB="0" distL="0" distR="0" wp14:anchorId="389A4112" wp14:editId="092B59B5">
-            <wp:extent cx="5760720" cy="3832225"/>
+          <wp:inline distT="0" distB="0" distL="0" distR="0" wp14:anchorId="35CC8D27" wp14:editId="77A2C6DD">
+            <wp:extent cx="4572000" cy="3300488"/>
             <wp:effectExtent l="0" t="0" r="0" b="0"/>
-            <wp:docPr id="3" name="Picture 3"/>
+            <wp:docPr id="7" name="Picture 7"/>
             <wp:cNvGraphicFramePr>
               <a:graphicFrameLocks xmlns:a="http://schemas.openxmlformats.org/drawingml/2006/main" noChangeAspect="1"/>
             </wp:cNvGraphicFramePr>
@@ -1482,6 +1269,394 @@
                   <pic:spPr>
                     <a:xfrm>
                       <a:off x="0" y="0"/>
+                      <a:ext cx="4581227" cy="3307149"/>
+                    </a:xfrm>
+                    <a:prstGeom prst="rect">
+                      <a:avLst/>
+                    </a:prstGeom>
+                  </pic:spPr>
+                </pic:pic>
+              </a:graphicData>
+            </a:graphic>
+          </wp:inline>
+        </w:drawing>
+      </w:r>
+    </w:p>
+    <w:p>
+      <w:pPr>
+        <w:pStyle w:val="Caption"/>
+        <w:jc w:val="center"/>
+        <w:rPr>
+          <w:b w:val="0"/>
+        </w:rPr>
+      </w:pPr>
+      <w:r>
+        <w:t xml:space="preserve">Figure </w:t>
+      </w:r>
+      <w:r>
+        <w:fldChar w:fldCharType="begin"/>
+      </w:r>
+      <w:r>
+        <w:instrText xml:space="preserve"> SEQ Figure \* ARABIC </w:instrText>
+      </w:r>
+      <w:r>
+        <w:fldChar w:fldCharType="separate"/>
+      </w:r>
+      <w:r>
+        <w:rPr>
+          <w:noProof/>
+        </w:rPr>
+        <w:t>2</w:t>
+      </w:r>
+      <w:r>
+        <w:fldChar w:fldCharType="end"/>
+      </w:r>
+      <w:r>
+        <w:t>:</w:t>
+      </w:r>
+      <w:r>
+        <w:t xml:space="preserve"> </w:t>
+      </w:r>
+      <w:r>
+        <w:t xml:space="preserve">Simulation Results of Id, </w:t>
+      </w:r>
+      <w:proofErr w:type="spellStart"/>
+      <w:proofErr w:type="gramStart"/>
+      <w:r>
+        <w:t>Vd</w:t>
+      </w:r>
+      <w:proofErr w:type="spellEnd"/>
+      <w:proofErr w:type="gramEnd"/>
+      <w:r>
+        <w:t xml:space="preserve"> and </w:t>
+      </w:r>
+      <w:proofErr w:type="spellStart"/>
+      <w:r>
+        <w:t>Vs</w:t>
+      </w:r>
+      <w:proofErr w:type="spellEnd"/>
+      <w:r>
+        <w:t xml:space="preserve"> </w:t>
+      </w:r>
+      <w:r>
+        <w:t>when step size is 1e-5</w:t>
+      </w:r>
+    </w:p>
+    <w:p>
+      <w:pPr>
+        <w:pStyle w:val="Caption"/>
+        <w:jc w:val="center"/>
+        <w:rPr>
+          <w:b w:val="0"/>
+        </w:rPr>
+      </w:pPr>
+    </w:p>
+    <w:p>
+      <w:pPr>
+        <w:keepNext/>
+        <w:jc w:val="center"/>
+      </w:pPr>
+      <w:r>
+        <w:rPr>
+          <w:noProof/>
+          <w:lang w:val="tr-TR" w:eastAsia="tr-TR"/>
+        </w:rPr>
+        <w:drawing>
+          <wp:inline distT="0" distB="0" distL="0" distR="0" wp14:anchorId="5A1C7080" wp14:editId="126783E3">
+            <wp:extent cx="4581525" cy="3012939"/>
+            <wp:effectExtent l="0" t="0" r="0" b="0"/>
+            <wp:docPr id="8" name="Picture 8"/>
+            <wp:cNvGraphicFramePr>
+              <a:graphicFrameLocks xmlns:a="http://schemas.openxmlformats.org/drawingml/2006/main" noChangeAspect="1"/>
+            </wp:cNvGraphicFramePr>
+            <a:graphic xmlns:a="http://schemas.openxmlformats.org/drawingml/2006/main">
+              <a:graphicData uri="http://schemas.openxmlformats.org/drawingml/2006/picture">
+                <pic:pic xmlns:pic="http://schemas.openxmlformats.org/drawingml/2006/picture">
+                  <pic:nvPicPr>
+                    <pic:cNvPr id="1" name=""/>
+                    <pic:cNvPicPr/>
+                  </pic:nvPicPr>
+                  <pic:blipFill>
+                    <a:blip r:embed="rId13"/>
+                    <a:stretch>
+                      <a:fillRect/>
+                    </a:stretch>
+                  </pic:blipFill>
+                  <pic:spPr>
+                    <a:xfrm>
+                      <a:off x="0" y="0"/>
+                      <a:ext cx="4592775" cy="3020337"/>
+                    </a:xfrm>
+                    <a:prstGeom prst="rect">
+                      <a:avLst/>
+                    </a:prstGeom>
+                  </pic:spPr>
+                </pic:pic>
+              </a:graphicData>
+            </a:graphic>
+          </wp:inline>
+        </w:drawing>
+      </w:r>
+    </w:p>
+    <w:p>
+      <w:pPr>
+        <w:pStyle w:val="Caption"/>
+        <w:jc w:val="center"/>
+        <w:rPr>
+          <w:b w:val="0"/>
+        </w:rPr>
+      </w:pPr>
+      <w:r>
+        <w:t xml:space="preserve">Figure </w:t>
+      </w:r>
+      <w:r>
+        <w:fldChar w:fldCharType="begin"/>
+      </w:r>
+      <w:r>
+        <w:instrText xml:space="preserve"> SEQ Figure \* ARABIC </w:instrText>
+      </w:r>
+      <w:r>
+        <w:fldChar w:fldCharType="separate"/>
+      </w:r>
+      <w:r>
+        <w:rPr>
+          <w:noProof/>
+        </w:rPr>
+        <w:t>3</w:t>
+      </w:r>
+      <w:r>
+        <w:fldChar w:fldCharType="end"/>
+      </w:r>
+      <w:r>
+        <w:t xml:space="preserve">: Simulation Results of Id, </w:t>
+      </w:r>
+      <w:proofErr w:type="spellStart"/>
+      <w:proofErr w:type="gramStart"/>
+      <w:r>
+        <w:t>Vd</w:t>
+      </w:r>
+      <w:proofErr w:type="spellEnd"/>
+      <w:proofErr w:type="gramEnd"/>
+      <w:r>
+        <w:t xml:space="preserve"> and </w:t>
+      </w:r>
+      <w:proofErr w:type="spellStart"/>
+      <w:r>
+        <w:t>Vs</w:t>
+      </w:r>
+      <w:proofErr w:type="spellEnd"/>
+      <w:r>
+        <w:t xml:space="preserve"> when step size is 1e-6</w:t>
+      </w:r>
+    </w:p>
+    <w:p>
+      <w:pPr>
+        <w:jc w:val="center"/>
+        <w:rPr>
+          <w:b/>
+        </w:rPr>
+      </w:pPr>
+    </w:p>
+    <w:p>
+      <w:pPr>
+        <w:pStyle w:val="Heading1"/>
+        <w:numPr>
+          <w:ilvl w:val="0"/>
+          <w:numId w:val="3"/>
+        </w:numPr>
+      </w:pPr>
+      <w:r>
+        <w:t>Q2.2</w:t>
+      </w:r>
+      <w:r>
+        <w:t xml:space="preserve"> </w:t>
+      </w:r>
+    </w:p>
+    <w:p/>
+    <w:p>
+      <w:pPr>
+        <w:keepNext/>
+        <w:jc w:val="center"/>
+      </w:pPr>
+      <w:r>
+        <w:rPr>
+          <w:noProof/>
+          <w:lang w:val="tr-TR" w:eastAsia="tr-TR"/>
+        </w:rPr>
+        <w:drawing>
+          <wp:inline distT="0" distB="0" distL="0" distR="0" wp14:anchorId="23F74C0A" wp14:editId="612CF386">
+            <wp:extent cx="3181350" cy="1895475"/>
+            <wp:effectExtent l="0" t="0" r="0" b="9525"/>
+            <wp:docPr id="4" name="Picture 4"/>
+            <wp:cNvGraphicFramePr>
+              <a:graphicFrameLocks xmlns:a="http://schemas.openxmlformats.org/drawingml/2006/main" noChangeAspect="1"/>
+            </wp:cNvGraphicFramePr>
+            <a:graphic xmlns:a="http://schemas.openxmlformats.org/drawingml/2006/main">
+              <a:graphicData uri="http://schemas.openxmlformats.org/drawingml/2006/picture">
+                <pic:pic xmlns:pic="http://schemas.openxmlformats.org/drawingml/2006/picture">
+                  <pic:nvPicPr>
+                    <pic:cNvPr id="1" name=""/>
+                    <pic:cNvPicPr/>
+                  </pic:nvPicPr>
+                  <pic:blipFill>
+                    <a:blip r:embed="rId14"/>
+                    <a:stretch>
+                      <a:fillRect/>
+                    </a:stretch>
+                  </pic:blipFill>
+                  <pic:spPr>
+                    <a:xfrm>
+                      <a:off x="0" y="0"/>
+                      <a:ext cx="3181350" cy="1895475"/>
+                    </a:xfrm>
+                    <a:prstGeom prst="rect">
+                      <a:avLst/>
+                    </a:prstGeom>
+                  </pic:spPr>
+                </pic:pic>
+              </a:graphicData>
+            </a:graphic>
+          </wp:inline>
+        </w:drawing>
+      </w:r>
+    </w:p>
+    <w:p>
+      <w:pPr>
+        <w:pStyle w:val="Caption"/>
+        <w:jc w:val="center"/>
+      </w:pPr>
+      <w:r>
+        <w:t xml:space="preserve">Figure </w:t>
+      </w:r>
+      <w:r>
+        <w:fldChar w:fldCharType="begin"/>
+      </w:r>
+      <w:r>
+        <w:instrText xml:space="preserve"> SEQ Figure \* ARABIC </w:instrText>
+      </w:r>
+      <w:r>
+        <w:fldChar w:fldCharType="separate"/>
+      </w:r>
+      <w:r>
+        <w:rPr>
+          <w:noProof/>
+        </w:rPr>
+        <w:t>4</w:t>
+      </w:r>
+      <w:r>
+        <w:fldChar w:fldCharType="end"/>
+      </w:r>
+    </w:p>
+    <w:p>
+      <w:r>
+        <w:t xml:space="preserve">In </w:t>
+      </w:r>
+      <w:r>
+        <w:t>F</w:t>
+      </w:r>
+      <w:r>
+        <w:t>igure</w:t>
+      </w:r>
+      <w:r>
+        <w:t xml:space="preserve"> 4</w:t>
+      </w:r>
+      <w:r>
+        <w:t xml:space="preserve"> when Vs in its positive cycle D1 and D2 is on so the current passing them is equal to </w:t>
+      </w:r>
+      <w:proofErr w:type="spellStart"/>
+      <w:r>
+        <w:t>I</w:t>
+      </w:r>
+      <w:r>
+        <w:rPr>
+          <w:vertAlign w:val="subscript"/>
+        </w:rPr>
+        <w:t>line</w:t>
+      </w:r>
+      <w:proofErr w:type="spellEnd"/>
+      <w:r>
+        <w:t xml:space="preserve"> and voltage drop of them is equal to </w:t>
+      </w:r>
+      <w:r>
+        <w:t>zero since the diodes are ideal</w:t>
+      </w:r>
+      <w:r>
+        <w:t xml:space="preserve">; whereas the voltage </w:t>
+      </w:r>
+      <w:r>
+        <w:t>drops</w:t>
+      </w:r>
+      <w:r>
+        <w:t xml:space="preserve"> on D3 and D4 </w:t>
+      </w:r>
+      <w:r>
+        <w:t>are</w:t>
+      </w:r>
+      <w:r>
+        <w:t xml:space="preserve"> equal to V</w:t>
+      </w:r>
+      <w:r>
+        <w:rPr>
+          <w:vertAlign w:val="subscript"/>
+        </w:rPr>
+        <w:t>s</w:t>
+      </w:r>
+      <w:r>
+        <w:rPr>
+          <w:vertAlign w:val="subscript"/>
+        </w:rPr>
+        <w:t xml:space="preserve"> </w:t>
+      </w:r>
+    </w:p>
+    <w:p>
+      <w:r>
+        <w:t>In figure 5, the plots showing voltage drop and the current passing through on a single diode</w:t>
+      </w:r>
+      <w:r>
+        <w:t xml:space="preserve"> in steady state</w:t>
+      </w:r>
+      <w:r>
+        <w:t xml:space="preserve"> is shown. </w:t>
+      </w:r>
+      <w:r>
+        <w:t xml:space="preserve"> For simulation we used the third load in part 2.1.</w:t>
+      </w:r>
+    </w:p>
+    <w:p>
+      <w:pPr>
+        <w:keepNext/>
+        <w:jc w:val="center"/>
+      </w:pPr>
+      <w:r>
+        <w:rPr>
+          <w:noProof/>
+          <w:lang w:val="tr-TR" w:eastAsia="tr-TR"/>
+        </w:rPr>
+        <w:lastRenderedPageBreak/>
+        <w:drawing>
+          <wp:inline distT="0" distB="0" distL="0" distR="0" wp14:anchorId="389A4112" wp14:editId="092B59B5">
+            <wp:extent cx="5760720" cy="3832225"/>
+            <wp:effectExtent l="0" t="0" r="0" b="0"/>
+            <wp:docPr id="3" name="Picture 3"/>
+            <wp:cNvGraphicFramePr>
+              <a:graphicFrameLocks xmlns:a="http://schemas.openxmlformats.org/drawingml/2006/main" noChangeAspect="1"/>
+            </wp:cNvGraphicFramePr>
+            <a:graphic xmlns:a="http://schemas.openxmlformats.org/drawingml/2006/main">
+              <a:graphicData uri="http://schemas.openxmlformats.org/drawingml/2006/picture">
+                <pic:pic xmlns:pic="http://schemas.openxmlformats.org/drawingml/2006/picture">
+                  <pic:nvPicPr>
+                    <pic:cNvPr id="1" name=""/>
+                    <pic:cNvPicPr/>
+                  </pic:nvPicPr>
+                  <pic:blipFill>
+                    <a:blip r:embed="rId15"/>
+                    <a:stretch>
+                      <a:fillRect/>
+                    </a:stretch>
+                  </pic:blipFill>
+                  <pic:spPr>
+                    <a:xfrm>
+                      <a:off x="0" y="0"/>
                       <a:ext cx="5760720" cy="3832225"/>
                     </a:xfrm>
                     <a:prstGeom prst="rect">
@@ -1497,7 +1672,34 @@
     </w:p>
     <w:p>
       <w:pPr>
+        <w:pStyle w:val="Caption"/>
         <w:jc w:val="center"/>
+      </w:pPr>
+      <w:r>
+        <w:t xml:space="preserve">Figure </w:t>
+      </w:r>
+      <w:r>
+        <w:fldChar w:fldCharType="begin"/>
+      </w:r>
+      <w:r>
+        <w:instrText xml:space="preserve"> SEQ Figure \* ARABIC </w:instrText>
+      </w:r>
+      <w:r>
+        <w:fldChar w:fldCharType="separate"/>
+      </w:r>
+      <w:r>
+        <w:rPr>
+          <w:noProof/>
+        </w:rPr>
+        <w:t>5</w:t>
+      </w:r>
+      <w:r>
+        <w:fldChar w:fldCharType="end"/>
+      </w:r>
+    </w:p>
+    <w:p>
+      <w:pPr>
+        <w:jc w:val="center"/>
         <w:rPr>
           <w:i/>
         </w:rPr>
@@ -1506,13 +1708,7 @@
         <w:rPr>
           <w:i/>
         </w:rPr>
-        <w:t>Figure 5: V</w:t>
-      </w:r>
-      <w:r>
-        <w:rPr>
-          <w:i/>
-        </w:rPr>
-        <w:t>oltage drop and the current passing through on a single diode in steady state</w:t>
+        <w:t>Figure 5: Voltage drop and the current passing through on a single diode in steady state</w:t>
       </w:r>
     </w:p>
     <w:p>
@@ -1527,15 +1723,7 @@
         <w:t xml:space="preserve">and dynamic parameters to evaluate switching losses. However, for this particular circuit frequency of the grid is 50 Hz which makes some dynamic parameters such as forward &amp; reverse recovery time and switching losses insignificant. </w:t>
       </w:r>
       <w:r>
-        <w:t xml:space="preserve">A </w:t>
-      </w:r>
-      <w:proofErr w:type="gramStart"/>
-      <w:r>
-        <w:t>general purpose</w:t>
-      </w:r>
-      <w:proofErr w:type="gramEnd"/>
-      <w:r>
-        <w:t xml:space="preserve"> diode with standard recovery time should be sufficient.</w:t>
+        <w:t>A general purpose diode with standard recovery time should be sufficient.</w:t>
       </w:r>
     </w:p>
     <w:p>
@@ -1620,162 +1808,84 @@
         <w:t xml:space="preserve">(Let’s look for a diode with 5-6 Amps).  </w:t>
       </w:r>
       <w:r>
-        <w:t xml:space="preserve">We can use 6A4 diode for $0.176 from </w:t>
-      </w:r>
-      <w:r>
-        <w:t>Micro Commercial Components</w:t>
-      </w:r>
-      <w:r>
-        <w:t xml:space="preserve"> ( </w:t>
-      </w:r>
-      <w:hyperlink r:id="rId13" w:history="1">
-        <w:r>
-          <w:rPr>
-            <w:rStyle w:val="Hyperlink"/>
-          </w:rPr>
-          <w:t>http://www.mccsemi.co</w:t>
-        </w:r>
-        <w:r>
-          <w:rPr>
-            <w:rStyle w:val="Hyperlink"/>
-          </w:rPr>
-          <w:t>m</w:t>
-        </w:r>
-        <w:r>
-          <w:rPr>
-            <w:rStyle w:val="Hyperlink"/>
-          </w:rPr>
-          <w:t>/u</w:t>
-        </w:r>
-        <w:r>
-          <w:rPr>
-            <w:rStyle w:val="Hyperlink"/>
-          </w:rPr>
-          <w:t>p</w:t>
-        </w:r>
-        <w:r>
-          <w:rPr>
-            <w:rStyle w:val="Hyperlink"/>
-          </w:rPr>
-          <w:t>_pdf/6A05-6A10(R-6).pdf</w:t>
-        </w:r>
-      </w:hyperlink>
-      <w:r>
-        <w:t xml:space="preserve"> ) or S5GC diode for $0.15 from Diodes Incorporated (</w:t>
-      </w:r>
-      <w:hyperlink r:id="rId14" w:history="1">
-        <w:r>
-          <w:rPr>
-            <w:rStyle w:val="Hyperlink"/>
-          </w:rPr>
-          <w:t>https://www.diodes.com/assets/Datasheets/ds16007.</w:t>
-        </w:r>
-        <w:r>
-          <w:rPr>
-            <w:rStyle w:val="Hyperlink"/>
-          </w:rPr>
-          <w:t>p</w:t>
-        </w:r>
-        <w:r>
-          <w:rPr>
-            <w:rStyle w:val="Hyperlink"/>
-          </w:rPr>
-          <w:t>df</w:t>
-        </w:r>
-      </w:hyperlink>
-      <w:r>
-        <w:t xml:space="preserve"> ).</w:t>
-      </w:r>
-    </w:p>
-    <w:p>
-      <w:pPr>
-        <w:ind w:firstLine="708"/>
-        <w:jc w:val="both"/>
-      </w:pPr>
-      <w:r>
-        <w:t>To choose a single-phase diode rectifier module we should look for 9-9.5 Amp output rectified output current and again similar maximum repetitive peak voltage values under standard purpose</w:t>
-      </w:r>
-      <w:r>
-        <w:t xml:space="preserve"> single phase</w:t>
-      </w:r>
-      <w:r>
-        <w:t xml:space="preserve"> bridges section. </w:t>
-      </w:r>
-      <w:r>
-        <w:t xml:space="preserve">Note that I searched for 10Amps because there were less options in 9Amps. We can use </w:t>
-      </w:r>
-      <w:r>
-        <w:t>MP10 04G-G</w:t>
-      </w:r>
-      <w:r>
-        <w:t xml:space="preserve"> for $1.61 or </w:t>
-      </w:r>
-      <w:r>
-        <w:t>GBU 1004-G</w:t>
-      </w:r>
-      <w:r>
-        <w:t xml:space="preserve"> for $1.33 </w:t>
-      </w:r>
-      <w:r>
-        <w:t>(</w:t>
-      </w:r>
-      <w:hyperlink r:id="rId15" w:history="1">
-        <w:r>
-          <w:rPr>
-            <w:rStyle w:val="Hyperlink"/>
-          </w:rPr>
-          <w:t>http://www.comchiptech.com/admin/files/produ</w:t>
-        </w:r>
-        <w:r>
-          <w:rPr>
-            <w:rStyle w:val="Hyperlink"/>
-          </w:rPr>
-          <w:t>c</w:t>
-        </w:r>
-        <w:r>
-          <w:rPr>
-            <w:rStyle w:val="Hyperlink"/>
-          </w:rPr>
-          <w:t>t/GBU10005-G%20Thru402044.%20GBU1010-G%20RevC.pdf</w:t>
-        </w:r>
-      </w:hyperlink>
-      <w:r>
-        <w:t xml:space="preserve"> )</w:t>
-      </w:r>
-      <w:r>
-        <w:t xml:space="preserve">from </w:t>
-      </w:r>
-      <w:proofErr w:type="spellStart"/>
-      <w:r>
-        <w:t>Comchip</w:t>
-      </w:r>
-      <w:proofErr w:type="spellEnd"/>
-      <w:r>
-        <w:t xml:space="preserve"> Technology (</w:t>
+        <w:t xml:space="preserve">We can use 6A4 diode for $0.176 from Micro Commercial Components ( </w:t>
       </w:r>
       <w:hyperlink r:id="rId16" w:history="1">
         <w:r>
           <w:rPr>
             <w:rStyle w:val="Hyperlink"/>
           </w:rPr>
-          <w:t>http://www.comchiptech.com/admin</w:t>
+          <w:t>http://www.mccsemi.com/up_pdf/6A05-6A10(R-6).pdf</w:t>
         </w:r>
+      </w:hyperlink>
+      <w:r>
+        <w:t xml:space="preserve"> ) or S5GC diode for $0.15 from Diodes Incorporated (</w:t>
+      </w:r>
+      <w:hyperlink r:id="rId17" w:history="1">
         <w:r>
           <w:rPr>
             <w:rStyle w:val="Hyperlink"/>
           </w:rPr>
-          <w:t>/</w:t>
+          <w:t>https://www.diodes.com/assets/Datasheets/ds16007.pdf</w:t>
         </w:r>
+      </w:hyperlink>
+      <w:r>
+        <w:t xml:space="preserve"> ).</w:t>
+      </w:r>
+    </w:p>
+    <w:p>
+      <w:pPr>
+        <w:ind w:firstLine="708"/>
+        <w:jc w:val="both"/>
+      </w:pPr>
+      <w:r>
+        <w:t>To choose a single-phase diode rectifier module we should look for 9-9.5 Amp output rectified output current and again similar maximum repetitive peak voltage values under standard purpose</w:t>
+      </w:r>
+      <w:r>
+        <w:t xml:space="preserve"> single phase</w:t>
+      </w:r>
+      <w:r>
+        <w:t xml:space="preserve"> bridges section. </w:t>
+      </w:r>
+      <w:r>
+        <w:t xml:space="preserve">Note that I searched for 10Amps because there were less options in 9Amps. We can use MP10 04G-G for $1.61 or GBU 1004-G for $1.33 </w:t>
+      </w:r>
+      <w:r>
+        <w:t>(</w:t>
+      </w:r>
+      <w:hyperlink r:id="rId18" w:history="1">
         <w:r>
           <w:rPr>
             <w:rStyle w:val="Hyperlink"/>
           </w:rPr>
-          <w:t>files/product/MP10005G-G%20Thru242784.%20MP1010G-G%20RevC.pdf</w:t>
+          <w:t>http://www.comchiptech.com/admin/files/product/GBU10005-G%20Thru402044.%20GBU1010-G%20RevC.pdf</w:t>
         </w:r>
       </w:hyperlink>
       <w:r>
         <w:t xml:space="preserve"> )</w:t>
       </w:r>
+      <w:r>
+        <w:t xml:space="preserve">from </w:t>
+      </w:r>
+      <w:proofErr w:type="spellStart"/>
+      <w:r>
+        <w:t>Comchip</w:t>
+      </w:r>
+      <w:proofErr w:type="spellEnd"/>
+      <w:r>
+        <w:t xml:space="preserve"> Technology (</w:t>
+      </w:r>
+      <w:hyperlink r:id="rId19" w:history="1">
+        <w:r>
+          <w:rPr>
+            <w:rStyle w:val="Hyperlink"/>
+          </w:rPr>
+          <w:t>http://www.comchiptech.com/admin/files/product/MP10005G-G%20Thru242784.%20MP1010G-G%20RevC.pdf</w:t>
+        </w:r>
+      </w:hyperlink>
+      <w:r>
+        <w:t xml:space="preserve"> )</w:t>
+      </w:r>
     </w:p>
     <w:p>
       <w:pPr>
@@ -1783,11 +1893,8 @@
         <w:jc w:val="both"/>
       </w:pPr>
       <w:r>
-        <w:t xml:space="preserve">Obviously, buying four discrete diodes is a cheaper solution. From maximum ratings points of view using discrete diodes is a better selection as well. Also, by using discrete devices we can increase </w:t>
-      </w:r>
-      <w:r>
         <w:lastRenderedPageBreak/>
-        <w:t>the surface area, this could be useful to decrease thermal rise. However, t</w:t>
+        <w:t>Obviously, buying four discrete diodes is a cheaper solution. From maximum ratings points of view using discrete diodes is a better selection as well. Also, by using discrete devices we can increase the surface area, this could be useful to decrease thermal rise. However, t</w:t>
       </w:r>
       <w:r>
         <w:t>he power modules are normally assembled in relatively small area to save space and this is the main advantage of the modules.</w:t>
@@ -1804,7 +1911,10 @@
         <w:pStyle w:val="Heading2"/>
       </w:pPr>
       <w:r>
-        <w:t xml:space="preserve">Q2.3) </w:t>
+        <w:t>Q2.3</w:t>
+      </w:r>
+      <w:r>
+        <w:t xml:space="preserve"> </w:t>
       </w:r>
     </w:p>
     <w:p>
@@ -1861,11 +1971,13 @@
     </w:p>
     <w:p>
       <w:pPr>
+        <w:keepNext/>
         <w:jc w:val="center"/>
       </w:pPr>
       <w:r>
         <w:rPr>
           <w:noProof/>
+          <w:lang w:val="tr-TR" w:eastAsia="tr-TR"/>
         </w:rPr>
         <w:drawing>
           <wp:inline distT="0" distB="0" distL="0" distR="0" wp14:anchorId="6D9AC314" wp14:editId="04F00DA7">
@@ -1883,7 +1995,7 @@
                     <pic:cNvPicPr/>
                   </pic:nvPicPr>
                   <pic:blipFill>
-                    <a:blip r:embed="rId17"/>
+                    <a:blip r:embed="rId20"/>
                     <a:stretch>
                       <a:fillRect/>
                     </a:stretch>
@@ -1906,39 +2018,42 @@
     </w:p>
     <w:p>
       <w:pPr>
+        <w:pStyle w:val="Caption"/>
         <w:jc w:val="center"/>
       </w:pPr>
       <w:r>
-        <w:t xml:space="preserve">Figure 6: </w:t>
+        <w:t xml:space="preserve">Figure </w:t>
+      </w:r>
+      <w:r>
+        <w:fldChar w:fldCharType="begin"/>
+      </w:r>
+      <w:r>
+        <w:instrText xml:space="preserve"> SEQ Figure \* ARABIC </w:instrText>
+      </w:r>
+      <w:r>
+        <w:fldChar w:fldCharType="separate"/>
+      </w:r>
+      <w:r>
+        <w:rPr>
+          <w:noProof/>
+        </w:rPr>
+        <w:t>6</w:t>
+      </w:r>
+      <w:r>
+        <w:fldChar w:fldCharType="end"/>
+      </w:r>
+      <w:proofErr w:type="gramStart"/>
+      <w:r>
+        <w:t>:</w:t>
       </w:r>
       <w:proofErr w:type="spellStart"/>
       <w:r>
-        <w:t>V</w:t>
-      </w:r>
-      <w:r>
-        <w:rPr>
-          <w:vertAlign w:val="subscript"/>
-        </w:rPr>
-        <w:t>out</w:t>
+        <w:t>Vout</w:t>
       </w:r>
       <w:proofErr w:type="spellEnd"/>
-      <w:r>
-        <w:rPr>
-          <w:vertAlign w:val="subscript"/>
-        </w:rPr>
-        <w:t xml:space="preserve"> </w:t>
-      </w:r>
-      <w:r>
-        <w:t>of 100</w:t>
-      </w:r>
-      <w:r>
-        <w:rPr>
-          <w:rFonts w:cstheme="minorHAnsi"/>
-        </w:rPr>
-        <w:t>Ω</w:t>
-      </w:r>
-      <w:r>
-        <w:t xml:space="preserve"> load</w:t>
+      <w:proofErr w:type="gramEnd"/>
+      <w:r>
+        <w:t xml:space="preserve"> of 100Ω load</w:t>
       </w:r>
     </w:p>
     <w:p>
@@ -2322,7 +2437,7 @@
         </w:rPr>
         <w:t>. (</w:t>
       </w:r>
-      <w:hyperlink r:id="rId18" w:history="1">
+      <w:hyperlink r:id="rId21" w:history="1">
         <w:r>
           <w:rPr>
             <w:rStyle w:val="Hyperlink"/>
@@ -2337,8 +2452,6 @@
         </w:rPr>
         <w:t xml:space="preserve"> )</w:t>
       </w:r>
-      <w:bookmarkStart w:id="0" w:name="_GoBack"/>
-      <w:bookmarkEnd w:id="0"/>
     </w:p>
     <w:p>
       <w:pPr>
@@ -2350,14 +2463,13 @@
     </w:p>
     <w:p>
       <w:pPr>
+        <w:keepNext/>
         <w:jc w:val="center"/>
-        <w:rPr>
-          <w:rFonts w:eastAsiaTheme="minorEastAsia"/>
-        </w:rPr>
       </w:pPr>
       <w:r>
         <w:rPr>
           <w:noProof/>
+          <w:lang w:val="tr-TR" w:eastAsia="tr-TR"/>
         </w:rPr>
         <w:lastRenderedPageBreak/>
         <w:drawing>
@@ -2376,7 +2488,7 @@
                     <pic:cNvPicPr/>
                   </pic:nvPicPr>
                   <pic:blipFill>
-                    <a:blip r:embed="rId19"/>
+                    <a:blip r:embed="rId22"/>
                     <a:stretch>
                       <a:fillRect/>
                     </a:stretch>
@@ -2399,120 +2511,1389 @@
     </w:p>
     <w:p>
       <w:pPr>
+        <w:pStyle w:val="Caption"/>
         <w:jc w:val="center"/>
         <w:rPr>
-          <w:i/>
-        </w:rPr>
-      </w:pPr>
-      <w:r>
-        <w:rPr>
           <w:rFonts w:eastAsiaTheme="minorEastAsia"/>
         </w:rPr>
-        <w:t xml:space="preserve">Figure 7: </w:t>
-      </w:r>
-      <w:r>
-        <w:rPr>
-          <w:i/>
-        </w:rPr>
-        <w:t xml:space="preserve"> Voltage drop and the current passing through </w:t>
-      </w:r>
-      <w:r>
-        <w:rPr>
-          <w:i/>
-        </w:rPr>
-        <w:t>th</w:t>
-      </w:r>
-      <w:r>
-        <w:rPr>
-          <w:i/>
-        </w:rPr>
-        <w:t>e</w:t>
-      </w:r>
-      <w:r>
-        <w:rPr>
-          <w:i/>
-        </w:rPr>
-        <w:t xml:space="preserve"> load</w:t>
-      </w:r>
-      <w:r>
-        <w:rPr>
-          <w:i/>
-        </w:rPr>
-        <w:t xml:space="preserve"> in steady state</w:t>
-      </w:r>
-    </w:p>
-    <w:p>
-      <w:pPr>
+      </w:pPr>
+      <w:r>
+        <w:t xml:space="preserve">Figure </w:t>
+      </w:r>
+      <w:r>
+        <w:fldChar w:fldCharType="begin"/>
+      </w:r>
+      <w:r>
+        <w:instrText xml:space="preserve"> SEQ Figure \* ARABIC </w:instrText>
+      </w:r>
+      <w:r>
+        <w:fldChar w:fldCharType="separate"/>
+      </w:r>
+      <w:r>
+        <w:rPr>
+          <w:noProof/>
+        </w:rPr>
+        <w:t>7</w:t>
+      </w:r>
+      <w:r>
+        <w:fldChar w:fldCharType="end"/>
+      </w:r>
+      <w:r>
+        <w:t xml:space="preserve">: </w:t>
+      </w:r>
+      <w:r>
+        <w:t>Voltage drop and the current passing through the load in steady state</w:t>
+      </w:r>
+    </w:p>
+    <w:p>
+      <w:pPr>
+        <w:pStyle w:val="Heading1"/>
+        <w:numPr>
+          <w:ilvl w:val="0"/>
+          <w:numId w:val="3"/>
+        </w:numPr>
+        <w:rPr>
+          <w:b w:val="0"/>
+        </w:rPr>
+      </w:pPr>
+      <w:r>
+        <w:t>Q3</w:t>
+      </w:r>
+    </w:p>
+    <w:p>
+      <w:pPr>
+        <w:keepNext/>
         <w:jc w:val="center"/>
-        <w:rPr>
-          <w:rFonts w:eastAsiaTheme="minorEastAsia"/>
-        </w:rPr>
-      </w:pPr>
+      </w:pPr>
+      <w:r>
+        <w:t xml:space="preserve"> </w:t>
+      </w:r>
+      <w:r>
+        <w:rPr>
+          <w:noProof/>
+          <w:lang w:val="tr-TR" w:eastAsia="tr-TR"/>
+        </w:rPr>
+        <w:drawing>
+          <wp:inline distT="0" distB="0" distL="0" distR="0" wp14:anchorId="14E821E2" wp14:editId="3726838C">
+            <wp:extent cx="5288890" cy="3855111"/>
+            <wp:effectExtent l="0" t="0" r="7620" b="0"/>
+            <wp:docPr id="15" name="Picture 15"/>
+            <wp:cNvGraphicFramePr>
+              <a:graphicFrameLocks xmlns:a="http://schemas.openxmlformats.org/drawingml/2006/main" noChangeAspect="1"/>
+            </wp:cNvGraphicFramePr>
+            <a:graphic xmlns:a="http://schemas.openxmlformats.org/drawingml/2006/main">
+              <a:graphicData uri="http://schemas.openxmlformats.org/drawingml/2006/picture">
+                <pic:pic xmlns:pic="http://schemas.openxmlformats.org/drawingml/2006/picture">
+                  <pic:nvPicPr>
+                    <pic:cNvPr id="0" name=""/>
+                    <pic:cNvPicPr/>
+                  </pic:nvPicPr>
+                  <pic:blipFill>
+                    <a:blip r:embed="rId23"/>
+                    <a:stretch>
+                      <a:fillRect/>
+                    </a:stretch>
+                  </pic:blipFill>
+                  <pic:spPr>
+                    <a:xfrm>
+                      <a:off x="0" y="0"/>
+                      <a:ext cx="5294612" cy="3859282"/>
+                    </a:xfrm>
+                    <a:prstGeom prst="rect">
+                      <a:avLst/>
+                    </a:prstGeom>
+                  </pic:spPr>
+                </pic:pic>
+              </a:graphicData>
+            </a:graphic>
+          </wp:inline>
+        </w:drawing>
+      </w:r>
+    </w:p>
+    <w:p>
+      <w:pPr>
+        <w:pStyle w:val="Caption"/>
+        <w:ind w:left="708" w:firstLine="708"/>
+        <w:rPr>
+          <w:color w:val="000000" w:themeColor="text1"/>
+        </w:rPr>
+      </w:pPr>
+      <w:r>
+        <w:t xml:space="preserve">                         </w:t>
+      </w:r>
+      <w:r>
+        <w:t xml:space="preserve">Figure </w:t>
+      </w:r>
+      <w:r>
+        <w:fldChar w:fldCharType="begin"/>
+      </w:r>
+      <w:r>
+        <w:instrText xml:space="preserve"> SEQ Figure \* ARABIC </w:instrText>
+      </w:r>
+      <w:r>
+        <w:fldChar w:fldCharType="separate"/>
+      </w:r>
+      <w:r>
+        <w:rPr>
+          <w:noProof/>
+        </w:rPr>
+        <w:t>8</w:t>
+      </w:r>
+      <w:r>
+        <w:fldChar w:fldCharType="end"/>
+      </w:r>
+      <w:r>
+        <w:t>:</w:t>
+      </w:r>
+      <w:r>
+        <w:t xml:space="preserve"> </w:t>
+      </w:r>
+      <w:r>
+        <w:rPr>
+          <w:rFonts w:ascii="Times New Roman" w:hAnsi="Times New Roman" w:cs="Times New Roman"/>
+        </w:rPr>
+        <w:t>Schematic of the Circuit in Q3</w:t>
+      </w:r>
+      <w:r>
+        <w:rPr>
+          <w:rFonts w:ascii="Times New Roman" w:hAnsi="Times New Roman" w:cs="Times New Roman"/>
+        </w:rPr>
+        <w:t xml:space="preserve"> </w:t>
+      </w:r>
+      <w:r>
+        <w:rPr>
+          <w:rFonts w:ascii="Times New Roman" w:hAnsi="Times New Roman" w:cs="Times New Roman"/>
+        </w:rPr>
+        <w:t>p</w:t>
+      </w:r>
+      <w:r>
+        <w:rPr>
+          <w:rFonts w:ascii="Times New Roman" w:hAnsi="Times New Roman" w:cs="Times New Roman"/>
+        </w:rPr>
+        <w:t>art</w:t>
+      </w:r>
     </w:p>
     <w:p>
       <w:pPr>
         <w:pStyle w:val="Heading2"/>
-        <w:rPr>
-          <w:b w:val="0"/>
-        </w:rPr>
-      </w:pPr>
-    </w:p>
+      </w:pPr>
+      <w:r>
+        <w:t>Q3</w:t>
+      </w:r>
+      <w:r>
+        <w:t>.1</w:t>
+      </w:r>
+    </w:p>
+    <w:p/>
+    <w:p>
+      <w:pPr>
+        <w:keepNext/>
+      </w:pPr>
+      <w:r>
+        <w:rPr>
+          <w:noProof/>
+          <w:lang w:val="tr-TR" w:eastAsia="tr-TR"/>
+        </w:rPr>
+        <w:lastRenderedPageBreak/>
+        <w:drawing>
+          <wp:inline distT="0" distB="0" distL="0" distR="0" wp14:anchorId="248B96B3" wp14:editId="20F9ADF4">
+            <wp:extent cx="5713095" cy="3240405"/>
+            <wp:effectExtent l="0" t="0" r="1905" b="0"/>
+            <wp:docPr id="21" name="Picture 21" descr="C:\Users\hakkı\Desktop\Q3.1 pf thd.jpg"/>
+            <wp:cNvGraphicFramePr>
+              <a:graphicFrameLocks xmlns:a="http://schemas.openxmlformats.org/drawingml/2006/main" noChangeAspect="1"/>
+            </wp:cNvGraphicFramePr>
+            <a:graphic xmlns:a="http://schemas.openxmlformats.org/drawingml/2006/main">
+              <a:graphicData uri="http://schemas.openxmlformats.org/drawingml/2006/picture">
+                <pic:pic xmlns:pic="http://schemas.openxmlformats.org/drawingml/2006/picture">
+                  <pic:nvPicPr>
+                    <pic:cNvPr id="0" name="Picture 11" descr="C:\Users\hakkı\Desktop\Q3.1 pf thd.jpg"/>
+                    <pic:cNvPicPr>
+                      <a:picLocks noChangeAspect="1" noChangeArrowheads="1"/>
+                    </pic:cNvPicPr>
+                  </pic:nvPicPr>
+                  <pic:blipFill>
+                    <a:blip r:embed="rId24">
+                      <a:extLst>
+                        <a:ext uri="{28A0092B-C50C-407E-A947-70E740481C1C}">
+                          <a14:useLocalDpi xmlns:a14="http://schemas.microsoft.com/office/drawing/2010/main" val="0"/>
+                        </a:ext>
+                      </a:extLst>
+                    </a:blip>
+                    <a:srcRect/>
+                    <a:stretch>
+                      <a:fillRect/>
+                    </a:stretch>
+                  </pic:blipFill>
+                  <pic:spPr bwMode="auto">
+                    <a:xfrm>
+                      <a:off x="0" y="0"/>
+                      <a:ext cx="5713095" cy="3240405"/>
+                    </a:xfrm>
+                    <a:prstGeom prst="rect">
+                      <a:avLst/>
+                    </a:prstGeom>
+                    <a:noFill/>
+                    <a:ln>
+                      <a:noFill/>
+                    </a:ln>
+                  </pic:spPr>
+                </pic:pic>
+              </a:graphicData>
+            </a:graphic>
+          </wp:inline>
+        </w:drawing>
+      </w:r>
+    </w:p>
+    <w:p>
+      <w:pPr>
+        <w:pStyle w:val="Caption"/>
+        <w:jc w:val="center"/>
+      </w:pPr>
+      <w:r>
+        <w:t xml:space="preserve">Figure </w:t>
+      </w:r>
+      <w:r>
+        <w:fldChar w:fldCharType="begin"/>
+      </w:r>
+      <w:r>
+        <w:instrText xml:space="preserve"> SEQ Figure \* ARABIC </w:instrText>
+      </w:r>
+      <w:r>
+        <w:fldChar w:fldCharType="separate"/>
+      </w:r>
+      <w:r>
+        <w:rPr>
+          <w:noProof/>
+        </w:rPr>
+        <w:t>9</w:t>
+      </w:r>
+      <w:r>
+        <w:fldChar w:fldCharType="end"/>
+      </w:r>
+      <w:r>
+        <w:t>:</w:t>
+      </w:r>
+      <w:r>
+        <w:t xml:space="preserve"> Power Factor and THD of İnput Current</w:t>
+      </w:r>
+    </w:p>
+    <w:p/>
+    <w:p>
+      <w:pPr>
+        <w:keepNext/>
+      </w:pPr>
+      <w:r>
+        <w:rPr>
+          <w:noProof/>
+          <w:lang w:val="tr-TR" w:eastAsia="tr-TR"/>
+        </w:rPr>
+        <w:drawing>
+          <wp:inline distT="0" distB="0" distL="0" distR="0" wp14:anchorId="44FEC2BC" wp14:editId="2BFBD92B">
+            <wp:extent cx="5757062" cy="3204058"/>
+            <wp:effectExtent l="0" t="0" r="0" b="0"/>
+            <wp:docPr id="19" name="Picture 19" descr="C:\Users\hakkı\Desktop\Q3.1 phase a neutral.jpg"/>
+            <wp:cNvGraphicFramePr>
+              <a:graphicFrameLocks xmlns:a="http://schemas.openxmlformats.org/drawingml/2006/main" noChangeAspect="1"/>
+            </wp:cNvGraphicFramePr>
+            <a:graphic xmlns:a="http://schemas.openxmlformats.org/drawingml/2006/main">
+              <a:graphicData uri="http://schemas.openxmlformats.org/drawingml/2006/picture">
+                <pic:pic xmlns:pic="http://schemas.openxmlformats.org/drawingml/2006/picture">
+                  <pic:nvPicPr>
+                    <pic:cNvPr id="0" name="Picture 9" descr="C:\Users\hakkı\Desktop\Q3.1 phase a neutral.jpg"/>
+                    <pic:cNvPicPr>
+                      <a:picLocks noChangeAspect="1" noChangeArrowheads="1"/>
+                    </pic:cNvPicPr>
+                  </pic:nvPicPr>
+                  <pic:blipFill>
+                    <a:blip r:embed="rId25">
+                      <a:extLst>
+                        <a:ext uri="{28A0092B-C50C-407E-A947-70E740481C1C}">
+                          <a14:useLocalDpi xmlns:a14="http://schemas.microsoft.com/office/drawing/2010/main" val="0"/>
+                        </a:ext>
+                      </a:extLst>
+                    </a:blip>
+                    <a:srcRect/>
+                    <a:stretch>
+                      <a:fillRect/>
+                    </a:stretch>
+                  </pic:blipFill>
+                  <pic:spPr bwMode="auto">
+                    <a:xfrm>
+                      <a:off x="0" y="0"/>
+                      <a:ext cx="5760720" cy="3206094"/>
+                    </a:xfrm>
+                    <a:prstGeom prst="rect">
+                      <a:avLst/>
+                    </a:prstGeom>
+                    <a:noFill/>
+                    <a:ln>
+                      <a:noFill/>
+                    </a:ln>
+                  </pic:spPr>
+                </pic:pic>
+              </a:graphicData>
+            </a:graphic>
+          </wp:inline>
+        </w:drawing>
+      </w:r>
+    </w:p>
+    <w:p>
+      <w:pPr>
+        <w:pStyle w:val="Caption"/>
+        <w:jc w:val="center"/>
+      </w:pPr>
+      <w:r>
+        <w:t xml:space="preserve">Figure </w:t>
+      </w:r>
+      <w:r>
+        <w:fldChar w:fldCharType="begin"/>
+      </w:r>
+      <w:r>
+        <w:instrText xml:space="preserve"> SEQ Figure \* ARABIC </w:instrText>
+      </w:r>
+      <w:r>
+        <w:fldChar w:fldCharType="separate"/>
+      </w:r>
+      <w:r>
+        <w:rPr>
+          <w:noProof/>
+        </w:rPr>
+        <w:t>10</w:t>
+      </w:r>
+      <w:r>
+        <w:fldChar w:fldCharType="end"/>
+      </w:r>
+      <w:r>
+        <w:t xml:space="preserve">: Waveforms for Phase </w:t>
+      </w:r>
+      <w:proofErr w:type="gramStart"/>
+      <w:r>
+        <w:t>A</w:t>
+      </w:r>
+      <w:proofErr w:type="gramEnd"/>
+      <w:r>
+        <w:t xml:space="preserve"> Current and Neutral Wire C</w:t>
+      </w:r>
+      <w:r>
+        <w:t>urrent</w:t>
+      </w:r>
+      <w:r>
+        <w:t xml:space="preserve"> </w:t>
+      </w:r>
+      <w:r>
+        <w:t>–</w:t>
+      </w:r>
+      <w:r>
+        <w:t xml:space="preserve"> DiodeBridge</w:t>
+      </w:r>
+      <w:r>
+        <w:t>1</w:t>
+      </w:r>
+    </w:p>
+    <w:p/>
+    <w:p>
+      <w:pPr>
+        <w:pStyle w:val="Heading2"/>
+      </w:pPr>
+      <w:r>
+        <w:lastRenderedPageBreak/>
+        <w:t>Q3.2</w:t>
+      </w:r>
+    </w:p>
+    <w:p>
+      <w:pPr>
+        <w:keepNext/>
+      </w:pPr>
+      <w:r>
+        <w:rPr>
+          <w:noProof/>
+          <w:lang w:val="tr-TR" w:eastAsia="tr-TR"/>
+        </w:rPr>
+        <w:drawing>
+          <wp:inline distT="0" distB="0" distL="0" distR="0" wp14:anchorId="4FDBF110" wp14:editId="23BF1970">
+            <wp:extent cx="5755699" cy="3035808"/>
+            <wp:effectExtent l="0" t="0" r="0" b="0"/>
+            <wp:docPr id="22" name="Picture 22" descr="C:\Users\hakkı\Desktop\Q3.1  current.jpg"/>
+            <wp:cNvGraphicFramePr>
+              <a:graphicFrameLocks xmlns:a="http://schemas.openxmlformats.org/drawingml/2006/main" noChangeAspect="1"/>
+            </wp:cNvGraphicFramePr>
+            <a:graphic xmlns:a="http://schemas.openxmlformats.org/drawingml/2006/main">
+              <a:graphicData uri="http://schemas.openxmlformats.org/drawingml/2006/picture">
+                <pic:pic xmlns:pic="http://schemas.openxmlformats.org/drawingml/2006/picture">
+                  <pic:nvPicPr>
+                    <pic:cNvPr id="0" name="Picture 12" descr="C:\Users\hakkı\Desktop\Q3.1  current.jpg"/>
+                    <pic:cNvPicPr>
+                      <a:picLocks noChangeAspect="1" noChangeArrowheads="1"/>
+                    </pic:cNvPicPr>
+                  </pic:nvPicPr>
+                  <pic:blipFill>
+                    <a:blip r:embed="rId26">
+                      <a:extLst>
+                        <a:ext uri="{28A0092B-C50C-407E-A947-70E740481C1C}">
+                          <a14:useLocalDpi xmlns:a14="http://schemas.microsoft.com/office/drawing/2010/main" val="0"/>
+                        </a:ext>
+                      </a:extLst>
+                    </a:blip>
+                    <a:srcRect/>
+                    <a:stretch>
+                      <a:fillRect/>
+                    </a:stretch>
+                  </pic:blipFill>
+                  <pic:spPr bwMode="auto">
+                    <a:xfrm>
+                      <a:off x="0" y="0"/>
+                      <a:ext cx="5760720" cy="3038456"/>
+                    </a:xfrm>
+                    <a:prstGeom prst="rect">
+                      <a:avLst/>
+                    </a:prstGeom>
+                    <a:noFill/>
+                    <a:ln>
+                      <a:noFill/>
+                    </a:ln>
+                  </pic:spPr>
+                </pic:pic>
+              </a:graphicData>
+            </a:graphic>
+          </wp:inline>
+        </w:drawing>
+      </w:r>
+    </w:p>
+    <w:p>
+      <w:pPr>
+        <w:pStyle w:val="Caption"/>
+        <w:jc w:val="center"/>
+      </w:pPr>
+      <w:r>
+        <w:t xml:space="preserve">Figure </w:t>
+      </w:r>
+      <w:r>
+        <w:fldChar w:fldCharType="begin"/>
+      </w:r>
+      <w:r>
+        <w:instrText xml:space="preserve"> SEQ Figure \* ARABIC </w:instrText>
+      </w:r>
+      <w:r>
+        <w:fldChar w:fldCharType="separate"/>
+      </w:r>
+      <w:r>
+        <w:rPr>
+          <w:noProof/>
+        </w:rPr>
+        <w:t>11</w:t>
+      </w:r>
+      <w:r>
+        <w:fldChar w:fldCharType="end"/>
+      </w:r>
+      <w:r>
+        <w:t xml:space="preserve">: RMS Current of </w:t>
+      </w:r>
+      <w:proofErr w:type="spellStart"/>
+      <w:r>
+        <w:t>PhaseA</w:t>
+      </w:r>
+      <w:proofErr w:type="spellEnd"/>
+      <w:r>
+        <w:t xml:space="preserve"> and Neutral Line</w:t>
+      </w:r>
+    </w:p>
+    <w:p/>
+    <w:p/>
+    <w:p/>
+    <w:p/>
+    <w:p/>
+    <w:p/>
+    <w:p/>
+    <w:p>
+      <w:pPr>
+        <w:pStyle w:val="Heading2"/>
+      </w:pPr>
+      <w:r>
+        <w:lastRenderedPageBreak/>
+        <w:t>Q3.3</w:t>
+      </w:r>
+    </w:p>
+    <w:p>
+      <w:pPr>
+        <w:keepNext/>
+      </w:pPr>
+      <w:r>
+        <w:rPr>
+          <w:noProof/>
+          <w:lang w:val="tr-TR" w:eastAsia="tr-TR"/>
+        </w:rPr>
+        <w:drawing>
+          <wp:inline distT="0" distB="0" distL="0" distR="0" wp14:anchorId="06A4ECAE" wp14:editId="7E42660C">
+            <wp:extent cx="5760720" cy="2974687"/>
+            <wp:effectExtent l="0" t="0" r="0" b="0"/>
+            <wp:docPr id="14" name="Picture 14" descr="C:\Users\hakkı\Desktop\Q3.2 THD and Power Factor.jpg"/>
+            <wp:cNvGraphicFramePr>
+              <a:graphicFrameLocks xmlns:a="http://schemas.openxmlformats.org/drawingml/2006/main" noChangeAspect="1"/>
+            </wp:cNvGraphicFramePr>
+            <a:graphic xmlns:a="http://schemas.openxmlformats.org/drawingml/2006/main">
+              <a:graphicData uri="http://schemas.openxmlformats.org/drawingml/2006/picture">
+                <pic:pic xmlns:pic="http://schemas.openxmlformats.org/drawingml/2006/picture">
+                  <pic:nvPicPr>
+                    <pic:cNvPr id="0" name="Picture 5" descr="C:\Users\hakkı\Desktop\Q3.2 THD and Power Factor.jpg"/>
+                    <pic:cNvPicPr>
+                      <a:picLocks noChangeAspect="1" noChangeArrowheads="1"/>
+                    </pic:cNvPicPr>
+                  </pic:nvPicPr>
+                  <pic:blipFill>
+                    <a:blip r:embed="rId27">
+                      <a:extLst>
+                        <a:ext uri="{28A0092B-C50C-407E-A947-70E740481C1C}">
+                          <a14:useLocalDpi xmlns:a14="http://schemas.microsoft.com/office/drawing/2010/main" val="0"/>
+                        </a:ext>
+                      </a:extLst>
+                    </a:blip>
+                    <a:srcRect/>
+                    <a:stretch>
+                      <a:fillRect/>
+                    </a:stretch>
+                  </pic:blipFill>
+                  <pic:spPr bwMode="auto">
+                    <a:xfrm>
+                      <a:off x="0" y="0"/>
+                      <a:ext cx="5760720" cy="2974687"/>
+                    </a:xfrm>
+                    <a:prstGeom prst="rect">
+                      <a:avLst/>
+                    </a:prstGeom>
+                    <a:noFill/>
+                    <a:ln>
+                      <a:noFill/>
+                    </a:ln>
+                  </pic:spPr>
+                </pic:pic>
+              </a:graphicData>
+            </a:graphic>
+          </wp:inline>
+        </w:drawing>
+      </w:r>
+    </w:p>
+    <w:p>
+      <w:pPr>
+        <w:pStyle w:val="Caption"/>
+        <w:jc w:val="center"/>
+      </w:pPr>
+      <w:r>
+        <w:t xml:space="preserve">Figure </w:t>
+      </w:r>
+      <w:r>
+        <w:fldChar w:fldCharType="begin"/>
+      </w:r>
+      <w:r>
+        <w:instrText xml:space="preserve"> SEQ Figure \* ARABIC </w:instrText>
+      </w:r>
+      <w:r>
+        <w:fldChar w:fldCharType="separate"/>
+      </w:r>
+      <w:r>
+        <w:rPr>
+          <w:noProof/>
+        </w:rPr>
+        <w:t>12</w:t>
+      </w:r>
+      <w:r>
+        <w:fldChar w:fldCharType="end"/>
+      </w:r>
+      <w:r>
+        <w:t xml:space="preserve">: </w:t>
+      </w:r>
+      <w:r>
+        <w:t>Power Factor and THD of İnput Current</w:t>
+      </w:r>
+      <w:r>
+        <w:t xml:space="preserve"> </w:t>
+      </w:r>
+      <w:r>
+        <w:t>(</w:t>
+      </w:r>
+      <w:proofErr w:type="spellStart"/>
+      <w:r>
+        <w:t>Ls</w:t>
+      </w:r>
+      <w:proofErr w:type="spellEnd"/>
+      <w:r>
+        <w:t>=0)</w:t>
+      </w:r>
+    </w:p>
+    <w:p/>
+    <w:p>
+      <w:pPr>
+        <w:keepNext/>
+        <w:jc w:val="center"/>
+      </w:pPr>
+      <w:r>
+        <w:rPr>
+          <w:noProof/>
+          <w:lang w:val="tr-TR" w:eastAsia="tr-TR"/>
+        </w:rPr>
+        <w:drawing>
+          <wp:inline distT="0" distB="0" distL="0" distR="0" wp14:anchorId="44CF0407" wp14:editId="23CE3ACD">
+            <wp:extent cx="5757062" cy="3031280"/>
+            <wp:effectExtent l="0" t="0" r="0" b="0"/>
+            <wp:docPr id="16" name="Picture 16" descr="C:\Users\hakkı\Desktop\Q3.2 PhaseA and Neutral Current and Diode Bridge1 Current .jpg"/>
+            <wp:cNvGraphicFramePr>
+              <a:graphicFrameLocks xmlns:a="http://schemas.openxmlformats.org/drawingml/2006/main" noChangeAspect="1"/>
+            </wp:cNvGraphicFramePr>
+            <a:graphic xmlns:a="http://schemas.openxmlformats.org/drawingml/2006/main">
+              <a:graphicData uri="http://schemas.openxmlformats.org/drawingml/2006/picture">
+                <pic:pic xmlns:pic="http://schemas.openxmlformats.org/drawingml/2006/picture">
+                  <pic:nvPicPr>
+                    <pic:cNvPr id="0" name="Picture 6" descr="C:\Users\hakkı\Desktop\Q3.2 PhaseA and Neutral Current and Diode Bridge1 Current .jpg"/>
+                    <pic:cNvPicPr>
+                      <a:picLocks noChangeAspect="1" noChangeArrowheads="1"/>
+                    </pic:cNvPicPr>
+                  </pic:nvPicPr>
+                  <pic:blipFill>
+                    <a:blip r:embed="rId28">
+                      <a:extLst>
+                        <a:ext uri="{28A0092B-C50C-407E-A947-70E740481C1C}">
+                          <a14:useLocalDpi xmlns:a14="http://schemas.microsoft.com/office/drawing/2010/main" val="0"/>
+                        </a:ext>
+                      </a:extLst>
+                    </a:blip>
+                    <a:srcRect/>
+                    <a:stretch>
+                      <a:fillRect/>
+                    </a:stretch>
+                  </pic:blipFill>
+                  <pic:spPr bwMode="auto">
+                    <a:xfrm>
+                      <a:off x="0" y="0"/>
+                      <a:ext cx="5760720" cy="3033206"/>
+                    </a:xfrm>
+                    <a:prstGeom prst="rect">
+                      <a:avLst/>
+                    </a:prstGeom>
+                    <a:noFill/>
+                    <a:ln>
+                      <a:noFill/>
+                    </a:ln>
+                  </pic:spPr>
+                </pic:pic>
+              </a:graphicData>
+            </a:graphic>
+          </wp:inline>
+        </w:drawing>
+      </w:r>
+    </w:p>
+    <w:p>
+      <w:pPr>
+        <w:pStyle w:val="Caption"/>
+        <w:jc w:val="center"/>
+      </w:pPr>
+      <w:r>
+        <w:t xml:space="preserve">Figure </w:t>
+      </w:r>
+      <w:r>
+        <w:fldChar w:fldCharType="begin"/>
+      </w:r>
+      <w:r>
+        <w:instrText xml:space="preserve"> SEQ Figure \* ARABIC </w:instrText>
+      </w:r>
+      <w:r>
+        <w:fldChar w:fldCharType="separate"/>
+      </w:r>
+      <w:r>
+        <w:rPr>
+          <w:noProof/>
+        </w:rPr>
+        <w:t>13</w:t>
+      </w:r>
+      <w:r>
+        <w:fldChar w:fldCharType="end"/>
+      </w:r>
+      <w:proofErr w:type="gramStart"/>
+      <w:r>
+        <w:t>:</w:t>
+      </w:r>
+      <w:r>
+        <w:t>Waveforms</w:t>
+      </w:r>
+      <w:proofErr w:type="gramEnd"/>
+      <w:r>
+        <w:t xml:space="preserve"> for Phase A Current and Neutral Wire Current – DiodeBridge1</w:t>
+      </w:r>
+      <w:r>
+        <w:t xml:space="preserve"> (</w:t>
+      </w:r>
+      <w:proofErr w:type="spellStart"/>
+      <w:r>
+        <w:t>Ls</w:t>
+      </w:r>
+      <w:proofErr w:type="spellEnd"/>
+      <w:r>
+        <w:t>=0)</w:t>
+      </w:r>
+    </w:p>
+    <w:p>
+      <w:pPr>
+        <w:rPr>
+          <w:noProof/>
+          <w:lang w:val="tr-TR" w:eastAsia="tr-TR"/>
+        </w:rPr>
+      </w:pPr>
+    </w:p>
+    <w:p>
+      <w:pPr>
+        <w:keepNext/>
+      </w:pPr>
+      <w:r>
+        <w:rPr>
+          <w:noProof/>
+          <w:lang w:val="tr-TR" w:eastAsia="tr-TR"/>
+        </w:rPr>
+        <w:lastRenderedPageBreak/>
+        <w:drawing>
+          <wp:inline distT="0" distB="0" distL="0" distR="0" wp14:anchorId="4A4BDF79" wp14:editId="5DD02726">
+            <wp:extent cx="5757062" cy="3211373"/>
+            <wp:effectExtent l="0" t="0" r="0" b="8255"/>
+            <wp:docPr id="23" name="Picture 23" descr="C:\Users\hakkı\Desktop\Q3.3 RMS current.jpg"/>
+            <wp:cNvGraphicFramePr>
+              <a:graphicFrameLocks xmlns:a="http://schemas.openxmlformats.org/drawingml/2006/main" noChangeAspect="1"/>
+            </wp:cNvGraphicFramePr>
+            <a:graphic xmlns:a="http://schemas.openxmlformats.org/drawingml/2006/main">
+              <a:graphicData uri="http://schemas.openxmlformats.org/drawingml/2006/picture">
+                <pic:pic xmlns:pic="http://schemas.openxmlformats.org/drawingml/2006/picture">
+                  <pic:nvPicPr>
+                    <pic:cNvPr id="0" name="Picture 13" descr="C:\Users\hakkı\Desktop\Q3.3 RMS current.jpg"/>
+                    <pic:cNvPicPr>
+                      <a:picLocks noChangeAspect="1" noChangeArrowheads="1"/>
+                    </pic:cNvPicPr>
+                  </pic:nvPicPr>
+                  <pic:blipFill>
+                    <a:blip r:embed="rId29">
+                      <a:extLst>
+                        <a:ext uri="{28A0092B-C50C-407E-A947-70E740481C1C}">
+                          <a14:useLocalDpi xmlns:a14="http://schemas.microsoft.com/office/drawing/2010/main" val="0"/>
+                        </a:ext>
+                      </a:extLst>
+                    </a:blip>
+                    <a:srcRect/>
+                    <a:stretch>
+                      <a:fillRect/>
+                    </a:stretch>
+                  </pic:blipFill>
+                  <pic:spPr bwMode="auto">
+                    <a:xfrm>
+                      <a:off x="0" y="0"/>
+                      <a:ext cx="5760720" cy="3213413"/>
+                    </a:xfrm>
+                    <a:prstGeom prst="rect">
+                      <a:avLst/>
+                    </a:prstGeom>
+                    <a:noFill/>
+                    <a:ln>
+                      <a:noFill/>
+                    </a:ln>
+                  </pic:spPr>
+                </pic:pic>
+              </a:graphicData>
+            </a:graphic>
+          </wp:inline>
+        </w:drawing>
+      </w:r>
+    </w:p>
+    <w:p>
+      <w:pPr>
+        <w:pStyle w:val="Caption"/>
+        <w:jc w:val="center"/>
+      </w:pPr>
+      <w:r>
+        <w:t xml:space="preserve">Figure </w:t>
+      </w:r>
+      <w:r>
+        <w:fldChar w:fldCharType="begin"/>
+      </w:r>
+      <w:r>
+        <w:instrText xml:space="preserve"> SEQ Figure \* ARABIC </w:instrText>
+      </w:r>
+      <w:r>
+        <w:fldChar w:fldCharType="separate"/>
+      </w:r>
+      <w:r>
+        <w:rPr>
+          <w:noProof/>
+        </w:rPr>
+        <w:t>14</w:t>
+      </w:r>
+      <w:r>
+        <w:fldChar w:fldCharType="end"/>
+      </w:r>
+      <w:proofErr w:type="gramStart"/>
+      <w:r>
+        <w:t>:</w:t>
+      </w:r>
+      <w:r>
+        <w:t>Figure</w:t>
+      </w:r>
+      <w:proofErr w:type="gramEnd"/>
+      <w:r>
+        <w:t xml:space="preserve"> 11: RMS Current of </w:t>
+      </w:r>
+      <w:proofErr w:type="spellStart"/>
+      <w:r>
+        <w:t>PhaseA</w:t>
+      </w:r>
+      <w:proofErr w:type="spellEnd"/>
+      <w:r>
+        <w:t xml:space="preserve"> and Neutral Line</w:t>
+      </w:r>
+    </w:p>
+    <w:p/>
+    <w:p/>
+    <w:p>
+      <w:bookmarkStart w:id="0" w:name="_GoBack"/>
+      <w:bookmarkEnd w:id="0"/>
+    </w:p>
+    <w:p/>
     <w:p>
       <w:pPr>
         <w:pStyle w:val="Heading1"/>
-      </w:pPr>
-      <w:r>
-        <w:t>Q3)</w:t>
+        <w:numPr>
+          <w:ilvl w:val="0"/>
+          <w:numId w:val="3"/>
+        </w:numPr>
+      </w:pPr>
+      <w:r>
+        <w:t>Conclusion</w:t>
+      </w:r>
+    </w:p>
+    <w:p>
+      <w:pPr>
+        <w:rPr>
+          <w:rFonts w:ascii="Segoe UI" w:hAnsi="Segoe UI" w:cs="Segoe UI"/>
+          <w:color w:val="24292E"/>
+          <w:shd w:val="clear" w:color="auto" w:fill="FFFFFF"/>
+        </w:rPr>
+      </w:pPr>
+      <w:r>
+        <w:t xml:space="preserve"> </w:t>
+      </w:r>
+      <w:r>
+        <w:t xml:space="preserve"> In part </w:t>
+      </w:r>
+      <w:proofErr w:type="gramStart"/>
+      <w:r>
+        <w:t>1 ,</w:t>
+      </w:r>
+      <w:proofErr w:type="gramEnd"/>
+      <w:r>
+        <w:t xml:space="preserve"> we observe effect </w:t>
+      </w:r>
+      <w:r>
+        <w:rPr>
+          <w:rFonts w:ascii="Segoe UI" w:hAnsi="Segoe UI" w:cs="Segoe UI"/>
+          <w:color w:val="24292E"/>
+          <w:shd w:val="clear" w:color="auto" w:fill="FFFFFF"/>
+        </w:rPr>
+        <w:t>discrete time step size</w:t>
+      </w:r>
+      <w:r>
+        <w:t xml:space="preserve"> of </w:t>
+      </w:r>
+      <w:r>
+        <w:rPr>
+          <w:rFonts w:ascii="Segoe UI" w:hAnsi="Segoe UI" w:cs="Segoe UI"/>
+          <w:color w:val="24292E"/>
+          <w:shd w:val="clear" w:color="auto" w:fill="FFFFFF"/>
+        </w:rPr>
+        <w:t>single-phase diode rectifier</w:t>
+      </w:r>
+      <w:r>
+        <w:rPr>
+          <w:rFonts w:ascii="Segoe UI" w:hAnsi="Segoe UI" w:cs="Segoe UI"/>
+          <w:color w:val="24292E"/>
+          <w:shd w:val="clear" w:color="auto" w:fill="FFFFFF"/>
+        </w:rPr>
+        <w:t>.</w:t>
+      </w:r>
+      <w:r>
+        <w:rPr>
+          <w:rFonts w:ascii="Segoe UI" w:hAnsi="Segoe UI" w:cs="Segoe UI"/>
+          <w:color w:val="24292E"/>
+          <w:shd w:val="clear" w:color="auto" w:fill="FFFFFF"/>
+        </w:rPr>
+        <w:t xml:space="preserve"> </w:t>
+      </w:r>
+      <w:r>
+        <w:rPr>
+          <w:rFonts w:ascii="Segoe UI" w:hAnsi="Segoe UI" w:cs="Segoe UI"/>
+          <w:color w:val="24292E"/>
+          <w:shd w:val="clear" w:color="auto" w:fill="FFFFFF"/>
+        </w:rPr>
+        <w:t xml:space="preserve">We </w:t>
+      </w:r>
+      <w:r>
+        <w:rPr>
+          <w:rFonts w:ascii="Segoe UI" w:hAnsi="Segoe UI" w:cs="Segoe UI"/>
+          <w:color w:val="24292E"/>
+          <w:shd w:val="clear" w:color="auto" w:fill="FFFFFF"/>
+        </w:rPr>
+        <w:t>compare</w:t>
+      </w:r>
+      <w:r>
+        <w:rPr>
+          <w:rFonts w:ascii="Segoe UI" w:hAnsi="Segoe UI" w:cs="Segoe UI"/>
+          <w:color w:val="24292E"/>
+          <w:shd w:val="clear" w:color="auto" w:fill="FFFFFF"/>
+        </w:rPr>
+        <w:t>d</w:t>
+      </w:r>
+      <w:r>
+        <w:rPr>
+          <w:rFonts w:ascii="Segoe UI" w:hAnsi="Segoe UI" w:cs="Segoe UI"/>
+          <w:color w:val="24292E"/>
+          <w:shd w:val="clear" w:color="auto" w:fill="FFFFFF"/>
+        </w:rPr>
+        <w:t xml:space="preserve"> the results and comment on the differences</w:t>
+      </w:r>
+      <w:proofErr w:type="gramStart"/>
+      <w:r>
+        <w:rPr>
+          <w:rFonts w:ascii="Segoe UI" w:hAnsi="Segoe UI" w:cs="Segoe UI"/>
+          <w:color w:val="24292E"/>
+          <w:shd w:val="clear" w:color="auto" w:fill="FFFFFF"/>
+        </w:rPr>
+        <w:t> </w:t>
+      </w:r>
+      <w:r>
+        <w:t xml:space="preserve"> </w:t>
+      </w:r>
+      <w:r>
+        <w:rPr>
+          <w:rFonts w:ascii="Segoe UI" w:hAnsi="Segoe UI" w:cs="Segoe UI"/>
+          <w:color w:val="24292E"/>
+          <w:shd w:val="clear" w:color="auto" w:fill="FFFFFF"/>
+        </w:rPr>
+        <w:t>step</w:t>
+      </w:r>
+      <w:proofErr w:type="gramEnd"/>
+      <w:r>
+        <w:rPr>
+          <w:rFonts w:ascii="Segoe UI" w:hAnsi="Segoe UI" w:cs="Segoe UI"/>
+          <w:color w:val="24292E"/>
+          <w:shd w:val="clear" w:color="auto" w:fill="FFFFFF"/>
+        </w:rPr>
+        <w:t xml:space="preserve"> size</w:t>
+      </w:r>
+      <w:r>
+        <w:rPr>
+          <w:rFonts w:ascii="Segoe UI" w:hAnsi="Segoe UI" w:cs="Segoe UI"/>
+          <w:color w:val="24292E"/>
+          <w:shd w:val="clear" w:color="auto" w:fill="FFFFFF"/>
+        </w:rPr>
+        <w:t xml:space="preserve"> and we learn w</w:t>
+      </w:r>
+      <w:r>
+        <w:rPr>
+          <w:rFonts w:ascii="Segoe UI" w:hAnsi="Segoe UI" w:cs="Segoe UI"/>
+          <w:color w:val="24292E"/>
+          <w:shd w:val="clear" w:color="auto" w:fill="FFFFFF"/>
+        </w:rPr>
+        <w:t>hat is the importance of step size in a digital simulation environment</w:t>
+      </w:r>
+      <w:r>
+        <w:rPr>
+          <w:rFonts w:ascii="Segoe UI" w:hAnsi="Segoe UI" w:cs="Segoe UI"/>
+          <w:color w:val="24292E"/>
+          <w:shd w:val="clear" w:color="auto" w:fill="FFFFFF"/>
+        </w:rPr>
+        <w:t>.</w:t>
+      </w:r>
+    </w:p>
+    <w:p>
+      <w:pPr>
+        <w:rPr>
+          <w:rFonts w:ascii="Segoe UI" w:hAnsi="Segoe UI" w:cs="Segoe UI"/>
+          <w:color w:val="24292E"/>
+          <w:shd w:val="clear" w:color="auto" w:fill="FFFFFF"/>
+        </w:rPr>
+      </w:pPr>
+      <w:r>
+        <w:rPr>
+          <w:rFonts w:ascii="Segoe UI" w:hAnsi="Segoe UI" w:cs="Segoe UI"/>
+          <w:color w:val="24292E"/>
+          <w:shd w:val="clear" w:color="auto" w:fill="FFFFFF"/>
+        </w:rPr>
+        <w:t xml:space="preserve"> In part 2,</w:t>
+      </w:r>
+      <w:r>
+        <w:rPr>
+          <w:rFonts w:ascii="Segoe UI" w:hAnsi="Segoe UI" w:cs="Segoe UI"/>
+          <w:color w:val="24292E"/>
+          <w:shd w:val="clear" w:color="auto" w:fill="FFFFFF"/>
+        </w:rPr>
+        <w:t xml:space="preserve"> we analyzed behavior of single phase diode rectifiers under different </w:t>
+      </w:r>
+      <w:proofErr w:type="gramStart"/>
+      <w:r>
+        <w:rPr>
+          <w:rFonts w:ascii="Segoe UI" w:hAnsi="Segoe UI" w:cs="Segoe UI"/>
+          <w:color w:val="24292E"/>
+          <w:shd w:val="clear" w:color="auto" w:fill="FFFFFF"/>
+        </w:rPr>
+        <w:t>types</w:t>
+      </w:r>
+      <w:proofErr w:type="gramEnd"/>
+      <w:r>
+        <w:rPr>
+          <w:rFonts w:ascii="Segoe UI" w:hAnsi="Segoe UI" w:cs="Segoe UI"/>
+          <w:color w:val="24292E"/>
+          <w:shd w:val="clear" w:color="auto" w:fill="FFFFFF"/>
+        </w:rPr>
+        <w:t xml:space="preserve"> loads. </w:t>
+      </w:r>
+    </w:p>
+    <w:p>
+      <w:pPr>
+        <w:rPr>
+          <w:rFonts w:ascii="Segoe UI" w:hAnsi="Segoe UI" w:cs="Segoe UI"/>
+          <w:color w:val="24292E"/>
+          <w:shd w:val="clear" w:color="auto" w:fill="FFFFFF"/>
+        </w:rPr>
+      </w:pPr>
+      <w:r>
+        <w:rPr>
+          <w:rFonts w:ascii="Segoe UI" w:hAnsi="Segoe UI" w:cs="Segoe UI"/>
+          <w:color w:val="24292E"/>
+          <w:shd w:val="clear" w:color="auto" w:fill="FFFFFF"/>
+        </w:rPr>
+        <w:t xml:space="preserve"> </w:t>
+      </w:r>
+      <w:r>
+        <w:rPr>
+          <w:rFonts w:ascii="Segoe UI" w:hAnsi="Segoe UI" w:cs="Segoe UI"/>
+          <w:color w:val="24292E"/>
+          <w:shd w:val="clear" w:color="auto" w:fill="FFFFFF"/>
+        </w:rPr>
+        <w:t xml:space="preserve">In part </w:t>
+      </w:r>
+      <w:proofErr w:type="gramStart"/>
+      <w:r>
+        <w:rPr>
+          <w:rFonts w:ascii="Segoe UI" w:hAnsi="Segoe UI" w:cs="Segoe UI"/>
+          <w:color w:val="24292E"/>
+          <w:shd w:val="clear" w:color="auto" w:fill="FFFFFF"/>
+        </w:rPr>
+        <w:t>3 ,</w:t>
+      </w:r>
+      <w:proofErr w:type="gramEnd"/>
+      <w:r>
+        <w:rPr>
+          <w:rFonts w:ascii="Segoe UI" w:hAnsi="Segoe UI" w:cs="Segoe UI"/>
+          <w:color w:val="24292E"/>
+          <w:shd w:val="clear" w:color="auto" w:fill="FFFFFF"/>
+        </w:rPr>
+        <w:t xml:space="preserve"> We observed rectifier’s behavior on conditions whether there is  a line İnductance effect. </w:t>
+      </w:r>
+    </w:p>
+    <w:p>
+      <w:pPr>
+        <w:rPr>
+          <w:rFonts w:ascii="Segoe UI" w:hAnsi="Segoe UI" w:cs="Segoe UI"/>
+          <w:color w:val="24292E"/>
+          <w:shd w:val="clear" w:color="auto" w:fill="FFFFFF"/>
+        </w:rPr>
+      </w:pPr>
+      <w:r>
+        <w:rPr>
+          <w:rFonts w:ascii="Segoe UI" w:hAnsi="Segoe UI" w:cs="Segoe UI"/>
+          <w:color w:val="24292E"/>
+          <w:shd w:val="clear" w:color="auto" w:fill="FFFFFF"/>
+        </w:rPr>
+        <w:t xml:space="preserve"> Obviously, the project</w:t>
+      </w:r>
+      <w:r>
+        <w:rPr>
+          <w:rFonts w:ascii="Segoe UI" w:hAnsi="Segoe UI" w:cs="Segoe UI"/>
+          <w:color w:val="24292E"/>
+          <w:shd w:val="clear" w:color="auto" w:fill="FFFFFF"/>
+        </w:rPr>
+        <w:t xml:space="preserve"> </w:t>
+      </w:r>
+      <w:proofErr w:type="gramStart"/>
+      <w:r>
+        <w:rPr>
+          <w:rFonts w:ascii="Segoe UI" w:hAnsi="Segoe UI" w:cs="Segoe UI"/>
+          <w:color w:val="24292E"/>
+          <w:shd w:val="clear" w:color="auto" w:fill="FFFFFF"/>
+        </w:rPr>
+        <w:t>achieve</w:t>
+      </w:r>
+      <w:r>
+        <w:rPr>
+          <w:rFonts w:ascii="Segoe UI" w:hAnsi="Segoe UI" w:cs="Segoe UI"/>
+          <w:color w:val="24292E"/>
+          <w:shd w:val="clear" w:color="auto" w:fill="FFFFFF"/>
+        </w:rPr>
+        <w:t>s</w:t>
+      </w:r>
+      <w:r>
+        <w:rPr>
+          <w:rFonts w:ascii="Segoe UI" w:hAnsi="Segoe UI" w:cs="Segoe UI"/>
+          <w:color w:val="24292E"/>
+          <w:shd w:val="clear" w:color="auto" w:fill="FFFFFF"/>
+        </w:rPr>
+        <w:t xml:space="preserve"> </w:t>
+      </w:r>
+      <w:r>
+        <w:rPr>
+          <w:rFonts w:ascii="Segoe UI" w:hAnsi="Segoe UI" w:cs="Segoe UI"/>
+          <w:color w:val="24292E"/>
+          <w:shd w:val="clear" w:color="auto" w:fill="FFFFFF"/>
+        </w:rPr>
+        <w:t xml:space="preserve"> that</w:t>
+      </w:r>
+      <w:proofErr w:type="gramEnd"/>
+      <w:r>
+        <w:rPr>
+          <w:rFonts w:ascii="Segoe UI" w:hAnsi="Segoe UI" w:cs="Segoe UI"/>
+          <w:color w:val="24292E"/>
+          <w:shd w:val="clear" w:color="auto" w:fill="FFFFFF"/>
+        </w:rPr>
+        <w:t xml:space="preserve"> we</w:t>
+      </w:r>
+      <w:r>
+        <w:rPr>
+          <w:rFonts w:ascii="Segoe UI" w:hAnsi="Segoe UI" w:cs="Segoe UI"/>
+          <w:color w:val="24292E"/>
+          <w:shd w:val="clear" w:color="auto" w:fill="FFFFFF"/>
+        </w:rPr>
+        <w:t xml:space="preserve"> gain</w:t>
+      </w:r>
+      <w:r>
+        <w:rPr>
+          <w:rFonts w:ascii="Segoe UI" w:hAnsi="Segoe UI" w:cs="Segoe UI"/>
+          <w:color w:val="24292E"/>
+          <w:shd w:val="clear" w:color="auto" w:fill="FFFFFF"/>
+        </w:rPr>
+        <w:t xml:space="preserve"> how to analyze the single phase rectifiers. Also we comprehended effects </w:t>
+      </w:r>
+      <w:proofErr w:type="gramStart"/>
+      <w:r>
+        <w:rPr>
+          <w:rFonts w:ascii="Segoe UI" w:hAnsi="Segoe UI" w:cs="Segoe UI"/>
+          <w:color w:val="24292E"/>
+          <w:shd w:val="clear" w:color="auto" w:fill="FFFFFF"/>
+        </w:rPr>
+        <w:t>of  Pf</w:t>
+      </w:r>
+      <w:proofErr w:type="gramEnd"/>
+      <w:r>
+        <w:rPr>
+          <w:rFonts w:ascii="Segoe UI" w:hAnsi="Segoe UI" w:cs="Segoe UI"/>
+          <w:color w:val="24292E"/>
+          <w:shd w:val="clear" w:color="auto" w:fill="FFFFFF"/>
+        </w:rPr>
+        <w:t xml:space="preserve"> , THD ,RMS factors on analysis.   </w:t>
+      </w:r>
+    </w:p>
+    <w:p>
+      <w:pPr>
+        <w:rPr>
+          <w:rFonts w:ascii="Segoe UI" w:hAnsi="Segoe UI" w:cs="Segoe UI"/>
+          <w:color w:val="24292E"/>
+          <w:shd w:val="clear" w:color="auto" w:fill="FFFFFF"/>
+        </w:rPr>
+      </w:pPr>
+    </w:p>
+    <w:p>
+      <w:pPr>
+        <w:pStyle w:val="Heading1"/>
+        <w:numPr>
+          <w:ilvl w:val="0"/>
+          <w:numId w:val="3"/>
+        </w:numPr>
+      </w:pPr>
+      <w:r>
+        <w:rPr>
+          <w:shd w:val="clear" w:color="auto" w:fill="FFFFFF"/>
+        </w:rPr>
+        <w:t xml:space="preserve">Reference </w:t>
+      </w:r>
+    </w:p>
+    <w:p>
+      <w:pPr>
+        <w:rPr>
+          <w:shd w:val="clear" w:color="auto" w:fill="FFFFFF"/>
+        </w:rPr>
+      </w:pPr>
+    </w:p>
+    <w:p>
+      <w:pPr>
+        <w:rPr>
+          <w:shd w:val="clear" w:color="auto" w:fill="FFFFFF"/>
+        </w:rPr>
+      </w:pPr>
+      <w:r>
+        <w:rPr>
+          <w:shd w:val="clear" w:color="auto" w:fill="FFFFFF"/>
+        </w:rPr>
+        <w:t xml:space="preserve">-  </w:t>
+      </w:r>
+      <w:hyperlink r:id="rId30" w:history="1">
+        <w:r>
+          <w:rPr>
+            <w:rStyle w:val="Hyperlink"/>
+            <w:shd w:val="clear" w:color="auto" w:fill="FFFFFF"/>
+          </w:rPr>
+          <w:t>https://www.digikey.com/</w:t>
+        </w:r>
+      </w:hyperlink>
+    </w:p>
+    <w:p>
+      <w:r>
+        <w:rPr>
+          <w:rFonts w:ascii="Constantia" w:hAnsi="Constantia"/>
+          <w:color w:val="333333"/>
+          <w:shd w:val="clear" w:color="auto" w:fill="FFFFFF"/>
+        </w:rPr>
+        <w:t xml:space="preserve">- </w:t>
+      </w:r>
+      <w:r>
+        <w:rPr>
+          <w:rFonts w:ascii="Constantia" w:hAnsi="Constantia"/>
+          <w:color w:val="333333"/>
+          <w:shd w:val="clear" w:color="auto" w:fill="FFFFFF"/>
+        </w:rPr>
+        <w:t xml:space="preserve">Power Electronics: Converters, Applications, and Design, N. Mohan, T. </w:t>
+      </w:r>
+      <w:proofErr w:type="spellStart"/>
+      <w:r>
+        <w:rPr>
+          <w:rFonts w:ascii="Constantia" w:hAnsi="Constantia"/>
+          <w:color w:val="333333"/>
+          <w:shd w:val="clear" w:color="auto" w:fill="FFFFFF"/>
+        </w:rPr>
+        <w:t>Undeland</w:t>
+      </w:r>
+      <w:proofErr w:type="spellEnd"/>
+      <w:r>
+        <w:rPr>
+          <w:rFonts w:ascii="Constantia" w:hAnsi="Constantia"/>
+          <w:color w:val="333333"/>
+          <w:shd w:val="clear" w:color="auto" w:fill="FFFFFF"/>
+        </w:rPr>
+        <w:t>, </w:t>
+      </w:r>
+      <w:r>
+        <w:rPr>
+          <w:shd w:val="clear" w:color="auto" w:fill="FFFFFF"/>
+        </w:rPr>
+        <w:tab/>
+      </w:r>
+    </w:p>
+    <w:p>
+      <w:r>
+        <w:lastRenderedPageBreak/>
+        <w:t>-</w:t>
+      </w:r>
+      <w:r>
+        <w:t xml:space="preserve"> </w:t>
+      </w:r>
+      <w:hyperlink r:id="rId31" w:history="1">
+        <w:r>
+          <w:rPr>
+            <w:rStyle w:val="Hyperlink"/>
+          </w:rPr>
+          <w:t>https://www.mathworks.com/help/physmod/sps/power-electronics_power-electronics.html</w:t>
+        </w:r>
+      </w:hyperlink>
+    </w:p>
+    <w:p>
+      <w:r>
+        <w:t>-</w:t>
+      </w:r>
+      <w:r>
+        <w:t xml:space="preserve"> </w:t>
+      </w:r>
+      <w:hyperlink r:id="rId32" w:history="1">
+        <w:r>
+          <w:rPr>
+            <w:rStyle w:val="Hyperlink"/>
+          </w:rPr>
+          <w:t>http://keysan.me/presentations/ee463_diode_rectifiers.html#1</w:t>
+        </w:r>
+      </w:hyperlink>
+    </w:p>
+    <w:p>
+      <w:r>
+        <w:tab/>
       </w:r>
     </w:p>
     <w:p/>
-    <w:p>
-      <w:pPr>
-        <w:jc w:val="center"/>
-        <w:rPr>
-          <w:b/>
-        </w:rPr>
-      </w:pPr>
-    </w:p>
-    <w:p>
-      <w:pPr>
-        <w:jc w:val="center"/>
-        <w:rPr>
-          <w:b/>
-        </w:rPr>
-      </w:pPr>
-    </w:p>
-    <w:p>
-      <w:pPr>
-        <w:jc w:val="center"/>
-        <w:rPr>
-          <w:b/>
-        </w:rPr>
-      </w:pPr>
-    </w:p>
-    <w:p>
-      <w:pPr>
-        <w:rPr>
-          <w:b/>
-        </w:rPr>
-      </w:pPr>
-    </w:p>
     <w:sectPr>
-      <w:pgSz w:w="11906" w:h="16838"/>
-      <w:pgMar w:top="1417" w:right="1417" w:bottom="1417" w:left="1417" w:header="708" w:footer="708" w:gutter="0"/>
+      <w:pgSz w:w="11906" w:h="16838" w:code="9"/>
+      <w:pgMar w:top="1418" w:right="1418" w:bottom="1418" w:left="1418" w:header="709" w:footer="709" w:gutter="0"/>
       <w:cols w:space="708"/>
+      <w:vAlign w:val="bottom"/>
       <w:docGrid w:linePitch="360"/>
     </w:sectPr>
   </w:body>
 </w:document>
 </file>
 
+<file path=word/endnotes.xml><?xml version="1.0" encoding="utf-8"?>
+<w:endnotes xmlns:wpc="http://schemas.microsoft.com/office/word/2010/wordprocessingCanvas" xmlns:mc="http://schemas.openxmlformats.org/markup-compatibility/2006" xmlns:o="urn:schemas-microsoft-com:office:office" xmlns:r="http://schemas.openxmlformats.org/officeDocument/2006/relationships" xmlns:m="http://schemas.openxmlformats.org/officeDocument/2006/math" xmlns:v="urn:schemas-microsoft-com:vml" xmlns:wp14="http://schemas.microsoft.com/office/word/2010/wordprocessingDrawing" xmlns:wp="http://schemas.openxmlformats.org/drawingml/2006/wordprocessingDrawing" xmlns:w10="urn:schemas-microsoft-com:office:word" xmlns:w="http://schemas.openxmlformats.org/wordprocessingml/2006/main" xmlns:w14="http://schemas.microsoft.com/office/word/2010/wordml" xmlns:wpg="http://schemas.microsoft.com/office/word/2010/wordprocessingGroup" xmlns:wpi="http://schemas.microsoft.com/office/word/2010/wordprocessingInk" xmlns:wne="http://schemas.microsoft.com/office/word/2006/wordml" xmlns:wps="http://schemas.microsoft.com/office/word/2010/wordprocessingShape" mc:Ignorable="w14 wp14">
+  <w:endnote w:type="separator" w:id="-1">
+    <w:p>
+      <w:pPr>
+        <w:spacing w:after="0" w:line="240" w:lineRule="auto"/>
+      </w:pPr>
+      <w:r>
+        <w:separator/>
+      </w:r>
+    </w:p>
+  </w:endnote>
+  <w:endnote w:type="continuationSeparator" w:id="0">
+    <w:p>
+      <w:pPr>
+        <w:spacing w:after="0" w:line="240" w:lineRule="auto"/>
+      </w:pPr>
+      <w:r>
+        <w:continuationSeparator/>
+      </w:r>
+    </w:p>
+  </w:endnote>
+</w:endnotes>
+</file>
+
+<file path=word/footnotes.xml><?xml version="1.0" encoding="utf-8"?>
+<w:footnotes xmlns:wpc="http://schemas.microsoft.com/office/word/2010/wordprocessingCanvas" xmlns:mc="http://schemas.openxmlformats.org/markup-compatibility/2006" xmlns:o="urn:schemas-microsoft-com:office:office" xmlns:r="http://schemas.openxmlformats.org/officeDocument/2006/relationships" xmlns:m="http://schemas.openxmlformats.org/officeDocument/2006/math" xmlns:v="urn:schemas-microsoft-com:vml" xmlns:wp14="http://schemas.microsoft.com/office/word/2010/wordprocessingDrawing" xmlns:wp="http://schemas.openxmlformats.org/drawingml/2006/wordprocessingDrawing" xmlns:w10="urn:schemas-microsoft-com:office:word" xmlns:w="http://schemas.openxmlformats.org/wordprocessingml/2006/main" xmlns:w14="http://schemas.microsoft.com/office/word/2010/wordml" xmlns:wpg="http://schemas.microsoft.com/office/word/2010/wordprocessingGroup" xmlns:wpi="http://schemas.microsoft.com/office/word/2010/wordprocessingInk" xmlns:wne="http://schemas.microsoft.com/office/word/2006/wordml" xmlns:wps="http://schemas.microsoft.com/office/word/2010/wordprocessingShape" mc:Ignorable="w14 wp14">
+  <w:footnote w:type="separator" w:id="-1">
+    <w:p>
+      <w:pPr>
+        <w:spacing w:after="0" w:line="240" w:lineRule="auto"/>
+      </w:pPr>
+      <w:r>
+        <w:separator/>
+      </w:r>
+    </w:p>
+  </w:footnote>
+  <w:footnote w:type="continuationSeparator" w:id="0">
+    <w:p>
+      <w:pPr>
+        <w:spacing w:after="0" w:line="240" w:lineRule="auto"/>
+      </w:pPr>
+      <w:r>
+        <w:continuationSeparator/>
+      </w:r>
+    </w:p>
+  </w:footnote>
+</w:footnotes>
+</file>
+
 <file path=word/numbering.xml><?xml version="1.0" encoding="utf-8"?>
-<w:numbering xmlns:wpc="http://schemas.microsoft.com/office/word/2010/wordprocessingCanvas" xmlns:cx="http://schemas.microsoft.com/office/drawing/2014/chartex" xmlns:cx1="http://schemas.microsoft.com/office/drawing/2015/9/8/chartex" xmlns:cx2="http://schemas.microsoft.com/office/drawing/2015/10/21/chartex" xmlns:cx3="http://schemas.microsoft.com/office/drawing/2016/5/9/chartex" xmlns:cx4="http://schemas.microsoft.com/office/drawing/2016/5/10/chartex" xmlns:cx5="http://schemas.microsoft.com/office/drawing/2016/5/11/chartex" xmlns:cx6="http://schemas.microsoft.com/office/drawing/2016/5/12/chartex" xmlns:cx7="http://schemas.microsoft.com/office/drawing/2016/5/13/chartex" xmlns:cx8="http://schemas.microsoft.com/office/drawing/2016/5/14/chartex" xmlns:mc="http://schemas.openxmlformats.org/markup-compatibility/2006" xmlns:aink="http://schemas.microsoft.com/office/drawing/2016/ink" xmlns:am3d="http://schemas.microsoft.com/office/drawing/2017/model3d" xmlns:o="urn:schemas-microsoft-com:office:office" xmlns:r="http://schemas.openxmlformats.org/officeDocument/2006/relationships" xmlns:m="http://schemas.openxmlformats.org/officeDocument/2006/math" xmlns:v="urn:schemas-microsoft-com:vml" xmlns:wp14="http://schemas.microsoft.com/office/word/2010/wordprocessingDrawing" xmlns:wp="http://schemas.openxmlformats.org/drawingml/2006/wordprocessingDrawing" xmlns:w10="urn:schemas-microsoft-com:office:word" xmlns:w="http://schemas.openxmlformats.org/wordprocessingml/2006/main" xmlns:w14="http://schemas.microsoft.com/office/word/2010/wordml" xmlns:w15="http://schemas.microsoft.com/office/word/2012/wordml" xmlns:w16cid="http://schemas.microsoft.com/office/word/2016/wordml/cid" xmlns:w16se="http://schemas.microsoft.com/office/word/2015/wordml/symex" xmlns:wpg="http://schemas.microsoft.com/office/word/2010/wordprocessingGroup" xmlns:wpi="http://schemas.microsoft.com/office/word/2010/wordprocessingInk" xmlns:wne="http://schemas.microsoft.com/office/word/2006/wordml" xmlns:wps="http://schemas.microsoft.com/office/word/2010/wordprocessingShape" mc:Ignorable="w14 w15 w16se w16cid wp14">
-  <w:abstractNum w:abstractNumId="0" w15:restartNumberingAfterBreak="0">
+<w:numbering xmlns:wpc="http://schemas.microsoft.com/office/word/2010/wordprocessingCanvas" xmlns:mc="http://schemas.openxmlformats.org/markup-compatibility/2006" xmlns:o="urn:schemas-microsoft-com:office:office" xmlns:r="http://schemas.openxmlformats.org/officeDocument/2006/relationships" xmlns:m="http://schemas.openxmlformats.org/officeDocument/2006/math" xmlns:v="urn:schemas-microsoft-com:vml" xmlns:wp14="http://schemas.microsoft.com/office/word/2010/wordprocessingDrawing" xmlns:wp="http://schemas.openxmlformats.org/drawingml/2006/wordprocessingDrawing" xmlns:w10="urn:schemas-microsoft-com:office:word" xmlns:w="http://schemas.openxmlformats.org/wordprocessingml/2006/main" xmlns:w14="http://schemas.microsoft.com/office/word/2010/wordml" xmlns:wpg="http://schemas.microsoft.com/office/word/2010/wordprocessingGroup" xmlns:wpi="http://schemas.microsoft.com/office/word/2010/wordprocessingInk" xmlns:wne="http://schemas.microsoft.com/office/word/2006/wordml" xmlns:wps="http://schemas.microsoft.com/office/word/2010/wordprocessingShape" mc:Ignorable="w14 wp14">
+  <w:abstractNum w:abstractNumId="0">
     <w:nsid w:val="01C755F6"/>
     <w:multiLevelType w:val="hybridMultilevel"/>
-    <w:tmpl w:val="5A142714"/>
+    <w:tmpl w:val="E39424B8"/>
     <w:lvl w:ilvl="0" w:tplc="041F0011">
       <w:start w:val="1"/>
       <w:numFmt w:val="decimal"/>
@@ -2598,7 +3979,7 @@
       </w:pPr>
     </w:lvl>
   </w:abstractNum>
-  <w:abstractNum w:abstractNumId="1" w15:restartNumberingAfterBreak="0">
+  <w:abstractNum w:abstractNumId="1">
     <w:nsid w:val="58393C25"/>
     <w:multiLevelType w:val="hybridMultilevel"/>
     <w:tmpl w:val="24D0938C"/>
@@ -2689,7 +4070,7 @@
       </w:pPr>
     </w:lvl>
   </w:abstractNum>
-  <w:abstractNum w:abstractNumId="2" w15:restartNumberingAfterBreak="0">
+  <w:abstractNum w:abstractNumId="2">
     <w:nsid w:val="58BD06E4"/>
     <w:multiLevelType w:val="hybridMultilevel"/>
     <w:tmpl w:val="8236F60C"/>
@@ -2780,7 +4161,7 @@
       </w:pPr>
     </w:lvl>
   </w:abstractNum>
-  <w:abstractNum w:abstractNumId="3" w15:restartNumberingAfterBreak="0">
+  <w:abstractNum w:abstractNumId="3">
     <w:nsid w:val="5E187745"/>
     <w:multiLevelType w:val="hybridMultilevel"/>
     <w:tmpl w:val="3F1A3414"/>
@@ -2885,7 +4266,7 @@
 </file>
 
 <file path=word/styles.xml><?xml version="1.0" encoding="utf-8"?>
-<w:styles xmlns:mc="http://schemas.openxmlformats.org/markup-compatibility/2006" xmlns:r="http://schemas.openxmlformats.org/officeDocument/2006/relationships" xmlns:w="http://schemas.openxmlformats.org/wordprocessingml/2006/main" xmlns:w14="http://schemas.microsoft.com/office/word/2010/wordml" xmlns:w15="http://schemas.microsoft.com/office/word/2012/wordml" xmlns:w16cid="http://schemas.microsoft.com/office/word/2016/wordml/cid" xmlns:w16se="http://schemas.microsoft.com/office/word/2015/wordml/symex" mc:Ignorable="w14 w15 w16se w16cid">
+<w:styles xmlns:mc="http://schemas.openxmlformats.org/markup-compatibility/2006" xmlns:r="http://schemas.openxmlformats.org/officeDocument/2006/relationships" xmlns:w="http://schemas.openxmlformats.org/wordprocessingml/2006/main" xmlns:w14="http://schemas.microsoft.com/office/word/2010/wordml" mc:Ignorable="w14">
   <w:docDefaults>
     <w:rPrDefault>
       <w:rPr>
@@ -2901,382 +4282,144 @@
       </w:pPr>
     </w:pPrDefault>
   </w:docDefaults>
-  <w:latentStyles w:defLockedState="0" w:defUIPriority="99" w:defSemiHidden="0" w:defUnhideWhenUsed="0" w:defQFormat="0" w:count="375">
-    <w:lsdException w:name="Normal" w:uiPriority="0" w:qFormat="1"/>
-    <w:lsdException w:name="heading 1" w:uiPriority="9" w:qFormat="1"/>
-    <w:lsdException w:name="heading 2" w:semiHidden="1" w:uiPriority="9" w:unhideWhenUsed="1" w:qFormat="1"/>
-    <w:lsdException w:name="heading 3" w:semiHidden="1" w:uiPriority="9" w:unhideWhenUsed="1" w:qFormat="1"/>
-    <w:lsdException w:name="heading 4" w:semiHidden="1" w:uiPriority="9" w:unhideWhenUsed="1" w:qFormat="1"/>
-    <w:lsdException w:name="heading 5" w:semiHidden="1" w:uiPriority="9" w:unhideWhenUsed="1" w:qFormat="1"/>
-    <w:lsdException w:name="heading 6" w:semiHidden="1" w:uiPriority="9" w:unhideWhenUsed="1" w:qFormat="1"/>
-    <w:lsdException w:name="heading 7" w:semiHidden="1" w:uiPriority="9" w:unhideWhenUsed="1" w:qFormat="1"/>
-    <w:lsdException w:name="heading 8" w:semiHidden="1" w:uiPriority="9" w:unhideWhenUsed="1" w:qFormat="1"/>
-    <w:lsdException w:name="heading 9" w:semiHidden="1" w:uiPriority="9" w:unhideWhenUsed="1" w:qFormat="1"/>
-    <w:lsdException w:name="index 1" w:semiHidden="1" w:unhideWhenUsed="1"/>
-    <w:lsdException w:name="index 2" w:semiHidden="1" w:unhideWhenUsed="1"/>
-    <w:lsdException w:name="index 3" w:semiHidden="1" w:unhideWhenUsed="1"/>
-    <w:lsdException w:name="index 4" w:semiHidden="1" w:unhideWhenUsed="1"/>
-    <w:lsdException w:name="index 5" w:semiHidden="1" w:unhideWhenUsed="1"/>
-    <w:lsdException w:name="index 6" w:semiHidden="1" w:unhideWhenUsed="1"/>
-    <w:lsdException w:name="index 7" w:semiHidden="1" w:unhideWhenUsed="1"/>
-    <w:lsdException w:name="index 8" w:semiHidden="1" w:unhideWhenUsed="1"/>
-    <w:lsdException w:name="index 9" w:semiHidden="1" w:unhideWhenUsed="1"/>
-    <w:lsdException w:name="toc 1" w:semiHidden="1" w:uiPriority="39" w:unhideWhenUsed="1"/>
-    <w:lsdException w:name="toc 2" w:semiHidden="1" w:uiPriority="39" w:unhideWhenUsed="1"/>
-    <w:lsdException w:name="toc 3" w:semiHidden="1" w:uiPriority="39" w:unhideWhenUsed="1"/>
-    <w:lsdException w:name="toc 4" w:semiHidden="1" w:uiPriority="39" w:unhideWhenUsed="1"/>
-    <w:lsdException w:name="toc 5" w:semiHidden="1" w:uiPriority="39" w:unhideWhenUsed="1"/>
-    <w:lsdException w:name="toc 6" w:semiHidden="1" w:uiPriority="39" w:unhideWhenUsed="1"/>
-    <w:lsdException w:name="toc 7" w:semiHidden="1" w:uiPriority="39" w:unhideWhenUsed="1"/>
-    <w:lsdException w:name="toc 8" w:semiHidden="1" w:uiPriority="39" w:unhideWhenUsed="1"/>
-    <w:lsdException w:name="toc 9" w:semiHidden="1" w:uiPriority="39" w:unhideWhenUsed="1"/>
-    <w:lsdException w:name="Normal Indent" w:semiHidden="1" w:unhideWhenUsed="1"/>
-    <w:lsdException w:name="footnote text" w:semiHidden="1" w:unhideWhenUsed="1"/>
-    <w:lsdException w:name="annotation text" w:semiHidden="1" w:unhideWhenUsed="1"/>
-    <w:lsdException w:name="header" w:semiHidden="1" w:unhideWhenUsed="1"/>
-    <w:lsdException w:name="footer" w:semiHidden="1" w:unhideWhenUsed="1"/>
-    <w:lsdException w:name="index heading" w:semiHidden="1" w:unhideWhenUsed="1"/>
-    <w:lsdException w:name="caption" w:semiHidden="1" w:uiPriority="35" w:unhideWhenUsed="1" w:qFormat="1"/>
-    <w:lsdException w:name="table of figures" w:semiHidden="1" w:unhideWhenUsed="1"/>
-    <w:lsdException w:name="envelope address" w:semiHidden="1" w:unhideWhenUsed="1"/>
-    <w:lsdException w:name="envelope return" w:semiHidden="1" w:unhideWhenUsed="1"/>
-    <w:lsdException w:name="footnote reference" w:semiHidden="1" w:unhideWhenUsed="1"/>
-    <w:lsdException w:name="annotation reference" w:semiHidden="1" w:unhideWhenUsed="1"/>
-    <w:lsdException w:name="line number" w:semiHidden="1" w:unhideWhenUsed="1"/>
-    <w:lsdException w:name="page number" w:semiHidden="1" w:unhideWhenUsed="1"/>
-    <w:lsdException w:name="endnote reference" w:semiHidden="1" w:unhideWhenUsed="1"/>
-    <w:lsdException w:name="endnote text" w:semiHidden="1" w:unhideWhenUsed="1"/>
-    <w:lsdException w:name="table of authorities" w:semiHidden="1" w:unhideWhenUsed="1"/>
-    <w:lsdException w:name="macro" w:semiHidden="1" w:unhideWhenUsed="1"/>
-    <w:lsdException w:name="toa heading" w:semiHidden="1" w:unhideWhenUsed="1"/>
-    <w:lsdException w:name="List" w:semiHidden="1" w:unhideWhenUsed="1"/>
-    <w:lsdException w:name="List Bullet" w:semiHidden="1" w:unhideWhenUsed="1"/>
-    <w:lsdException w:name="List Number" w:semiHidden="1" w:unhideWhenUsed="1"/>
-    <w:lsdException w:name="List 2" w:semiHidden="1" w:unhideWhenUsed="1"/>
-    <w:lsdException w:name="List 3" w:semiHidden="1" w:unhideWhenUsed="1"/>
-    <w:lsdException w:name="List 4" w:semiHidden="1" w:unhideWhenUsed="1"/>
-    <w:lsdException w:name="List 5" w:semiHidden="1" w:unhideWhenUsed="1"/>
-    <w:lsdException w:name="List Bullet 2" w:semiHidden="1" w:unhideWhenUsed="1"/>
-    <w:lsdException w:name="List Bullet 3" w:semiHidden="1" w:unhideWhenUsed="1"/>
-    <w:lsdException w:name="List Bullet 4" w:semiHidden="1" w:unhideWhenUsed="1"/>
-    <w:lsdException w:name="List Bullet 5" w:semiHidden="1" w:unhideWhenUsed="1"/>
-    <w:lsdException w:name="List Number 2" w:semiHidden="1" w:unhideWhenUsed="1"/>
-    <w:lsdException w:name="List Number 3" w:semiHidden="1" w:unhideWhenUsed="1"/>
-    <w:lsdException w:name="List Number 4" w:semiHidden="1" w:unhideWhenUsed="1"/>
-    <w:lsdException w:name="List Number 5" w:semiHidden="1" w:unhideWhenUsed="1"/>
-    <w:lsdException w:name="Title" w:uiPriority="10" w:qFormat="1"/>
-    <w:lsdException w:name="Closing" w:semiHidden="1" w:unhideWhenUsed="1"/>
-    <w:lsdException w:name="Signature" w:semiHidden="1" w:unhideWhenUsed="1"/>
-    <w:lsdException w:name="Default Paragraph Font" w:semiHidden="1" w:uiPriority="1" w:unhideWhenUsed="1"/>
-    <w:lsdException w:name="Body Text" w:semiHidden="1" w:unhideWhenUsed="1"/>
-    <w:lsdException w:name="Body Text Indent" w:semiHidden="1" w:unhideWhenUsed="1"/>
-    <w:lsdException w:name="List Continue" w:semiHidden="1" w:unhideWhenUsed="1"/>
-    <w:lsdException w:name="List Continue 2" w:semiHidden="1" w:unhideWhenUsed="1"/>
-    <w:lsdException w:name="List Continue 3" w:semiHidden="1" w:unhideWhenUsed="1"/>
-    <w:lsdException w:name="List Continue 4" w:semiHidden="1" w:unhideWhenUsed="1"/>
-    <w:lsdException w:name="List Continue 5" w:semiHidden="1" w:unhideWhenUsed="1"/>
-    <w:lsdException w:name="Message Header" w:semiHidden="1" w:unhideWhenUsed="1"/>
-    <w:lsdException w:name="Subtitle" w:uiPriority="11" w:qFormat="1"/>
-    <w:lsdException w:name="Salutation" w:semiHidden="1" w:unhideWhenUsed="1"/>
-    <w:lsdException w:name="Date" w:semiHidden="1" w:unhideWhenUsed="1"/>
-    <w:lsdException w:name="Body Text First Indent" w:semiHidden="1" w:unhideWhenUsed="1"/>
-    <w:lsdException w:name="Body Text First Indent 2" w:semiHidden="1" w:unhideWhenUsed="1"/>
-    <w:lsdException w:name="Note Heading" w:semiHidden="1" w:unhideWhenUsed="1"/>
-    <w:lsdException w:name="Body Text 2" w:semiHidden="1" w:unhideWhenUsed="1"/>
-    <w:lsdException w:name="Body Text 3" w:semiHidden="1" w:unhideWhenUsed="1"/>
-    <w:lsdException w:name="Body Text Indent 2" w:semiHidden="1" w:unhideWhenUsed="1"/>
-    <w:lsdException w:name="Body Text Indent 3" w:semiHidden="1" w:unhideWhenUsed="1"/>
-    <w:lsdException w:name="Block Text" w:semiHidden="1" w:unhideWhenUsed="1"/>
-    <w:lsdException w:name="Hyperlink" w:semiHidden="1" w:unhideWhenUsed="1"/>
-    <w:lsdException w:name="FollowedHyperlink" w:semiHidden="1" w:unhideWhenUsed="1"/>
-    <w:lsdException w:name="Strong" w:uiPriority="22" w:qFormat="1"/>
-    <w:lsdException w:name="Emphasis" w:uiPriority="20" w:qFormat="1"/>
-    <w:lsdException w:name="Document Map" w:semiHidden="1" w:unhideWhenUsed="1"/>
-    <w:lsdException w:name="Plain Text" w:semiHidden="1" w:unhideWhenUsed="1"/>
-    <w:lsdException w:name="E-mail Signature" w:semiHidden="1" w:unhideWhenUsed="1"/>
-    <w:lsdException w:name="HTML Top of Form" w:semiHidden="1" w:unhideWhenUsed="1"/>
-    <w:lsdException w:name="HTML Bottom of Form" w:semiHidden="1" w:unhideWhenUsed="1"/>
-    <w:lsdException w:name="Normal (Web)" w:semiHidden="1" w:unhideWhenUsed="1"/>
-    <w:lsdException w:name="HTML Acronym" w:semiHidden="1" w:unhideWhenUsed="1"/>
-    <w:lsdException w:name="HTML Address" w:semiHidden="1" w:unhideWhenUsed="1"/>
-    <w:lsdException w:name="HTML Cite" w:semiHidden="1" w:unhideWhenUsed="1"/>
-    <w:lsdException w:name="HTML Code" w:semiHidden="1" w:unhideWhenUsed="1"/>
-    <w:lsdException w:name="HTML Definition" w:semiHidden="1" w:unhideWhenUsed="1"/>
-    <w:lsdException w:name="HTML Keyboard" w:semiHidden="1" w:unhideWhenUsed="1"/>
-    <w:lsdException w:name="HTML Preformatted" w:semiHidden="1" w:unhideWhenUsed="1"/>
-    <w:lsdException w:name="HTML Sample" w:semiHidden="1" w:unhideWhenUsed="1"/>
-    <w:lsdException w:name="HTML Typewriter" w:semiHidden="1" w:unhideWhenUsed="1"/>
-    <w:lsdException w:name="HTML Variable" w:semiHidden="1" w:unhideWhenUsed="1"/>
-    <w:lsdException w:name="Normal Table" w:semiHidden="1" w:unhideWhenUsed="1"/>
-    <w:lsdException w:name="annotation subject" w:semiHidden="1" w:unhideWhenUsed="1"/>
-    <w:lsdException w:name="No List" w:semiHidden="1" w:unhideWhenUsed="1"/>
-    <w:lsdException w:name="Outline List 1" w:semiHidden="1" w:unhideWhenUsed="1"/>
-    <w:lsdException w:name="Outline List 2" w:semiHidden="1" w:unhideWhenUsed="1"/>
-    <w:lsdException w:name="Outline List 3" w:semiHidden="1" w:unhideWhenUsed="1"/>
-    <w:lsdException w:name="Table Simple 1" w:semiHidden="1" w:unhideWhenUsed="1"/>
-    <w:lsdException w:name="Table Simple 2" w:semiHidden="1" w:unhideWhenUsed="1"/>
-    <w:lsdException w:name="Table Simple 3" w:semiHidden="1" w:unhideWhenUsed="1"/>
-    <w:lsdException w:name="Table Classic 1" w:semiHidden="1" w:unhideWhenUsed="1"/>
-    <w:lsdException w:name="Table Classic 2" w:semiHidden="1" w:unhideWhenUsed="1"/>
-    <w:lsdException w:name="Table Classic 3" w:semiHidden="1" w:unhideWhenUsed="1"/>
-    <w:lsdException w:name="Table Classic 4" w:semiHidden="1" w:unhideWhenUsed="1"/>
-    <w:lsdException w:name="Table Colorful 1" w:semiHidden="1" w:unhideWhenUsed="1"/>
-    <w:lsdException w:name="Table Colorful 2" w:semiHidden="1" w:unhideWhenUsed="1"/>
-    <w:lsdException w:name="Table Colorful 3" w:semiHidden="1" w:unhideWhenUsed="1"/>
-    <w:lsdException w:name="Table Columns 1" w:semiHidden="1" w:unhideWhenUsed="1"/>
-    <w:lsdException w:name="Table Columns 2" w:semiHidden="1" w:unhideWhenUsed="1"/>
-    <w:lsdException w:name="Table Columns 3" w:semiHidden="1" w:unhideWhenUsed="1"/>
-    <w:lsdException w:name="Table Columns 4" w:semiHidden="1" w:unhideWhenUsed="1"/>
-    <w:lsdException w:name="Table Columns 5" w:semiHidden="1" w:unhideWhenUsed="1"/>
-    <w:lsdException w:name="Table Grid 1" w:semiHidden="1" w:unhideWhenUsed="1"/>
-    <w:lsdException w:name="Table Grid 2" w:semiHidden="1" w:unhideWhenUsed="1"/>
-    <w:lsdException w:name="Table Grid 3" w:semiHidden="1" w:unhideWhenUsed="1"/>
-    <w:lsdException w:name="Table Grid 4" w:semiHidden="1" w:unhideWhenUsed="1"/>
-    <w:lsdException w:name="Table Grid 5" w:semiHidden="1" w:unhideWhenUsed="1"/>
-    <w:lsdException w:name="Table Grid 6" w:semiHidden="1" w:unhideWhenUsed="1"/>
-    <w:lsdException w:name="Table Grid 7" w:semiHidden="1" w:unhideWhenUsed="1"/>
-    <w:lsdException w:name="Table Grid 8" w:semiHidden="1" w:unhideWhenUsed="1"/>
-    <w:lsdException w:name="Table List 1" w:semiHidden="1" w:unhideWhenUsed="1"/>
-    <w:lsdException w:name="Table List 2" w:semiHidden="1" w:unhideWhenUsed="1"/>
-    <w:lsdException w:name="Table List 3" w:semiHidden="1" w:unhideWhenUsed="1"/>
-    <w:lsdException w:name="Table List 4" w:semiHidden="1" w:unhideWhenUsed="1"/>
-    <w:lsdException w:name="Table List 5" w:semiHidden="1" w:unhideWhenUsed="1"/>
-    <w:lsdException w:name="Table List 6" w:semiHidden="1" w:unhideWhenUsed="1"/>
-    <w:lsdException w:name="Table List 7" w:semiHidden="1" w:unhideWhenUsed="1"/>
-    <w:lsdException w:name="Table List 8" w:semiHidden="1" w:unhideWhenUsed="1"/>
-    <w:lsdException w:name="Table 3D effects 1" w:semiHidden="1" w:unhideWhenUsed="1"/>
-    <w:lsdException w:name="Table 3D effects 2" w:semiHidden="1" w:unhideWhenUsed="1"/>
-    <w:lsdException w:name="Table 3D effects 3" w:semiHidden="1" w:unhideWhenUsed="1"/>
-    <w:lsdException w:name="Table Contemporary" w:semiHidden="1" w:unhideWhenUsed="1"/>
-    <w:lsdException w:name="Table Elegant" w:semiHidden="1" w:unhideWhenUsed="1"/>
-    <w:lsdException w:name="Table Professional" w:semiHidden="1" w:unhideWhenUsed="1"/>
-    <w:lsdException w:name="Table Subtle 1" w:semiHidden="1" w:unhideWhenUsed="1"/>
-    <w:lsdException w:name="Table Subtle 2" w:semiHidden="1" w:unhideWhenUsed="1"/>
-    <w:lsdException w:name="Table Web 1" w:semiHidden="1" w:unhideWhenUsed="1"/>
-    <w:lsdException w:name="Table Web 2" w:semiHidden="1" w:unhideWhenUsed="1"/>
-    <w:lsdException w:name="Table Web 3" w:semiHidden="1" w:unhideWhenUsed="1"/>
-    <w:lsdException w:name="Balloon Text" w:semiHidden="1" w:unhideWhenUsed="1"/>
-    <w:lsdException w:name="Table Grid" w:uiPriority="39"/>
-    <w:lsdException w:name="Table Theme" w:semiHidden="1" w:unhideWhenUsed="1"/>
-    <w:lsdException w:name="Placeholder Text" w:semiHidden="1"/>
-    <w:lsdException w:name="No Spacing" w:uiPriority="1" w:qFormat="1"/>
-    <w:lsdException w:name="Light Shading" w:uiPriority="60"/>
-    <w:lsdException w:name="Light List" w:uiPriority="61"/>
-    <w:lsdException w:name="Light Grid" w:uiPriority="62"/>
-    <w:lsdException w:name="Medium Shading 1" w:uiPriority="63"/>
-    <w:lsdException w:name="Medium Shading 2" w:uiPriority="64"/>
-    <w:lsdException w:name="Medium List 1" w:uiPriority="65"/>
-    <w:lsdException w:name="Medium List 2" w:uiPriority="66"/>
-    <w:lsdException w:name="Medium Grid 1" w:uiPriority="67"/>
-    <w:lsdException w:name="Medium Grid 2" w:uiPriority="68"/>
-    <w:lsdException w:name="Medium Grid 3" w:uiPriority="69"/>
-    <w:lsdException w:name="Dark List" w:uiPriority="70"/>
-    <w:lsdException w:name="Colorful Shading" w:uiPriority="71"/>
-    <w:lsdException w:name="Colorful List" w:uiPriority="72"/>
-    <w:lsdException w:name="Colorful Grid" w:uiPriority="73"/>
-    <w:lsdException w:name="Light Shading Accent 1" w:uiPriority="60"/>
-    <w:lsdException w:name="Light List Accent 1" w:uiPriority="61"/>
-    <w:lsdException w:name="Light Grid Accent 1" w:uiPriority="62"/>
-    <w:lsdException w:name="Medium Shading 1 Accent 1" w:uiPriority="63"/>
-    <w:lsdException w:name="Medium Shading 2 Accent 1" w:uiPriority="64"/>
-    <w:lsdException w:name="Medium List 1 Accent 1" w:uiPriority="65"/>
-    <w:lsdException w:name="Revision" w:semiHidden="1"/>
-    <w:lsdException w:name="List Paragraph" w:uiPriority="34" w:qFormat="1"/>
-    <w:lsdException w:name="Quote" w:uiPriority="29" w:qFormat="1"/>
-    <w:lsdException w:name="Intense Quote" w:uiPriority="30" w:qFormat="1"/>
-    <w:lsdException w:name="Medium List 2 Accent 1" w:uiPriority="66"/>
-    <w:lsdException w:name="Medium Grid 1 Accent 1" w:uiPriority="67"/>
-    <w:lsdException w:name="Medium Grid 2 Accent 1" w:uiPriority="68"/>
-    <w:lsdException w:name="Medium Grid 3 Accent 1" w:uiPriority="69"/>
-    <w:lsdException w:name="Dark List Accent 1" w:uiPriority="70"/>
-    <w:lsdException w:name="Colorful Shading Accent 1" w:uiPriority="71"/>
-    <w:lsdException w:name="Colorful List Accent 1" w:uiPriority="72"/>
-    <w:lsdException w:name="Colorful Grid Accent 1" w:uiPriority="73"/>
-    <w:lsdException w:name="Light Shading Accent 2" w:uiPriority="60"/>
-    <w:lsdException w:name="Light List Accent 2" w:uiPriority="61"/>
-    <w:lsdException w:name="Light Grid Accent 2" w:uiPriority="62"/>
-    <w:lsdException w:name="Medium Shading 1 Accent 2" w:uiPriority="63"/>
-    <w:lsdException w:name="Medium Shading 2 Accent 2" w:uiPriority="64"/>
-    <w:lsdException w:name="Medium List 1 Accent 2" w:uiPriority="65"/>
-    <w:lsdException w:name="Medium List 2 Accent 2" w:uiPriority="66"/>
-    <w:lsdException w:name="Medium Grid 1 Accent 2" w:uiPriority="67"/>
-    <w:lsdException w:name="Medium Grid 2 Accent 2" w:uiPriority="68"/>
-    <w:lsdException w:name="Medium Grid 3 Accent 2" w:uiPriority="69"/>
-    <w:lsdException w:name="Dark List Accent 2" w:uiPriority="70"/>
-    <w:lsdException w:name="Colorful Shading Accent 2" w:uiPriority="71"/>
-    <w:lsdException w:name="Colorful List Accent 2" w:uiPriority="72"/>
-    <w:lsdException w:name="Colorful Grid Accent 2" w:uiPriority="73"/>
-    <w:lsdException w:name="Light Shading Accent 3" w:uiPriority="60"/>
-    <w:lsdException w:name="Light List Accent 3" w:uiPriority="61"/>
-    <w:lsdException w:name="Light Grid Accent 3" w:uiPriority="62"/>
-    <w:lsdException w:name="Medium Shading 1 Accent 3" w:uiPriority="63"/>
-    <w:lsdException w:name="Medium Shading 2 Accent 3" w:uiPriority="64"/>
-    <w:lsdException w:name="Medium List 1 Accent 3" w:uiPriority="65"/>
-    <w:lsdException w:name="Medium List 2 Accent 3" w:uiPriority="66"/>
-    <w:lsdException w:name="Medium Grid 1 Accent 3" w:uiPriority="67"/>
-    <w:lsdException w:name="Medium Grid 2 Accent 3" w:uiPriority="68"/>
-    <w:lsdException w:name="Medium Grid 3 Accent 3" w:uiPriority="69"/>
-    <w:lsdException w:name="Dark List Accent 3" w:uiPriority="70"/>
-    <w:lsdException w:name="Colorful Shading Accent 3" w:uiPriority="71"/>
-    <w:lsdException w:name="Colorful List Accent 3" w:uiPriority="72"/>
-    <w:lsdException w:name="Colorful Grid Accent 3" w:uiPriority="73"/>
-    <w:lsdException w:name="Light Shading Accent 4" w:uiPriority="60"/>
-    <w:lsdException w:name="Light List Accent 4" w:uiPriority="61"/>
-    <w:lsdException w:name="Light Grid Accent 4" w:uiPriority="62"/>
-    <w:lsdException w:name="Medium Shading 1 Accent 4" w:uiPriority="63"/>
-    <w:lsdException w:name="Medium Shading 2 Accent 4" w:uiPriority="64"/>
-    <w:lsdException w:name="Medium List 1 Accent 4" w:uiPriority="65"/>
-    <w:lsdException w:name="Medium List 2 Accent 4" w:uiPriority="66"/>
-    <w:lsdException w:name="Medium Grid 1 Accent 4" w:uiPriority="67"/>
-    <w:lsdException w:name="Medium Grid 2 Accent 4" w:uiPriority="68"/>
-    <w:lsdException w:name="Medium Grid 3 Accent 4" w:uiPriority="69"/>
-    <w:lsdException w:name="Dark List Accent 4" w:uiPriority="70"/>
-    <w:lsdException w:name="Colorful Shading Accent 4" w:uiPriority="71"/>
-    <w:lsdException w:name="Colorful List Accent 4" w:uiPriority="72"/>
-    <w:lsdException w:name="Colorful Grid Accent 4" w:uiPriority="73"/>
-    <w:lsdException w:name="Light Shading Accent 5" w:uiPriority="60"/>
-    <w:lsdException w:name="Light List Accent 5" w:uiPriority="61"/>
-    <w:lsdException w:name="Light Grid Accent 5" w:uiPriority="62"/>
-    <w:lsdException w:name="Medium Shading 1 Accent 5" w:uiPriority="63"/>
-    <w:lsdException w:name="Medium Shading 2 Accent 5" w:uiPriority="64"/>
-    <w:lsdException w:name="Medium List 1 Accent 5" w:uiPriority="65"/>
-    <w:lsdException w:name="Medium List 2 Accent 5" w:uiPriority="66"/>
-    <w:lsdException w:name="Medium Grid 1 Accent 5" w:uiPriority="67"/>
-    <w:lsdException w:name="Medium Grid 2 Accent 5" w:uiPriority="68"/>
-    <w:lsdException w:name="Medium Grid 3 Accent 5" w:uiPriority="69"/>
-    <w:lsdException w:name="Dark List Accent 5" w:uiPriority="70"/>
-    <w:lsdException w:name="Colorful Shading Accent 5" w:uiPriority="71"/>
-    <w:lsdException w:name="Colorful List Accent 5" w:uiPriority="72"/>
-    <w:lsdException w:name="Colorful Grid Accent 5" w:uiPriority="73"/>
-    <w:lsdException w:name="Light Shading Accent 6" w:uiPriority="60"/>
-    <w:lsdException w:name="Light List Accent 6" w:uiPriority="61"/>
-    <w:lsdException w:name="Light Grid Accent 6" w:uiPriority="62"/>
-    <w:lsdException w:name="Medium Shading 1 Accent 6" w:uiPriority="63"/>
-    <w:lsdException w:name="Medium Shading 2 Accent 6" w:uiPriority="64"/>
-    <w:lsdException w:name="Medium List 1 Accent 6" w:uiPriority="65"/>
-    <w:lsdException w:name="Medium List 2 Accent 6" w:uiPriority="66"/>
-    <w:lsdException w:name="Medium Grid 1 Accent 6" w:uiPriority="67"/>
-    <w:lsdException w:name="Medium Grid 2 Accent 6" w:uiPriority="68"/>
-    <w:lsdException w:name="Medium Grid 3 Accent 6" w:uiPriority="69"/>
-    <w:lsdException w:name="Dark List Accent 6" w:uiPriority="70"/>
-    <w:lsdException w:name="Colorful Shading Accent 6" w:uiPriority="71"/>
-    <w:lsdException w:name="Colorful List Accent 6" w:uiPriority="72"/>
-    <w:lsdException w:name="Colorful Grid Accent 6" w:uiPriority="73"/>
-    <w:lsdException w:name="Subtle Emphasis" w:uiPriority="19" w:qFormat="1"/>
-    <w:lsdException w:name="Intense Emphasis" w:uiPriority="21" w:qFormat="1"/>
-    <w:lsdException w:name="Subtle Reference" w:uiPriority="31" w:qFormat="1"/>
-    <w:lsdException w:name="Intense Reference" w:uiPriority="32" w:qFormat="1"/>
-    <w:lsdException w:name="Book Title" w:uiPriority="33" w:qFormat="1"/>
-    <w:lsdException w:name="Bibliography" w:semiHidden="1" w:uiPriority="37" w:unhideWhenUsed="1"/>
-    <w:lsdException w:name="TOC Heading" w:semiHidden="1" w:uiPriority="39" w:unhideWhenUsed="1" w:qFormat="1"/>
-    <w:lsdException w:name="Plain Table 1" w:uiPriority="41"/>
-    <w:lsdException w:name="Plain Table 2" w:uiPriority="42"/>
-    <w:lsdException w:name="Plain Table 3" w:uiPriority="43"/>
-    <w:lsdException w:name="Plain Table 4" w:uiPriority="44"/>
-    <w:lsdException w:name="Plain Table 5" w:uiPriority="45"/>
-    <w:lsdException w:name="Grid Table Light" w:uiPriority="40"/>
-    <w:lsdException w:name="Grid Table 1 Light" w:uiPriority="46"/>
-    <w:lsdException w:name="Grid Table 2" w:uiPriority="47"/>
-    <w:lsdException w:name="Grid Table 3" w:uiPriority="48"/>
-    <w:lsdException w:name="Grid Table 4" w:uiPriority="49"/>
-    <w:lsdException w:name="Grid Table 5 Dark" w:uiPriority="50"/>
-    <w:lsdException w:name="Grid Table 6 Colorful" w:uiPriority="51"/>
-    <w:lsdException w:name="Grid Table 7 Colorful" w:uiPriority="52"/>
-    <w:lsdException w:name="Grid Table 1 Light Accent 1" w:uiPriority="46"/>
-    <w:lsdException w:name="Grid Table 2 Accent 1" w:uiPriority="47"/>
-    <w:lsdException w:name="Grid Table 3 Accent 1" w:uiPriority="48"/>
-    <w:lsdException w:name="Grid Table 4 Accent 1" w:uiPriority="49"/>
-    <w:lsdException w:name="Grid Table 5 Dark Accent 1" w:uiPriority="50"/>
-    <w:lsdException w:name="Grid Table 6 Colorful Accent 1" w:uiPriority="51"/>
-    <w:lsdException w:name="Grid Table 7 Colorful Accent 1" w:uiPriority="52"/>
-    <w:lsdException w:name="Grid Table 1 Light Accent 2" w:uiPriority="46"/>
-    <w:lsdException w:name="Grid Table 2 Accent 2" w:uiPriority="47"/>
-    <w:lsdException w:name="Grid Table 3 Accent 2" w:uiPriority="48"/>
-    <w:lsdException w:name="Grid Table 4 Accent 2" w:uiPriority="49"/>
-    <w:lsdException w:name="Grid Table 5 Dark Accent 2" w:uiPriority="50"/>
-    <w:lsdException w:name="Grid Table 6 Colorful Accent 2" w:uiPriority="51"/>
-    <w:lsdException w:name="Grid Table 7 Colorful Accent 2" w:uiPriority="52"/>
-    <w:lsdException w:name="Grid Table 1 Light Accent 3" w:uiPriority="46"/>
-    <w:lsdException w:name="Grid Table 2 Accent 3" w:uiPriority="47"/>
-    <w:lsdException w:name="Grid Table 3 Accent 3" w:uiPriority="48"/>
-    <w:lsdException w:name="Grid Table 4 Accent 3" w:uiPriority="49"/>
-    <w:lsdException w:name="Grid Table 5 Dark Accent 3" w:uiPriority="50"/>
-    <w:lsdException w:name="Grid Table 6 Colorful Accent 3" w:uiPriority="51"/>
-    <w:lsdException w:name="Grid Table 7 Colorful Accent 3" w:uiPriority="52"/>
-    <w:lsdException w:name="Grid Table 1 Light Accent 4" w:uiPriority="46"/>
-    <w:lsdException w:name="Grid Table 2 Accent 4" w:uiPriority="47"/>
-    <w:lsdException w:name="Grid Table 3 Accent 4" w:uiPriority="48"/>
-    <w:lsdException w:name="Grid Table 4 Accent 4" w:uiPriority="49"/>
-    <w:lsdException w:name="Grid Table 5 Dark Accent 4" w:uiPriority="50"/>
-    <w:lsdException w:name="Grid Table 6 Colorful Accent 4" w:uiPriority="51"/>
-    <w:lsdException w:name="Grid Table 7 Colorful Accent 4" w:uiPriority="52"/>
-    <w:lsdException w:name="Grid Table 1 Light Accent 5" w:uiPriority="46"/>
-    <w:lsdException w:name="Grid Table 2 Accent 5" w:uiPriority="47"/>
-    <w:lsdException w:name="Grid Table 3 Accent 5" w:uiPriority="48"/>
-    <w:lsdException w:name="Grid Table 4 Accent 5" w:uiPriority="49"/>
-    <w:lsdException w:name="Grid Table 5 Dark Accent 5" w:uiPriority="50"/>
-    <w:lsdException w:name="Grid Table 6 Colorful Accent 5" w:uiPriority="51"/>
-    <w:lsdException w:name="Grid Table 7 Colorful Accent 5" w:uiPriority="52"/>
-    <w:lsdException w:name="Grid Table 1 Light Accent 6" w:uiPriority="46"/>
-    <w:lsdException w:name="Grid Table 2 Accent 6" w:uiPriority="47"/>
-    <w:lsdException w:name="Grid Table 3 Accent 6" w:uiPriority="48"/>
-    <w:lsdException w:name="Grid Table 4 Accent 6" w:uiPriority="49"/>
-    <w:lsdException w:name="Grid Table 5 Dark Accent 6" w:uiPriority="50"/>
-    <w:lsdException w:name="Grid Table 6 Colorful Accent 6" w:uiPriority="51"/>
-    <w:lsdException w:name="Grid Table 7 Colorful Accent 6" w:uiPriority="52"/>
-    <w:lsdException w:name="List Table 1 Light" w:uiPriority="46"/>
-    <w:lsdException w:name="List Table 2" w:uiPriority="47"/>
-    <w:lsdException w:name="List Table 3" w:uiPriority="48"/>
-    <w:lsdException w:name="List Table 4" w:uiPriority="49"/>
-    <w:lsdException w:name="List Table 5 Dark" w:uiPriority="50"/>
-    <w:lsdException w:name="List Table 6 Colorful" w:uiPriority="51"/>
-    <w:lsdException w:name="List Table 7 Colorful" w:uiPriority="52"/>
-    <w:lsdException w:name="List Table 1 Light Accent 1" w:uiPriority="46"/>
-    <w:lsdException w:name="List Table 2 Accent 1" w:uiPriority="47"/>
-    <w:lsdException w:name="List Table 3 Accent 1" w:uiPriority="48"/>
-    <w:lsdException w:name="List Table 4 Accent 1" w:uiPriority="49"/>
-    <w:lsdException w:name="List Table 5 Dark Accent 1" w:uiPriority="50"/>
-    <w:lsdException w:name="List Table 6 Colorful Accent 1" w:uiPriority="51"/>
-    <w:lsdException w:name="List Table 7 Colorful Accent 1" w:uiPriority="52"/>
-    <w:lsdException w:name="List Table 1 Light Accent 2" w:uiPriority="46"/>
-    <w:lsdException w:name="List Table 2 Accent 2" w:uiPriority="47"/>
-    <w:lsdException w:name="List Table 3 Accent 2" w:uiPriority="48"/>
-    <w:lsdException w:name="List Table 4 Accent 2" w:uiPriority="49"/>
-    <w:lsdException w:name="List Table 5 Dark Accent 2" w:uiPriority="50"/>
-    <w:lsdException w:name="List Table 6 Colorful Accent 2" w:uiPriority="51"/>
-    <w:lsdException w:name="List Table 7 Colorful Accent 2" w:uiPriority="52"/>
-    <w:lsdException w:name="List Table 1 Light Accent 3" w:uiPriority="46"/>
-    <w:lsdException w:name="List Table 2 Accent 3" w:uiPriority="47"/>
-    <w:lsdException w:name="List Table 3 Accent 3" w:uiPriority="48"/>
-    <w:lsdException w:name="List Table 4 Accent 3" w:uiPriority="49"/>
-    <w:lsdException w:name="List Table 5 Dark Accent 3" w:uiPriority="50"/>
-    <w:lsdException w:name="List Table 6 Colorful Accent 3" w:uiPriority="51"/>
-    <w:lsdException w:name="List Table 7 Colorful Accent 3" w:uiPriority="52"/>
-    <w:lsdException w:name="List Table 1 Light Accent 4" w:uiPriority="46"/>
-    <w:lsdException w:name="List Table 2 Accent 4" w:uiPriority="47"/>
-    <w:lsdException w:name="List Table 3 Accent 4" w:uiPriority="48"/>
-    <w:lsdException w:name="List Table 4 Accent 4" w:uiPriority="49"/>
-    <w:lsdException w:name="List Table 5 Dark Accent 4" w:uiPriority="50"/>
-    <w:lsdException w:name="List Table 6 Colorful Accent 4" w:uiPriority="51"/>
-    <w:lsdException w:name="List Table 7 Colorful Accent 4" w:uiPriority="52"/>
-    <w:lsdException w:name="List Table 1 Light Accent 5" w:uiPriority="46"/>
-    <w:lsdException w:name="List Table 2 Accent 5" w:uiPriority="47"/>
-    <w:lsdException w:name="List Table 3 Accent 5" w:uiPriority="48"/>
-    <w:lsdException w:name="List Table 4 Accent 5" w:uiPriority="49"/>
-    <w:lsdException w:name="List Table 5 Dark Accent 5" w:uiPriority="50"/>
-    <w:lsdException w:name="List Table 6 Colorful Accent 5" w:uiPriority="51"/>
-    <w:lsdException w:name="List Table 7 Colorful Accent 5" w:uiPriority="52"/>
-    <w:lsdException w:name="List Table 1 Light Accent 6" w:uiPriority="46"/>
-    <w:lsdException w:name="List Table 2 Accent 6" w:uiPriority="47"/>
-    <w:lsdException w:name="List Table 3 Accent 6" w:uiPriority="48"/>
-    <w:lsdException w:name="List Table 4 Accent 6" w:uiPriority="49"/>
-    <w:lsdException w:name="List Table 5 Dark Accent 6" w:uiPriority="50"/>
-    <w:lsdException w:name="List Table 6 Colorful Accent 6" w:uiPriority="51"/>
-    <w:lsdException w:name="List Table 7 Colorful Accent 6" w:uiPriority="52"/>
-    <w:lsdException w:name="Mention" w:semiHidden="1" w:unhideWhenUsed="1"/>
-    <w:lsdException w:name="Smart Hyperlink" w:semiHidden="1" w:unhideWhenUsed="1"/>
-    <w:lsdException w:name="Hashtag" w:semiHidden="1" w:unhideWhenUsed="1"/>
-    <w:lsdException w:name="Unresolved Mention" w:semiHidden="1" w:unhideWhenUsed="1"/>
+  <w:latentStyles w:defLockedState="0" w:defUIPriority="99" w:defSemiHidden="1" w:defUnhideWhenUsed="1" w:defQFormat="0" w:count="267">
+    <w:lsdException w:name="Normal" w:semiHidden="0" w:uiPriority="0" w:unhideWhenUsed="0" w:qFormat="1"/>
+    <w:lsdException w:name="heading 1" w:semiHidden="0" w:uiPriority="9" w:unhideWhenUsed="0" w:qFormat="1"/>
+    <w:lsdException w:name="heading 2" w:uiPriority="9" w:qFormat="1"/>
+    <w:lsdException w:name="heading 3" w:uiPriority="9" w:qFormat="1"/>
+    <w:lsdException w:name="heading 4" w:uiPriority="9" w:qFormat="1"/>
+    <w:lsdException w:name="heading 5" w:uiPriority="9" w:qFormat="1"/>
+    <w:lsdException w:name="heading 6" w:uiPriority="9" w:qFormat="1"/>
+    <w:lsdException w:name="heading 7" w:uiPriority="9" w:qFormat="1"/>
+    <w:lsdException w:name="heading 8" w:uiPriority="9" w:qFormat="1"/>
+    <w:lsdException w:name="heading 9" w:uiPriority="9" w:qFormat="1"/>
+    <w:lsdException w:name="toc 1" w:uiPriority="39"/>
+    <w:lsdException w:name="toc 2" w:uiPriority="39"/>
+    <w:lsdException w:name="toc 3" w:uiPriority="39"/>
+    <w:lsdException w:name="toc 4" w:uiPriority="39"/>
+    <w:lsdException w:name="toc 5" w:uiPriority="39"/>
+    <w:lsdException w:name="toc 6" w:uiPriority="39"/>
+    <w:lsdException w:name="toc 7" w:uiPriority="39"/>
+    <w:lsdException w:name="toc 8" w:uiPriority="39"/>
+    <w:lsdException w:name="toc 9" w:uiPriority="39"/>
+    <w:lsdException w:name="caption" w:uiPriority="35" w:qFormat="1"/>
+    <w:lsdException w:name="Title" w:semiHidden="0" w:uiPriority="10" w:unhideWhenUsed="0" w:qFormat="1"/>
+    <w:lsdException w:name="Default Paragraph Font" w:uiPriority="1"/>
+    <w:lsdException w:name="Subtitle" w:semiHidden="0" w:uiPriority="11" w:unhideWhenUsed="0" w:qFormat="1"/>
+    <w:lsdException w:name="Strong" w:semiHidden="0" w:uiPriority="22" w:unhideWhenUsed="0" w:qFormat="1"/>
+    <w:lsdException w:name="Emphasis" w:semiHidden="0" w:uiPriority="20" w:unhideWhenUsed="0" w:qFormat="1"/>
+    <w:lsdException w:name="Table Grid" w:semiHidden="0" w:uiPriority="39" w:unhideWhenUsed="0"/>
+    <w:lsdException w:name="Placeholder Text" w:unhideWhenUsed="0"/>
+    <w:lsdException w:name="No Spacing" w:semiHidden="0" w:uiPriority="1" w:unhideWhenUsed="0" w:qFormat="1"/>
+    <w:lsdException w:name="Light Shading" w:semiHidden="0" w:uiPriority="60" w:unhideWhenUsed="0"/>
+    <w:lsdException w:name="Light List" w:semiHidden="0" w:uiPriority="61" w:unhideWhenUsed="0"/>
+    <w:lsdException w:name="Light Grid" w:semiHidden="0" w:uiPriority="62" w:unhideWhenUsed="0"/>
+    <w:lsdException w:name="Medium Shading 1" w:semiHidden="0" w:uiPriority="63" w:unhideWhenUsed="0"/>
+    <w:lsdException w:name="Medium Shading 2" w:semiHidden="0" w:uiPriority="64" w:unhideWhenUsed="0"/>
+    <w:lsdException w:name="Medium List 1" w:semiHidden="0" w:uiPriority="65" w:unhideWhenUsed="0"/>
+    <w:lsdException w:name="Medium List 2" w:semiHidden="0" w:uiPriority="66" w:unhideWhenUsed="0"/>
+    <w:lsdException w:name="Medium Grid 1" w:semiHidden="0" w:uiPriority="67" w:unhideWhenUsed="0"/>
+    <w:lsdException w:name="Medium Grid 2" w:semiHidden="0" w:uiPriority="68" w:unhideWhenUsed="0"/>
+    <w:lsdException w:name="Medium Grid 3" w:semiHidden="0" w:uiPriority="69" w:unhideWhenUsed="0"/>
+    <w:lsdException w:name="Dark List" w:semiHidden="0" w:uiPriority="70" w:unhideWhenUsed="0"/>
+    <w:lsdException w:name="Colorful Shading" w:semiHidden="0" w:uiPriority="71" w:unhideWhenUsed="0"/>
+    <w:lsdException w:name="Colorful List" w:semiHidden="0" w:uiPriority="72" w:unhideWhenUsed="0"/>
+    <w:lsdException w:name="Colorful Grid" w:semiHidden="0" w:uiPriority="73" w:unhideWhenUsed="0"/>
+    <w:lsdException w:name="Light Shading Accent 1" w:semiHidden="0" w:uiPriority="60" w:unhideWhenUsed="0"/>
+    <w:lsdException w:name="Light List Accent 1" w:semiHidden="0" w:uiPriority="61" w:unhideWhenUsed="0"/>
+    <w:lsdException w:name="Light Grid Accent 1" w:semiHidden="0" w:uiPriority="62" w:unhideWhenUsed="0"/>
+    <w:lsdException w:name="Medium Shading 1 Accent 1" w:semiHidden="0" w:uiPriority="63" w:unhideWhenUsed="0"/>
+    <w:lsdException w:name="Medium Shading 2 Accent 1" w:semiHidden="0" w:uiPriority="64" w:unhideWhenUsed="0"/>
+    <w:lsdException w:name="Medium List 1 Accent 1" w:semiHidden="0" w:uiPriority="65" w:unhideWhenUsed="0"/>
+    <w:lsdException w:name="Revision" w:unhideWhenUsed="0"/>
+    <w:lsdException w:name="List Paragraph" w:semiHidden="0" w:uiPriority="34" w:unhideWhenUsed="0" w:qFormat="1"/>
+    <w:lsdException w:name="Quote" w:semiHidden="0" w:uiPriority="29" w:unhideWhenUsed="0" w:qFormat="1"/>
+    <w:lsdException w:name="Intense Quote" w:semiHidden="0" w:uiPriority="30" w:unhideWhenUsed="0" w:qFormat="1"/>
+    <w:lsdException w:name="Medium List 2 Accent 1" w:semiHidden="0" w:uiPriority="66" w:unhideWhenUsed="0"/>
+    <w:lsdException w:name="Medium Grid 1 Accent 1" w:semiHidden="0" w:uiPriority="67" w:unhideWhenUsed="0"/>
+    <w:lsdException w:name="Medium Grid 2 Accent 1" w:semiHidden="0" w:uiPriority="68" w:unhideWhenUsed="0"/>
+    <w:lsdException w:name="Medium Grid 3 Accent 1" w:semiHidden="0" w:uiPriority="69" w:unhideWhenUsed="0"/>
+    <w:lsdException w:name="Dark List Accent 1" w:semiHidden="0" w:uiPriority="70" w:unhideWhenUsed="0"/>
+    <w:lsdException w:name="Colorful Shading Accent 1" w:semiHidden="0" w:uiPriority="71" w:unhideWhenUsed="0"/>
+    <w:lsdException w:name="Colorful List Accent 1" w:semiHidden="0" w:uiPriority="72" w:unhideWhenUsed="0"/>
+    <w:lsdException w:name="Colorful Grid Accent 1" w:semiHidden="0" w:uiPriority="73" w:unhideWhenUsed="0"/>
+    <w:lsdException w:name="Light Shading Accent 2" w:semiHidden="0" w:uiPriority="60" w:unhideWhenUsed="0"/>
+    <w:lsdException w:name="Light List Accent 2" w:semiHidden="0" w:uiPriority="61" w:unhideWhenUsed="0"/>
+    <w:lsdException w:name="Light Grid Accent 2" w:semiHidden="0" w:uiPriority="62" w:unhideWhenUsed="0"/>
+    <w:lsdException w:name="Medium Shading 1 Accent 2" w:semiHidden="0" w:uiPriority="63" w:unhideWhenUsed="0"/>
+    <w:lsdException w:name="Medium Shading 2 Accent 2" w:semiHidden="0" w:uiPriority="64" w:unhideWhenUsed="0"/>
+    <w:lsdException w:name="Medium List 1 Accent 2" w:semiHidden="0" w:uiPriority="65" w:unhideWhenUsed="0"/>
+    <w:lsdException w:name="Medium List 2 Accent 2" w:semiHidden="0" w:uiPriority="66" w:unhideWhenUsed="0"/>
+    <w:lsdException w:name="Medium Grid 1 Accent 2" w:semiHidden="0" w:uiPriority="67" w:unhideWhenUsed="0"/>
+    <w:lsdException w:name="Medium Grid 2 Accent 2" w:semiHidden="0" w:uiPriority="68" w:unhideWhenUsed="0"/>
+    <w:lsdException w:name="Medium Grid 3 Accent 2" w:semiHidden="0" w:uiPriority="69" w:unhideWhenUsed="0"/>
+    <w:lsdException w:name="Dark List Accent 2" w:semiHidden="0" w:uiPriority="70" w:unhideWhenUsed="0"/>
+    <w:lsdException w:name="Colorful Shading Accent 2" w:semiHidden="0" w:uiPriority="71" w:unhideWhenUsed="0"/>
+    <w:lsdException w:name="Colorful List Accent 2" w:semiHidden="0" w:uiPriority="72" w:unhideWhenUsed="0"/>
+    <w:lsdException w:name="Colorful Grid Accent 2" w:semiHidden="0" w:uiPriority="73" w:unhideWhenUsed="0"/>
+    <w:lsdException w:name="Light Shading Accent 3" w:semiHidden="0" w:uiPriority="60" w:unhideWhenUsed="0"/>
+    <w:lsdException w:name="Light List Accent 3" w:semiHidden="0" w:uiPriority="61" w:unhideWhenUsed="0"/>
+    <w:lsdException w:name="Light Grid Accent 3" w:semiHidden="0" w:uiPriority="62" w:unhideWhenUsed="0"/>
+    <w:lsdException w:name="Medium Shading 1 Accent 3" w:semiHidden="0" w:uiPriority="63" w:unhideWhenUsed="0"/>
+    <w:lsdException w:name="Medium Shading 2 Accent 3" w:semiHidden="0" w:uiPriority="64" w:unhideWhenUsed="0"/>
+    <w:lsdException w:name="Medium List 1 Accent 3" w:semiHidden="0" w:uiPriority="65" w:unhideWhenUsed="0"/>
+    <w:lsdException w:name="Medium List 2 Accent 3" w:semiHidden="0" w:uiPriority="66" w:unhideWhenUsed="0"/>
+    <w:lsdException w:name="Medium Grid 1 Accent 3" w:semiHidden="0" w:uiPriority="67" w:unhideWhenUsed="0"/>
+    <w:lsdException w:name="Medium Grid 2 Accent 3" w:semiHidden="0" w:uiPriority="68" w:unhideWhenUsed="0"/>
+    <w:lsdException w:name="Medium Grid 3 Accent 3" w:semiHidden="0" w:uiPriority="69" w:unhideWhenUsed="0"/>
+    <w:lsdException w:name="Dark List Accent 3" w:semiHidden="0" w:uiPriority="70" w:unhideWhenUsed="0"/>
+    <w:lsdException w:name="Colorful Shading Accent 3" w:semiHidden="0" w:uiPriority="71" w:unhideWhenUsed="0"/>
+    <w:lsdException w:name="Colorful List Accent 3" w:semiHidden="0" w:uiPriority="72" w:unhideWhenUsed="0"/>
+    <w:lsdException w:name="Colorful Grid Accent 3" w:semiHidden="0" w:uiPriority="73" w:unhideWhenUsed="0"/>
+    <w:lsdException w:name="Light Shading Accent 4" w:semiHidden="0" w:uiPriority="60" w:unhideWhenUsed="0"/>
+    <w:lsdException w:name="Light List Accent 4" w:semiHidden="0" w:uiPriority="61" w:unhideWhenUsed="0"/>
+    <w:lsdException w:name="Light Grid Accent 4" w:semiHidden="0" w:uiPriority="62" w:unhideWhenUsed="0"/>
+    <w:lsdException w:name="Medium Shading 1 Accent 4" w:semiHidden="0" w:uiPriority="63" w:unhideWhenUsed="0"/>
+    <w:lsdException w:name="Medium Shading 2 Accent 4" w:semiHidden="0" w:uiPriority="64" w:unhideWhenUsed="0"/>
+    <w:lsdException w:name="Medium List 1 Accent 4" w:semiHidden="0" w:uiPriority="65" w:unhideWhenUsed="0"/>
+    <w:lsdException w:name="Medium List 2 Accent 4" w:semiHidden="0" w:uiPriority="66" w:unhideWhenUsed="0"/>
+    <w:lsdException w:name="Medium Grid 1 Accent 4" w:semiHidden="0" w:uiPriority="67" w:unhideWhenUsed="0"/>
+    <w:lsdException w:name="Medium Grid 2 Accent 4" w:semiHidden="0" w:uiPriority="68" w:unhideWhenUsed="0"/>
+    <w:lsdException w:name="Medium Grid 3 Accent 4" w:semiHidden="0" w:uiPriority="69" w:unhideWhenUsed="0"/>
+    <w:lsdException w:name="Dark List Accent 4" w:semiHidden="0" w:uiPriority="70" w:unhideWhenUsed="0"/>
+    <w:lsdException w:name="Colorful Shading Accent 4" w:semiHidden="0" w:uiPriority="71" w:unhideWhenUsed="0"/>
+    <w:lsdException w:name="Colorful List Accent 4" w:semiHidden="0" w:uiPriority="72" w:unhideWhenUsed="0"/>
+    <w:lsdException w:name="Colorful Grid Accent 4" w:semiHidden="0" w:uiPriority="73" w:unhideWhenUsed="0"/>
+    <w:lsdException w:name="Light Shading Accent 5" w:semiHidden="0" w:uiPriority="60" w:unhideWhenUsed="0"/>
+    <w:lsdException w:name="Light List Accent 5" w:semiHidden="0" w:uiPriority="61" w:unhideWhenUsed="0"/>
+    <w:lsdException w:name="Light Grid Accent 5" w:semiHidden="0" w:uiPriority="62" w:unhideWhenUsed="0"/>
+    <w:lsdException w:name="Medium Shading 1 Accent 5" w:semiHidden="0" w:uiPriority="63" w:unhideWhenUsed="0"/>
+    <w:lsdException w:name="Medium Shading 2 Accent 5" w:semiHidden="0" w:uiPriority="64" w:unhideWhenUsed="0"/>
+    <w:lsdException w:name="Medium List 1 Accent 5" w:semiHidden="0" w:uiPriority="65" w:unhideWhenUsed="0"/>
+    <w:lsdException w:name="Medium List 2 Accent 5" w:semiHidden="0" w:uiPriority="66" w:unhideWhenUsed="0"/>
+    <w:lsdException w:name="Medium Grid 1 Accent 5" w:semiHidden="0" w:uiPriority="67" w:unhideWhenUsed="0"/>
+    <w:lsdException w:name="Medium Grid 2 Accent 5" w:semiHidden="0" w:uiPriority="68" w:unhideWhenUsed="0"/>
+    <w:lsdException w:name="Medium Grid 3 Accent 5" w:semiHidden="0" w:uiPriority="69" w:unhideWhenUsed="0"/>
+    <w:lsdException w:name="Dark List Accent 5" w:semiHidden="0" w:uiPriority="70" w:unhideWhenUsed="0"/>
+    <w:lsdException w:name="Colorful Shading Accent 5" w:semiHidden="0" w:uiPriority="71" w:unhideWhenUsed="0"/>
+    <w:lsdException w:name="Colorful List Accent 5" w:semiHidden="0" w:uiPriority="72" w:unhideWhenUsed="0"/>
+    <w:lsdException w:name="Colorful Grid Accent 5" w:semiHidden="0" w:uiPriority="73" w:unhideWhenUsed="0"/>
+    <w:lsdException w:name="Light Shading Accent 6" w:semiHidden="0" w:uiPriority="60" w:unhideWhenUsed="0"/>
+    <w:lsdException w:name="Light List Accent 6" w:semiHidden="0" w:uiPriority="61" w:unhideWhenUsed="0"/>
+    <w:lsdException w:name="Light Grid Accent 6" w:semiHidden="0" w:uiPriority="62" w:unhideWhenUsed="0"/>
+    <w:lsdException w:name="Medium Shading 1 Accent 6" w:semiHidden="0" w:uiPriority="63" w:unhideWhenUsed="0"/>
+    <w:lsdException w:name="Medium Shading 2 Accent 6" w:semiHidden="0" w:uiPriority="64" w:unhideWhenUsed="0"/>
+    <w:lsdException w:name="Medium List 1 Accent 6" w:semiHidden="0" w:uiPriority="65" w:unhideWhenUsed="0"/>
+    <w:lsdException w:name="Medium List 2 Accent 6" w:semiHidden="0" w:uiPriority="66" w:unhideWhenUsed="0"/>
+    <w:lsdException w:name="Medium Grid 1 Accent 6" w:semiHidden="0" w:uiPriority="67" w:unhideWhenUsed="0"/>
+    <w:lsdException w:name="Medium Grid 2 Accent 6" w:semiHidden="0" w:uiPriority="68" w:unhideWhenUsed="0"/>
+    <w:lsdException w:name="Medium Grid 3 Accent 6" w:semiHidden="0" w:uiPriority="69" w:unhideWhenUsed="0"/>
+    <w:lsdException w:name="Dark List Accent 6" w:semiHidden="0" w:uiPriority="70" w:unhideWhenUsed="0"/>
+    <w:lsdException w:name="Colorful Shading Accent 6" w:semiHidden="0" w:uiPriority="71" w:unhideWhenUsed="0"/>
+    <w:lsdException w:name="Colorful List Accent 6" w:semiHidden="0" w:uiPriority="72" w:unhideWhenUsed="0"/>
+    <w:lsdException w:name="Colorful Grid Accent 6" w:semiHidden="0" w:uiPriority="73" w:unhideWhenUsed="0"/>
+    <w:lsdException w:name="Subtle Emphasis" w:semiHidden="0" w:uiPriority="19" w:unhideWhenUsed="0" w:qFormat="1"/>
+    <w:lsdException w:name="Intense Emphasis" w:semiHidden="0" w:uiPriority="21" w:unhideWhenUsed="0" w:qFormat="1"/>
+    <w:lsdException w:name="Subtle Reference" w:semiHidden="0" w:uiPriority="31" w:unhideWhenUsed="0" w:qFormat="1"/>
+    <w:lsdException w:name="Intense Reference" w:semiHidden="0" w:uiPriority="32" w:unhideWhenUsed="0" w:qFormat="1"/>
+    <w:lsdException w:name="Book Title" w:semiHidden="0" w:uiPriority="33" w:unhideWhenUsed="0" w:qFormat="1"/>
+    <w:lsdException w:name="Bibliography" w:uiPriority="37"/>
+    <w:lsdException w:name="TOC Heading" w:uiPriority="39" w:qFormat="1"/>
   </w:latentStyles>
   <w:style w:type="paragraph" w:default="1" w:styleId="Normal">
     <w:name w:val="Normal"/>
@@ -3358,6 +4501,7 @@
   <w:style w:type="character" w:default="1" w:styleId="DefaultParagraphFont">
     <w:name w:val="Default Paragraph Font"/>
     <w:uiPriority w:val="1"/>
+    <w:semiHidden/>
     <w:unhideWhenUsed/>
   </w:style>
   <w:style w:type="table" w:default="1" w:styleId="TableNormal">
@@ -3495,7 +4639,7 @@
       <w:lang w:val="en-US"/>
     </w:rPr>
   </w:style>
-  <w:style w:type="character" w:styleId="UnresolvedMention">
+  <w:style w:type="character" w:customStyle="1" w:styleId="UnresolvedMention">
     <w:name w:val="Unresolved Mention"/>
     <w:basedOn w:val="DefaultParagraphFont"/>
     <w:uiPriority w:val="99"/>
@@ -3527,6 +4671,595 @@
     <w:rsid w:val="009A7CC7"/>
     <w:rPr>
       <w:color w:val="808080"/>
+    </w:rPr>
+  </w:style>
+  <w:style w:type="paragraph" w:styleId="Caption">
+    <w:name w:val="caption"/>
+    <w:basedOn w:val="Normal"/>
+    <w:next w:val="Normal"/>
+    <w:uiPriority w:val="35"/>
+    <w:unhideWhenUsed/>
+    <w:qFormat/>
+    <w:rsid w:val="00C84E48"/>
+    <w:pPr>
+      <w:spacing w:after="200" w:line="240" w:lineRule="auto"/>
+    </w:pPr>
+    <w:rPr>
+      <w:b/>
+      <w:bCs/>
+      <w:color w:val="4472C4" w:themeColor="accent1"/>
+      <w:sz w:val="18"/>
+      <w:szCs w:val="18"/>
+    </w:rPr>
+  </w:style>
+  <w:style w:type="paragraph" w:styleId="NoSpacing">
+    <w:name w:val="No Spacing"/>
+    <w:uiPriority w:val="1"/>
+    <w:qFormat/>
+    <w:rsid w:val="000462DA"/>
+    <w:pPr>
+      <w:spacing w:after="0" w:line="240" w:lineRule="auto"/>
+    </w:pPr>
+    <w:rPr>
+      <w:lang w:val="en-US"/>
+    </w:rPr>
+  </w:style>
+  <w:style w:type="character" w:styleId="LineNumber">
+    <w:name w:val="line number"/>
+    <w:basedOn w:val="DefaultParagraphFont"/>
+    <w:uiPriority w:val="99"/>
+    <w:semiHidden/>
+    <w:unhideWhenUsed/>
+    <w:rsid w:val="00E66172"/>
+  </w:style>
+  <w:style w:type="paragraph" w:styleId="Header">
+    <w:name w:val="header"/>
+    <w:basedOn w:val="Normal"/>
+    <w:link w:val="HeaderChar"/>
+    <w:uiPriority w:val="99"/>
+    <w:unhideWhenUsed/>
+    <w:rsid w:val="00E66172"/>
+    <w:pPr>
+      <w:tabs>
+        <w:tab w:val="center" w:pos="4536"/>
+        <w:tab w:val="right" w:pos="9072"/>
+      </w:tabs>
+      <w:spacing w:after="0" w:line="240" w:lineRule="auto"/>
+    </w:pPr>
+  </w:style>
+  <w:style w:type="character" w:customStyle="1" w:styleId="HeaderChar">
+    <w:name w:val="Header Char"/>
+    <w:basedOn w:val="DefaultParagraphFont"/>
+    <w:link w:val="Header"/>
+    <w:uiPriority w:val="99"/>
+    <w:rsid w:val="00E66172"/>
+    <w:rPr>
+      <w:lang w:val="en-US"/>
+    </w:rPr>
+  </w:style>
+  <w:style w:type="paragraph" w:styleId="Footer">
+    <w:name w:val="footer"/>
+    <w:basedOn w:val="Normal"/>
+    <w:link w:val="FooterChar"/>
+    <w:uiPriority w:val="99"/>
+    <w:unhideWhenUsed/>
+    <w:rsid w:val="00E66172"/>
+    <w:pPr>
+      <w:tabs>
+        <w:tab w:val="center" w:pos="4536"/>
+        <w:tab w:val="right" w:pos="9072"/>
+      </w:tabs>
+      <w:spacing w:after="0" w:line="240" w:lineRule="auto"/>
+    </w:pPr>
+  </w:style>
+  <w:style w:type="character" w:customStyle="1" w:styleId="FooterChar">
+    <w:name w:val="Footer Char"/>
+    <w:basedOn w:val="DefaultParagraphFont"/>
+    <w:link w:val="Footer"/>
+    <w:uiPriority w:val="99"/>
+    <w:rsid w:val="00E66172"/>
+    <w:rPr>
+      <w:lang w:val="en-US"/>
+    </w:rPr>
+  </w:style>
+</w:styles>
+</file>
+
+<file path=word/stylesWithEffects.xml><?xml version="1.0" encoding="utf-8"?>
+<w:styles xmlns:wpc="http://schemas.microsoft.com/office/word/2010/wordprocessingCanvas" xmlns:mc="http://schemas.openxmlformats.org/markup-compatibility/2006" xmlns:o="urn:schemas-microsoft-com:office:office" xmlns:r="http://schemas.openxmlformats.org/officeDocument/2006/relationships" xmlns:m="http://schemas.openxmlformats.org/officeDocument/2006/math" xmlns:v="urn:schemas-microsoft-com:vml" xmlns:wp14="http://schemas.microsoft.com/office/word/2010/wordprocessingDrawing" xmlns:wp="http://schemas.openxmlformats.org/drawingml/2006/wordprocessingDrawing" xmlns:w10="urn:schemas-microsoft-com:office:word" xmlns:w="http://schemas.openxmlformats.org/wordprocessingml/2006/main" xmlns:w14="http://schemas.microsoft.com/office/word/2010/wordml" xmlns:wpg="http://schemas.microsoft.com/office/word/2010/wordprocessingGroup" xmlns:wpi="http://schemas.microsoft.com/office/word/2010/wordprocessingInk" xmlns:wne="http://schemas.microsoft.com/office/word/2006/wordml" xmlns:wps="http://schemas.microsoft.com/office/word/2010/wordprocessingShape" mc:Ignorable="w14 wp14">
+  <w:docDefaults>
+    <w:rPrDefault>
+      <w:rPr>
+        <w:rFonts w:asciiTheme="minorHAnsi" w:eastAsiaTheme="minorHAnsi" w:hAnsiTheme="minorHAnsi" w:cstheme="minorBidi"/>
+        <w:sz w:val="22"/>
+        <w:szCs w:val="22"/>
+        <w:lang w:val="tr-TR" w:eastAsia="en-US" w:bidi="ar-SA"/>
+      </w:rPr>
+    </w:rPrDefault>
+    <w:pPrDefault>
+      <w:pPr>
+        <w:spacing w:after="160" w:line="259" w:lineRule="auto"/>
+      </w:pPr>
+    </w:pPrDefault>
+  </w:docDefaults>
+  <w:latentStyles w:defLockedState="0" w:defUIPriority="99" w:defSemiHidden="1" w:defUnhideWhenUsed="1" w:defQFormat="0" w:count="267">
+    <w:lsdException w:name="Normal" w:semiHidden="0" w:uiPriority="0" w:unhideWhenUsed="0" w:qFormat="1"/>
+    <w:lsdException w:name="heading 1" w:semiHidden="0" w:uiPriority="9" w:unhideWhenUsed="0" w:qFormat="1"/>
+    <w:lsdException w:name="heading 2" w:uiPriority="9" w:qFormat="1"/>
+    <w:lsdException w:name="heading 3" w:uiPriority="9" w:qFormat="1"/>
+    <w:lsdException w:name="heading 4" w:uiPriority="9" w:qFormat="1"/>
+    <w:lsdException w:name="heading 5" w:uiPriority="9" w:qFormat="1"/>
+    <w:lsdException w:name="heading 6" w:uiPriority="9" w:qFormat="1"/>
+    <w:lsdException w:name="heading 7" w:uiPriority="9" w:qFormat="1"/>
+    <w:lsdException w:name="heading 8" w:uiPriority="9" w:qFormat="1"/>
+    <w:lsdException w:name="heading 9" w:uiPriority="9" w:qFormat="1"/>
+    <w:lsdException w:name="toc 1" w:uiPriority="39"/>
+    <w:lsdException w:name="toc 2" w:uiPriority="39"/>
+    <w:lsdException w:name="toc 3" w:uiPriority="39"/>
+    <w:lsdException w:name="toc 4" w:uiPriority="39"/>
+    <w:lsdException w:name="toc 5" w:uiPriority="39"/>
+    <w:lsdException w:name="toc 6" w:uiPriority="39"/>
+    <w:lsdException w:name="toc 7" w:uiPriority="39"/>
+    <w:lsdException w:name="toc 8" w:uiPriority="39"/>
+    <w:lsdException w:name="toc 9" w:uiPriority="39"/>
+    <w:lsdException w:name="caption" w:uiPriority="35" w:qFormat="1"/>
+    <w:lsdException w:name="Title" w:semiHidden="0" w:uiPriority="10" w:unhideWhenUsed="0" w:qFormat="1"/>
+    <w:lsdException w:name="Default Paragraph Font" w:uiPriority="1"/>
+    <w:lsdException w:name="Subtitle" w:semiHidden="0" w:uiPriority="11" w:unhideWhenUsed="0" w:qFormat="1"/>
+    <w:lsdException w:name="Strong" w:semiHidden="0" w:uiPriority="22" w:unhideWhenUsed="0" w:qFormat="1"/>
+    <w:lsdException w:name="Emphasis" w:semiHidden="0" w:uiPriority="20" w:unhideWhenUsed="0" w:qFormat="1"/>
+    <w:lsdException w:name="Table Grid" w:semiHidden="0" w:uiPriority="39" w:unhideWhenUsed="0"/>
+    <w:lsdException w:name="Placeholder Text" w:unhideWhenUsed="0"/>
+    <w:lsdException w:name="No Spacing" w:semiHidden="0" w:uiPriority="1" w:unhideWhenUsed="0" w:qFormat="1"/>
+    <w:lsdException w:name="Light Shading" w:semiHidden="0" w:uiPriority="60" w:unhideWhenUsed="0"/>
+    <w:lsdException w:name="Light List" w:semiHidden="0" w:uiPriority="61" w:unhideWhenUsed="0"/>
+    <w:lsdException w:name="Light Grid" w:semiHidden="0" w:uiPriority="62" w:unhideWhenUsed="0"/>
+    <w:lsdException w:name="Medium Shading 1" w:semiHidden="0" w:uiPriority="63" w:unhideWhenUsed="0"/>
+    <w:lsdException w:name="Medium Shading 2" w:semiHidden="0" w:uiPriority="64" w:unhideWhenUsed="0"/>
+    <w:lsdException w:name="Medium List 1" w:semiHidden="0" w:uiPriority="65" w:unhideWhenUsed="0"/>
+    <w:lsdException w:name="Medium List 2" w:semiHidden="0" w:uiPriority="66" w:unhideWhenUsed="0"/>
+    <w:lsdException w:name="Medium Grid 1" w:semiHidden="0" w:uiPriority="67" w:unhideWhenUsed="0"/>
+    <w:lsdException w:name="Medium Grid 2" w:semiHidden="0" w:uiPriority="68" w:unhideWhenUsed="0"/>
+    <w:lsdException w:name="Medium Grid 3" w:semiHidden="0" w:uiPriority="69" w:unhideWhenUsed="0"/>
+    <w:lsdException w:name="Dark List" w:semiHidden="0" w:uiPriority="70" w:unhideWhenUsed="0"/>
+    <w:lsdException w:name="Colorful Shading" w:semiHidden="0" w:uiPriority="71" w:unhideWhenUsed="0"/>
+    <w:lsdException w:name="Colorful List" w:semiHidden="0" w:uiPriority="72" w:unhideWhenUsed="0"/>
+    <w:lsdException w:name="Colorful Grid" w:semiHidden="0" w:uiPriority="73" w:unhideWhenUsed="0"/>
+    <w:lsdException w:name="Light Shading Accent 1" w:semiHidden="0" w:uiPriority="60" w:unhideWhenUsed="0"/>
+    <w:lsdException w:name="Light List Accent 1" w:semiHidden="0" w:uiPriority="61" w:unhideWhenUsed="0"/>
+    <w:lsdException w:name="Light Grid Accent 1" w:semiHidden="0" w:uiPriority="62" w:unhideWhenUsed="0"/>
+    <w:lsdException w:name="Medium Shading 1 Accent 1" w:semiHidden="0" w:uiPriority="63" w:unhideWhenUsed="0"/>
+    <w:lsdException w:name="Medium Shading 2 Accent 1" w:semiHidden="0" w:uiPriority="64" w:unhideWhenUsed="0"/>
+    <w:lsdException w:name="Medium List 1 Accent 1" w:semiHidden="0" w:uiPriority="65" w:unhideWhenUsed="0"/>
+    <w:lsdException w:name="Revision" w:unhideWhenUsed="0"/>
+    <w:lsdException w:name="List Paragraph" w:semiHidden="0" w:uiPriority="34" w:unhideWhenUsed="0" w:qFormat="1"/>
+    <w:lsdException w:name="Quote" w:semiHidden="0" w:uiPriority="29" w:unhideWhenUsed="0" w:qFormat="1"/>
+    <w:lsdException w:name="Intense Quote" w:semiHidden="0" w:uiPriority="30" w:unhideWhenUsed="0" w:qFormat="1"/>
+    <w:lsdException w:name="Medium List 2 Accent 1" w:semiHidden="0" w:uiPriority="66" w:unhideWhenUsed="0"/>
+    <w:lsdException w:name="Medium Grid 1 Accent 1" w:semiHidden="0" w:uiPriority="67" w:unhideWhenUsed="0"/>
+    <w:lsdException w:name="Medium Grid 2 Accent 1" w:semiHidden="0" w:uiPriority="68" w:unhideWhenUsed="0"/>
+    <w:lsdException w:name="Medium Grid 3 Accent 1" w:semiHidden="0" w:uiPriority="69" w:unhideWhenUsed="0"/>
+    <w:lsdException w:name="Dark List Accent 1" w:semiHidden="0" w:uiPriority="70" w:unhideWhenUsed="0"/>
+    <w:lsdException w:name="Colorful Shading Accent 1" w:semiHidden="0" w:uiPriority="71" w:unhideWhenUsed="0"/>
+    <w:lsdException w:name="Colorful List Accent 1" w:semiHidden="0" w:uiPriority="72" w:unhideWhenUsed="0"/>
+    <w:lsdException w:name="Colorful Grid Accent 1" w:semiHidden="0" w:uiPriority="73" w:unhideWhenUsed="0"/>
+    <w:lsdException w:name="Light Shading Accent 2" w:semiHidden="0" w:uiPriority="60" w:unhideWhenUsed="0"/>
+    <w:lsdException w:name="Light List Accent 2" w:semiHidden="0" w:uiPriority="61" w:unhideWhenUsed="0"/>
+    <w:lsdException w:name="Light Grid Accent 2" w:semiHidden="0" w:uiPriority="62" w:unhideWhenUsed="0"/>
+    <w:lsdException w:name="Medium Shading 1 Accent 2" w:semiHidden="0" w:uiPriority="63" w:unhideWhenUsed="0"/>
+    <w:lsdException w:name="Medium Shading 2 Accent 2" w:semiHidden="0" w:uiPriority="64" w:unhideWhenUsed="0"/>
+    <w:lsdException w:name="Medium List 1 Accent 2" w:semiHidden="0" w:uiPriority="65" w:unhideWhenUsed="0"/>
+    <w:lsdException w:name="Medium List 2 Accent 2" w:semiHidden="0" w:uiPriority="66" w:unhideWhenUsed="0"/>
+    <w:lsdException w:name="Medium Grid 1 Accent 2" w:semiHidden="0" w:uiPriority="67" w:unhideWhenUsed="0"/>
+    <w:lsdException w:name="Medium Grid 2 Accent 2" w:semiHidden="0" w:uiPriority="68" w:unhideWhenUsed="0"/>
+    <w:lsdException w:name="Medium Grid 3 Accent 2" w:semiHidden="0" w:uiPriority="69" w:unhideWhenUsed="0"/>
+    <w:lsdException w:name="Dark List Accent 2" w:semiHidden="0" w:uiPriority="70" w:unhideWhenUsed="0"/>
+    <w:lsdException w:name="Colorful Shading Accent 2" w:semiHidden="0" w:uiPriority="71" w:unhideWhenUsed="0"/>
+    <w:lsdException w:name="Colorful List Accent 2" w:semiHidden="0" w:uiPriority="72" w:unhideWhenUsed="0"/>
+    <w:lsdException w:name="Colorful Grid Accent 2" w:semiHidden="0" w:uiPriority="73" w:unhideWhenUsed="0"/>
+    <w:lsdException w:name="Light Shading Accent 3" w:semiHidden="0" w:uiPriority="60" w:unhideWhenUsed="0"/>
+    <w:lsdException w:name="Light List Accent 3" w:semiHidden="0" w:uiPriority="61" w:unhideWhenUsed="0"/>
+    <w:lsdException w:name="Light Grid Accent 3" w:semiHidden="0" w:uiPriority="62" w:unhideWhenUsed="0"/>
+    <w:lsdException w:name="Medium Shading 1 Accent 3" w:semiHidden="0" w:uiPriority="63" w:unhideWhenUsed="0"/>
+    <w:lsdException w:name="Medium Shading 2 Accent 3" w:semiHidden="0" w:uiPriority="64" w:unhideWhenUsed="0"/>
+    <w:lsdException w:name="Medium List 1 Accent 3" w:semiHidden="0" w:uiPriority="65" w:unhideWhenUsed="0"/>
+    <w:lsdException w:name="Medium List 2 Accent 3" w:semiHidden="0" w:uiPriority="66" w:unhideWhenUsed="0"/>
+    <w:lsdException w:name="Medium Grid 1 Accent 3" w:semiHidden="0" w:uiPriority="67" w:unhideWhenUsed="0"/>
+    <w:lsdException w:name="Medium Grid 2 Accent 3" w:semiHidden="0" w:uiPriority="68" w:unhideWhenUsed="0"/>
+    <w:lsdException w:name="Medium Grid 3 Accent 3" w:semiHidden="0" w:uiPriority="69" w:unhideWhenUsed="0"/>
+    <w:lsdException w:name="Dark List Accent 3" w:semiHidden="0" w:uiPriority="70" w:unhideWhenUsed="0"/>
+    <w:lsdException w:name="Colorful Shading Accent 3" w:semiHidden="0" w:uiPriority="71" w:unhideWhenUsed="0"/>
+    <w:lsdException w:name="Colorful List Accent 3" w:semiHidden="0" w:uiPriority="72" w:unhideWhenUsed="0"/>
+    <w:lsdException w:name="Colorful Grid Accent 3" w:semiHidden="0" w:uiPriority="73" w:unhideWhenUsed="0"/>
+    <w:lsdException w:name="Light Shading Accent 4" w:semiHidden="0" w:uiPriority="60" w:unhideWhenUsed="0"/>
+    <w:lsdException w:name="Light List Accent 4" w:semiHidden="0" w:uiPriority="61" w:unhideWhenUsed="0"/>
+    <w:lsdException w:name="Light Grid Accent 4" w:semiHidden="0" w:uiPriority="62" w:unhideWhenUsed="0"/>
+    <w:lsdException w:name="Medium Shading 1 Accent 4" w:semiHidden="0" w:uiPriority="63" w:unhideWhenUsed="0"/>
+    <w:lsdException w:name="Medium Shading 2 Accent 4" w:semiHidden="0" w:uiPriority="64" w:unhideWhenUsed="0"/>
+    <w:lsdException w:name="Medium List 1 Accent 4" w:semiHidden="0" w:uiPriority="65" w:unhideWhenUsed="0"/>
+    <w:lsdException w:name="Medium List 2 Accent 4" w:semiHidden="0" w:uiPriority="66" w:unhideWhenUsed="0"/>
+    <w:lsdException w:name="Medium Grid 1 Accent 4" w:semiHidden="0" w:uiPriority="67" w:unhideWhenUsed="0"/>
+    <w:lsdException w:name="Medium Grid 2 Accent 4" w:semiHidden="0" w:uiPriority="68" w:unhideWhenUsed="0"/>
+    <w:lsdException w:name="Medium Grid 3 Accent 4" w:semiHidden="0" w:uiPriority="69" w:unhideWhenUsed="0"/>
+    <w:lsdException w:name="Dark List Accent 4" w:semiHidden="0" w:uiPriority="70" w:unhideWhenUsed="0"/>
+    <w:lsdException w:name="Colorful Shading Accent 4" w:semiHidden="0" w:uiPriority="71" w:unhideWhenUsed="0"/>
+    <w:lsdException w:name="Colorful List Accent 4" w:semiHidden="0" w:uiPriority="72" w:unhideWhenUsed="0"/>
+    <w:lsdException w:name="Colorful Grid Accent 4" w:semiHidden="0" w:uiPriority="73" w:unhideWhenUsed="0"/>
+    <w:lsdException w:name="Light Shading Accent 5" w:semiHidden="0" w:uiPriority="60" w:unhideWhenUsed="0"/>
+    <w:lsdException w:name="Light List Accent 5" w:semiHidden="0" w:uiPriority="61" w:unhideWhenUsed="0"/>
+    <w:lsdException w:name="Light Grid Accent 5" w:semiHidden="0" w:uiPriority="62" w:unhideWhenUsed="0"/>
+    <w:lsdException w:name="Medium Shading 1 Accent 5" w:semiHidden="0" w:uiPriority="63" w:unhideWhenUsed="0"/>
+    <w:lsdException w:name="Medium Shading 2 Accent 5" w:semiHidden="0" w:uiPriority="64" w:unhideWhenUsed="0"/>
+    <w:lsdException w:name="Medium List 1 Accent 5" w:semiHidden="0" w:uiPriority="65" w:unhideWhenUsed="0"/>
+    <w:lsdException w:name="Medium List 2 Accent 5" w:semiHidden="0" w:uiPriority="66" w:unhideWhenUsed="0"/>
+    <w:lsdException w:name="Medium Grid 1 Accent 5" w:semiHidden="0" w:uiPriority="67" w:unhideWhenUsed="0"/>
+    <w:lsdException w:name="Medium Grid 2 Accent 5" w:semiHidden="0" w:uiPriority="68" w:unhideWhenUsed="0"/>
+    <w:lsdException w:name="Medium Grid 3 Accent 5" w:semiHidden="0" w:uiPriority="69" w:unhideWhenUsed="0"/>
+    <w:lsdException w:name="Dark List Accent 5" w:semiHidden="0" w:uiPriority="70" w:unhideWhenUsed="0"/>
+    <w:lsdException w:name="Colorful Shading Accent 5" w:semiHidden="0" w:uiPriority="71" w:unhideWhenUsed="0"/>
+    <w:lsdException w:name="Colorful List Accent 5" w:semiHidden="0" w:uiPriority="72" w:unhideWhenUsed="0"/>
+    <w:lsdException w:name="Colorful Grid Accent 5" w:semiHidden="0" w:uiPriority="73" w:unhideWhenUsed="0"/>
+    <w:lsdException w:name="Light Shading Accent 6" w:semiHidden="0" w:uiPriority="60" w:unhideWhenUsed="0"/>
+    <w:lsdException w:name="Light List Accent 6" w:semiHidden="0" w:uiPriority="61" w:unhideWhenUsed="0"/>
+    <w:lsdException w:name="Light Grid Accent 6" w:semiHidden="0" w:uiPriority="62" w:unhideWhenUsed="0"/>
+    <w:lsdException w:name="Medium Shading 1 Accent 6" w:semiHidden="0" w:uiPriority="63" w:unhideWhenUsed="0"/>
+    <w:lsdException w:name="Medium Shading 2 Accent 6" w:semiHidden="0" w:uiPriority="64" w:unhideWhenUsed="0"/>
+    <w:lsdException w:name="Medium List 1 Accent 6" w:semiHidden="0" w:uiPriority="65" w:unhideWhenUsed="0"/>
+    <w:lsdException w:name="Medium List 2 Accent 6" w:semiHidden="0" w:uiPriority="66" w:unhideWhenUsed="0"/>
+    <w:lsdException w:name="Medium Grid 1 Accent 6" w:semiHidden="0" w:uiPriority="67" w:unhideWhenUsed="0"/>
+    <w:lsdException w:name="Medium Grid 2 Accent 6" w:semiHidden="0" w:uiPriority="68" w:unhideWhenUsed="0"/>
+    <w:lsdException w:name="Medium Grid 3 Accent 6" w:semiHidden="0" w:uiPriority="69" w:unhideWhenUsed="0"/>
+    <w:lsdException w:name="Dark List Accent 6" w:semiHidden="0" w:uiPriority="70" w:unhideWhenUsed="0"/>
+    <w:lsdException w:name="Colorful Shading Accent 6" w:semiHidden="0" w:uiPriority="71" w:unhideWhenUsed="0"/>
+    <w:lsdException w:name="Colorful List Accent 6" w:semiHidden="0" w:uiPriority="72" w:unhideWhenUsed="0"/>
+    <w:lsdException w:name="Colorful Grid Accent 6" w:semiHidden="0" w:uiPriority="73" w:unhideWhenUsed="0"/>
+    <w:lsdException w:name="Subtle Emphasis" w:semiHidden="0" w:uiPriority="19" w:unhideWhenUsed="0" w:qFormat="1"/>
+    <w:lsdException w:name="Intense Emphasis" w:semiHidden="0" w:uiPriority="21" w:unhideWhenUsed="0" w:qFormat="1"/>
+    <w:lsdException w:name="Subtle Reference" w:semiHidden="0" w:uiPriority="31" w:unhideWhenUsed="0" w:qFormat="1"/>
+    <w:lsdException w:name="Intense Reference" w:semiHidden="0" w:uiPriority="32" w:unhideWhenUsed="0" w:qFormat="1"/>
+    <w:lsdException w:name="Book Title" w:semiHidden="0" w:uiPriority="33" w:unhideWhenUsed="0" w:qFormat="1"/>
+    <w:lsdException w:name="Bibliography" w:uiPriority="37"/>
+    <w:lsdException w:name="TOC Heading" w:uiPriority="39" w:qFormat="1"/>
+  </w:latentStyles>
+  <w:style w:type="paragraph" w:default="1" w:styleId="Normal">
+    <w:name w:val="Normal"/>
+    <w:qFormat/>
+    <w:rPr>
+      <w:lang w:val="en-US"/>
+    </w:rPr>
+  </w:style>
+  <w:style w:type="paragraph" w:styleId="Heading1">
+    <w:name w:val="heading 1"/>
+    <w:basedOn w:val="Normal"/>
+    <w:next w:val="Normal"/>
+    <w:link w:val="Heading1Char"/>
+    <w:uiPriority w:val="9"/>
+    <w:qFormat/>
+    <w:rsid w:val="00754A88"/>
+    <w:pPr>
+      <w:keepNext/>
+      <w:keepLines/>
+      <w:spacing w:before="480" w:after="0"/>
+      <w:outlineLvl w:val="0"/>
+    </w:pPr>
+    <w:rPr>
+      <w:rFonts w:asciiTheme="majorHAnsi" w:eastAsiaTheme="majorEastAsia" w:hAnsiTheme="majorHAnsi" w:cstheme="majorBidi"/>
+      <w:b/>
+      <w:bCs/>
+      <w:color w:val="2F5496" w:themeColor="accent1" w:themeShade="BF"/>
+      <w:sz w:val="28"/>
+      <w:szCs w:val="28"/>
+    </w:rPr>
+  </w:style>
+  <w:style w:type="paragraph" w:styleId="Heading2">
+    <w:name w:val="heading 2"/>
+    <w:basedOn w:val="Normal"/>
+    <w:next w:val="Normal"/>
+    <w:link w:val="Heading2Char"/>
+    <w:uiPriority w:val="9"/>
+    <w:unhideWhenUsed/>
+    <w:qFormat/>
+    <w:rsid w:val="00316130"/>
+    <w:pPr>
+      <w:keepNext/>
+      <w:keepLines/>
+      <w:spacing w:before="200" w:after="0"/>
+      <w:outlineLvl w:val="1"/>
+    </w:pPr>
+    <w:rPr>
+      <w:rFonts w:asciiTheme="majorHAnsi" w:eastAsiaTheme="majorEastAsia" w:hAnsiTheme="majorHAnsi" w:cstheme="majorBidi"/>
+      <w:b/>
+      <w:bCs/>
+      <w:color w:val="4472C4" w:themeColor="accent1"/>
+      <w:sz w:val="26"/>
+      <w:szCs w:val="26"/>
+    </w:rPr>
+  </w:style>
+  <w:style w:type="paragraph" w:styleId="Heading3">
+    <w:name w:val="heading 3"/>
+    <w:basedOn w:val="Normal"/>
+    <w:next w:val="Normal"/>
+    <w:link w:val="Heading3Char"/>
+    <w:uiPriority w:val="9"/>
+    <w:unhideWhenUsed/>
+    <w:qFormat/>
+    <w:rsid w:val="00C86084"/>
+    <w:pPr>
+      <w:keepNext/>
+      <w:keepLines/>
+      <w:spacing w:before="200" w:after="0" w:line="276" w:lineRule="auto"/>
+      <w:outlineLvl w:val="2"/>
+    </w:pPr>
+    <w:rPr>
+      <w:rFonts w:asciiTheme="majorHAnsi" w:eastAsiaTheme="majorEastAsia" w:hAnsiTheme="majorHAnsi" w:cstheme="majorBidi"/>
+      <w:b/>
+      <w:bCs/>
+      <w:color w:val="4472C4" w:themeColor="accent1"/>
+      <w:lang w:val="tr-TR"/>
+    </w:rPr>
+  </w:style>
+  <w:style w:type="character" w:default="1" w:styleId="DefaultParagraphFont">
+    <w:name w:val="Default Paragraph Font"/>
+    <w:uiPriority w:val="1"/>
+    <w:semiHidden/>
+    <w:unhideWhenUsed/>
+  </w:style>
+  <w:style w:type="table" w:default="1" w:styleId="TableNormal">
+    <w:name w:val="Normal Table"/>
+    <w:uiPriority w:val="99"/>
+    <w:semiHidden/>
+    <w:unhideWhenUsed/>
+    <w:tblPr>
+      <w:tblInd w:w="0" w:type="dxa"/>
+      <w:tblCellMar>
+        <w:top w:w="0" w:type="dxa"/>
+        <w:left w:w="108" w:type="dxa"/>
+        <w:bottom w:w="0" w:type="dxa"/>
+        <w:right w:w="108" w:type="dxa"/>
+      </w:tblCellMar>
+    </w:tblPr>
+  </w:style>
+  <w:style w:type="numbering" w:default="1" w:styleId="NoList">
+    <w:name w:val="No List"/>
+    <w:uiPriority w:val="99"/>
+    <w:semiHidden/>
+    <w:unhideWhenUsed/>
+  </w:style>
+  <w:style w:type="paragraph" w:styleId="BalloonText">
+    <w:name w:val="Balloon Text"/>
+    <w:basedOn w:val="Normal"/>
+    <w:link w:val="BalloonTextChar"/>
+    <w:uiPriority w:val="99"/>
+    <w:semiHidden/>
+    <w:unhideWhenUsed/>
+    <w:rsid w:val="00C86084"/>
+    <w:pPr>
+      <w:spacing w:after="0" w:line="240" w:lineRule="auto"/>
+    </w:pPr>
+    <w:rPr>
+      <w:rFonts w:ascii="Tahoma" w:hAnsi="Tahoma" w:cs="Tahoma"/>
+      <w:sz w:val="16"/>
+      <w:szCs w:val="16"/>
+    </w:rPr>
+  </w:style>
+  <w:style w:type="character" w:customStyle="1" w:styleId="BalloonTextChar">
+    <w:name w:val="Balloon Text Char"/>
+    <w:basedOn w:val="DefaultParagraphFont"/>
+    <w:link w:val="BalloonText"/>
+    <w:uiPriority w:val="99"/>
+    <w:semiHidden/>
+    <w:rsid w:val="00C86084"/>
+    <w:rPr>
+      <w:rFonts w:ascii="Tahoma" w:hAnsi="Tahoma" w:cs="Tahoma"/>
+      <w:sz w:val="16"/>
+      <w:szCs w:val="16"/>
+      <w:lang w:val="en-US"/>
+    </w:rPr>
+  </w:style>
+  <w:style w:type="paragraph" w:customStyle="1" w:styleId="Default">
+    <w:name w:val="Default"/>
+    <w:rsid w:val="00C86084"/>
+    <w:pPr>
+      <w:autoSpaceDE w:val="0"/>
+      <w:autoSpaceDN w:val="0"/>
+      <w:adjustRightInd w:val="0"/>
+      <w:spacing w:after="0" w:line="240" w:lineRule="auto"/>
+    </w:pPr>
+    <w:rPr>
+      <w:rFonts w:ascii="Times New Roman" w:hAnsi="Times New Roman" w:cs="Times New Roman"/>
+      <w:color w:val="000000"/>
+      <w:sz w:val="24"/>
+      <w:szCs w:val="24"/>
+    </w:rPr>
+  </w:style>
+  <w:style w:type="character" w:styleId="Hyperlink">
+    <w:name w:val="Hyperlink"/>
+    <w:basedOn w:val="DefaultParagraphFont"/>
+    <w:uiPriority w:val="99"/>
+    <w:unhideWhenUsed/>
+    <w:rsid w:val="00C86084"/>
+    <w:rPr>
+      <w:color w:val="0563C1" w:themeColor="hyperlink"/>
+      <w:u w:val="single"/>
+    </w:rPr>
+  </w:style>
+  <w:style w:type="character" w:customStyle="1" w:styleId="Heading3Char">
+    <w:name w:val="Heading 3 Char"/>
+    <w:basedOn w:val="DefaultParagraphFont"/>
+    <w:link w:val="Heading3"/>
+    <w:uiPriority w:val="9"/>
+    <w:rsid w:val="00C86084"/>
+    <w:rPr>
+      <w:rFonts w:asciiTheme="majorHAnsi" w:eastAsiaTheme="majorEastAsia" w:hAnsiTheme="majorHAnsi" w:cstheme="majorBidi"/>
+      <w:b/>
+      <w:bCs/>
+      <w:color w:val="4472C4" w:themeColor="accent1"/>
+    </w:rPr>
+  </w:style>
+  <w:style w:type="paragraph" w:styleId="ListParagraph">
+    <w:name w:val="List Paragraph"/>
+    <w:basedOn w:val="Normal"/>
+    <w:uiPriority w:val="34"/>
+    <w:qFormat/>
+    <w:rsid w:val="00C86084"/>
+    <w:pPr>
+      <w:ind w:left="720"/>
+      <w:contextualSpacing/>
+    </w:pPr>
+  </w:style>
+  <w:style w:type="character" w:customStyle="1" w:styleId="Heading1Char">
+    <w:name w:val="Heading 1 Char"/>
+    <w:basedOn w:val="DefaultParagraphFont"/>
+    <w:link w:val="Heading1"/>
+    <w:uiPriority w:val="9"/>
+    <w:rsid w:val="00754A88"/>
+    <w:rPr>
+      <w:rFonts w:asciiTheme="majorHAnsi" w:eastAsiaTheme="majorEastAsia" w:hAnsiTheme="majorHAnsi" w:cstheme="majorBidi"/>
+      <w:b/>
+      <w:bCs/>
+      <w:color w:val="2F5496" w:themeColor="accent1" w:themeShade="BF"/>
+      <w:sz w:val="28"/>
+      <w:szCs w:val="28"/>
+      <w:lang w:val="en-US"/>
+    </w:rPr>
+  </w:style>
+  <w:style w:type="character" w:customStyle="1" w:styleId="Heading2Char">
+    <w:name w:val="Heading 2 Char"/>
+    <w:basedOn w:val="DefaultParagraphFont"/>
+    <w:link w:val="Heading2"/>
+    <w:uiPriority w:val="9"/>
+    <w:rsid w:val="00316130"/>
+    <w:rPr>
+      <w:rFonts w:asciiTheme="majorHAnsi" w:eastAsiaTheme="majorEastAsia" w:hAnsiTheme="majorHAnsi" w:cstheme="majorBidi"/>
+      <w:b/>
+      <w:bCs/>
+      <w:color w:val="4472C4" w:themeColor="accent1"/>
+      <w:sz w:val="26"/>
+      <w:szCs w:val="26"/>
+      <w:lang w:val="en-US"/>
+    </w:rPr>
+  </w:style>
+  <w:style w:type="character" w:customStyle="1" w:styleId="UnresolvedMention">
+    <w:name w:val="Unresolved Mention"/>
+    <w:basedOn w:val="DefaultParagraphFont"/>
+    <w:uiPriority w:val="99"/>
+    <w:semiHidden/>
+    <w:unhideWhenUsed/>
+    <w:rsid w:val="007C6339"/>
+    <w:rPr>
+      <w:color w:val="605E5C"/>
+      <w:shd w:val="clear" w:color="auto" w:fill="E1DFDD"/>
+    </w:rPr>
+  </w:style>
+  <w:style w:type="character" w:styleId="FollowedHyperlink">
+    <w:name w:val="FollowedHyperlink"/>
+    <w:basedOn w:val="DefaultParagraphFont"/>
+    <w:uiPriority w:val="99"/>
+    <w:semiHidden/>
+    <w:unhideWhenUsed/>
+    <w:rsid w:val="00C378B9"/>
+    <w:rPr>
+      <w:color w:val="954F72" w:themeColor="followedHyperlink"/>
+      <w:u w:val="single"/>
+    </w:rPr>
+  </w:style>
+  <w:style w:type="character" w:styleId="PlaceholderText">
+    <w:name w:val="Placeholder Text"/>
+    <w:basedOn w:val="DefaultParagraphFont"/>
+    <w:uiPriority w:val="99"/>
+    <w:semiHidden/>
+    <w:rsid w:val="009A7CC7"/>
+    <w:rPr>
+      <w:color w:val="808080"/>
+    </w:rPr>
+  </w:style>
+  <w:style w:type="paragraph" w:styleId="Caption">
+    <w:name w:val="caption"/>
+    <w:basedOn w:val="Normal"/>
+    <w:next w:val="Normal"/>
+    <w:uiPriority w:val="35"/>
+    <w:unhideWhenUsed/>
+    <w:qFormat/>
+    <w:rsid w:val="00C84E48"/>
+    <w:pPr>
+      <w:spacing w:after="200" w:line="240" w:lineRule="auto"/>
+    </w:pPr>
+    <w:rPr>
+      <w:b/>
+      <w:bCs/>
+      <w:color w:val="4472C4" w:themeColor="accent1"/>
+      <w:sz w:val="18"/>
+      <w:szCs w:val="18"/>
+    </w:rPr>
+  </w:style>
+  <w:style w:type="paragraph" w:styleId="NoSpacing">
+    <w:name w:val="No Spacing"/>
+    <w:uiPriority w:val="1"/>
+    <w:qFormat/>
+    <w:rsid w:val="000462DA"/>
+    <w:pPr>
+      <w:spacing w:after="0" w:line="240" w:lineRule="auto"/>
+    </w:pPr>
+    <w:rPr>
+      <w:lang w:val="en-US"/>
+    </w:rPr>
+  </w:style>
+  <w:style w:type="character" w:styleId="LineNumber">
+    <w:name w:val="line number"/>
+    <w:basedOn w:val="DefaultParagraphFont"/>
+    <w:uiPriority w:val="99"/>
+    <w:semiHidden/>
+    <w:unhideWhenUsed/>
+    <w:rsid w:val="00E66172"/>
+  </w:style>
+  <w:style w:type="paragraph" w:styleId="Header">
+    <w:name w:val="header"/>
+    <w:basedOn w:val="Normal"/>
+    <w:link w:val="HeaderChar"/>
+    <w:uiPriority w:val="99"/>
+    <w:unhideWhenUsed/>
+    <w:rsid w:val="00E66172"/>
+    <w:pPr>
+      <w:tabs>
+        <w:tab w:val="center" w:pos="4536"/>
+        <w:tab w:val="right" w:pos="9072"/>
+      </w:tabs>
+      <w:spacing w:after="0" w:line="240" w:lineRule="auto"/>
+    </w:pPr>
+  </w:style>
+  <w:style w:type="character" w:customStyle="1" w:styleId="HeaderChar">
+    <w:name w:val="Header Char"/>
+    <w:basedOn w:val="DefaultParagraphFont"/>
+    <w:link w:val="Header"/>
+    <w:uiPriority w:val="99"/>
+    <w:rsid w:val="00E66172"/>
+    <w:rPr>
+      <w:lang w:val="en-US"/>
+    </w:rPr>
+  </w:style>
+  <w:style w:type="paragraph" w:styleId="Footer">
+    <w:name w:val="footer"/>
+    <w:basedOn w:val="Normal"/>
+    <w:link w:val="FooterChar"/>
+    <w:uiPriority w:val="99"/>
+    <w:unhideWhenUsed/>
+    <w:rsid w:val="00E66172"/>
+    <w:pPr>
+      <w:tabs>
+        <w:tab w:val="center" w:pos="4536"/>
+        <w:tab w:val="right" w:pos="9072"/>
+      </w:tabs>
+      <w:spacing w:after="0" w:line="240" w:lineRule="auto"/>
+    </w:pPr>
+  </w:style>
+  <w:style w:type="character" w:customStyle="1" w:styleId="FooterChar">
+    <w:name w:val="Footer Char"/>
+    <w:basedOn w:val="DefaultParagraphFont"/>
+    <w:link w:val="Footer"/>
+    <w:uiPriority w:val="99"/>
+    <w:rsid w:val="00E66172"/>
+    <w:rPr>
+      <w:lang w:val="en-US"/>
     </w:rPr>
   </w:style>
 </w:styles>
@@ -3787,7 +5520,7 @@
   <a:extraClrSchemeLst/>
   <a:extLst>
     <a:ext uri="{05A4C25C-085E-4340-85A3-A5531E510DB2}">
-      <thm15:themeFamily xmlns:thm15="http://schemas.microsoft.com/office/thememl/2012/main" name="Office Theme" id="{62F939B6-93AF-4DB8-9C6B-D6C7DFDC589F}" vid="{4A3C46E8-61CC-4603-A589-7422A47A8E4A}"/>
+      <thm15:themeFamily xmlns:thm15="http://schemas.microsoft.com/office/thememl/2012/main" xmlns="" name="Office Theme" id="{62F939B6-93AF-4DB8-9C6B-D6C7DFDC589F}" vid="{4A3C46E8-61CC-4603-A589-7422A47A8E4A}"/>
     </a:ext>
   </a:extLst>
 </a:theme>

</xml_diff>

<commit_message>
Q2.1 is done: 1) Added 25ohm simulation (Had forgotten before) 2) Wrote the report
</commit_message>
<xml_diff>
--- a/Report_EE463_Project1.docx
+++ b/Report_EE463_Project1.docx
@@ -31,7 +31,7 @@
                     <pic:cNvPicPr/>
                   </pic:nvPicPr>
                   <pic:blipFill>
-                    <a:blip r:embed="rId7">
+                    <a:blip r:embed="rId8">
                       <a:extLst>
                         <a:ext uri="{28A0092B-C50C-407E-A947-70E740481C1C}">
                           <a14:useLocalDpi xmlns:a14="http://schemas.microsoft.com/office/drawing/2010/main" val="0"/>
@@ -183,7 +183,7 @@
       <w:r>
         <w:t xml:space="preserve">mail: </w:t>
       </w:r>
-      <w:hyperlink r:id="rId8" w:history="1">
+      <w:hyperlink r:id="rId9" w:history="1">
         <w:r>
           <w:rPr>
             <w:rStyle w:val="Hyperlink"/>
@@ -269,7 +269,7 @@
       <w:r>
         <w:t xml:space="preserve">mail: </w:t>
       </w:r>
-      <w:hyperlink r:id="rId9" w:tgtFrame="_blank" w:history="1">
+      <w:hyperlink r:id="rId10" w:tgtFrame="_blank" w:history="1">
         <w:r>
           <w:rPr>
             <w:rStyle w:val="Hyperlink"/>
@@ -1130,142 +1130,6 @@
             <wp:extent cx="3648075" cy="1365481"/>
             <wp:effectExtent l="0" t="0" r="0" b="6350"/>
             <wp:docPr id="10" name="Picture 10"/>
-            <wp:cNvGraphicFramePr>
-              <a:graphicFrameLocks xmlns:a="http://schemas.openxmlformats.org/drawingml/2006/main" noChangeAspect="1"/>
-            </wp:cNvGraphicFramePr>
-            <a:graphic xmlns:a="http://schemas.openxmlformats.org/drawingml/2006/main">
-              <a:graphicData uri="http://schemas.openxmlformats.org/drawingml/2006/picture">
-                <pic:pic xmlns:pic="http://schemas.openxmlformats.org/drawingml/2006/picture">
-                  <pic:nvPicPr>
-                    <pic:cNvPr id="1" name=""/>
-                    <pic:cNvPicPr/>
-                  </pic:nvPicPr>
-                  <pic:blipFill>
-                    <a:blip r:embed="rId10"/>
-                    <a:stretch>
-                      <a:fillRect/>
-                    </a:stretch>
-                  </pic:blipFill>
-                  <pic:spPr>
-                    <a:xfrm>
-                      <a:off x="0" y="0"/>
-                      <a:ext cx="3673094" cy="1374846"/>
-                    </a:xfrm>
-                    <a:prstGeom prst="rect">
-                      <a:avLst/>
-                    </a:prstGeom>
-                  </pic:spPr>
-                </pic:pic>
-              </a:graphicData>
-            </a:graphic>
-          </wp:inline>
-        </w:drawing>
-      </w:r>
-    </w:p>
-    <w:p>
-      <w:pPr>
-        <w:jc w:val="center"/>
-      </w:pPr>
-      <w:r>
-        <w:t xml:space="preserve">Figure </w:t>
-      </w:r>
-      <w:r>
-        <w:t>1</w:t>
-      </w:r>
-      <w:r>
-        <w:t xml:space="preserve">: Chosen step sizes of an example signal by the Solver  </w:t>
-      </w:r>
-    </w:p>
-    <w:p>
-      <w:pPr>
-        <w:ind w:left="360"/>
-        <w:rPr>
-          <w:rStyle w:val="Heading1Char"/>
-        </w:rPr>
-      </w:pPr>
-    </w:p>
-    <w:p>
-      <w:pPr>
-        <w:ind w:firstLine="708"/>
-        <w:jc w:val="both"/>
-      </w:pPr>
-      <w:r>
-        <w:rPr>
-          <w:b/>
-        </w:rPr>
-        <w:t xml:space="preserve"> </w:t>
-      </w:r>
-      <w:bookmarkStart w:id="0" w:name="_GoBack"/>
-      <w:r>
-        <w:t>In this question discrete time step calculations in the simulation of a single-phase uncontrolled rectifier that is feeding a resistive load (R=100</w:t>
-      </w:r>
-      <w:r>
-        <w:rPr>
-          <w:rFonts w:cstheme="minorHAnsi"/>
-        </w:rPr>
-        <w:t>Ω</w:t>
-      </w:r>
-      <w:r>
-        <w:t xml:space="preserve">) is performed. Simulation results with </w:t>
-      </w:r>
-      <w:r>
-        <w:t xml:space="preserve">step size 1.5 msec, 10 µsec and 1 µsec </w:t>
-      </w:r>
-      <w:r>
-        <w:t xml:space="preserve">can be observed in Figure </w:t>
-      </w:r>
-      <w:r>
-        <w:t>2</w:t>
-      </w:r>
-      <w:r>
-        <w:t xml:space="preserve">, </w:t>
-      </w:r>
-      <w:r>
-        <w:t>3</w:t>
-      </w:r>
-      <w:r>
-        <w:t xml:space="preserve">, and </w:t>
-      </w:r>
-      <w:r>
-        <w:t>4</w:t>
-      </w:r>
-      <w:r>
-        <w:t xml:space="preserve">, respectively. </w:t>
-      </w:r>
-      <w:r>
-        <w:t xml:space="preserve"> Since </w:t>
-      </w:r>
-      <w:r>
-        <w:t>1.5 msec</w:t>
-      </w:r>
-      <w:r>
-        <w:t xml:space="preserve"> is </w:t>
-      </w:r>
-      <w:proofErr w:type="gramStart"/>
-      <w:r>
-        <w:t>comparable  with</w:t>
-      </w:r>
-      <w:proofErr w:type="gramEnd"/>
-      <w:r>
-        <w:t xml:space="preserve"> 10msec we see a distorted signal. </w:t>
-      </w:r>
-    </w:p>
-    <w:bookmarkEnd w:id="0"/>
-    <w:p>
-      <w:pPr>
-        <w:keepNext/>
-        <w:jc w:val="center"/>
-      </w:pPr>
-      <w:r>
-        <w:rPr>
-          <w:noProof/>
-          <w:lang w:val="tr-TR" w:eastAsia="tr-TR"/>
-        </w:rPr>
-        <w:drawing>
-          <wp:inline distT="0" distB="0" distL="0" distR="0" wp14:anchorId="6441029C" wp14:editId="724B08CD">
-            <wp:extent cx="4943475" cy="4140269"/>
-            <wp:effectExtent l="0" t="0" r="0" b="0"/>
-            <wp:docPr id="1" name="Picture 1"/>
             <wp:cNvGraphicFramePr>
               <a:graphicFrameLocks xmlns:a="http://schemas.openxmlformats.org/drawingml/2006/main" noChangeAspect="1"/>
             </wp:cNvGraphicFramePr>
@@ -1285,7 +1149,7 @@
                   <pic:spPr>
                     <a:xfrm>
                       <a:off x="0" y="0"/>
-                      <a:ext cx="4964298" cy="4157708"/>
+                      <a:ext cx="3673094" cy="1374846"/>
                     </a:xfrm>
                     <a:prstGeom prst="rect">
                       <a:avLst/>
@@ -1300,40 +1164,90 @@
     </w:p>
     <w:p>
       <w:pPr>
-        <w:pStyle w:val="Caption"/>
         <w:jc w:val="center"/>
-        <w:rPr>
-          <w:b w:val="0"/>
-        </w:rPr>
       </w:pPr>
       <w:r>
         <w:t xml:space="preserve">Figure </w:t>
       </w:r>
       <w:r>
+        <w:t>1</w:t>
+      </w:r>
+      <w:r>
+        <w:t xml:space="preserve">: Chosen step sizes of an example signal by the Solver  </w:t>
+      </w:r>
+    </w:p>
+    <w:p>
+      <w:pPr>
+        <w:ind w:left="360"/>
+        <w:rPr>
+          <w:rStyle w:val="Heading1Char"/>
+        </w:rPr>
+      </w:pPr>
+    </w:p>
+    <w:p>
+      <w:pPr>
+        <w:ind w:firstLine="708"/>
+        <w:jc w:val="both"/>
+      </w:pPr>
+      <w:r>
+        <w:rPr>
+          <w:b/>
+        </w:rPr>
+        <w:t xml:space="preserve"> </w:t>
+      </w:r>
+      <w:r>
+        <w:t>In this question discrete time step calculations in the simulation of a single-phase uncontrolled rectifier that is feeding a resistive load (R=100</w:t>
+      </w:r>
+      <w:r>
+        <w:rPr>
+          <w:rFonts w:cstheme="minorHAnsi"/>
+        </w:rPr>
+        <w:t>Ω</w:t>
+      </w:r>
+      <w:r>
+        <w:t xml:space="preserve">) is performed. Simulation results with </w:t>
+      </w:r>
+      <w:r>
+        <w:t xml:space="preserve">step size 1.5 msec, 10 µsec and 1 µsec </w:t>
+      </w:r>
+      <w:r>
+        <w:t xml:space="preserve">can be observed in Figure </w:t>
+      </w:r>
+      <w:r>
         <w:t>2</w:t>
       </w:r>
       <w:r>
-        <w:t xml:space="preserve">: Simulation Results of Id, </w:t>
-      </w:r>
-      <w:proofErr w:type="spellStart"/>
-      <w:r>
-        <w:t>Vd</w:t>
-      </w:r>
-      <w:proofErr w:type="spellEnd"/>
-      <w:r>
-        <w:t xml:space="preserve"> and Vs when step size is 1.5e-3</w:t>
-      </w:r>
-    </w:p>
-    <w:p>
-      <w:pPr>
-        <w:pStyle w:val="Caption"/>
-        <w:jc w:val="center"/>
-      </w:pPr>
-    </w:p>
-    <w:p>
-      <w:pPr>
-        <w:jc w:val="center"/>
-      </w:pPr>
+        <w:t xml:space="preserve">, </w:t>
+      </w:r>
+      <w:r>
+        <w:t>3</w:t>
+      </w:r>
+      <w:r>
+        <w:t xml:space="preserve">, and </w:t>
+      </w:r>
+      <w:r>
+        <w:t>4</w:t>
+      </w:r>
+      <w:r>
+        <w:t xml:space="preserve">, respectively. </w:t>
+      </w:r>
+      <w:r>
+        <w:t xml:space="preserve"> Since </w:t>
+      </w:r>
+      <w:r>
+        <w:t>1.5 msec</w:t>
+      </w:r>
+      <w:r>
+        <w:t xml:space="preserve"> is </w:t>
+      </w:r>
+      <w:proofErr w:type="gramStart"/>
+      <w:r>
+        <w:t>comparable  with</w:t>
+      </w:r>
+      <w:proofErr w:type="gramEnd"/>
+      <w:r>
+        <w:t xml:space="preserve"> 10msec we see a distorted signal. </w:t>
+      </w:r>
     </w:p>
     <w:p>
       <w:pPr>
@@ -1345,12 +1259,11 @@
           <w:noProof/>
           <w:lang w:val="tr-TR" w:eastAsia="tr-TR"/>
         </w:rPr>
-        <w:lastRenderedPageBreak/>
         <w:drawing>
-          <wp:inline distT="0" distB="0" distL="0" distR="0" wp14:anchorId="35CC8D27" wp14:editId="77A2C6DD">
-            <wp:extent cx="4572000" cy="3300488"/>
+          <wp:inline distT="0" distB="0" distL="0" distR="0" wp14:anchorId="6441029C" wp14:editId="724B08CD">
+            <wp:extent cx="4943475" cy="4140269"/>
             <wp:effectExtent l="0" t="0" r="0" b="0"/>
-            <wp:docPr id="7" name="Picture 7"/>
+            <wp:docPr id="1" name="Picture 1"/>
             <wp:cNvGraphicFramePr>
               <a:graphicFrameLocks xmlns:a="http://schemas.openxmlformats.org/drawingml/2006/main" noChangeAspect="1"/>
             </wp:cNvGraphicFramePr>
@@ -1370,7 +1283,7 @@
                   <pic:spPr>
                     <a:xfrm>
                       <a:off x="0" y="0"/>
-                      <a:ext cx="4581227" cy="3307149"/>
+                      <a:ext cx="4964298" cy="4157708"/>
                     </a:xfrm>
                     <a:prstGeom prst="rect">
                       <a:avLst/>
@@ -1395,16 +1308,10 @@
         <w:t xml:space="preserve">Figure </w:t>
       </w:r>
       <w:r>
-        <w:t>3</w:t>
-      </w:r>
-      <w:r>
-        <w:t>:</w:t>
-      </w:r>
-      <w:r>
-        <w:t xml:space="preserve"> </w:t>
-      </w:r>
-      <w:r>
-        <w:t xml:space="preserve">Simulation Results of Id, </w:t>
+        <w:t>2</w:t>
+      </w:r>
+      <w:r>
+        <w:t xml:space="preserve">: Simulation Results of Id, </w:t>
       </w:r>
       <w:proofErr w:type="spellStart"/>
       <w:r>
@@ -1412,16 +1319,18 @@
       </w:r>
       <w:proofErr w:type="spellEnd"/>
       <w:r>
-        <w:t xml:space="preserve"> and Vs when step size is 1e-5</w:t>
+        <w:t xml:space="preserve"> and Vs when step size is 1.5e-3</w:t>
       </w:r>
     </w:p>
     <w:p>
       <w:pPr>
         <w:pStyle w:val="Caption"/>
         <w:jc w:val="center"/>
-        <w:rPr>
-          <w:b w:val="0"/>
-        </w:rPr>
+      </w:pPr>
+    </w:p>
+    <w:p>
+      <w:pPr>
+        <w:jc w:val="center"/>
       </w:pPr>
     </w:p>
     <w:p>
@@ -1431,13 +1340,15 @@
       </w:pPr>
       <w:r>
         <w:rPr>
-          <w:lang w:eastAsia="tr-TR"/>
-        </w:rPr>
+          <w:noProof/>
+          <w:lang w:val="tr-TR" w:eastAsia="tr-TR"/>
+        </w:rPr>
+        <w:lastRenderedPageBreak/>
         <w:drawing>
-          <wp:inline distT="0" distB="0" distL="0" distR="0" wp14:anchorId="5A1C7080" wp14:editId="126783E3">
-            <wp:extent cx="4581525" cy="3012939"/>
+          <wp:inline distT="0" distB="0" distL="0" distR="0" wp14:anchorId="35CC8D27" wp14:editId="77A2C6DD">
+            <wp:extent cx="4572000" cy="3300488"/>
             <wp:effectExtent l="0" t="0" r="0" b="0"/>
-            <wp:docPr id="8" name="Picture 8"/>
+            <wp:docPr id="7" name="Picture 7"/>
             <wp:cNvGraphicFramePr>
               <a:graphicFrameLocks xmlns:a="http://schemas.openxmlformats.org/drawingml/2006/main" noChangeAspect="1"/>
             </wp:cNvGraphicFramePr>
@@ -1457,7 +1368,7 @@
                   <pic:spPr>
                     <a:xfrm>
                       <a:off x="0" y="0"/>
-                      <a:ext cx="4592775" cy="3020337"/>
+                      <a:ext cx="4581227" cy="3307149"/>
                     </a:xfrm>
                     <a:prstGeom prst="rect">
                       <a:avLst/>
@@ -1482,10 +1393,16 @@
         <w:t xml:space="preserve">Figure </w:t>
       </w:r>
       <w:r>
-        <w:t>4</w:t>
-      </w:r>
-      <w:r>
-        <w:t xml:space="preserve">: Simulation Results of Id, </w:t>
+        <w:t>3</w:t>
+      </w:r>
+      <w:r>
+        <w:t>:</w:t>
+      </w:r>
+      <w:r>
+        <w:t xml:space="preserve"> </w:t>
+      </w:r>
+      <w:r>
+        <w:t xml:space="preserve">Simulation Results of Id, </w:t>
       </w:r>
       <w:proofErr w:type="spellStart"/>
       <w:r>
@@ -1493,33 +1410,18 @@
       </w:r>
       <w:proofErr w:type="spellEnd"/>
       <w:r>
-        <w:t xml:space="preserve"> and Vs when step size is 1e-6</w:t>
-      </w:r>
-    </w:p>
-    <w:p>
-      <w:pPr>
+        <w:t xml:space="preserve"> and Vs when step size is 1e-5</w:t>
+      </w:r>
+    </w:p>
+    <w:p>
+      <w:pPr>
+        <w:pStyle w:val="Caption"/>
         <w:jc w:val="center"/>
         <w:rPr>
-          <w:b/>
-        </w:rPr>
-      </w:pPr>
-    </w:p>
-    <w:p>
-      <w:pPr>
-        <w:pStyle w:val="Heading1"/>
-        <w:numPr>
-          <w:ilvl w:val="0"/>
-          <w:numId w:val="3"/>
-        </w:numPr>
-      </w:pPr>
-      <w:r>
-        <w:t>Q2.2</w:t>
-      </w:r>
-      <w:r>
-        <w:t xml:space="preserve"> </w:t>
-      </w:r>
-    </w:p>
-    <w:p/>
+          <w:b w:val="0"/>
+        </w:rPr>
+      </w:pPr>
+    </w:p>
     <w:p>
       <w:pPr>
         <w:keepNext/>
@@ -1527,15 +1429,13 @@
       </w:pPr>
       <w:r>
         <w:rPr>
-          <w:noProof/>
-          <w:lang w:val="tr-TR" w:eastAsia="tr-TR"/>
-        </w:rPr>
-        <w:lastRenderedPageBreak/>
+          <w:lang w:eastAsia="tr-TR"/>
+        </w:rPr>
         <w:drawing>
-          <wp:inline distT="0" distB="0" distL="0" distR="0" wp14:anchorId="23F74C0A" wp14:editId="612CF386">
-            <wp:extent cx="3181350" cy="1895475"/>
-            <wp:effectExtent l="0" t="0" r="0" b="9525"/>
-            <wp:docPr id="4" name="Picture 4"/>
+          <wp:inline distT="0" distB="0" distL="0" distR="0" wp14:anchorId="5A1C7080" wp14:editId="126783E3">
+            <wp:extent cx="4581525" cy="3012939"/>
+            <wp:effectExtent l="0" t="0" r="0" b="0"/>
+            <wp:docPr id="8" name="Picture 8"/>
             <wp:cNvGraphicFramePr>
               <a:graphicFrameLocks xmlns:a="http://schemas.openxmlformats.org/drawingml/2006/main" noChangeAspect="1"/>
             </wp:cNvGraphicFramePr>
@@ -1555,7 +1455,7 @@
                   <pic:spPr>
                     <a:xfrm>
                       <a:off x="0" y="0"/>
-                      <a:ext cx="3181350" cy="1895475"/>
+                      <a:ext cx="4592775" cy="3020337"/>
                     </a:xfrm>
                     <a:prstGeom prst="rect">
                       <a:avLst/>
@@ -1572,117 +1472,112 @@
       <w:pPr>
         <w:pStyle w:val="Caption"/>
         <w:jc w:val="center"/>
+        <w:rPr>
+          <w:b w:val="0"/>
+        </w:rPr>
       </w:pPr>
       <w:r>
         <w:t xml:space="preserve">Figure </w:t>
       </w:r>
       <w:r>
-        <w:fldChar w:fldCharType="begin"/>
-      </w:r>
-      <w:r>
-        <w:instrText xml:space="preserve"> SEQ Figure \* ARABIC </w:instrText>
-      </w:r>
-      <w:r>
-        <w:fldChar w:fldCharType="separate"/>
-      </w:r>
+        <w:t>4</w:t>
+      </w:r>
+      <w:r>
+        <w:t xml:space="preserve">: Simulation Results of Id, </w:t>
+      </w:r>
+      <w:proofErr w:type="spellStart"/>
+      <w:r>
+        <w:t>Vd</w:t>
+      </w:r>
+      <w:proofErr w:type="spellEnd"/>
+      <w:r>
+        <w:t xml:space="preserve"> and Vs when step size is 1e-6</w:t>
+      </w:r>
+    </w:p>
+    <w:p>
+      <w:pPr>
+        <w:jc w:val="center"/>
+        <w:rPr>
+          <w:b/>
+        </w:rPr>
+      </w:pPr>
+    </w:p>
+    <w:p>
+      <w:pPr>
+        <w:pStyle w:val="Heading1"/>
+        <w:ind w:left="720"/>
+      </w:pPr>
+      <w:r>
+        <w:t xml:space="preserve">Q2.1. </w:t>
+      </w:r>
+    </w:p>
+    <w:p>
+      <w:pPr>
+        <w:ind w:firstLine="708"/>
+        <w:jc w:val="both"/>
+      </w:pPr>
+      <w:r>
+        <w:t>Line current and the output voltage waveforms of R=25</w:t>
+      </w:r>
+      <w:r>
+        <w:rPr>
+          <w:rFonts w:cstheme="minorHAnsi"/>
+        </w:rPr>
+        <w:t>Ω</w:t>
+      </w:r>
+      <w:r>
+        <w:t xml:space="preserve"> load can be observe</w:t>
+      </w:r>
+      <w:r>
+        <w:t>d</w:t>
+      </w:r>
+      <w:r>
+        <w:t xml:space="preserve"> in Figure 5. FFT Analysis of the signals yields that Dc component (</w:t>
+      </w:r>
+      <w:proofErr w:type="spellStart"/>
+      <w:r>
+        <w:t>V</w:t>
+      </w:r>
+      <w:r>
+        <w:rPr>
+          <w:vertAlign w:val="subscript"/>
+        </w:rPr>
+        <w:t>mean</w:t>
+      </w:r>
+      <w:proofErr w:type="spellEnd"/>
+      <w:r>
+        <w:t xml:space="preserve">) of </w:t>
+      </w:r>
+      <w:proofErr w:type="spellStart"/>
+      <w:r>
+        <w:t>V</w:t>
+      </w:r>
+      <w:r>
+        <w:rPr>
+          <w:vertAlign w:val="subscript"/>
+        </w:rPr>
+        <w:t>out</w:t>
+      </w:r>
+      <w:proofErr w:type="spellEnd"/>
+      <w:r>
+        <w:t xml:space="preserve"> is 207.9V whereas THD of the line current is 0. It is expected since the waveform of the line current is a pure sine wave.</w:t>
+      </w:r>
+    </w:p>
+    <w:p/>
+    <w:p>
+      <w:pPr>
+        <w:jc w:val="center"/>
+      </w:pPr>
       <w:r>
         <w:rPr>
           <w:noProof/>
         </w:rPr>
-        <w:t>4</w:t>
-      </w:r>
-      <w:r>
-        <w:fldChar w:fldCharType="end"/>
-      </w:r>
-    </w:p>
-    <w:p>
-      <w:r>
-        <w:t xml:space="preserve">In </w:t>
-      </w:r>
-      <w:r>
-        <w:t>F</w:t>
-      </w:r>
-      <w:r>
-        <w:t>igure</w:t>
-      </w:r>
-      <w:r>
-        <w:t xml:space="preserve"> 4</w:t>
-      </w:r>
-      <w:r>
-        <w:t xml:space="preserve"> when Vs in its positive cycle D1 and D2 is on so the current passing them is equal to </w:t>
-      </w:r>
-      <w:r>
-        <w:t>I</w:t>
-      </w:r>
-      <w:r>
-        <w:rPr>
-          <w:vertAlign w:val="subscript"/>
-        </w:rPr>
-        <w:t>line</w:t>
-      </w:r>
-      <w:r>
-        <w:t xml:space="preserve"> and voltage drop of them is equal to </w:t>
-      </w:r>
-      <w:r>
-        <w:t>zero since the diodes are ideal</w:t>
-      </w:r>
-      <w:r>
-        <w:t xml:space="preserve">; whereas the voltage </w:t>
-      </w:r>
-      <w:r>
-        <w:t>drops</w:t>
-      </w:r>
-      <w:r>
-        <w:t xml:space="preserve"> on D3 and D4 </w:t>
-      </w:r>
-      <w:r>
-        <w:t>are</w:t>
-      </w:r>
-      <w:r>
-        <w:t xml:space="preserve"> equal to V</w:t>
-      </w:r>
-      <w:r>
-        <w:rPr>
-          <w:vertAlign w:val="subscript"/>
-        </w:rPr>
-        <w:t>s</w:t>
-      </w:r>
-      <w:r>
-        <w:rPr>
-          <w:vertAlign w:val="subscript"/>
-        </w:rPr>
-        <w:t xml:space="preserve"> </w:t>
-      </w:r>
-    </w:p>
-    <w:p>
-      <w:r>
-        <w:t>In figure 5, the plots showing voltage drop and the current passing through on a single diode</w:t>
-      </w:r>
-      <w:r>
-        <w:t xml:space="preserve"> in steady state</w:t>
-      </w:r>
-      <w:r>
-        <w:t xml:space="preserve"> is shown. </w:t>
-      </w:r>
-      <w:r>
-        <w:t xml:space="preserve"> For simulation we used the third load in part 2.1.</w:t>
-      </w:r>
-    </w:p>
-    <w:p>
-      <w:pPr>
-        <w:keepNext/>
-        <w:jc w:val="center"/>
-      </w:pPr>
-      <w:r>
-        <w:rPr>
-          <w:noProof/>
-          <w:lang w:val="tr-TR" w:eastAsia="tr-TR"/>
-        </w:rPr>
+        <w:lastRenderedPageBreak/>
         <w:drawing>
-          <wp:inline distT="0" distB="0" distL="0" distR="0" wp14:anchorId="389A4112" wp14:editId="092B59B5">
-            <wp:extent cx="5760720" cy="3832225"/>
-            <wp:effectExtent l="0" t="0" r="0" b="0"/>
-            <wp:docPr id="3" name="Picture 3"/>
+          <wp:inline distT="0" distB="0" distL="0" distR="0" wp14:anchorId="43F27C67" wp14:editId="748EF201">
+            <wp:extent cx="5759450" cy="4052570"/>
+            <wp:effectExtent l="0" t="0" r="0" b="5080"/>
+            <wp:docPr id="11" name="Picture 11"/>
             <wp:cNvGraphicFramePr>
               <a:graphicFrameLocks xmlns:a="http://schemas.openxmlformats.org/drawingml/2006/main" noChangeAspect="1"/>
             </wp:cNvGraphicFramePr>
@@ -1702,6 +1597,682 @@
                   <pic:spPr>
                     <a:xfrm>
                       <a:off x="0" y="0"/>
+                      <a:ext cx="5759450" cy="4052570"/>
+                    </a:xfrm>
+                    <a:prstGeom prst="rect">
+                      <a:avLst/>
+                    </a:prstGeom>
+                  </pic:spPr>
+                </pic:pic>
+              </a:graphicData>
+            </a:graphic>
+          </wp:inline>
+        </w:drawing>
+      </w:r>
+    </w:p>
+    <w:p>
+      <w:pPr>
+        <w:jc w:val="center"/>
+      </w:pPr>
+      <w:r>
+        <w:t xml:space="preserve">Figure 5: </w:t>
+      </w:r>
+      <w:r>
+        <w:t>Line current and Output Voltage of R=25</w:t>
+      </w:r>
+      <w:r>
+        <w:rPr>
+          <w:rFonts w:cstheme="minorHAnsi"/>
+        </w:rPr>
+        <w:t>Ω</w:t>
+      </w:r>
+      <w:r>
+        <w:t xml:space="preserve"> load</w:t>
+      </w:r>
+    </w:p>
+    <w:p>
+      <w:pPr>
+        <w:ind w:firstLine="708"/>
+        <w:jc w:val="both"/>
+      </w:pPr>
+      <w:r>
+        <w:t>Line current and the output voltage waveforms of R=25</w:t>
+      </w:r>
+      <w:r>
+        <w:rPr>
+          <w:rFonts w:cstheme="minorHAnsi"/>
+        </w:rPr>
+        <w:t>Ω</w:t>
+      </w:r>
+      <w:r>
+        <w:t xml:space="preserve"> </w:t>
+      </w:r>
+      <w:r>
+        <w:t xml:space="preserve">and L=10mH </w:t>
+      </w:r>
+      <w:r>
+        <w:t>load can be observe</w:t>
+      </w:r>
+      <w:r>
+        <w:t>d</w:t>
+      </w:r>
+      <w:r>
+        <w:t xml:space="preserve"> in Figure </w:t>
+      </w:r>
+      <w:r>
+        <w:t>6</w:t>
+      </w:r>
+      <w:r>
+        <w:t>.</w:t>
+      </w:r>
+      <w:r>
+        <w:t xml:space="preserve"> As it can be seen that </w:t>
+      </w:r>
+      <w:proofErr w:type="spellStart"/>
+      <w:r>
+        <w:t>V</w:t>
+      </w:r>
+      <w:r>
+        <w:rPr>
+          <w:vertAlign w:val="subscript"/>
+        </w:rPr>
+        <w:t>out</w:t>
+      </w:r>
+      <w:proofErr w:type="spellEnd"/>
+      <w:r>
+        <w:t xml:space="preserve"> is the same (</w:t>
+      </w:r>
+      <w:proofErr w:type="spellStart"/>
+      <w:r>
+        <w:t>V</w:t>
+      </w:r>
+      <w:r>
+        <w:rPr>
+          <w:vertAlign w:val="subscript"/>
+        </w:rPr>
+        <w:t>mean</w:t>
+      </w:r>
+      <w:proofErr w:type="spellEnd"/>
+      <w:r>
+        <w:t xml:space="preserve"> =207.9V) but now there are distortions in the line current waveform. Higher harmonics of the current signal scaled by the first harmonic can be seen in Figure 7. THD of the waveform is 4.57%. </w:t>
+      </w:r>
+    </w:p>
+    <w:p>
+      <w:r>
+        <w:rPr>
+          <w:noProof/>
+        </w:rPr>
+        <w:drawing>
+          <wp:inline distT="0" distB="0" distL="0" distR="0" wp14:anchorId="6714A041" wp14:editId="4A2DEBFD">
+            <wp:extent cx="5759450" cy="3184525"/>
+            <wp:effectExtent l="0" t="0" r="0" b="0"/>
+            <wp:docPr id="12" name="Picture 12"/>
+            <wp:cNvGraphicFramePr>
+              <a:graphicFrameLocks xmlns:a="http://schemas.openxmlformats.org/drawingml/2006/main" noChangeAspect="1"/>
+            </wp:cNvGraphicFramePr>
+            <a:graphic xmlns:a="http://schemas.openxmlformats.org/drawingml/2006/main">
+              <a:graphicData uri="http://schemas.openxmlformats.org/drawingml/2006/picture">
+                <pic:pic xmlns:pic="http://schemas.openxmlformats.org/drawingml/2006/picture">
+                  <pic:nvPicPr>
+                    <pic:cNvPr id="1" name=""/>
+                    <pic:cNvPicPr/>
+                  </pic:nvPicPr>
+                  <pic:blipFill>
+                    <a:blip r:embed="rId16"/>
+                    <a:stretch>
+                      <a:fillRect/>
+                    </a:stretch>
+                  </pic:blipFill>
+                  <pic:spPr>
+                    <a:xfrm>
+                      <a:off x="0" y="0"/>
+                      <a:ext cx="5759450" cy="3184525"/>
+                    </a:xfrm>
+                    <a:prstGeom prst="rect">
+                      <a:avLst/>
+                    </a:prstGeom>
+                  </pic:spPr>
+                </pic:pic>
+              </a:graphicData>
+            </a:graphic>
+          </wp:inline>
+        </w:drawing>
+      </w:r>
+    </w:p>
+    <w:p>
+      <w:pPr>
+        <w:jc w:val="center"/>
+      </w:pPr>
+      <w:r>
+        <w:t xml:space="preserve">Figure </w:t>
+      </w:r>
+      <w:r>
+        <w:t>6</w:t>
+      </w:r>
+      <w:r>
+        <w:t>: Line current and Output Voltage of R=25</w:t>
+      </w:r>
+      <w:r>
+        <w:rPr>
+          <w:rFonts w:cstheme="minorHAnsi"/>
+        </w:rPr>
+        <w:t>Ω</w:t>
+      </w:r>
+      <w:r>
+        <w:t xml:space="preserve"> L =10mH </w:t>
+      </w:r>
+      <w:r>
+        <w:t>load</w:t>
+      </w:r>
+    </w:p>
+    <w:p>
+      <w:pPr>
+        <w:jc w:val="center"/>
+      </w:pPr>
+      <w:r>
+        <w:rPr>
+          <w:noProof/>
+        </w:rPr>
+        <w:lastRenderedPageBreak/>
+        <w:drawing>
+          <wp:inline distT="0" distB="0" distL="0" distR="0" wp14:anchorId="45189768" wp14:editId="18B4506E">
+            <wp:extent cx="5695950" cy="2601171"/>
+            <wp:effectExtent l="0" t="0" r="0" b="8890"/>
+            <wp:docPr id="13" name="Picture 13"/>
+            <wp:cNvGraphicFramePr>
+              <a:graphicFrameLocks xmlns:a="http://schemas.openxmlformats.org/drawingml/2006/main" noChangeAspect="1"/>
+            </wp:cNvGraphicFramePr>
+            <a:graphic xmlns:a="http://schemas.openxmlformats.org/drawingml/2006/main">
+              <a:graphicData uri="http://schemas.openxmlformats.org/drawingml/2006/picture">
+                <pic:pic xmlns:pic="http://schemas.openxmlformats.org/drawingml/2006/picture">
+                  <pic:nvPicPr>
+                    <pic:cNvPr id="1" name=""/>
+                    <pic:cNvPicPr/>
+                  </pic:nvPicPr>
+                  <pic:blipFill>
+                    <a:blip r:embed="rId17"/>
+                    <a:stretch>
+                      <a:fillRect/>
+                    </a:stretch>
+                  </pic:blipFill>
+                  <pic:spPr>
+                    <a:xfrm>
+                      <a:off x="0" y="0"/>
+                      <a:ext cx="5724689" cy="2614295"/>
+                    </a:xfrm>
+                    <a:prstGeom prst="rect">
+                      <a:avLst/>
+                    </a:prstGeom>
+                  </pic:spPr>
+                </pic:pic>
+              </a:graphicData>
+            </a:graphic>
+          </wp:inline>
+        </w:drawing>
+      </w:r>
+      <w:bookmarkStart w:id="0" w:name="_GoBack"/>
+      <w:bookmarkEnd w:id="0"/>
+    </w:p>
+    <w:p>
+      <w:pPr>
+        <w:jc w:val="center"/>
+      </w:pPr>
+      <w:r>
+        <w:t xml:space="preserve">Figure 7: Bar graph of the higher harmonics (Relative to the fundamental) of the line current when the load is </w:t>
+      </w:r>
+      <w:r>
+        <w:t>R=25</w:t>
+      </w:r>
+      <w:r>
+        <w:rPr>
+          <w:rFonts w:cstheme="minorHAnsi"/>
+        </w:rPr>
+        <w:t>Ω</w:t>
+      </w:r>
+      <w:r>
+        <w:t xml:space="preserve"> L =10mH</w:t>
+      </w:r>
+    </w:p>
+    <w:p>
+      <w:pPr>
+        <w:ind w:firstLine="708"/>
+        <w:jc w:val="both"/>
+      </w:pPr>
+      <w:r>
+        <w:t>Line current and the output voltage waveforms</w:t>
+      </w:r>
+      <w:r>
+        <w:t xml:space="preserve"> in steady state</w:t>
+      </w:r>
+      <w:r>
+        <w:t xml:space="preserve"> </w:t>
+      </w:r>
+      <w:r>
+        <w:t xml:space="preserve">when the load is </w:t>
+      </w:r>
+      <w:r>
+        <w:t>R=25</w:t>
+      </w:r>
+      <w:r>
+        <w:rPr>
+          <w:rFonts w:cstheme="minorHAnsi"/>
+        </w:rPr>
+        <w:t>Ω</w:t>
+      </w:r>
+      <w:r>
+        <w:rPr>
+          <w:rFonts w:cstheme="minorHAnsi"/>
+        </w:rPr>
+        <w:t xml:space="preserve"> and L=1H</w:t>
+      </w:r>
+      <w:r>
+        <w:t xml:space="preserve"> can be observed in Figure </w:t>
+      </w:r>
+      <w:r>
+        <w:t>8</w:t>
+      </w:r>
+      <w:r>
+        <w:t xml:space="preserve">. </w:t>
+      </w:r>
+      <w:proofErr w:type="spellStart"/>
+      <w:r>
+        <w:t>V</w:t>
+      </w:r>
+      <w:r>
+        <w:rPr>
+          <w:vertAlign w:val="subscript"/>
+        </w:rPr>
+        <w:t>out</w:t>
+      </w:r>
+      <w:proofErr w:type="spellEnd"/>
+      <w:r>
+        <w:t xml:space="preserve"> is</w:t>
+      </w:r>
+      <w:r>
+        <w:t xml:space="preserve"> still</w:t>
+      </w:r>
+      <w:r>
+        <w:t xml:space="preserve"> the same (</w:t>
+      </w:r>
+      <w:proofErr w:type="spellStart"/>
+      <w:r>
+        <w:t>V</w:t>
+      </w:r>
+      <w:r>
+        <w:rPr>
+          <w:vertAlign w:val="subscript"/>
+        </w:rPr>
+        <w:t>mean</w:t>
+      </w:r>
+      <w:proofErr w:type="spellEnd"/>
+      <w:r>
+        <w:t xml:space="preserve"> =207.9V) </w:t>
+      </w:r>
+      <w:r>
+        <w:t xml:space="preserve">and </w:t>
+      </w:r>
+      <w:r>
+        <w:t>distortions in the line current waveform</w:t>
+      </w:r>
+      <w:r>
+        <w:t xml:space="preserve"> increased</w:t>
+      </w:r>
+      <w:r>
+        <w:t xml:space="preserve">. Higher harmonics of the current signal scaled by the first harmonic can be seen in Figure </w:t>
+      </w:r>
+      <w:r>
+        <w:t>9</w:t>
+      </w:r>
+      <w:r>
+        <w:t>. THD of the waveform is 4</w:t>
+      </w:r>
+      <w:r>
+        <w:t>8.25</w:t>
+      </w:r>
+      <w:r>
+        <w:t xml:space="preserve">%. </w:t>
+      </w:r>
+    </w:p>
+    <w:p>
+      <w:pPr>
+        <w:jc w:val="both"/>
+      </w:pPr>
+    </w:p>
+    <w:p>
+      <w:r>
+        <w:rPr>
+          <w:noProof/>
+        </w:rPr>
+        <w:drawing>
+          <wp:inline distT="0" distB="0" distL="0" distR="0" wp14:anchorId="5E335D23" wp14:editId="5F5694F3">
+            <wp:extent cx="5759450" cy="2682240"/>
+            <wp:effectExtent l="0" t="0" r="0" b="3810"/>
+            <wp:docPr id="18" name="Picture 18"/>
+            <wp:cNvGraphicFramePr>
+              <a:graphicFrameLocks xmlns:a="http://schemas.openxmlformats.org/drawingml/2006/main" noChangeAspect="1"/>
+            </wp:cNvGraphicFramePr>
+            <a:graphic xmlns:a="http://schemas.openxmlformats.org/drawingml/2006/main">
+              <a:graphicData uri="http://schemas.openxmlformats.org/drawingml/2006/picture">
+                <pic:pic xmlns:pic="http://schemas.openxmlformats.org/drawingml/2006/picture">
+                  <pic:nvPicPr>
+                    <pic:cNvPr id="1" name=""/>
+                    <pic:cNvPicPr/>
+                  </pic:nvPicPr>
+                  <pic:blipFill>
+                    <a:blip r:embed="rId18"/>
+                    <a:stretch>
+                      <a:fillRect/>
+                    </a:stretch>
+                  </pic:blipFill>
+                  <pic:spPr>
+                    <a:xfrm>
+                      <a:off x="0" y="0"/>
+                      <a:ext cx="5759450" cy="2682240"/>
+                    </a:xfrm>
+                    <a:prstGeom prst="rect">
+                      <a:avLst/>
+                    </a:prstGeom>
+                  </pic:spPr>
+                </pic:pic>
+              </a:graphicData>
+            </a:graphic>
+          </wp:inline>
+        </w:drawing>
+      </w:r>
+    </w:p>
+    <w:p>
+      <w:pPr>
+        <w:jc w:val="center"/>
+      </w:pPr>
+      <w:r>
+        <w:t xml:space="preserve">Figure </w:t>
+      </w:r>
+      <w:r>
+        <w:t>8</w:t>
+      </w:r>
+      <w:r>
+        <w:t>: Line current and Output Voltage of R=25</w:t>
+      </w:r>
+      <w:r>
+        <w:rPr>
+          <w:rFonts w:cstheme="minorHAnsi"/>
+        </w:rPr>
+        <w:t>Ω</w:t>
+      </w:r>
+      <w:r>
+        <w:t xml:space="preserve"> L =1H load</w:t>
+      </w:r>
+    </w:p>
+    <w:p>
+      <w:pPr>
+        <w:jc w:val="center"/>
+      </w:pPr>
+      <w:r>
+        <w:rPr>
+          <w:noProof/>
+        </w:rPr>
+        <w:lastRenderedPageBreak/>
+        <w:drawing>
+          <wp:inline distT="0" distB="0" distL="0" distR="0" wp14:anchorId="540B4676" wp14:editId="32AEF56D">
+            <wp:extent cx="5759450" cy="2541905"/>
+            <wp:effectExtent l="0" t="0" r="0" b="0"/>
+            <wp:docPr id="20" name="Picture 20"/>
+            <wp:cNvGraphicFramePr>
+              <a:graphicFrameLocks xmlns:a="http://schemas.openxmlformats.org/drawingml/2006/main" noChangeAspect="1"/>
+            </wp:cNvGraphicFramePr>
+            <a:graphic xmlns:a="http://schemas.openxmlformats.org/drawingml/2006/main">
+              <a:graphicData uri="http://schemas.openxmlformats.org/drawingml/2006/picture">
+                <pic:pic xmlns:pic="http://schemas.openxmlformats.org/drawingml/2006/picture">
+                  <pic:nvPicPr>
+                    <pic:cNvPr id="1" name=""/>
+                    <pic:cNvPicPr/>
+                  </pic:nvPicPr>
+                  <pic:blipFill>
+                    <a:blip r:embed="rId19"/>
+                    <a:stretch>
+                      <a:fillRect/>
+                    </a:stretch>
+                  </pic:blipFill>
+                  <pic:spPr>
+                    <a:xfrm>
+                      <a:off x="0" y="0"/>
+                      <a:ext cx="5759450" cy="2541905"/>
+                    </a:xfrm>
+                    <a:prstGeom prst="rect">
+                      <a:avLst/>
+                    </a:prstGeom>
+                  </pic:spPr>
+                </pic:pic>
+              </a:graphicData>
+            </a:graphic>
+          </wp:inline>
+        </w:drawing>
+      </w:r>
+    </w:p>
+    <w:p>
+      <w:pPr>
+        <w:jc w:val="center"/>
+      </w:pPr>
+      <w:r>
+        <w:t xml:space="preserve">Figure </w:t>
+      </w:r>
+      <w:r>
+        <w:t>9</w:t>
+      </w:r>
+      <w:r>
+        <w:t>: Bar graph of the higher harmonics (Relative to the fundamental) of the line current when the load is R=25</w:t>
+      </w:r>
+      <w:r>
+        <w:rPr>
+          <w:rFonts w:cstheme="minorHAnsi"/>
+        </w:rPr>
+        <w:t>Ω</w:t>
+      </w:r>
+      <w:r>
+        <w:t xml:space="preserve"> L =1H</w:t>
+      </w:r>
+    </w:p>
+    <w:p>
+      <w:pPr>
+        <w:jc w:val="center"/>
+      </w:pPr>
+    </w:p>
+    <w:p/>
+    <w:p>
+      <w:pPr>
+        <w:pStyle w:val="Heading1"/>
+        <w:ind w:left="720"/>
+      </w:pPr>
+      <w:r>
+        <w:t>Q2.2</w:t>
+      </w:r>
+      <w:r>
+        <w:t>.</w:t>
+      </w:r>
+    </w:p>
+    <w:p/>
+    <w:p>
+      <w:pPr>
+        <w:keepNext/>
+        <w:jc w:val="center"/>
+      </w:pPr>
+      <w:r>
+        <w:rPr>
+          <w:noProof/>
+          <w:lang w:val="tr-TR" w:eastAsia="tr-TR"/>
+        </w:rPr>
+        <w:drawing>
+          <wp:inline distT="0" distB="0" distL="0" distR="0" wp14:anchorId="23F74C0A" wp14:editId="612CF386">
+            <wp:extent cx="3181350" cy="1895475"/>
+            <wp:effectExtent l="0" t="0" r="0" b="9525"/>
+            <wp:docPr id="4" name="Picture 4"/>
+            <wp:cNvGraphicFramePr>
+              <a:graphicFrameLocks xmlns:a="http://schemas.openxmlformats.org/drawingml/2006/main" noChangeAspect="1"/>
+            </wp:cNvGraphicFramePr>
+            <a:graphic xmlns:a="http://schemas.openxmlformats.org/drawingml/2006/main">
+              <a:graphicData uri="http://schemas.openxmlformats.org/drawingml/2006/picture">
+                <pic:pic xmlns:pic="http://schemas.openxmlformats.org/drawingml/2006/picture">
+                  <pic:nvPicPr>
+                    <pic:cNvPr id="1" name=""/>
+                    <pic:cNvPicPr/>
+                  </pic:nvPicPr>
+                  <pic:blipFill>
+                    <a:blip r:embed="rId20"/>
+                    <a:stretch>
+                      <a:fillRect/>
+                    </a:stretch>
+                  </pic:blipFill>
+                  <pic:spPr>
+                    <a:xfrm>
+                      <a:off x="0" y="0"/>
+                      <a:ext cx="3181350" cy="1895475"/>
+                    </a:xfrm>
+                    <a:prstGeom prst="rect">
+                      <a:avLst/>
+                    </a:prstGeom>
+                  </pic:spPr>
+                </pic:pic>
+              </a:graphicData>
+            </a:graphic>
+          </wp:inline>
+        </w:drawing>
+      </w:r>
+    </w:p>
+    <w:p>
+      <w:pPr>
+        <w:pStyle w:val="Caption"/>
+        <w:jc w:val="center"/>
+      </w:pPr>
+      <w:r>
+        <w:t xml:space="preserve">Figure </w:t>
+      </w:r>
+      <w:r>
+        <w:fldChar w:fldCharType="begin"/>
+      </w:r>
+      <w:r>
+        <w:instrText xml:space="preserve"> SEQ Figure \* ARABIC </w:instrText>
+      </w:r>
+      <w:r>
+        <w:fldChar w:fldCharType="separate"/>
+      </w:r>
+      <w:r>
+        <w:rPr>
+          <w:noProof/>
+        </w:rPr>
+        <w:t>4</w:t>
+      </w:r>
+      <w:r>
+        <w:fldChar w:fldCharType="end"/>
+      </w:r>
+    </w:p>
+    <w:p>
+      <w:r>
+        <w:t xml:space="preserve">In </w:t>
+      </w:r>
+      <w:r>
+        <w:t>F</w:t>
+      </w:r>
+      <w:r>
+        <w:t>igure</w:t>
+      </w:r>
+      <w:r>
+        <w:t xml:space="preserve"> 4</w:t>
+      </w:r>
+      <w:r>
+        <w:t xml:space="preserve"> when Vs in its positive cycle D1 and D2 is on so the current passing them is equal to </w:t>
+      </w:r>
+      <w:r>
+        <w:t>I</w:t>
+      </w:r>
+      <w:r>
+        <w:rPr>
+          <w:vertAlign w:val="subscript"/>
+        </w:rPr>
+        <w:t>line</w:t>
+      </w:r>
+      <w:r>
+        <w:t xml:space="preserve"> and voltage drop of them is equal to </w:t>
+      </w:r>
+      <w:r>
+        <w:t>zero since the diodes are ideal</w:t>
+      </w:r>
+      <w:r>
+        <w:t xml:space="preserve">; whereas the voltage </w:t>
+      </w:r>
+      <w:r>
+        <w:t>drops</w:t>
+      </w:r>
+      <w:r>
+        <w:t xml:space="preserve"> on D3 and D4 </w:t>
+      </w:r>
+      <w:r>
+        <w:t>are</w:t>
+      </w:r>
+      <w:r>
+        <w:t xml:space="preserve"> equal to V</w:t>
+      </w:r>
+      <w:r>
+        <w:rPr>
+          <w:vertAlign w:val="subscript"/>
+        </w:rPr>
+        <w:t>s</w:t>
+      </w:r>
+      <w:r>
+        <w:rPr>
+          <w:vertAlign w:val="subscript"/>
+        </w:rPr>
+        <w:t xml:space="preserve"> </w:t>
+      </w:r>
+    </w:p>
+    <w:p>
+      <w:r>
+        <w:t>In figure 5, the plots showing voltage drop and the current passing through on a single diode</w:t>
+      </w:r>
+      <w:r>
+        <w:t xml:space="preserve"> in steady state</w:t>
+      </w:r>
+      <w:r>
+        <w:t xml:space="preserve"> is shown. </w:t>
+      </w:r>
+      <w:r>
+        <w:t xml:space="preserve"> For simulation we used the third load in part 2.1.</w:t>
+      </w:r>
+    </w:p>
+    <w:p>
+      <w:pPr>
+        <w:keepNext/>
+        <w:jc w:val="center"/>
+      </w:pPr>
+      <w:r>
+        <w:rPr>
+          <w:noProof/>
+          <w:lang w:val="tr-TR" w:eastAsia="tr-TR"/>
+        </w:rPr>
+        <w:lastRenderedPageBreak/>
+        <w:drawing>
+          <wp:inline distT="0" distB="0" distL="0" distR="0" wp14:anchorId="389A4112" wp14:editId="092B59B5">
+            <wp:extent cx="5760720" cy="3832225"/>
+            <wp:effectExtent l="0" t="0" r="0" b="0"/>
+            <wp:docPr id="3" name="Picture 3"/>
+            <wp:cNvGraphicFramePr>
+              <a:graphicFrameLocks xmlns:a="http://schemas.openxmlformats.org/drawingml/2006/main" noChangeAspect="1"/>
+            </wp:cNvGraphicFramePr>
+            <a:graphic xmlns:a="http://schemas.openxmlformats.org/drawingml/2006/main">
+              <a:graphicData uri="http://schemas.openxmlformats.org/drawingml/2006/picture">
+                <pic:pic xmlns:pic="http://schemas.openxmlformats.org/drawingml/2006/picture">
+                  <pic:nvPicPr>
+                    <pic:cNvPr id="1" name=""/>
+                    <pic:cNvPicPr/>
+                  </pic:nvPicPr>
+                  <pic:blipFill>
+                    <a:blip r:embed="rId21"/>
+                    <a:stretch>
+                      <a:fillRect/>
+                    </a:stretch>
+                  </pic:blipFill>
+                  <pic:spPr>
+                    <a:xfrm>
+                      <a:off x="0" y="0"/>
                       <a:ext cx="5760720" cy="3832225"/>
                     </a:xfrm>
                     <a:prstGeom prst="rect">
@@ -1765,11 +2336,7 @@
         <w:t xml:space="preserve">To select a practical diode for an application several parameters should be considered such as absolute ratings and how they change with temperature rise, thermal parameter, static electrical parameters to evaluate conduction loss, </w:t>
       </w:r>
       <w:r>
-        <w:t xml:space="preserve">and dynamic parameters to evaluate switching losses. However, for this particular circuit frequency of the grid is 50 Hz which makes some dynamic </w:t>
-      </w:r>
-      <w:r>
-        <w:lastRenderedPageBreak/>
-        <w:t xml:space="preserve">parameters such as forward &amp; reverse recovery time and switching losses insignificant. </w:t>
+        <w:t xml:space="preserve">and dynamic parameters to evaluate switching losses. However, for this particular circuit frequency of the grid is 50 Hz which makes some dynamic parameters such as forward &amp; reverse recovery time and switching losses insignificant. </w:t>
       </w:r>
       <w:r>
         <w:t xml:space="preserve">A </w:t>
@@ -1865,7 +2432,7 @@
       <w:r>
         <w:t xml:space="preserve">We can use 6A4 diode for $0.176 from Micro Commercial Components ( </w:t>
       </w:r>
-      <w:hyperlink r:id="rId16" w:history="1">
+      <w:hyperlink r:id="rId22" w:history="1">
         <w:r>
           <w:rPr>
             <w:rStyle w:val="Hyperlink"/>
@@ -1876,7 +2443,7 @@
       <w:r>
         <w:t xml:space="preserve"> ) or S5GC diode for $0.15 from Diodes Incorporated (</w:t>
       </w:r>
-      <w:hyperlink r:id="rId17" w:history="1">
+      <w:hyperlink r:id="rId23" w:history="1">
         <w:r>
           <w:rPr>
             <w:rStyle w:val="Hyperlink"/>
@@ -1908,7 +2475,7 @@
       <w:r>
         <w:t>(</w:t>
       </w:r>
-      <w:hyperlink r:id="rId18" w:history="1">
+      <w:hyperlink r:id="rId24" w:history="1">
         <w:r>
           <w:rPr>
             <w:rStyle w:val="Hyperlink"/>
@@ -1930,7 +2497,7 @@
       <w:r>
         <w:t xml:space="preserve"> Technology (</w:t>
       </w:r>
-      <w:hyperlink r:id="rId19" w:history="1">
+      <w:hyperlink r:id="rId25" w:history="1">
         <w:r>
           <w:rPr>
             <w:rStyle w:val="Hyperlink"/>
@@ -1948,6 +2515,7 @@
         <w:jc w:val="both"/>
       </w:pPr>
       <w:r>
+        <w:lastRenderedPageBreak/>
         <w:t>Obviously, buying four discrete diodes is a cheaper solution. From maximum ratings points of view using discrete diodes is a better selection as well. Also, by using discrete devices we can increase the surface area, this could be useful to decrease thermal rise. However, t</w:t>
       </w:r>
       <w:r>
@@ -2033,7 +2601,6 @@
           <w:noProof/>
           <w:lang w:val="tr-TR" w:eastAsia="tr-TR"/>
         </w:rPr>
-        <w:lastRenderedPageBreak/>
         <w:drawing>
           <wp:inline distT="0" distB="0" distL="0" distR="0" wp14:anchorId="6D9AC314" wp14:editId="04F00DA7">
             <wp:extent cx="5760720" cy="3030220"/>
@@ -2050,7 +2617,7 @@
                     <pic:cNvPicPr/>
                   </pic:nvPicPr>
                   <pic:blipFill>
-                    <a:blip r:embed="rId20"/>
+                    <a:blip r:embed="rId26"/>
                     <a:stretch>
                       <a:fillRect/>
                     </a:stretch>
@@ -2485,7 +3052,7 @@
         </w:rPr>
         <w:t>. (</w:t>
       </w:r>
-      <w:hyperlink r:id="rId21" w:history="1">
+      <w:hyperlink r:id="rId27" w:history="1">
         <w:r>
           <w:rPr>
             <w:rStyle w:val="Hyperlink"/>
@@ -2536,7 +3103,7 @@
                     <pic:cNvPicPr/>
                   </pic:nvPicPr>
                   <pic:blipFill>
-                    <a:blip r:embed="rId22"/>
+                    <a:blip r:embed="rId28"/>
                     <a:stretch>
                       <a:fillRect/>
                     </a:stretch>
@@ -2637,7 +3204,7 @@
                     <pic:cNvPicPr/>
                   </pic:nvPicPr>
                   <pic:blipFill>
-                    <a:blip r:embed="rId23"/>
+                    <a:blip r:embed="rId29"/>
                     <a:stretch>
                       <a:fillRect/>
                     </a:stretch>
@@ -2761,7 +3328,7 @@
                     </pic:cNvPicPr>
                   </pic:nvPicPr>
                   <pic:blipFill>
-                    <a:blip r:embed="rId24">
+                    <a:blip r:embed="rId30">
                       <a:extLst>
                         <a:ext uri="{28A0092B-C50C-407E-A947-70E740481C1C}">
                           <a14:useLocalDpi xmlns:a14="http://schemas.microsoft.com/office/drawing/2010/main" val="0"/>
@@ -2859,7 +3426,7 @@
                     </pic:cNvPicPr>
                   </pic:nvPicPr>
                   <pic:blipFill>
-                    <a:blip r:embed="rId25">
+                    <a:blip r:embed="rId31">
                       <a:extLst>
                         <a:ext uri="{28A0092B-C50C-407E-A947-70E740481C1C}">
                           <a14:useLocalDpi xmlns:a14="http://schemas.microsoft.com/office/drawing/2010/main" val="0"/>
@@ -2976,7 +3543,7 @@
                     </pic:cNvPicPr>
                   </pic:nvPicPr>
                   <pic:blipFill>
-                    <a:blip r:embed="rId26">
+                    <a:blip r:embed="rId32">
                       <a:extLst>
                         <a:ext uri="{28A0092B-C50C-407E-A947-70E740481C1C}">
                           <a14:useLocalDpi xmlns:a14="http://schemas.microsoft.com/office/drawing/2010/main" val="0"/>
@@ -3169,7 +3736,7 @@
                     </pic:cNvPicPr>
                   </pic:nvPicPr>
                   <pic:blipFill>
-                    <a:blip r:embed="rId27">
+                    <a:blip r:embed="rId33">
                       <a:extLst>
                         <a:ext uri="{28A0092B-C50C-407E-A947-70E740481C1C}">
                           <a14:useLocalDpi xmlns:a14="http://schemas.microsoft.com/office/drawing/2010/main" val="0"/>
@@ -3318,7 +3885,7 @@
                     </pic:cNvPicPr>
                   </pic:nvPicPr>
                   <pic:blipFill>
-                    <a:blip r:embed="rId28">
+                    <a:blip r:embed="rId34">
                       <a:extLst>
                         <a:ext uri="{28A0092B-C50C-407E-A947-70E740481C1C}">
                           <a14:useLocalDpi xmlns:a14="http://schemas.microsoft.com/office/drawing/2010/main" val="0"/>
@@ -3479,7 +4046,7 @@
                     </pic:cNvPicPr>
                   </pic:nvPicPr>
                   <pic:blipFill>
-                    <a:blip r:embed="rId29">
+                    <a:blip r:embed="rId35">
                       <a:extLst>
                         <a:ext uri="{28A0092B-C50C-407E-A947-70E740481C1C}">
                           <a14:useLocalDpi xmlns:a14="http://schemas.microsoft.com/office/drawing/2010/main" val="0"/>
@@ -3912,7 +4479,7 @@
         <w:lastRenderedPageBreak/>
         <w:t xml:space="preserve">-  </w:t>
       </w:r>
-      <w:hyperlink r:id="rId30" w:history="1">
+      <w:hyperlink r:id="rId36" w:history="1">
         <w:r>
           <w:rPr>
             <w:rStyle w:val="Hyperlink"/>
@@ -3963,7 +4530,7 @@
       <w:r>
         <w:t xml:space="preserve"> </w:t>
       </w:r>
-      <w:hyperlink r:id="rId31" w:history="1">
+      <w:hyperlink r:id="rId37" w:history="1">
         <w:r>
           <w:rPr>
             <w:rStyle w:val="Hyperlink"/>
@@ -3979,7 +4546,7 @@
       <w:r>
         <w:t xml:space="preserve"> </w:t>
       </w:r>
-      <w:hyperlink r:id="rId32" w:anchor="1" w:history="1">
+      <w:hyperlink r:id="rId38" w:anchor="1" w:history="1">
         <w:r>
           <w:rPr>
             <w:rStyle w:val="Hyperlink"/>
@@ -5429,4 +5996,16 @@
     </a:ext>
   </a:extLst>
 </a:theme>
+</file>
+
+<file path=customXml/item1.xml><?xml version="1.0" encoding="utf-8"?>
+<b:Sources xmlns:b="http://schemas.openxmlformats.org/officeDocument/2006/bibliography" xmlns="http://schemas.openxmlformats.org/officeDocument/2006/bibliography" SelectedStyle="\APASixthEditionOfficeOnline.xsl" StyleName="APA" Version="6"/>
+</file>
+
+<file path=customXml/itemProps1.xml><?xml version="1.0" encoding="utf-8"?>
+<ds:datastoreItem xmlns:ds="http://schemas.openxmlformats.org/officeDocument/2006/customXml" ds:itemID="{5DB8AFB3-3B50-4925-9BB3-FEB1CDCA144A}">
+  <ds:schemaRefs>
+    <ds:schemaRef ds:uri="http://schemas.openxmlformats.org/officeDocument/2006/bibliography"/>
+  </ds:schemaRefs>
+</ds:datastoreItem>
 </file>
</xml_diff>

<commit_message>
Q2.4 is done: Added commut. time formula
</commit_message>
<xml_diff>
--- a/Report_EE463_Project1.docx
+++ b/Report_EE463_Project1.docx
@@ -2424,6 +2424,9 @@
       </w:r>
     </w:p>
     <w:p>
+      <w:pPr>
+        <w:jc w:val="both"/>
+      </w:pPr>
       <w:r>
         <w:t xml:space="preserve">From Figure </w:t>
       </w:r>
@@ -2560,6 +2563,10 @@
       </w:r>
     </w:p>
     <w:p>
+      <w:pPr>
+        <w:ind w:firstLine="708"/>
+        <w:jc w:val="both"/>
+      </w:pPr>
       <w:r>
         <w:t xml:space="preserve">To choose </w:t>
       </w:r>
@@ -2863,6 +2870,7 @@
     <w:p>
       <w:pPr>
         <w:ind w:firstLine="708"/>
+        <w:jc w:val="both"/>
         <w:rPr>
           <w:rFonts w:eastAsiaTheme="minorEastAsia"/>
         </w:rPr>
@@ -3066,11 +3074,6 @@
       <w:pPr>
         <w:pStyle w:val="Heading2"/>
       </w:pPr>
-    </w:p>
-    <w:p>
-      <w:pPr>
-        <w:pStyle w:val="Heading2"/>
-      </w:pPr>
       <w:r>
         <w:t xml:space="preserve">Q2.4. </w:t>
       </w:r>
@@ -3078,6 +3081,7 @@
     <w:p>
       <w:pPr>
         <w:ind w:firstLine="708"/>
+        <w:jc w:val="both"/>
       </w:pPr>
       <w:r>
         <w:t>When there is line inductance, L</w:t>
@@ -3086,10 +3090,10 @@
         <w:rPr>
           <w:vertAlign w:val="subscript"/>
         </w:rPr>
-        <w:t>s</w:t>
-      </w:r>
-      <w:r>
-        <w:t>, the transition of the line current from I</w:t>
+        <w:t xml:space="preserve">s </w:t>
+      </w:r>
+      <w:r>
+        <w:t>=10mH, the transition of the line current from I</w:t>
       </w:r>
       <w:r>
         <w:rPr>
@@ -3126,24 +3130,79 @@
       </w:r>
       <w:proofErr w:type="gramEnd"/>
       <w:r>
-        <w:t xml:space="preserve"> zero</w:t>
-      </w:r>
-      <w:r>
-        <w:t xml:space="preserve"> and transition of the line current is not instantaneous which is not the case in Figure 8 when the line inductance is zero. </w:t>
-      </w:r>
-      <w:r>
-        <w:br w:type="page"/>
+        <w:t xml:space="preserve"> zero and transition of the line current is not instantaneous which is not the case in Figure 8 when the line inductance is zero. </w:t>
       </w:r>
     </w:p>
     <w:p>
       <w:pPr>
         <w:ind w:firstLine="708"/>
+        <w:jc w:val="both"/>
+      </w:pPr>
+      <w:r>
         <w:rPr>
           <w:rFonts w:eastAsiaTheme="minorEastAsia"/>
         </w:rPr>
-      </w:pPr>
-      <w:bookmarkStart w:id="1" w:name="_GoBack"/>
-      <w:bookmarkEnd w:id="1"/>
+        <w:t>From (3) where Ls=10mH, I</w:t>
+      </w:r>
+      <w:r>
+        <w:rPr>
+          <w:rFonts w:eastAsiaTheme="minorEastAsia"/>
+          <w:vertAlign w:val="subscript"/>
+        </w:rPr>
+        <w:t>d</w:t>
+      </w:r>
+      <w:r>
+        <w:rPr>
+          <w:rFonts w:eastAsiaTheme="minorEastAsia"/>
+        </w:rPr>
+        <w:t xml:space="preserve"> is approximately 8A, w=2</w:t>
+      </w:r>
+      <w:r>
+        <w:rPr>
+          <w:rFonts w:eastAsiaTheme="minorEastAsia" w:cstheme="minorHAnsi"/>
+        </w:rPr>
+        <w:t>π</w:t>
+      </w:r>
+      <w:r>
+        <w:rPr>
+          <w:rFonts w:eastAsiaTheme="minorEastAsia"/>
+        </w:rPr>
+        <w:t xml:space="preserve">50 rad/s, and finally </w:t>
+      </w:r>
+      <w:proofErr w:type="spellStart"/>
+      <w:r>
+        <w:rPr>
+          <w:rFonts w:eastAsiaTheme="minorEastAsia"/>
+        </w:rPr>
+        <w:t>V</w:t>
+      </w:r>
+      <w:r>
+        <w:rPr>
+          <w:rFonts w:eastAsiaTheme="minorEastAsia"/>
+          <w:vertAlign w:val="subscript"/>
+        </w:rPr>
+        <w:t>peak</w:t>
+      </w:r>
+      <w:proofErr w:type="spellEnd"/>
+      <w:r>
+        <w:rPr>
+          <w:rFonts w:eastAsiaTheme="minorEastAsia"/>
+        </w:rPr>
+        <w:t xml:space="preserve"> is 327V u is 22.6</w:t>
+      </w:r>
+      <w:r>
+        <w:rPr>
+          <w:rFonts w:eastAsiaTheme="minorEastAsia"/>
+          <w:vertAlign w:val="superscript"/>
+        </w:rPr>
+        <w:t>o</w:t>
+      </w:r>
+      <w:r>
+        <w:rPr>
+          <w:rFonts w:eastAsiaTheme="minorEastAsia"/>
+        </w:rPr>
+        <w:t>. which 1.78 msec where period is 20msec.Indeed, In Figure 14, commutation time is 2msec.</w:t>
+      </w:r>
     </w:p>
     <w:p>
       <w:pPr>
@@ -3283,7 +3342,7 @@
                           <w:rPr>
                             <w:rFonts w:ascii="Cambria Math" w:hAnsi="Cambria Math"/>
                           </w:rPr>
-                          <m:t>I</m:t>
+                          <m:t>2I</m:t>
                         </m:r>
                       </m:e>
                       <m:sub>
@@ -3353,8 +3412,9 @@
         <w:rPr>
           <w:noProof/>
         </w:rPr>
+        <w:lastRenderedPageBreak/>
         <w:drawing>
-          <wp:inline distT="0" distB="0" distL="0" distR="0" wp14:anchorId="41234C10" wp14:editId="5B572974">
+          <wp:inline distT="0" distB="0" distL="0" distR="0" wp14:anchorId="47871D4D" wp14:editId="257BDBF4">
             <wp:extent cx="4536374" cy="3535071"/>
             <wp:effectExtent l="0" t="0" r="0" b="8255"/>
             <wp:docPr id="9" name="Picture 9"/>
@@ -3416,10 +3476,7 @@
         <w:fldChar w:fldCharType="end"/>
       </w:r>
       <w:r>
-        <w:t xml:space="preserve">4: </w:t>
-      </w:r>
-      <w:r>
-        <w:t>Line current and Output Voltage of R=25</w:t>
+        <w:t>4: Line current and Output Voltage of R=25</w:t>
       </w:r>
       <w:r>
         <w:rPr>
@@ -3428,12 +3485,16 @@
         <w:t>Ω</w:t>
       </w:r>
       <w:r>
-        <w:t xml:space="preserve"> L =1H load</w:t>
-      </w:r>
-      <w:r>
-        <w:t xml:space="preserve"> when line inductance exists</w:t>
-      </w:r>
-    </w:p>
+        <w:t xml:space="preserve"> L =1H load when line inductance exists</w:t>
+      </w:r>
+    </w:p>
+    <w:p>
+      <w:pPr>
+        <w:jc w:val="center"/>
+      </w:pPr>
+    </w:p>
+    <w:p/>
+    <w:p/>
     <w:p>
       <w:pPr>
         <w:pStyle w:val="Caption"/>
@@ -3799,6 +3860,7 @@
       <w:pPr>
         <w:keepNext/>
       </w:pPr>
+      <w:bookmarkStart w:id="1" w:name="_GoBack"/>
       <w:r>
         <w:rPr>
           <w:noProof/>
@@ -3853,6 +3915,7 @@
           </wp:inline>
         </w:drawing>
       </w:r>
+      <w:bookmarkEnd w:id="1"/>
     </w:p>
     <w:p>
       <w:pPr>
@@ -6335,7 +6398,7 @@
 </file>
 
 <file path=customXml/itemProps1.xml><?xml version="1.0" encoding="utf-8"?>
-<ds:datastoreItem xmlns:ds="http://schemas.openxmlformats.org/officeDocument/2006/customXml" ds:itemID="{EF86606B-141B-4582-9D20-B6A4A560CF21}">
+<ds:datastoreItem xmlns:ds="http://schemas.openxmlformats.org/officeDocument/2006/customXml" ds:itemID="{65AAB305-FBF4-4CD2-95CF-347339193057}">
   <ds:schemaRefs>
     <ds:schemaRef ds:uri="http://schemas.openxmlformats.org/officeDocument/2006/bibliography"/>
   </ds:schemaRefs>

</xml_diff>

<commit_message>
Q2.5 is done: 1)Explained line voltage distortion 2) Added voltage waveform and circuit
</commit_message>
<xml_diff>
--- a/Report_EE463_Project1.docx
+++ b/Report_EE463_Project1.docx
@@ -3490,10 +3490,832 @@
     </w:p>
     <w:p>
       <w:pPr>
+        <w:pStyle w:val="Heading2"/>
+      </w:pPr>
+      <w:r>
+        <w:t xml:space="preserve">Q2.5) </w:t>
+      </w:r>
+    </w:p>
+    <w:p>
+      <w:pPr>
+        <w:ind w:firstLine="708"/>
+      </w:pPr>
+      <w:r>
+        <w:t>In Figure 15, adding a capacitor to the load causes drawn of distorted currents in the source side. These distorted currents can result in distortion in the utility waveform. Voltage at the point of the coupling is expressed by (4)</w:t>
+      </w:r>
+      <w:r>
+        <w:t xml:space="preserve"> and it can be expressed in terms of current’s fundamental and higher harmonics by (5). Then, the distorted component of </w:t>
+      </w:r>
+      <w:proofErr w:type="spellStart"/>
+      <w:r>
+        <w:t>Vpcc</w:t>
+      </w:r>
+      <w:proofErr w:type="spellEnd"/>
+      <w:r>
+        <w:t xml:space="preserve"> due to higher harmonics is stated by (6).</w:t>
+      </w:r>
+      <w:r>
+        <w:t xml:space="preserve"> Effect of (6) can be observed in Figure 16. </w:t>
+      </w:r>
+    </w:p>
+    <w:p>
+      <w:pPr>
         <w:jc w:val="center"/>
-      </w:pPr>
-    </w:p>
-    <w:p/>
+        <w:rPr>
+          <w:rFonts w:eastAsiaTheme="minorEastAsia" w:cstheme="minorHAnsi"/>
+        </w:rPr>
+      </w:pPr>
+      <m:oMath>
+        <m:sSub>
+          <m:sSubPr>
+            <m:ctrlPr>
+              <w:rPr>
+                <w:rFonts w:ascii="Cambria Math" w:hAnsi="Cambria Math" w:cstheme="minorHAnsi"/>
+                <w:i/>
+              </w:rPr>
+            </m:ctrlPr>
+          </m:sSubPr>
+          <m:e>
+            <m:r>
+              <w:rPr>
+                <w:rFonts w:ascii="Cambria Math" w:hAnsi="Cambria Math" w:cstheme="minorHAnsi"/>
+              </w:rPr>
+              <m:t>V</m:t>
+            </m:r>
+          </m:e>
+          <m:sub>
+            <m:r>
+              <w:rPr>
+                <w:rFonts w:ascii="Cambria Math" w:hAnsi="Cambria Math" w:cstheme="minorHAnsi"/>
+              </w:rPr>
+              <m:t>pcc</m:t>
+            </m:r>
+          </m:sub>
+        </m:sSub>
+        <m:r>
+          <w:rPr>
+            <w:rFonts w:ascii="Cambria Math" w:hAnsi="Cambria Math" w:cstheme="minorHAnsi"/>
+          </w:rPr>
+          <m:t>=</m:t>
+        </m:r>
+        <m:sSub>
+          <m:sSubPr>
+            <m:ctrlPr>
+              <w:rPr>
+                <w:rFonts w:ascii="Cambria Math" w:hAnsi="Cambria Math" w:cstheme="minorHAnsi"/>
+                <w:i/>
+              </w:rPr>
+            </m:ctrlPr>
+          </m:sSubPr>
+          <m:e>
+            <m:r>
+              <w:rPr>
+                <w:rFonts w:ascii="Cambria Math" w:hAnsi="Cambria Math" w:cstheme="minorHAnsi"/>
+              </w:rPr>
+              <m:t>V</m:t>
+            </m:r>
+          </m:e>
+          <m:sub>
+            <m:r>
+              <w:rPr>
+                <w:rFonts w:ascii="Cambria Math" w:hAnsi="Cambria Math" w:cstheme="minorHAnsi"/>
+              </w:rPr>
+              <m:t>s</m:t>
+            </m:r>
+          </m:sub>
+        </m:sSub>
+        <m:r>
+          <w:rPr>
+            <w:rFonts w:ascii="Cambria Math" w:hAnsi="Cambria Math" w:cstheme="minorHAnsi"/>
+          </w:rPr>
+          <m:t>-</m:t>
+        </m:r>
+        <m:f>
+          <m:fPr>
+            <m:ctrlPr>
+              <w:rPr>
+                <w:rFonts w:ascii="Cambria Math" w:hAnsi="Cambria Math" w:cstheme="minorHAnsi"/>
+                <w:i/>
+              </w:rPr>
+            </m:ctrlPr>
+          </m:fPr>
+          <m:num>
+            <m:sSub>
+              <m:sSubPr>
+                <m:ctrlPr>
+                  <w:rPr>
+                    <w:rFonts w:ascii="Cambria Math" w:hAnsi="Cambria Math" w:cstheme="minorHAnsi"/>
+                    <w:i/>
+                  </w:rPr>
+                </m:ctrlPr>
+              </m:sSubPr>
+              <m:e>
+                <m:r>
+                  <w:rPr>
+                    <w:rFonts w:ascii="Cambria Math" w:hAnsi="Cambria Math" w:cstheme="minorHAnsi"/>
+                  </w:rPr>
+                  <m:t>L</m:t>
+                </m:r>
+              </m:e>
+              <m:sub>
+                <m:r>
+                  <w:rPr>
+                    <w:rFonts w:ascii="Cambria Math" w:hAnsi="Cambria Math" w:cstheme="minorHAnsi"/>
+                  </w:rPr>
+                  <m:t>s1</m:t>
+                </m:r>
+              </m:sub>
+            </m:sSub>
+            <m:sSub>
+              <m:sSubPr>
+                <m:ctrlPr>
+                  <w:rPr>
+                    <w:rFonts w:ascii="Cambria Math" w:hAnsi="Cambria Math" w:cstheme="minorHAnsi"/>
+                    <w:i/>
+                  </w:rPr>
+                </m:ctrlPr>
+              </m:sSubPr>
+              <m:e>
+                <m:r>
+                  <w:rPr>
+                    <w:rFonts w:ascii="Cambria Math" w:hAnsi="Cambria Math" w:cstheme="minorHAnsi"/>
+                  </w:rPr>
+                  <m:t xml:space="preserve"> </m:t>
+                </m:r>
+                <m:r>
+                  <w:rPr>
+                    <w:rFonts w:ascii="Cambria Math" w:hAnsi="Cambria Math" w:cstheme="minorHAnsi"/>
+                  </w:rPr>
+                  <m:t>d</m:t>
+                </m:r>
+              </m:e>
+              <m:sub>
+                <m:r>
+                  <w:rPr>
+                    <w:rFonts w:ascii="Cambria Math" w:hAnsi="Cambria Math" w:cstheme="minorHAnsi"/>
+                  </w:rPr>
+                  <m:t>is</m:t>
+                </m:r>
+              </m:sub>
+            </m:sSub>
+          </m:num>
+          <m:den>
+            <m:sSub>
+              <m:sSubPr>
+                <m:ctrlPr>
+                  <w:rPr>
+                    <w:rFonts w:ascii="Cambria Math" w:hAnsi="Cambria Math" w:cstheme="minorHAnsi"/>
+                    <w:i/>
+                  </w:rPr>
+                </m:ctrlPr>
+              </m:sSubPr>
+              <m:e>
+                <m:r>
+                  <w:rPr>
+                    <w:rFonts w:ascii="Cambria Math" w:hAnsi="Cambria Math" w:cstheme="minorHAnsi"/>
+                  </w:rPr>
+                  <m:t>d</m:t>
+                </m:r>
+              </m:e>
+              <m:sub>
+                <m:r>
+                  <w:rPr>
+                    <w:rFonts w:ascii="Cambria Math" w:hAnsi="Cambria Math" w:cstheme="minorHAnsi"/>
+                  </w:rPr>
+                  <m:t>t</m:t>
+                </m:r>
+              </m:sub>
+            </m:sSub>
+          </m:den>
+        </m:f>
+      </m:oMath>
+      <w:r>
+        <w:rPr>
+          <w:rFonts w:eastAsiaTheme="minorEastAsia" w:cstheme="minorHAnsi"/>
+        </w:rPr>
+        <w:t xml:space="preserve">     (4)</w:t>
+      </w:r>
+    </w:p>
+    <w:p>
+      <w:pPr>
+        <w:jc w:val="center"/>
+        <w:rPr>
+          <w:rFonts w:eastAsiaTheme="minorEastAsia" w:cstheme="minorHAnsi"/>
+        </w:rPr>
+      </w:pPr>
+      <m:oMath>
+        <m:sSub>
+          <m:sSubPr>
+            <m:ctrlPr>
+              <w:rPr>
+                <w:rFonts w:ascii="Cambria Math" w:eastAsiaTheme="minorEastAsia" w:hAnsi="Cambria Math" w:cstheme="minorHAnsi"/>
+                <w:i/>
+              </w:rPr>
+            </m:ctrlPr>
+          </m:sSubPr>
+          <m:e>
+            <m:r>
+              <w:rPr>
+                <w:rFonts w:ascii="Cambria Math" w:eastAsiaTheme="minorEastAsia" w:hAnsi="Cambria Math" w:cstheme="minorHAnsi"/>
+              </w:rPr>
+              <m:t>V</m:t>
+            </m:r>
+          </m:e>
+          <m:sub>
+            <m:r>
+              <w:rPr>
+                <w:rFonts w:ascii="Cambria Math" w:eastAsiaTheme="minorEastAsia" w:hAnsi="Cambria Math" w:cstheme="minorHAnsi"/>
+              </w:rPr>
+              <m:t>pcc</m:t>
+            </m:r>
+          </m:sub>
+        </m:sSub>
+        <m:r>
+          <w:rPr>
+            <w:rFonts w:ascii="Cambria Math" w:eastAsiaTheme="minorEastAsia" w:hAnsi="Cambria Math" w:cstheme="minorHAnsi"/>
+          </w:rPr>
+          <m:t>=</m:t>
+        </m:r>
+        <m:d>
+          <m:dPr>
+            <m:ctrlPr>
+              <w:rPr>
+                <w:rFonts w:ascii="Cambria Math" w:eastAsiaTheme="minorEastAsia" w:hAnsi="Cambria Math" w:cstheme="minorHAnsi"/>
+                <w:i/>
+              </w:rPr>
+            </m:ctrlPr>
+          </m:dPr>
+          <m:e>
+            <m:sSub>
+              <m:sSubPr>
+                <m:ctrlPr>
+                  <w:rPr>
+                    <w:rFonts w:ascii="Cambria Math" w:eastAsiaTheme="minorEastAsia" w:hAnsi="Cambria Math" w:cstheme="minorHAnsi"/>
+                    <w:i/>
+                  </w:rPr>
+                </m:ctrlPr>
+              </m:sSubPr>
+              <m:e>
+                <m:r>
+                  <w:rPr>
+                    <w:rFonts w:ascii="Cambria Math" w:eastAsiaTheme="minorEastAsia" w:hAnsi="Cambria Math" w:cstheme="minorHAnsi"/>
+                  </w:rPr>
+                  <m:t>v</m:t>
+                </m:r>
+              </m:e>
+              <m:sub>
+                <m:r>
+                  <w:rPr>
+                    <w:rFonts w:ascii="Cambria Math" w:eastAsiaTheme="minorEastAsia" w:hAnsi="Cambria Math" w:cstheme="minorHAnsi"/>
+                  </w:rPr>
+                  <m:t>s</m:t>
+                </m:r>
+              </m:sub>
+            </m:sSub>
+            <m:r>
+              <w:rPr>
+                <w:rFonts w:ascii="Cambria Math" w:eastAsiaTheme="minorEastAsia" w:hAnsi="Cambria Math" w:cstheme="minorHAnsi"/>
+              </w:rPr>
+              <m:t>-</m:t>
+            </m:r>
+            <m:sSub>
+              <m:sSubPr>
+                <m:ctrlPr>
+                  <w:rPr>
+                    <w:rFonts w:ascii="Cambria Math" w:eastAsiaTheme="minorEastAsia" w:hAnsi="Cambria Math" w:cstheme="minorHAnsi"/>
+                    <w:i/>
+                  </w:rPr>
+                </m:ctrlPr>
+              </m:sSubPr>
+              <m:e>
+                <m:r>
+                  <w:rPr>
+                    <w:rFonts w:ascii="Cambria Math" w:eastAsiaTheme="minorEastAsia" w:hAnsi="Cambria Math" w:cstheme="minorHAnsi"/>
+                  </w:rPr>
+                  <m:t>L</m:t>
+                </m:r>
+              </m:e>
+              <m:sub>
+                <m:r>
+                  <w:rPr>
+                    <w:rFonts w:ascii="Cambria Math" w:eastAsiaTheme="minorEastAsia" w:hAnsi="Cambria Math" w:cstheme="minorHAnsi"/>
+                  </w:rPr>
+                  <m:t>s</m:t>
+                </m:r>
+              </m:sub>
+            </m:sSub>
+            <m:d>
+              <m:dPr>
+                <m:ctrlPr>
+                  <w:rPr>
+                    <w:rFonts w:ascii="Cambria Math" w:eastAsiaTheme="minorEastAsia" w:hAnsi="Cambria Math" w:cstheme="minorHAnsi"/>
+                    <w:i/>
+                  </w:rPr>
+                </m:ctrlPr>
+              </m:dPr>
+              <m:e>
+                <m:f>
+                  <m:fPr>
+                    <m:ctrlPr>
+                      <w:rPr>
+                        <w:rFonts w:ascii="Cambria Math" w:eastAsiaTheme="minorEastAsia" w:hAnsi="Cambria Math" w:cstheme="minorHAnsi"/>
+                        <w:i/>
+                      </w:rPr>
+                    </m:ctrlPr>
+                  </m:fPr>
+                  <m:num>
+                    <m:sSub>
+                      <m:sSubPr>
+                        <m:ctrlPr>
+                          <w:rPr>
+                            <w:rFonts w:ascii="Cambria Math" w:eastAsiaTheme="minorEastAsia" w:hAnsi="Cambria Math" w:cstheme="minorHAnsi"/>
+                            <w:i/>
+                          </w:rPr>
+                        </m:ctrlPr>
+                      </m:sSubPr>
+                      <m:e>
+                        <m:r>
+                          <w:rPr>
+                            <w:rFonts w:ascii="Cambria Math" w:eastAsiaTheme="minorEastAsia" w:hAnsi="Cambria Math" w:cstheme="minorHAnsi"/>
+                          </w:rPr>
+                          <m:t>d</m:t>
+                        </m:r>
+                      </m:e>
+                      <m:sub>
+                        <m:r>
+                          <w:rPr>
+                            <w:rFonts w:ascii="Cambria Math" w:eastAsiaTheme="minorEastAsia" w:hAnsi="Cambria Math" w:cstheme="minorHAnsi"/>
+                          </w:rPr>
+                          <m:t>is</m:t>
+                        </m:r>
+                      </m:sub>
+                    </m:sSub>
+                  </m:num>
+                  <m:den>
+                    <m:r>
+                      <w:rPr>
+                        <w:rFonts w:ascii="Cambria Math" w:eastAsiaTheme="minorEastAsia" w:hAnsi="Cambria Math" w:cstheme="minorHAnsi"/>
+                      </w:rPr>
+                      <m:t>dt</m:t>
+                    </m:r>
+                  </m:den>
+                </m:f>
+              </m:e>
+            </m:d>
+          </m:e>
+        </m:d>
+        <m:r>
+          <w:rPr>
+            <w:rFonts w:ascii="Cambria Math" w:eastAsiaTheme="minorEastAsia" w:hAnsi="Cambria Math" w:cstheme="minorHAnsi"/>
+          </w:rPr>
+          <m:t>+</m:t>
+        </m:r>
+        <m:sSub>
+          <m:sSubPr>
+            <m:ctrlPr>
+              <w:rPr>
+                <w:rFonts w:ascii="Cambria Math" w:eastAsiaTheme="minorEastAsia" w:hAnsi="Cambria Math" w:cstheme="minorHAnsi"/>
+                <w:i/>
+              </w:rPr>
+            </m:ctrlPr>
+          </m:sSubPr>
+          <m:e>
+            <m:r>
+              <w:rPr>
+                <w:rFonts w:ascii="Cambria Math" w:eastAsiaTheme="minorEastAsia" w:hAnsi="Cambria Math" w:cstheme="minorHAnsi"/>
+              </w:rPr>
+              <m:t>L</m:t>
+            </m:r>
+          </m:e>
+          <m:sub>
+            <m:r>
+              <w:rPr>
+                <w:rFonts w:ascii="Cambria Math" w:eastAsiaTheme="minorEastAsia" w:hAnsi="Cambria Math" w:cstheme="minorHAnsi"/>
+              </w:rPr>
+              <m:t>s1</m:t>
+            </m:r>
+          </m:sub>
+        </m:sSub>
+        <m:nary>
+          <m:naryPr>
+            <m:chr m:val="∑"/>
+            <m:limLoc m:val="undOvr"/>
+            <m:supHide m:val="1"/>
+            <m:ctrlPr>
+              <w:rPr>
+                <w:rFonts w:ascii="Cambria Math" w:eastAsiaTheme="minorEastAsia" w:hAnsi="Cambria Math" w:cstheme="minorHAnsi"/>
+                <w:i/>
+              </w:rPr>
+            </m:ctrlPr>
+          </m:naryPr>
+          <m:sub>
+            <m:r>
+              <w:rPr>
+                <w:rFonts w:ascii="Cambria Math" w:eastAsiaTheme="minorEastAsia" w:hAnsi="Cambria Math" w:cstheme="minorHAnsi"/>
+              </w:rPr>
+              <m:t>h≠1</m:t>
+            </m:r>
+          </m:sub>
+          <m:sup/>
+          <m:e>
+            <m:f>
+              <m:fPr>
+                <m:ctrlPr>
+                  <w:rPr>
+                    <w:rFonts w:ascii="Cambria Math" w:eastAsiaTheme="minorEastAsia" w:hAnsi="Cambria Math" w:cstheme="minorHAnsi"/>
+                    <w:i/>
+                  </w:rPr>
+                </m:ctrlPr>
+              </m:fPr>
+              <m:num>
+                <m:r>
+                  <w:rPr>
+                    <w:rFonts w:ascii="Cambria Math" w:eastAsiaTheme="minorEastAsia" w:hAnsi="Cambria Math" w:cstheme="minorHAnsi"/>
+                  </w:rPr>
+                  <m:t>d</m:t>
+                </m:r>
+                <m:sSub>
+                  <m:sSubPr>
+                    <m:ctrlPr>
+                      <w:rPr>
+                        <w:rFonts w:ascii="Cambria Math" w:eastAsiaTheme="minorEastAsia" w:hAnsi="Cambria Math" w:cstheme="minorHAnsi"/>
+                        <w:i/>
+                      </w:rPr>
+                    </m:ctrlPr>
+                  </m:sSubPr>
+                  <m:e>
+                    <m:r>
+                      <w:rPr>
+                        <w:rFonts w:ascii="Cambria Math" w:eastAsiaTheme="minorEastAsia" w:hAnsi="Cambria Math" w:cstheme="minorHAnsi"/>
+                      </w:rPr>
+                      <m:t>i</m:t>
+                    </m:r>
+                  </m:e>
+                  <m:sub>
+                    <m:r>
+                      <w:rPr>
+                        <w:rFonts w:ascii="Cambria Math" w:eastAsiaTheme="minorEastAsia" w:hAnsi="Cambria Math" w:cstheme="minorHAnsi"/>
+                      </w:rPr>
+                      <m:t>sh</m:t>
+                    </m:r>
+                  </m:sub>
+                </m:sSub>
+              </m:num>
+              <m:den>
+                <m:r>
+                  <w:rPr>
+                    <w:rFonts w:ascii="Cambria Math" w:eastAsiaTheme="minorEastAsia" w:hAnsi="Cambria Math" w:cstheme="minorHAnsi"/>
+                  </w:rPr>
+                  <m:t>dt</m:t>
+                </m:r>
+              </m:den>
+            </m:f>
+          </m:e>
+        </m:nary>
+      </m:oMath>
+      <w:r>
+        <w:rPr>
+          <w:rFonts w:eastAsiaTheme="minorEastAsia" w:cstheme="minorHAnsi"/>
+        </w:rPr>
+        <w:t xml:space="preserve">    (5)</w:t>
+      </w:r>
+    </w:p>
+    <w:p>
+      <w:pPr>
+        <w:rPr>
+          <w:rFonts w:eastAsiaTheme="minorEastAsia" w:cstheme="minorHAnsi"/>
+        </w:rPr>
+      </w:pPr>
+    </w:p>
+    <w:p>
+      <w:pPr>
+        <w:rPr>
+          <w:rFonts w:eastAsiaTheme="minorEastAsia" w:cstheme="minorHAnsi"/>
+        </w:rPr>
+      </w:pPr>
+    </w:p>
+    <w:p>
+      <w:pPr>
+        <w:jc w:val="center"/>
+        <w:rPr>
+          <w:rFonts w:eastAsiaTheme="minorEastAsia" w:cstheme="minorHAnsi"/>
+        </w:rPr>
+      </w:pPr>
+    </w:p>
+    <w:p>
+      <w:pPr>
+        <w:jc w:val="center"/>
+        <w:rPr>
+          <w:rFonts w:eastAsiaTheme="minorEastAsia" w:cstheme="minorHAnsi"/>
+        </w:rPr>
+      </w:pPr>
+    </w:p>
+    <w:p>
+      <w:pPr>
+        <w:rPr>
+          <w:rFonts w:eastAsiaTheme="minorEastAsia" w:cstheme="minorHAnsi"/>
+        </w:rPr>
+      </w:pPr>
+    </w:p>
+    <w:p>
+      <w:pPr>
+        <w:rPr>
+          <w:rFonts w:eastAsiaTheme="minorEastAsia" w:cstheme="minorHAnsi"/>
+        </w:rPr>
+      </w:pPr>
+      <m:oMathPara>
+        <m:oMath>
+          <m:sSub>
+            <m:sSubPr>
+              <m:ctrlPr>
+                <w:rPr>
+                  <w:rFonts w:ascii="Cambria Math" w:eastAsiaTheme="minorEastAsia" w:hAnsi="Cambria Math" w:cstheme="minorHAnsi"/>
+                  <w:i/>
+                </w:rPr>
+              </m:ctrlPr>
+            </m:sSubPr>
+            <m:e>
+              <m:r>
+                <w:rPr>
+                  <w:rFonts w:ascii="Cambria Math" w:eastAsiaTheme="minorEastAsia" w:hAnsi="Cambria Math" w:cstheme="minorHAnsi"/>
+                </w:rPr>
+                <m:t>v</m:t>
+              </m:r>
+            </m:e>
+            <m:sub>
+              <m:r>
+                <w:rPr>
+                  <w:rFonts w:ascii="Cambria Math" w:eastAsiaTheme="minorEastAsia" w:hAnsi="Cambria Math" w:cstheme="minorHAnsi"/>
+                </w:rPr>
+                <m:t>pcc</m:t>
+              </m:r>
+            </m:sub>
+          </m:sSub>
+          <m:r>
+            <w:rPr>
+              <w:rFonts w:ascii="Cambria Math" w:eastAsiaTheme="minorEastAsia" w:hAnsi="Cambria Math" w:cstheme="minorHAnsi"/>
+            </w:rPr>
+            <m:t xml:space="preserve">= </m:t>
+          </m:r>
+          <m:sSub>
+            <m:sSubPr>
+              <m:ctrlPr>
+                <w:rPr>
+                  <w:rFonts w:ascii="Cambria Math" w:eastAsiaTheme="minorEastAsia" w:hAnsi="Cambria Math" w:cstheme="minorHAnsi"/>
+                  <w:i/>
+                </w:rPr>
+              </m:ctrlPr>
+            </m:sSubPr>
+            <m:e>
+              <m:r>
+                <w:rPr>
+                  <w:rFonts w:ascii="Cambria Math" w:eastAsiaTheme="minorEastAsia" w:hAnsi="Cambria Math" w:cstheme="minorHAnsi"/>
+                </w:rPr>
+                <m:t>L</m:t>
+              </m:r>
+            </m:e>
+            <m:sub>
+              <m:r>
+                <w:rPr>
+                  <w:rFonts w:ascii="Cambria Math" w:eastAsiaTheme="minorEastAsia" w:hAnsi="Cambria Math" w:cstheme="minorHAnsi"/>
+                </w:rPr>
+                <m:t>s1</m:t>
+              </m:r>
+            </m:sub>
+          </m:sSub>
+          <m:nary>
+            <m:naryPr>
+              <m:chr m:val="∑"/>
+              <m:limLoc m:val="undOvr"/>
+              <m:supHide m:val="1"/>
+              <m:ctrlPr>
+                <w:rPr>
+                  <w:rFonts w:ascii="Cambria Math" w:eastAsiaTheme="minorEastAsia" w:hAnsi="Cambria Math" w:cstheme="minorHAnsi"/>
+                  <w:i/>
+                </w:rPr>
+              </m:ctrlPr>
+            </m:naryPr>
+            <m:sub>
+              <m:r>
+                <w:rPr>
+                  <w:rFonts w:ascii="Cambria Math" w:eastAsiaTheme="minorEastAsia" w:hAnsi="Cambria Math" w:cstheme="minorHAnsi"/>
+                </w:rPr>
+                <m:t>h≠1</m:t>
+              </m:r>
+            </m:sub>
+            <m:sup/>
+            <m:e>
+              <m:f>
+                <m:fPr>
+                  <m:ctrlPr>
+                    <w:rPr>
+                      <w:rFonts w:ascii="Cambria Math" w:eastAsiaTheme="minorEastAsia" w:hAnsi="Cambria Math" w:cstheme="minorHAnsi"/>
+                      <w:i/>
+                    </w:rPr>
+                  </m:ctrlPr>
+                </m:fPr>
+                <m:num>
+                  <m:r>
+                    <w:rPr>
+                      <w:rFonts w:ascii="Cambria Math" w:eastAsiaTheme="minorEastAsia" w:hAnsi="Cambria Math" w:cstheme="minorHAnsi"/>
+                    </w:rPr>
+                    <m:t>d</m:t>
+                  </m:r>
+                  <m:sSub>
+                    <m:sSubPr>
+                      <m:ctrlPr>
+                        <w:rPr>
+                          <w:rFonts w:ascii="Cambria Math" w:eastAsiaTheme="minorEastAsia" w:hAnsi="Cambria Math" w:cstheme="minorHAnsi"/>
+                          <w:i/>
+                        </w:rPr>
+                      </m:ctrlPr>
+                    </m:sSubPr>
+                    <m:e>
+                      <m:r>
+                        <w:rPr>
+                          <w:rFonts w:ascii="Cambria Math" w:eastAsiaTheme="minorEastAsia" w:hAnsi="Cambria Math" w:cstheme="minorHAnsi"/>
+                        </w:rPr>
+                        <m:t>i</m:t>
+                      </m:r>
+                    </m:e>
+                    <m:sub>
+                      <m:r>
+                        <w:rPr>
+                          <w:rFonts w:ascii="Cambria Math" w:eastAsiaTheme="minorEastAsia" w:hAnsi="Cambria Math" w:cstheme="minorHAnsi"/>
+                        </w:rPr>
+                        <m:t>sh</m:t>
+                      </m:r>
+                    </m:sub>
+                  </m:sSub>
+                </m:num>
+                <m:den>
+                  <m:r>
+                    <w:rPr>
+                      <w:rFonts w:ascii="Cambria Math" w:eastAsiaTheme="minorEastAsia" w:hAnsi="Cambria Math" w:cstheme="minorHAnsi"/>
+                    </w:rPr>
+                    <m:t>dt</m:t>
+                  </m:r>
+                </m:den>
+              </m:f>
+            </m:e>
+          </m:nary>
+          <m:r>
+            <w:rPr>
+              <w:rFonts w:ascii="Cambria Math" w:eastAsiaTheme="minorEastAsia" w:hAnsi="Cambria Math" w:cstheme="minorHAnsi"/>
+            </w:rPr>
+            <m:t xml:space="preserve">      </m:t>
+          </m:r>
+          <m:d>
+            <m:dPr>
+              <m:ctrlPr>
+                <w:rPr>
+                  <w:rFonts w:ascii="Cambria Math" w:eastAsiaTheme="minorEastAsia" w:hAnsi="Cambria Math" w:cstheme="minorHAnsi"/>
+                  <w:i/>
+                </w:rPr>
+              </m:ctrlPr>
+            </m:dPr>
+            <m:e>
+              <m:r>
+                <w:rPr>
+                  <w:rFonts w:ascii="Cambria Math" w:eastAsiaTheme="minorEastAsia" w:hAnsi="Cambria Math" w:cstheme="minorHAnsi"/>
+                </w:rPr>
+                <m:t>6</m:t>
+              </m:r>
+            </m:e>
+          </m:d>
+        </m:oMath>
+      </m:oMathPara>
+    </w:p>
+    <w:p>
+      <w:pPr>
+        <w:jc w:val="center"/>
+      </w:pPr>
+      <w:r>
+        <w:rPr>
+          <w:noProof/>
+        </w:rPr>
+        <w:lastRenderedPageBreak/>
+        <w:drawing>
+          <wp:inline distT="0" distB="0" distL="0" distR="0" wp14:anchorId="073D858A" wp14:editId="1E79CFB8">
+            <wp:extent cx="3800475" cy="2167626"/>
+            <wp:effectExtent l="0" t="0" r="0" b="4445"/>
+            <wp:docPr id="24" name="Picture 24"/>
+            <wp:cNvGraphicFramePr>
+              <a:graphicFrameLocks xmlns:a="http://schemas.openxmlformats.org/drawingml/2006/main" noChangeAspect="1"/>
+            </wp:cNvGraphicFramePr>
+            <a:graphic xmlns:a="http://schemas.openxmlformats.org/drawingml/2006/main">
+              <a:graphicData uri="http://schemas.openxmlformats.org/drawingml/2006/picture">
+                <pic:pic xmlns:pic="http://schemas.openxmlformats.org/drawingml/2006/picture">
+                  <pic:nvPicPr>
+                    <pic:cNvPr id="1" name=""/>
+                    <pic:cNvPicPr/>
+                  </pic:nvPicPr>
+                  <pic:blipFill>
+                    <a:blip r:embed="rId30"/>
+                    <a:stretch>
+                      <a:fillRect/>
+                    </a:stretch>
+                  </pic:blipFill>
+                  <pic:spPr>
+                    <a:xfrm>
+                      <a:off x="0" y="0"/>
+                      <a:ext cx="3816245" cy="2176621"/>
+                    </a:xfrm>
+                    <a:prstGeom prst="rect">
+                      <a:avLst/>
+                    </a:prstGeom>
+                  </pic:spPr>
+                </pic:pic>
+              </a:graphicData>
+            </a:graphic>
+          </wp:inline>
+        </w:drawing>
+      </w:r>
+    </w:p>
+    <w:p>
+      <w:pPr>
+        <w:jc w:val="center"/>
+      </w:pPr>
+      <w:proofErr w:type="gramStart"/>
+      <w:r>
+        <w:t>Figure  15</w:t>
+      </w:r>
+      <w:proofErr w:type="gramEnd"/>
+      <w:r>
+        <w:t>: Line voltage notching and distortion</w:t>
+      </w:r>
+    </w:p>
+    <w:p>
+      <w:r>
+        <w:rPr>
+          <w:noProof/>
+        </w:rPr>
+        <w:drawing>
+          <wp:inline distT="0" distB="0" distL="0" distR="0" wp14:anchorId="422D5F0C" wp14:editId="0D9010A7">
+            <wp:extent cx="5759450" cy="2574290"/>
+            <wp:effectExtent l="0" t="0" r="0" b="0"/>
+            <wp:docPr id="17" name="Picture 17"/>
+            <wp:cNvGraphicFramePr>
+              <a:graphicFrameLocks xmlns:a="http://schemas.openxmlformats.org/drawingml/2006/main" noChangeAspect="1"/>
+            </wp:cNvGraphicFramePr>
+            <a:graphic xmlns:a="http://schemas.openxmlformats.org/drawingml/2006/main">
+              <a:graphicData uri="http://schemas.openxmlformats.org/drawingml/2006/picture">
+                <pic:pic xmlns:pic="http://schemas.openxmlformats.org/drawingml/2006/picture">
+                  <pic:nvPicPr>
+                    <pic:cNvPr id="1" name=""/>
+                    <pic:cNvPicPr/>
+                  </pic:nvPicPr>
+                  <pic:blipFill>
+                    <a:blip r:embed="rId31"/>
+                    <a:stretch>
+                      <a:fillRect/>
+                    </a:stretch>
+                  </pic:blipFill>
+                  <pic:spPr>
+                    <a:xfrm>
+                      <a:off x="0" y="0"/>
+                      <a:ext cx="5759450" cy="2574290"/>
+                    </a:xfrm>
+                    <a:prstGeom prst="rect">
+                      <a:avLst/>
+                    </a:prstGeom>
+                  </pic:spPr>
+                </pic:pic>
+              </a:graphicData>
+            </a:graphic>
+          </wp:inline>
+        </w:drawing>
+      </w:r>
+    </w:p>
+    <w:p>
+      <w:pPr>
+        <w:jc w:val="center"/>
+      </w:pPr>
+      <w:r>
+        <w:t>Figure 1</w:t>
+      </w:r>
+      <w:r>
+        <w:t>6</w:t>
+      </w:r>
+      <w:r>
+        <w:t xml:space="preserve">: </w:t>
+      </w:r>
+      <w:r>
+        <w:t>Line voltage at the point of common coupling point</w:t>
+      </w:r>
+    </w:p>
+    <w:p>
+      <w:pPr>
+        <w:jc w:val="center"/>
+      </w:pPr>
+    </w:p>
+    <w:p>
+      <w:r>
+        <w:br w:type="page"/>
+      </w:r>
+      <w:bookmarkStart w:id="1" w:name="_GoBack"/>
+      <w:bookmarkEnd w:id="1"/>
+    </w:p>
     <w:p/>
     <w:p>
       <w:pPr>
@@ -3513,7 +4335,6 @@
         </w:rPr>
       </w:pPr>
       <w:r>
-        <w:lastRenderedPageBreak/>
         <w:t>Q3</w:t>
       </w:r>
     </w:p>
@@ -3546,7 +4367,7 @@
                     <pic:cNvPicPr/>
                   </pic:nvPicPr>
                   <pic:blipFill>
-                    <a:blip r:embed="rId30"/>
+                    <a:blip r:embed="rId32"/>
                     <a:stretch>
                       <a:fillRect/>
                     </a:stretch>
@@ -3651,6 +4472,7 @@
           <w:noProof/>
           <w:lang w:val="tr-TR" w:eastAsia="tr-TR"/>
         </w:rPr>
+        <w:lastRenderedPageBreak/>
         <w:drawing>
           <wp:inline distT="0" distB="0" distL="0" distR="0" wp14:anchorId="248B96B3" wp14:editId="20F9ADF4">
             <wp:extent cx="5713095" cy="3240405"/>
@@ -3669,7 +4491,7 @@
                     </pic:cNvPicPr>
                   </pic:nvPicPr>
                   <pic:blipFill>
-                    <a:blip r:embed="rId31">
+                    <a:blip r:embed="rId33">
                       <a:extLst>
                         <a:ext uri="{28A0092B-C50C-407E-A947-70E740481C1C}">
                           <a14:useLocalDpi xmlns:a14="http://schemas.microsoft.com/office/drawing/2010/main" val="0"/>
@@ -3767,7 +4589,7 @@
                     </pic:cNvPicPr>
                   </pic:nvPicPr>
                   <pic:blipFill>
-                    <a:blip r:embed="rId32">
+                    <a:blip r:embed="rId34">
                       <a:extLst>
                         <a:ext uri="{28A0092B-C50C-407E-A947-70E740481C1C}">
                           <a14:useLocalDpi xmlns:a14="http://schemas.microsoft.com/office/drawing/2010/main" val="0"/>
@@ -3853,6 +4675,7 @@
         <w:pStyle w:val="Heading2"/>
       </w:pPr>
       <w:r>
+        <w:lastRenderedPageBreak/>
         <w:t>Q3.2</w:t>
       </w:r>
     </w:p>
@@ -3860,7 +4683,6 @@
       <w:pPr>
         <w:keepNext/>
       </w:pPr>
-      <w:bookmarkStart w:id="1" w:name="_GoBack"/>
       <w:r>
         <w:rPr>
           <w:noProof/>
@@ -3884,7 +4706,7 @@
                     </pic:cNvPicPr>
                   </pic:nvPicPr>
                   <pic:blipFill>
-                    <a:blip r:embed="rId33">
+                    <a:blip r:embed="rId35">
                       <a:extLst>
                         <a:ext uri="{28A0092B-C50C-407E-A947-70E740481C1C}">
                           <a14:useLocalDpi xmlns:a14="http://schemas.microsoft.com/office/drawing/2010/main" val="0"/>
@@ -3915,7 +4737,6 @@
           </wp:inline>
         </w:drawing>
       </w:r>
-      <w:bookmarkEnd w:id="1"/>
     </w:p>
     <w:p>
       <w:pPr>
@@ -4047,6 +4868,7 @@
         <w:pStyle w:val="Heading2"/>
       </w:pPr>
       <w:r>
+        <w:lastRenderedPageBreak/>
         <w:t>Q3.3</w:t>
       </w:r>
     </w:p>
@@ -4077,7 +4899,7 @@
                     </pic:cNvPicPr>
                   </pic:nvPicPr>
                   <pic:blipFill>
-                    <a:blip r:embed="rId34">
+                    <a:blip r:embed="rId36">
                       <a:extLst>
                         <a:ext uri="{28A0092B-C50C-407E-A947-70E740481C1C}">
                           <a14:useLocalDpi xmlns:a14="http://schemas.microsoft.com/office/drawing/2010/main" val="0"/>
@@ -4208,7 +5030,6 @@
           <w:noProof/>
           <w:lang w:val="tr-TR" w:eastAsia="tr-TR"/>
         </w:rPr>
-        <w:lastRenderedPageBreak/>
         <w:drawing>
           <wp:inline distT="0" distB="0" distL="0" distR="0" wp14:anchorId="44CF0407" wp14:editId="23CE3ACD">
             <wp:extent cx="5757062" cy="3031280"/>
@@ -4227,7 +5048,7 @@
                     </pic:cNvPicPr>
                   </pic:nvPicPr>
                   <pic:blipFill>
-                    <a:blip r:embed="rId35">
+                    <a:blip r:embed="rId37">
                       <a:extLst>
                         <a:ext uri="{28A0092B-C50C-407E-A947-70E740481C1C}">
                           <a14:useLocalDpi xmlns:a14="http://schemas.microsoft.com/office/drawing/2010/main" val="0"/>
@@ -4388,7 +5209,7 @@
                     </pic:cNvPicPr>
                   </pic:nvPicPr>
                   <pic:blipFill>
-                    <a:blip r:embed="rId36">
+                    <a:blip r:embed="rId38">
                       <a:extLst>
                         <a:ext uri="{28A0092B-C50C-407E-A947-70E740481C1C}">
                           <a14:useLocalDpi xmlns:a14="http://schemas.microsoft.com/office/drawing/2010/main" val="0"/>
@@ -4818,9 +5639,10 @@
         <w:rPr>
           <w:shd w:val="clear" w:color="auto" w:fill="FFFFFF"/>
         </w:rPr>
+        <w:lastRenderedPageBreak/>
         <w:t xml:space="preserve">-  </w:t>
       </w:r>
-      <w:hyperlink r:id="rId37" w:history="1">
+      <w:hyperlink r:id="rId39" w:history="1">
         <w:r>
           <w:rPr>
             <w:rStyle w:val="Hyperlink"/>
@@ -4871,7 +5693,7 @@
       <w:r>
         <w:t xml:space="preserve"> </w:t>
       </w:r>
-      <w:hyperlink r:id="rId38" w:history="1">
+      <w:hyperlink r:id="rId40" w:history="1">
         <w:r>
           <w:rPr>
             <w:rStyle w:val="Hyperlink"/>
@@ -4887,7 +5709,7 @@
       <w:r>
         <w:t xml:space="preserve"> </w:t>
       </w:r>
-      <w:hyperlink r:id="rId39" w:anchor="1" w:history="1">
+      <w:hyperlink r:id="rId41" w:anchor="1" w:history="1">
         <w:r>
           <w:rPr>
             <w:rStyle w:val="Hyperlink"/>
@@ -4903,7 +5725,7 @@
     </w:p>
     <w:p/>
     <w:sectPr>
-      <w:footerReference w:type="default" r:id="rId40"/>
+      <w:footerReference w:type="default" r:id="rId42"/>
       <w:pgSz w:w="11906" w:h="16838" w:code="9"/>
       <w:pgMar w:top="1418" w:right="1418" w:bottom="1418" w:left="1418" w:header="709" w:footer="709" w:gutter="0"/>
       <w:cols w:space="708"/>
@@ -6398,7 +7220,7 @@
 </file>
 
 <file path=customXml/itemProps1.xml><?xml version="1.0" encoding="utf-8"?>
-<ds:datastoreItem xmlns:ds="http://schemas.openxmlformats.org/officeDocument/2006/customXml" ds:itemID="{65AAB305-FBF4-4CD2-95CF-347339193057}">
+<ds:datastoreItem xmlns:ds="http://schemas.openxmlformats.org/officeDocument/2006/customXml" ds:itemID="{4E7A6F1C-41BC-4401-9FDE-72FA709D11B9}">
   <ds:schemaRefs>
     <ds:schemaRef ds:uri="http://schemas.openxmlformats.org/officeDocument/2006/bibliography"/>
   </ds:schemaRefs>

</xml_diff>

<commit_message>
Re-wrote the introduction, Introduction is done
</commit_message>
<xml_diff>
--- a/Report_EE463_Project1.docx
+++ b/Report_EE463_Project1.docx
@@ -951,181 +951,127 @@
           <w:ilvl w:val="0"/>
           <w:numId w:val="3"/>
         </w:numPr>
-      </w:pPr>
-      <w:r>
-        <w:t>Introduction</w:t>
-      </w:r>
-    </w:p>
-    <w:p>
-      <w:r>
-        <w:t>Today, computers, televisions and mobile phones have become indispensable in our lives. We can't think of a life without them. So how do we get the energies of these devices?</w:t>
-      </w:r>
-    </w:p>
-    <w:p>
-      <w:r>
-        <w:t xml:space="preserve">  In many power electronics applications, the input power is 50 - 60 AC power from the mains and is converted to DC in the application. Diode rectifiers can be used in industry where there is no control voltage required or in applications where power transmission is not required. In diode rectifiers, the power flow is only one way from mains to load. Diode rectifiers are preferred in DC power supply, AC motor drives and many other areas. </w:t>
-      </w:r>
-    </w:p>
-    <w:p>
+        <w:jc w:val="center"/>
+      </w:pPr>
+      <w:r>
+        <w:t>INTRODUCTION</w:t>
+      </w:r>
+    </w:p>
+    <w:p>
+      <w:pPr>
+        <w:ind w:firstLine="360"/>
+      </w:pPr>
+    </w:p>
+    <w:p>
+      <w:pPr>
+        <w:ind w:firstLine="360"/>
+        <w:jc w:val="both"/>
+      </w:pPr>
       <w:r>
         <w:t xml:space="preserve"> </w:t>
       </w:r>
       <w:r>
-        <w:t>In this Pro</w:t>
-      </w:r>
-      <w:r>
-        <w:t>ject contribute to</w:t>
-      </w:r>
-      <w:r>
-        <w:t xml:space="preserve"> comprehend analysis</w:t>
+        <w:t>I</w:t>
+      </w:r>
+      <w:r>
+        <w:t xml:space="preserve">nput </w:t>
+      </w:r>
+      <w:r>
+        <w:t>voltage</w:t>
+      </w:r>
+      <w:r>
+        <w:t xml:space="preserve"> </w:t>
+      </w:r>
+      <w:r>
+        <w:t xml:space="preserve">from the grid </w:t>
+      </w:r>
+      <w:r>
+        <w:t xml:space="preserve">is 50 - 60 </w:t>
+      </w:r>
+      <w:r>
+        <w:t>ac</w:t>
+      </w:r>
+      <w:r>
+        <w:t xml:space="preserve"> </w:t>
+      </w:r>
+      <w:r>
+        <w:t>signal</w:t>
+      </w:r>
+      <w:r>
+        <w:t xml:space="preserve"> and </w:t>
+      </w:r>
+      <w:r>
+        <w:t xml:space="preserve">it </w:t>
+      </w:r>
+      <w:r>
+        <w:t xml:space="preserve">is converted to </w:t>
+      </w:r>
+      <w:r>
+        <w:t>dc</w:t>
+      </w:r>
+      <w:r>
+        <w:t xml:space="preserve"> </w:t>
+      </w:r>
+      <w:r>
+        <w:t>signal in many power electronics applications</w:t>
+      </w:r>
+      <w:r>
+        <w:t xml:space="preserve">. </w:t>
+      </w:r>
+      <w:r>
+        <w:t xml:space="preserve"> Controlled or uncontrolled rectifiers can be used to </w:t>
+      </w:r>
+      <w:r>
+        <w:t>provide this dc voltage. Uncontrolled rectifiers provide cheap solutions and are used for switching dc power supplies, ac motor drives, dc servo drives, etc</w:t>
+      </w:r>
+      <w:r>
+        <w:t>.</w:t>
+      </w:r>
+    </w:p>
+    <w:p>
+      <w:pPr>
+        <w:ind w:firstLine="360"/>
+        <w:jc w:val="both"/>
+      </w:pPr>
+      <w:r>
+        <w:t>This report is written for the first project</w:t>
       </w:r>
       <w:r>
         <w:t xml:space="preserve"> of </w:t>
       </w:r>
       <w:r>
-        <w:t xml:space="preserve">single phase rectifier under </w:t>
-      </w:r>
-      <w:proofErr w:type="gramStart"/>
-      <w:r>
-        <w:t>different  type</w:t>
-      </w:r>
-      <w:proofErr w:type="gramEnd"/>
-      <w:r>
-        <w:t xml:space="preserve"> loads</w:t>
-      </w:r>
-      <w:r>
-        <w:t xml:space="preserve">. In order to analyze the circuit, it is expected to get RMS, THD and </w:t>
-      </w:r>
-      <w:proofErr w:type="spellStart"/>
-      <w:proofErr w:type="gramStart"/>
-      <w:r>
-        <w:t>Pf</w:t>
-      </w:r>
-      <w:proofErr w:type="spellEnd"/>
-      <w:r>
-        <w:t xml:space="preserve">  measurements</w:t>
-      </w:r>
-      <w:proofErr w:type="gramEnd"/>
-      <w:r>
-        <w:t xml:space="preserve"> corresponding to voltages  and Currents of Circuits. </w:t>
-      </w:r>
-    </w:p>
-    <w:p>
-      <w:r>
-        <w:t>.</w:t>
-      </w:r>
-    </w:p>
-    <w:p>
-      <w:pPr>
-        <w:rPr>
-          <w:b/>
-        </w:rPr>
-      </w:pPr>
-    </w:p>
-    <w:p>
-      <w:pPr>
-        <w:rPr>
-          <w:b/>
-        </w:rPr>
-      </w:pPr>
-    </w:p>
-    <w:p>
-      <w:pPr>
-        <w:rPr>
-          <w:b/>
-        </w:rPr>
-      </w:pPr>
-    </w:p>
-    <w:p>
-      <w:pPr>
-        <w:rPr>
-          <w:b/>
-        </w:rPr>
-      </w:pPr>
-    </w:p>
-    <w:p>
-      <w:pPr>
-        <w:rPr>
-          <w:b/>
-        </w:rPr>
-      </w:pPr>
-    </w:p>
-    <w:p>
-      <w:pPr>
-        <w:rPr>
-          <w:b/>
-        </w:rPr>
-      </w:pPr>
-    </w:p>
-    <w:p>
-      <w:pPr>
-        <w:rPr>
-          <w:b/>
-        </w:rPr>
-      </w:pPr>
-    </w:p>
-    <w:p>
-      <w:pPr>
-        <w:rPr>
-          <w:b/>
-        </w:rPr>
-      </w:pPr>
-    </w:p>
-    <w:p>
-      <w:pPr>
-        <w:rPr>
-          <w:b/>
-        </w:rPr>
-      </w:pPr>
-    </w:p>
-    <w:p>
-      <w:pPr>
-        <w:rPr>
-          <w:b/>
-        </w:rPr>
-      </w:pPr>
-    </w:p>
-    <w:p>
-      <w:pPr>
-        <w:ind w:left="360"/>
-        <w:rPr>
-          <w:rStyle w:val="Heading1Char"/>
-        </w:rPr>
-      </w:pPr>
-      <w:r>
-        <w:rPr>
-          <w:rStyle w:val="Heading1Char"/>
-        </w:rPr>
-        <w:t>Q1.</w:t>
-      </w:r>
-    </w:p>
-    <w:p>
-      <w:pPr>
+        <w:t>EE463</w:t>
+      </w:r>
+      <w:r>
+        <w:t xml:space="preserve"> Fall2018</w:t>
+      </w:r>
+      <w:r>
+        <w:t xml:space="preserve"> class in order to understand single phase diode rectifier</w:t>
+      </w:r>
+      <w:r>
+        <w:t xml:space="preserve"> operation and characteristics. First question examines how Simulink’s Solver’s step size affects simulation results. For the second question, circuit in Figure 1 is used with slight modifications which are explained in the questions. </w:t>
+      </w:r>
+    </w:p>
+    <w:p>
+      <w:pPr>
+        <w:ind w:firstLine="360"/>
         <w:jc w:val="both"/>
       </w:pPr>
-      <w:r>
-        <w:t xml:space="preserve">The simulation of a Simulink model involves solving the dynamic system that is changing in time represented by the block diagram. Simulink engine takes care of all the computation to solve the block diagram. Simulink solver determines the time steps for which the simulation results are computed according to the changing behavior of the simulation. In Figure 1, if the dynamics of the system changes abruptly the Variable Step Solver (Set to work in Auto) chooses smaller time steps. However, if we choose to use the Discrete Step Solver and use a step size that is comparable with the period of the dynamic system, the solver might miss some of the changes in the dynamic behavior of the system. </w:t>
-      </w:r>
-    </w:p>
-    <w:p>
-      <w:pPr>
+    </w:p>
+    <w:p>
+      <w:pPr>
+        <w:ind w:firstLine="360"/>
         <w:jc w:val="center"/>
       </w:pPr>
-    </w:p>
-    <w:p>
-      <w:pPr>
-        <w:jc w:val="center"/>
-      </w:pPr>
       <w:r>
         <w:rPr>
           <w:noProof/>
         </w:rPr>
-        <w:lastRenderedPageBreak/>
         <w:drawing>
-          <wp:inline distT="0" distB="0" distL="0" distR="0" wp14:anchorId="15AC7AF0" wp14:editId="14F50BE0">
-            <wp:extent cx="3648075" cy="1365481"/>
-            <wp:effectExtent l="0" t="0" r="0" b="6350"/>
-            <wp:docPr id="10" name="Picture 10"/>
+          <wp:inline distT="0" distB="0" distL="0" distR="0" wp14:anchorId="3501F726" wp14:editId="27734A78">
+            <wp:extent cx="2943225" cy="1819275"/>
+            <wp:effectExtent l="0" t="0" r="9525" b="9525"/>
+            <wp:docPr id="26" name="Picture 26"/>
             <wp:cNvGraphicFramePr>
               <a:graphicFrameLocks xmlns:a="http://schemas.openxmlformats.org/drawingml/2006/main" noChangeAspect="1"/>
             </wp:cNvGraphicFramePr>
@@ -1145,7 +1091,7 @@
                   <pic:spPr>
                     <a:xfrm>
                       <a:off x="0" y="0"/>
-                      <a:ext cx="3673094" cy="1374846"/>
+                      <a:ext cx="2943225" cy="1819275"/>
                     </a:xfrm>
                     <a:prstGeom prst="rect">
                       <a:avLst/>
@@ -1160,11 +1106,117 @@
     </w:p>
     <w:p>
       <w:pPr>
+        <w:ind w:firstLine="360"/>
         <w:jc w:val="center"/>
       </w:pPr>
       <w:r>
-        <w:t xml:space="preserve">Figure 1: Chosen step sizes of an example signal by the Solver  </w:t>
-      </w:r>
+        <w:t>Figure 1: Single phase diode rectifier</w:t>
+      </w:r>
+    </w:p>
+    <w:p>
+      <w:pPr>
+        <w:ind w:firstLine="360"/>
+        <w:jc w:val="center"/>
+      </w:pPr>
+    </w:p>
+    <w:p>
+      <w:pPr>
+        <w:ind w:firstLine="360"/>
+        <w:jc w:val="both"/>
+      </w:pPr>
+      <w:r>
+        <w:t xml:space="preserve">Question 2.1 asks FFT analysis of the output voltage and line current for different RL loads in the absence of line inductance. Question 2.2, aims to teach choosing discrete diodes and module rectifier for a particular circuit. In question 2.3, </w:t>
+      </w:r>
+      <w:r>
+        <w:t xml:space="preserve">ripple voltage and choosing a capacitance value is explained. Question 2.4, examines the effect of the line inductance and commutation, whereas question 2.5 investigates distortions in the line voltage due to distorted currents drawn by rectifier circuits. </w:t>
+      </w:r>
+    </w:p>
+    <w:p>
+      <w:pPr>
+        <w:ind w:firstLine="360"/>
+        <w:jc w:val="both"/>
+      </w:pPr>
+      <w:r>
+        <w:t>In the last question s</w:t>
+      </w:r>
+      <w:r>
+        <w:t>ingle-phase diode rectifiers operated from a three-phase grid with neutral connection</w:t>
+      </w:r>
+      <w:r>
+        <w:t xml:space="preserve"> are investigated. In 3.1, </w:t>
+      </w:r>
+      <w:r>
+        <w:t>PF and THD of input current</w:t>
+      </w:r>
+      <w:r>
+        <w:t xml:space="preserve"> are asked. In question 3.2, </w:t>
+      </w:r>
+      <w:r>
+        <w:t>RMS values of line currents and neutral current</w:t>
+      </w:r>
+      <w:r>
+        <w:t xml:space="preserve"> are found and finally in question 3.3, the same procedure is carried out without line inductance. </w:t>
+      </w:r>
+    </w:p>
+    <w:p>
+      <w:pPr>
+        <w:rPr>
+          <w:b/>
+        </w:rPr>
+      </w:pPr>
+    </w:p>
+    <w:p>
+      <w:pPr>
+        <w:pStyle w:val="Heading1"/>
+        <w:rPr>
+          <w:rFonts w:asciiTheme="minorHAnsi" w:eastAsiaTheme="minorHAnsi" w:hAnsiTheme="minorHAnsi" w:cstheme="minorBidi"/>
+          <w:bCs w:val="0"/>
+          <w:color w:val="auto"/>
+          <w:sz w:val="22"/>
+          <w:szCs w:val="22"/>
+        </w:rPr>
+      </w:pPr>
+    </w:p>
+    <w:p>
+      <w:pPr>
+        <w:pStyle w:val="Heading1"/>
+        <w:numPr>
+          <w:ilvl w:val="0"/>
+          <w:numId w:val="3"/>
+        </w:numPr>
+        <w:jc w:val="center"/>
+      </w:pPr>
+      <w:r>
+        <w:t>RESULTS</w:t>
+      </w:r>
+    </w:p>
+    <w:p>
+      <w:pPr>
+        <w:rPr>
+          <w:b/>
+        </w:rPr>
+      </w:pPr>
+    </w:p>
+    <w:p>
+      <w:pPr>
+        <w:rPr>
+          <w:b/>
+        </w:rPr>
+      </w:pPr>
+    </w:p>
+    <w:p>
+      <w:pPr>
+        <w:rPr>
+          <w:b/>
+        </w:rPr>
+      </w:pPr>
+    </w:p>
+    <w:p>
+      <w:pPr>
+        <w:rPr>
+          <w:b/>
+        </w:rPr>
+      </w:pPr>
     </w:p>
     <w:p>
       <w:pPr>
@@ -1173,87 +1225,51 @@
           <w:rStyle w:val="Heading1Char"/>
         </w:rPr>
       </w:pPr>
-    </w:p>
-    <w:p>
-      <w:pPr>
-        <w:ind w:firstLine="708"/>
+      <w:r>
+        <w:rPr>
+          <w:rStyle w:val="Heading2Char"/>
+        </w:rPr>
+        <w:t>Q1</w:t>
+      </w:r>
+      <w:r>
+        <w:rPr>
+          <w:rStyle w:val="Heading1Char"/>
+        </w:rPr>
+        <w:t>.</w:t>
+      </w:r>
+    </w:p>
+    <w:p>
+      <w:pPr>
         <w:jc w:val="both"/>
       </w:pPr>
       <w:r>
-        <w:rPr>
-          <w:b/>
-        </w:rPr>
-        <w:t xml:space="preserve"> </w:t>
-      </w:r>
-      <w:r>
-        <w:t>In this question discrete time step calculations in the simulation of a single-phase uncontrolled rectifier that is feeding a resistive load (R=100</w:t>
-      </w:r>
-      <w:r>
-        <w:rPr>
-          <w:rFonts w:cstheme="minorHAnsi"/>
-        </w:rPr>
-        <w:t>Ω</w:t>
-      </w:r>
-      <w:r>
-        <w:t xml:space="preserve">) is performed. Simulation results with </w:t>
-      </w:r>
-      <w:r>
-        <w:t xml:space="preserve">step size 1.5 msec, 10 µsec and 1 µsec </w:t>
-      </w:r>
-      <w:r>
-        <w:t xml:space="preserve">can be observed in Figure </w:t>
+        <w:t xml:space="preserve">The simulation of a Simulink model involves solving the dynamic system that is changing in time represented by the block diagram. Simulink engine takes care of all the computation to solve the block diagram. Simulink solver determines the time steps for which the simulation results are computed according to the changing behavior of the simulation. In Figure </w:t>
       </w:r>
       <w:r>
         <w:t>2</w:t>
       </w:r>
       <w:r>
-        <w:t xml:space="preserve">, </w:t>
-      </w:r>
-      <w:r>
-        <w:t>3</w:t>
-      </w:r>
-      <w:r>
-        <w:t xml:space="preserve">, and </w:t>
-      </w:r>
-      <w:r>
-        <w:t>4</w:t>
-      </w:r>
-      <w:r>
-        <w:t xml:space="preserve">, respectively. </w:t>
-      </w:r>
-      <w:r>
-        <w:t xml:space="preserve"> Since </w:t>
-      </w:r>
-      <w:r>
-        <w:t>1.5 msec</w:t>
-      </w:r>
-      <w:r>
-        <w:t xml:space="preserve"> is </w:t>
-      </w:r>
-      <w:proofErr w:type="gramStart"/>
-      <w:r>
-        <w:t>comparable  with</w:t>
-      </w:r>
-      <w:proofErr w:type="gramEnd"/>
-      <w:r>
-        <w:t xml:space="preserve"> 10msec we see a distorted signal. </w:t>
-      </w:r>
-    </w:p>
-    <w:p>
-      <w:pPr>
-        <w:keepNext/>
+        <w:t xml:space="preserve">, if the dynamics of the system changes abruptly the Variable Step Solver (Set to work in Auto) chooses smaller time steps. However, if we choose to use the Discrete Step Solver and use a step size that is comparable with the period of the dynamic system, the solver might miss some of the changes in the dynamic behavior of the system. </w:t>
+      </w:r>
+    </w:p>
+    <w:p>
+      <w:pPr>
         <w:jc w:val="center"/>
       </w:pPr>
+    </w:p>
+    <w:p>
+      <w:pPr>
+        <w:jc w:val="center"/>
+      </w:pPr>
       <w:r>
         <w:rPr>
           <w:noProof/>
-          <w:lang w:val="tr-TR" w:eastAsia="tr-TR"/>
         </w:rPr>
         <w:drawing>
-          <wp:inline distT="0" distB="0" distL="0" distR="0" wp14:anchorId="6441029C" wp14:editId="724B08CD">
-            <wp:extent cx="4943475" cy="4140269"/>
-            <wp:effectExtent l="0" t="0" r="0" b="0"/>
-            <wp:docPr id="1" name="Picture 1"/>
+          <wp:inline distT="0" distB="0" distL="0" distR="0" wp14:anchorId="15AC7AF0" wp14:editId="14F50BE0">
+            <wp:extent cx="3648075" cy="1365481"/>
+            <wp:effectExtent l="0" t="0" r="0" b="6350"/>
+            <wp:docPr id="10" name="Picture 10"/>
             <wp:cNvGraphicFramePr>
               <a:graphicFrameLocks xmlns:a="http://schemas.openxmlformats.org/drawingml/2006/main" noChangeAspect="1"/>
             </wp:cNvGraphicFramePr>
@@ -1273,7 +1289,7 @@
                   <pic:spPr>
                     <a:xfrm>
                       <a:off x="0" y="0"/>
-                      <a:ext cx="4964298" cy="4157708"/>
+                      <a:ext cx="3673094" cy="1374846"/>
                     </a:xfrm>
                     <a:prstGeom prst="rect">
                       <a:avLst/>
@@ -1288,11 +1304,7 @@
     </w:p>
     <w:p>
       <w:pPr>
-        <w:pStyle w:val="Caption"/>
         <w:jc w:val="center"/>
-        <w:rPr>
-          <w:b w:val="0"/>
-        </w:rPr>
       </w:pPr>
       <w:r>
         <w:t xml:space="preserve">Figure </w:t>
@@ -1301,27 +1313,73 @@
         <w:t>2</w:t>
       </w:r>
       <w:r>
-        <w:t xml:space="preserve">: Simulation Results of Id, </w:t>
-      </w:r>
-      <w:proofErr w:type="spellStart"/>
-      <w:r>
-        <w:t>Vd</w:t>
-      </w:r>
-      <w:proofErr w:type="spellEnd"/>
-      <w:r>
-        <w:t xml:space="preserve"> and Vs when step size is 1.5e-3</w:t>
-      </w:r>
-    </w:p>
-    <w:p>
-      <w:pPr>
-        <w:pStyle w:val="Caption"/>
-        <w:jc w:val="center"/>
-      </w:pPr>
-    </w:p>
-    <w:p>
-      <w:pPr>
-        <w:jc w:val="center"/>
-      </w:pPr>
+        <w:t xml:space="preserve">: Chosen step sizes of an example signal by the Solver  </w:t>
+      </w:r>
+    </w:p>
+    <w:p>
+      <w:pPr>
+        <w:ind w:left="360"/>
+        <w:rPr>
+          <w:rStyle w:val="Heading1Char"/>
+        </w:rPr>
+      </w:pPr>
+    </w:p>
+    <w:p>
+      <w:pPr>
+        <w:ind w:firstLine="708"/>
+        <w:jc w:val="both"/>
+      </w:pPr>
+      <w:r>
+        <w:rPr>
+          <w:b/>
+        </w:rPr>
+        <w:t xml:space="preserve"> </w:t>
+      </w:r>
+      <w:r>
+        <w:t>In this question discrete time step calculations in the simulation of a single-phase uncontrolled rectifier that is feeding a resistive load (R=100</w:t>
+      </w:r>
+      <w:r>
+        <w:rPr>
+          <w:rFonts w:cstheme="minorHAnsi"/>
+        </w:rPr>
+        <w:t>Ω</w:t>
+      </w:r>
+      <w:r>
+        <w:t xml:space="preserve">) is performed. Simulation results with </w:t>
+      </w:r>
+      <w:r>
+        <w:t xml:space="preserve">step size 1.5 msec, 10 µsec and 1 µsec </w:t>
+      </w:r>
+      <w:r>
+        <w:t xml:space="preserve">can be observed in Figure </w:t>
+      </w:r>
+      <w:r>
+        <w:t>3</w:t>
+      </w:r>
+      <w:r>
+        <w:t xml:space="preserve">, </w:t>
+      </w:r>
+      <w:r>
+        <w:t>4</w:t>
+      </w:r>
+      <w:r>
+        <w:t xml:space="preserve">, and </w:t>
+      </w:r>
+      <w:r>
+        <w:t>5</w:t>
+      </w:r>
+      <w:r>
+        <w:t xml:space="preserve">, respectively. </w:t>
+      </w:r>
+      <w:r>
+        <w:t xml:space="preserve"> Since </w:t>
+      </w:r>
+      <w:r>
+        <w:t>1.5 msec</w:t>
+      </w:r>
+      <w:r>
+        <w:t xml:space="preserve"> is comparable with 10msec we see a distorted signal. </w:t>
+      </w:r>
     </w:p>
     <w:p>
       <w:pPr>
@@ -1335,10 +1393,10 @@
         </w:rPr>
         <w:lastRenderedPageBreak/>
         <w:drawing>
-          <wp:inline distT="0" distB="0" distL="0" distR="0" wp14:anchorId="35CC8D27" wp14:editId="77A2C6DD">
-            <wp:extent cx="4572000" cy="3300488"/>
+          <wp:inline distT="0" distB="0" distL="0" distR="0" wp14:anchorId="6441029C" wp14:editId="724B08CD">
+            <wp:extent cx="4943475" cy="4140269"/>
             <wp:effectExtent l="0" t="0" r="0" b="0"/>
-            <wp:docPr id="7" name="Picture 7"/>
+            <wp:docPr id="1" name="Picture 1"/>
             <wp:cNvGraphicFramePr>
               <a:graphicFrameLocks xmlns:a="http://schemas.openxmlformats.org/drawingml/2006/main" noChangeAspect="1"/>
             </wp:cNvGraphicFramePr>
@@ -1358,7 +1416,7 @@
                   <pic:spPr>
                     <a:xfrm>
                       <a:off x="0" y="0"/>
-                      <a:ext cx="4581227" cy="3307149"/>
+                      <a:ext cx="4964298" cy="4157708"/>
                     </a:xfrm>
                     <a:prstGeom prst="rect">
                       <a:avLst/>
@@ -1377,39 +1435,68 @@
         <w:jc w:val="center"/>
         <w:rPr>
           <w:b w:val="0"/>
-        </w:rPr>
-      </w:pPr>
-      <w:r>
+          <w:color w:val="auto"/>
+          <w:sz w:val="22"/>
+          <w:szCs w:val="22"/>
+        </w:rPr>
+      </w:pPr>
+      <w:r>
+        <w:rPr>
+          <w:b w:val="0"/>
+          <w:color w:val="auto"/>
+          <w:sz w:val="22"/>
+          <w:szCs w:val="22"/>
+        </w:rPr>
         <w:t xml:space="preserve">Figure </w:t>
       </w:r>
       <w:r>
+        <w:rPr>
+          <w:b w:val="0"/>
+          <w:color w:val="auto"/>
+          <w:sz w:val="22"/>
+          <w:szCs w:val="22"/>
+        </w:rPr>
         <w:t>3</w:t>
       </w:r>
       <w:r>
-        <w:t>:</w:t>
-      </w:r>
-      <w:r>
-        <w:t xml:space="preserve"> </w:t>
-      </w:r>
-      <w:r>
-        <w:t xml:space="preserve">Simulation Results of Id, </w:t>
+        <w:rPr>
+          <w:b w:val="0"/>
+          <w:color w:val="auto"/>
+          <w:sz w:val="22"/>
+          <w:szCs w:val="22"/>
+        </w:rPr>
+        <w:t xml:space="preserve">: Simulation Results of Id, </w:t>
       </w:r>
       <w:proofErr w:type="spellStart"/>
       <w:r>
+        <w:rPr>
+          <w:b w:val="0"/>
+          <w:color w:val="auto"/>
+          <w:sz w:val="22"/>
+          <w:szCs w:val="22"/>
+        </w:rPr>
         <w:t>Vd</w:t>
       </w:r>
       <w:proofErr w:type="spellEnd"/>
       <w:r>
-        <w:t xml:space="preserve"> and Vs when step size is 1e-5</w:t>
+        <w:rPr>
+          <w:b w:val="0"/>
+          <w:color w:val="auto"/>
+          <w:sz w:val="22"/>
+          <w:szCs w:val="22"/>
+        </w:rPr>
+        <w:t xml:space="preserve"> and Vs when step size is 1.5e-3</w:t>
       </w:r>
     </w:p>
     <w:p>
       <w:pPr>
         <w:pStyle w:val="Caption"/>
         <w:jc w:val="center"/>
-        <w:rPr>
-          <w:b w:val="0"/>
-        </w:rPr>
+      </w:pPr>
+    </w:p>
+    <w:p>
+      <w:pPr>
+        <w:jc w:val="center"/>
       </w:pPr>
     </w:p>
     <w:p>
@@ -1420,13 +1507,13 @@
       <w:r>
         <w:rPr>
           <w:noProof/>
-          <w:lang w:eastAsia="tr-TR"/>
+          <w:lang w:val="tr-TR" w:eastAsia="tr-TR"/>
         </w:rPr>
         <w:drawing>
-          <wp:inline distT="0" distB="0" distL="0" distR="0" wp14:anchorId="5A1C7080" wp14:editId="126783E3">
-            <wp:extent cx="4581525" cy="3012939"/>
+          <wp:inline distT="0" distB="0" distL="0" distR="0" wp14:anchorId="35CC8D27" wp14:editId="77A2C6DD">
+            <wp:extent cx="4572000" cy="3300488"/>
             <wp:effectExtent l="0" t="0" r="0" b="0"/>
-            <wp:docPr id="8" name="Picture 8"/>
+            <wp:docPr id="7" name="Picture 7"/>
             <wp:cNvGraphicFramePr>
               <a:graphicFrameLocks xmlns:a="http://schemas.openxmlformats.org/drawingml/2006/main" noChangeAspect="1"/>
             </wp:cNvGraphicFramePr>
@@ -1446,7 +1533,7 @@
                   <pic:spPr>
                     <a:xfrm>
                       <a:off x="0" y="0"/>
-                      <a:ext cx="4592775" cy="3020337"/>
+                      <a:ext cx="4581227" cy="3307149"/>
                     </a:xfrm>
                     <a:prstGeom prst="rect">
                       <a:avLst/>
@@ -1465,110 +1552,83 @@
         <w:jc w:val="center"/>
         <w:rPr>
           <w:b w:val="0"/>
-        </w:rPr>
-      </w:pPr>
-      <w:r>
+          <w:color w:val="auto"/>
+          <w:sz w:val="22"/>
+          <w:szCs w:val="22"/>
+        </w:rPr>
+      </w:pPr>
+      <w:r>
+        <w:rPr>
+          <w:b w:val="0"/>
+          <w:color w:val="auto"/>
+          <w:sz w:val="22"/>
+          <w:szCs w:val="22"/>
+        </w:rPr>
         <w:t xml:space="preserve">Figure </w:t>
       </w:r>
       <w:r>
+        <w:rPr>
+          <w:b w:val="0"/>
+          <w:color w:val="auto"/>
+          <w:sz w:val="22"/>
+          <w:szCs w:val="22"/>
+        </w:rPr>
         <w:t>4</w:t>
       </w:r>
       <w:r>
+        <w:rPr>
+          <w:b w:val="0"/>
+          <w:color w:val="auto"/>
+          <w:sz w:val="22"/>
+          <w:szCs w:val="22"/>
+        </w:rPr>
         <w:t xml:space="preserve">: Simulation Results of Id, </w:t>
       </w:r>
       <w:proofErr w:type="spellStart"/>
       <w:r>
+        <w:rPr>
+          <w:b w:val="0"/>
+          <w:color w:val="auto"/>
+          <w:sz w:val="22"/>
+          <w:szCs w:val="22"/>
+        </w:rPr>
         <w:t>Vd</w:t>
       </w:r>
       <w:proofErr w:type="spellEnd"/>
       <w:r>
-        <w:t xml:space="preserve"> and Vs when step size is 1e-6</w:t>
-      </w:r>
-    </w:p>
-    <w:p>
-      <w:pPr>
+        <w:rPr>
+          <w:b w:val="0"/>
+          <w:color w:val="auto"/>
+          <w:sz w:val="22"/>
+          <w:szCs w:val="22"/>
+        </w:rPr>
+        <w:t xml:space="preserve"> and Vs when step size is 1e-5</w:t>
+      </w:r>
+    </w:p>
+    <w:p>
+      <w:pPr>
+        <w:pStyle w:val="Caption"/>
         <w:jc w:val="center"/>
         <w:rPr>
-          <w:b/>
-        </w:rPr>
-      </w:pPr>
-    </w:p>
-    <w:p>
-      <w:pPr>
-        <w:pStyle w:val="Heading1"/>
-        <w:ind w:left="720"/>
-      </w:pPr>
-      <w:r>
-        <w:t xml:space="preserve">Q2.1. </w:t>
-      </w:r>
-    </w:p>
-    <w:p>
-      <w:pPr>
-        <w:ind w:firstLine="708"/>
-        <w:jc w:val="both"/>
-      </w:pPr>
-      <w:r>
-        <w:t>Line current and the output voltage waveforms of R=25</w:t>
-      </w:r>
-      <w:r>
-        <w:rPr>
-          <w:rFonts w:cstheme="minorHAnsi"/>
-        </w:rPr>
-        <w:t>Ω</w:t>
-      </w:r>
-      <w:r>
-        <w:t xml:space="preserve"> load can be observe</w:t>
-      </w:r>
-      <w:r>
-        <w:t>d</w:t>
-      </w:r>
-      <w:r>
-        <w:t xml:space="preserve"> in Figure 5. FFT Analysis of the signals yields that Dc component (</w:t>
-      </w:r>
-      <w:proofErr w:type="spellStart"/>
-      <w:r>
-        <w:t>V</w:t>
-      </w:r>
-      <w:r>
-        <w:rPr>
-          <w:vertAlign w:val="subscript"/>
-        </w:rPr>
-        <w:t>mean</w:t>
-      </w:r>
-      <w:proofErr w:type="spellEnd"/>
-      <w:r>
-        <w:t xml:space="preserve">) of </w:t>
-      </w:r>
-      <w:proofErr w:type="spellStart"/>
-      <w:r>
-        <w:t>V</w:t>
-      </w:r>
-      <w:r>
-        <w:rPr>
-          <w:vertAlign w:val="subscript"/>
-        </w:rPr>
-        <w:t>out</w:t>
-      </w:r>
-      <w:proofErr w:type="spellEnd"/>
-      <w:r>
-        <w:t xml:space="preserve"> is 207.9V whereas THD of the line current is 0. It is expected since the waveform of the line current is a pure sine wave.</w:t>
-      </w:r>
-    </w:p>
-    <w:p/>
-    <w:p>
-      <w:pPr>
+          <w:b w:val="0"/>
+        </w:rPr>
+      </w:pPr>
+    </w:p>
+    <w:p>
+      <w:pPr>
+        <w:keepNext/>
         <w:jc w:val="center"/>
       </w:pPr>
       <w:r>
         <w:rPr>
           <w:noProof/>
-        </w:rPr>
-        <w:lastRenderedPageBreak/>
+          <w:lang w:eastAsia="tr-TR"/>
+        </w:rPr>
         <w:drawing>
-          <wp:inline distT="0" distB="0" distL="0" distR="0" wp14:anchorId="43F27C67" wp14:editId="748EF201">
-            <wp:extent cx="5759450" cy="4052570"/>
-            <wp:effectExtent l="0" t="0" r="0" b="5080"/>
-            <wp:docPr id="11" name="Picture 11"/>
+          <wp:inline distT="0" distB="0" distL="0" distR="0" wp14:anchorId="5A1C7080" wp14:editId="126783E3">
+            <wp:extent cx="4581525" cy="3012939"/>
+            <wp:effectExtent l="0" t="0" r="0" b="0"/>
+            <wp:docPr id="8" name="Picture 8"/>
             <wp:cNvGraphicFramePr>
               <a:graphicFrameLocks xmlns:a="http://schemas.openxmlformats.org/drawingml/2006/main" noChangeAspect="1"/>
             </wp:cNvGraphicFramePr>
@@ -1588,7 +1648,7 @@
                   <pic:spPr>
                     <a:xfrm>
                       <a:off x="0" y="0"/>
-                      <a:ext cx="5759450" cy="4052570"/>
+                      <a:ext cx="4592775" cy="3020337"/>
                     </a:xfrm>
                     <a:prstGeom prst="rect">
                       <a:avLst/>
@@ -1603,22 +1663,77 @@
     </w:p>
     <w:p>
       <w:pPr>
+        <w:pStyle w:val="Caption"/>
         <w:jc w:val="center"/>
-      </w:pPr>
-      <w:r>
-        <w:t xml:space="preserve">Figure 5: </w:t>
-      </w:r>
-      <w:r>
-        <w:t>Line current and Output Voltage of R=25</w:t>
-      </w:r>
-      <w:r>
-        <w:rPr>
-          <w:rFonts w:cstheme="minorHAnsi"/>
-        </w:rPr>
-        <w:t>Ω</w:t>
-      </w:r>
-      <w:r>
-        <w:t xml:space="preserve"> load</w:t>
+        <w:rPr>
+          <w:b w:val="0"/>
+          <w:color w:val="auto"/>
+          <w:sz w:val="22"/>
+          <w:szCs w:val="22"/>
+        </w:rPr>
+      </w:pPr>
+      <w:r>
+        <w:rPr>
+          <w:b w:val="0"/>
+          <w:color w:val="auto"/>
+          <w:sz w:val="22"/>
+          <w:szCs w:val="22"/>
+        </w:rPr>
+        <w:t xml:space="preserve">Figure </w:t>
+      </w:r>
+      <w:r>
+        <w:rPr>
+          <w:b w:val="0"/>
+          <w:color w:val="auto"/>
+          <w:sz w:val="22"/>
+          <w:szCs w:val="22"/>
+        </w:rPr>
+        <w:t xml:space="preserve">5: </w:t>
+      </w:r>
+      <w:r>
+        <w:rPr>
+          <w:b w:val="0"/>
+          <w:color w:val="auto"/>
+          <w:sz w:val="22"/>
+          <w:szCs w:val="22"/>
+        </w:rPr>
+        <w:t xml:space="preserve"> Simulation Results of Id, </w:t>
+      </w:r>
+      <w:proofErr w:type="spellStart"/>
+      <w:r>
+        <w:rPr>
+          <w:b w:val="0"/>
+          <w:color w:val="auto"/>
+          <w:sz w:val="22"/>
+          <w:szCs w:val="22"/>
+        </w:rPr>
+        <w:t>Vd</w:t>
+      </w:r>
+      <w:proofErr w:type="spellEnd"/>
+      <w:r>
+        <w:rPr>
+          <w:b w:val="0"/>
+          <w:color w:val="auto"/>
+          <w:sz w:val="22"/>
+          <w:szCs w:val="22"/>
+        </w:rPr>
+        <w:t xml:space="preserve"> and Vs when step size is 1e-6</w:t>
+      </w:r>
+    </w:p>
+    <w:p>
+      <w:pPr>
+        <w:jc w:val="center"/>
+        <w:rPr>
+          <w:b/>
+        </w:rPr>
+      </w:pPr>
+    </w:p>
+    <w:p>
+      <w:pPr>
+        <w:pStyle w:val="Heading2"/>
+      </w:pPr>
+      <w:r>
+        <w:t xml:space="preserve">Q2.1. </w:t>
       </w:r>
     </w:p>
     <w:p>
@@ -1636,13 +1751,19 @@
         <w:t>Ω</w:t>
       </w:r>
       <w:r>
-        <w:t xml:space="preserve"> </w:t>
-      </w:r>
-      <w:r>
-        <w:t xml:space="preserve">and L=10mH </w:t>
-      </w:r>
-      <w:r>
-        <w:t xml:space="preserve">load can be observed in Figure 6. As it can be seen that </w:t>
+        <w:t xml:space="preserve"> load can be observe</w:t>
+      </w:r>
+      <w:r>
+        <w:t>d</w:t>
+      </w:r>
+      <w:r>
+        <w:t xml:space="preserve"> in Figure </w:t>
+      </w:r>
+      <w:r>
+        <w:t>6</w:t>
+      </w:r>
+      <w:r>
+        <w:t>. FFT Analysis of the signals yields that Dc component (</w:t>
       </w:r>
       <w:proofErr w:type="spellStart"/>
       <w:r>
@@ -1652,37 +1773,42 @@
         <w:rPr>
           <w:vertAlign w:val="subscript"/>
         </w:rPr>
+        <w:t>mean</w:t>
+      </w:r>
+      <w:proofErr w:type="spellEnd"/>
+      <w:r>
+        <w:t xml:space="preserve">) of </w:t>
+      </w:r>
+      <w:proofErr w:type="spellStart"/>
+      <w:r>
+        <w:t>V</w:t>
+      </w:r>
+      <w:r>
+        <w:rPr>
+          <w:vertAlign w:val="subscript"/>
+        </w:rPr>
         <w:t>out</w:t>
       </w:r>
       <w:proofErr w:type="spellEnd"/>
       <w:r>
-        <w:t xml:space="preserve"> is the same (</w:t>
-      </w:r>
-      <w:proofErr w:type="spellStart"/>
-      <w:r>
-        <w:t>V</w:t>
-      </w:r>
-      <w:r>
-        <w:rPr>
-          <w:vertAlign w:val="subscript"/>
-        </w:rPr>
-        <w:t>mean</w:t>
-      </w:r>
-      <w:proofErr w:type="spellEnd"/>
-      <w:r>
-        <w:t xml:space="preserve"> =207.9V) but now there are distortions in the line current waveform. Higher harmonics of the current signal scaled by the first harmonic can be seen in Figure 7. THD of the waveform is 4.57%. </w:t>
-      </w:r>
-    </w:p>
-    <w:p>
+        <w:t xml:space="preserve"> is 207.9V whereas THD of the line current is 0. It is expected since the waveform of the line current is a pure sine wave.</w:t>
+      </w:r>
+    </w:p>
+    <w:p/>
+    <w:p>
+      <w:pPr>
+        <w:jc w:val="center"/>
+      </w:pPr>
       <w:r>
         <w:rPr>
           <w:noProof/>
         </w:rPr>
+        <w:lastRenderedPageBreak/>
         <w:drawing>
-          <wp:inline distT="0" distB="0" distL="0" distR="0" wp14:anchorId="6714A041" wp14:editId="4A2DEBFD">
-            <wp:extent cx="5759450" cy="3184525"/>
-            <wp:effectExtent l="0" t="0" r="0" b="0"/>
-            <wp:docPr id="12" name="Picture 12"/>
+          <wp:inline distT="0" distB="0" distL="0" distR="0" wp14:anchorId="43F27C67" wp14:editId="748EF201">
+            <wp:extent cx="5759450" cy="4052570"/>
+            <wp:effectExtent l="0" t="0" r="0" b="5080"/>
+            <wp:docPr id="11" name="Picture 11"/>
             <wp:cNvGraphicFramePr>
               <a:graphicFrameLocks xmlns:a="http://schemas.openxmlformats.org/drawingml/2006/main" noChangeAspect="1"/>
             </wp:cNvGraphicFramePr>
@@ -1702,7 +1828,7 @@
                   <pic:spPr>
                     <a:xfrm>
                       <a:off x="0" y="0"/>
-                      <a:ext cx="5759450" cy="3184525"/>
+                      <a:ext cx="5759450" cy="4052570"/>
                     </a:xfrm>
                     <a:prstGeom prst="rect">
                       <a:avLst/>
@@ -1720,7 +1846,16 @@
         <w:jc w:val="center"/>
       </w:pPr>
       <w:r>
-        <w:t>Figure 6: Line current and Output Voltage of R=25</w:t>
+        <w:t xml:space="preserve">Figure </w:t>
+      </w:r>
+      <w:r>
+        <w:t>6</w:t>
+      </w:r>
+      <w:r>
+        <w:t xml:space="preserve">: </w:t>
+      </w:r>
+      <w:r>
+        <w:t>Line current and Output Voltage of R=25</w:t>
       </w:r>
       <w:r>
         <w:rPr>
@@ -1729,23 +1864,83 @@
         <w:t>Ω</w:t>
       </w:r>
       <w:r>
-        <w:t xml:space="preserve"> L =10mH load</w:t>
-      </w:r>
-    </w:p>
-    <w:p>
-      <w:pPr>
-        <w:jc w:val="center"/>
-      </w:pPr>
+        <w:t xml:space="preserve"> load</w:t>
+      </w:r>
+    </w:p>
+    <w:p>
+      <w:pPr>
+        <w:ind w:firstLine="708"/>
+        <w:jc w:val="both"/>
+      </w:pPr>
+      <w:r>
+        <w:t>Line current and the output voltage waveforms of R=25</w:t>
+      </w:r>
+      <w:r>
+        <w:rPr>
+          <w:rFonts w:cstheme="minorHAnsi"/>
+        </w:rPr>
+        <w:t>Ω</w:t>
+      </w:r>
+      <w:r>
+        <w:t xml:space="preserve"> </w:t>
+      </w:r>
+      <w:r>
+        <w:t xml:space="preserve">and L=10mH </w:t>
+      </w:r>
+      <w:r>
+        <w:t xml:space="preserve">load can be observed in Figure </w:t>
+      </w:r>
+      <w:r>
+        <w:t>7</w:t>
+      </w:r>
+      <w:r>
+        <w:t xml:space="preserve">. As it can be seen that </w:t>
+      </w:r>
+      <w:proofErr w:type="spellStart"/>
+      <w:r>
+        <w:t>V</w:t>
+      </w:r>
+      <w:r>
+        <w:rPr>
+          <w:vertAlign w:val="subscript"/>
+        </w:rPr>
+        <w:t>out</w:t>
+      </w:r>
+      <w:proofErr w:type="spellEnd"/>
+      <w:r>
+        <w:t xml:space="preserve"> is the same (</w:t>
+      </w:r>
+      <w:proofErr w:type="spellStart"/>
+      <w:r>
+        <w:t>V</w:t>
+      </w:r>
+      <w:r>
+        <w:rPr>
+          <w:vertAlign w:val="subscript"/>
+        </w:rPr>
+        <w:t>mean</w:t>
+      </w:r>
+      <w:proofErr w:type="spellEnd"/>
+      <w:r>
+        <w:t xml:space="preserve"> =207.9V) but now there are distortions in the line current waveform. Higher harmonics of the current signal scaled by the first harmonic can be seen in Figure </w:t>
+      </w:r>
+      <w:r>
+        <w:t>8</w:t>
+      </w:r>
+      <w:r>
+        <w:t xml:space="preserve">. THD of the waveform is 4.57%. </w:t>
+      </w:r>
+    </w:p>
+    <w:p>
       <w:r>
         <w:rPr>
           <w:noProof/>
         </w:rPr>
-        <w:lastRenderedPageBreak/>
         <w:drawing>
-          <wp:inline distT="0" distB="0" distL="0" distR="0" wp14:anchorId="45189768" wp14:editId="18B4506E">
-            <wp:extent cx="5695950" cy="2601171"/>
-            <wp:effectExtent l="0" t="0" r="0" b="8890"/>
-            <wp:docPr id="13" name="Picture 13"/>
+          <wp:inline distT="0" distB="0" distL="0" distR="0" wp14:anchorId="6714A041" wp14:editId="4A2DEBFD">
+            <wp:extent cx="5759450" cy="3184525"/>
+            <wp:effectExtent l="0" t="0" r="0" b="0"/>
+            <wp:docPr id="12" name="Picture 12"/>
             <wp:cNvGraphicFramePr>
               <a:graphicFrameLocks xmlns:a="http://schemas.openxmlformats.org/drawingml/2006/main" noChangeAspect="1"/>
             </wp:cNvGraphicFramePr>
@@ -1765,7 +1960,7 @@
                   <pic:spPr>
                     <a:xfrm>
                       <a:off x="0" y="0"/>
-                      <a:ext cx="5724689" cy="2614295"/>
+                      <a:ext cx="5759450" cy="3184525"/>
                     </a:xfrm>
                     <a:prstGeom prst="rect">
                       <a:avLst/>
@@ -1783,7 +1978,13 @@
         <w:jc w:val="center"/>
       </w:pPr>
       <w:r>
-        <w:t>Figure 7: Bar graph of the higher harmonics (Relative to the fundamental) of the line current when the load is R=25</w:t>
+        <w:t xml:space="preserve">Figure </w:t>
+      </w:r>
+      <w:r>
+        <w:t>7</w:t>
+      </w:r>
+      <w:r>
+        <w:t>: Line current and Output Voltage of R=25</w:t>
       </w:r>
       <w:r>
         <w:rPr>
@@ -1792,70 +1993,23 @@
         <w:t>Ω</w:t>
       </w:r>
       <w:r>
-        <w:t xml:space="preserve"> L =10mH</w:t>
-      </w:r>
-    </w:p>
-    <w:p>
-      <w:pPr>
-        <w:ind w:firstLine="708"/>
-        <w:jc w:val="both"/>
-      </w:pPr>
-      <w:r>
-        <w:t>Line current and the output voltage waveforms in steady state when the load is R=25</w:t>
-      </w:r>
-      <w:r>
-        <w:rPr>
-          <w:rFonts w:cstheme="minorHAnsi"/>
-        </w:rPr>
-        <w:t>Ω and L=1H</w:t>
-      </w:r>
-      <w:r>
-        <w:t xml:space="preserve"> can be observed in Figure 8. </w:t>
-      </w:r>
-      <w:proofErr w:type="spellStart"/>
-      <w:r>
-        <w:t>V</w:t>
-      </w:r>
-      <w:r>
-        <w:rPr>
-          <w:vertAlign w:val="subscript"/>
-        </w:rPr>
-        <w:t>out</w:t>
-      </w:r>
-      <w:proofErr w:type="spellEnd"/>
-      <w:r>
-        <w:t xml:space="preserve"> is still the same (</w:t>
-      </w:r>
-      <w:proofErr w:type="spellStart"/>
-      <w:r>
-        <w:t>V</w:t>
-      </w:r>
-      <w:r>
-        <w:rPr>
-          <w:vertAlign w:val="subscript"/>
-        </w:rPr>
-        <w:t>mean</w:t>
-      </w:r>
-      <w:proofErr w:type="spellEnd"/>
-      <w:r>
-        <w:t xml:space="preserve"> =207.9V) and distortions in the line current waveform increased. Higher harmonics of the current signal scaled by the first harmonic can be seen in Figure 9. THD of the waveform is 48.25%. </w:t>
-      </w:r>
-    </w:p>
-    <w:p>
-      <w:pPr>
-        <w:jc w:val="both"/>
-      </w:pPr>
-    </w:p>
-    <w:p>
+        <w:t xml:space="preserve"> L =10mH load</w:t>
+      </w:r>
+    </w:p>
+    <w:p>
+      <w:pPr>
+        <w:jc w:val="center"/>
+      </w:pPr>
       <w:r>
         <w:rPr>
           <w:noProof/>
         </w:rPr>
+        <w:lastRenderedPageBreak/>
         <w:drawing>
-          <wp:inline distT="0" distB="0" distL="0" distR="0" wp14:anchorId="5E335D23" wp14:editId="5F5694F3">
-            <wp:extent cx="5759450" cy="2682240"/>
-            <wp:effectExtent l="0" t="0" r="0" b="3810"/>
-            <wp:docPr id="18" name="Picture 18"/>
+          <wp:inline distT="0" distB="0" distL="0" distR="0" wp14:anchorId="45189768" wp14:editId="18B4506E">
+            <wp:extent cx="5695950" cy="2601171"/>
+            <wp:effectExtent l="0" t="0" r="0" b="8890"/>
+            <wp:docPr id="13" name="Picture 13"/>
             <wp:cNvGraphicFramePr>
               <a:graphicFrameLocks xmlns:a="http://schemas.openxmlformats.org/drawingml/2006/main" noChangeAspect="1"/>
             </wp:cNvGraphicFramePr>
@@ -1875,7 +2029,7 @@
                   <pic:spPr>
                     <a:xfrm>
                       <a:off x="0" y="0"/>
-                      <a:ext cx="5759450" cy="2682240"/>
+                      <a:ext cx="5724689" cy="2614295"/>
                     </a:xfrm>
                     <a:prstGeom prst="rect">
                       <a:avLst/>
@@ -1893,7 +2047,13 @@
         <w:jc w:val="center"/>
       </w:pPr>
       <w:r>
-        <w:t>Figure 8: Line current and Output Voltage of R=25</w:t>
+        <w:t xml:space="preserve">Figure </w:t>
+      </w:r>
+      <w:r>
+        <w:t>8</w:t>
+      </w:r>
+      <w:r>
+        <w:t>: Bar graph of the higher harmonics (Relative to the fundamental) of the line current when the load is R=25</w:t>
       </w:r>
       <w:r>
         <w:rPr>
@@ -1902,23 +2062,94 @@
         <w:t>Ω</w:t>
       </w:r>
       <w:r>
-        <w:t xml:space="preserve"> L =1H load</w:t>
-      </w:r>
-    </w:p>
-    <w:p>
-      <w:pPr>
-        <w:jc w:val="center"/>
-      </w:pPr>
+        <w:t xml:space="preserve"> L =10mH</w:t>
+      </w:r>
+    </w:p>
+    <w:p>
+      <w:pPr>
+        <w:ind w:firstLine="708"/>
+        <w:jc w:val="both"/>
+      </w:pPr>
+      <w:r>
+        <w:t>Line current and the output voltage waveforms in steady state when the load is R=25</w:t>
+      </w:r>
+      <w:r>
+        <w:rPr>
+          <w:rFonts w:cstheme="minorHAnsi"/>
+        </w:rPr>
+        <w:t>Ω and L=1H</w:t>
+      </w:r>
+      <w:r>
+        <w:t xml:space="preserve"> can be observed in Figure </w:t>
+      </w:r>
+      <w:r>
+        <w:t>9</w:t>
+      </w:r>
+      <w:r>
+        <w:t xml:space="preserve">. </w:t>
+      </w:r>
+      <w:proofErr w:type="spellStart"/>
+      <w:r>
+        <w:t>V</w:t>
+      </w:r>
+      <w:r>
+        <w:rPr>
+          <w:vertAlign w:val="subscript"/>
+        </w:rPr>
+        <w:t>out</w:t>
+      </w:r>
+      <w:proofErr w:type="spellEnd"/>
+      <w:r>
+        <w:t xml:space="preserve"> is still the same (</w:t>
+      </w:r>
+      <w:proofErr w:type="spellStart"/>
+      <w:r>
+        <w:t>V</w:t>
+      </w:r>
+      <w:r>
+        <w:rPr>
+          <w:vertAlign w:val="subscript"/>
+        </w:rPr>
+        <w:t>mean</w:t>
+      </w:r>
+      <w:proofErr w:type="spellEnd"/>
+      <w:r>
+        <w:t xml:space="preserve"> =207.9V) and distortions in the line current waveform increased. Higher harmonics of the current signal scaled by the first harmonic can be seen in Figure </w:t>
+      </w:r>
+      <w:r>
+        <w:t>10</w:t>
+      </w:r>
+      <w:r>
+        <w:t xml:space="preserve">. THD of the waveform is 48.25%. </w:t>
+      </w:r>
+      <w:r>
+        <w:t xml:space="preserve"> </w:t>
+      </w:r>
+    </w:p>
+    <w:p>
+      <w:pPr>
+        <w:ind w:firstLine="708"/>
+        <w:jc w:val="both"/>
+      </w:pPr>
+      <w:r>
+        <w:t xml:space="preserve">Another thing to note in here is that as load inductance increases, Id approaches to ideal source characteristics.  </w:t>
+      </w:r>
+    </w:p>
+    <w:p>
+      <w:pPr>
+        <w:jc w:val="both"/>
+      </w:pPr>
+    </w:p>
+    <w:p>
       <w:r>
         <w:rPr>
           <w:noProof/>
         </w:rPr>
-        <w:lastRenderedPageBreak/>
         <w:drawing>
-          <wp:inline distT="0" distB="0" distL="0" distR="0" wp14:anchorId="540B4676" wp14:editId="32AEF56D">
-            <wp:extent cx="5759450" cy="2541905"/>
-            <wp:effectExtent l="0" t="0" r="0" b="0"/>
-            <wp:docPr id="20" name="Picture 20"/>
+          <wp:inline distT="0" distB="0" distL="0" distR="0" wp14:anchorId="5E335D23" wp14:editId="5F5694F3">
+            <wp:extent cx="5759450" cy="2682240"/>
+            <wp:effectExtent l="0" t="0" r="0" b="3810"/>
+            <wp:docPr id="18" name="Picture 18"/>
             <wp:cNvGraphicFramePr>
               <a:graphicFrameLocks xmlns:a="http://schemas.openxmlformats.org/drawingml/2006/main" noChangeAspect="1"/>
             </wp:cNvGraphicFramePr>
@@ -1938,7 +2169,7 @@
                   <pic:spPr>
                     <a:xfrm>
                       <a:off x="0" y="0"/>
-                      <a:ext cx="5759450" cy="2541905"/>
+                      <a:ext cx="5759450" cy="2682240"/>
                     </a:xfrm>
                     <a:prstGeom prst="rect">
                       <a:avLst/>
@@ -1956,7 +2187,13 @@
         <w:jc w:val="center"/>
       </w:pPr>
       <w:r>
-        <w:t>Figure 9: Bar graph of the higher harmonics (Relative to the fundamental) of the line current when the load is R=25</w:t>
+        <w:t xml:space="preserve">Figure </w:t>
+      </w:r>
+      <w:r>
+        <w:t>9</w:t>
+      </w:r>
+      <w:r>
+        <w:t>: Line current and Output Voltage of R=25</w:t>
       </w:r>
       <w:r>
         <w:rPr>
@@ -1965,43 +2202,23 @@
         <w:t>Ω</w:t>
       </w:r>
       <w:r>
-        <w:t xml:space="preserve"> L =1H</w:t>
+        <w:t xml:space="preserve"> L =1H load</w:t>
       </w:r>
     </w:p>
     <w:p>
       <w:pPr>
         <w:jc w:val="center"/>
       </w:pPr>
-    </w:p>
-    <w:p/>
-    <w:p>
-      <w:pPr>
-        <w:pStyle w:val="Heading1"/>
-        <w:ind w:left="720"/>
-      </w:pPr>
-      <w:r>
-        <w:t>Q2.2</w:t>
-      </w:r>
-      <w:r>
-        <w:t>.</w:t>
-      </w:r>
-    </w:p>
-    <w:p/>
-    <w:p>
-      <w:pPr>
-        <w:keepNext/>
-        <w:jc w:val="center"/>
-      </w:pPr>
       <w:r>
         <w:rPr>
           <w:noProof/>
-          <w:lang w:val="tr-TR" w:eastAsia="tr-TR"/>
-        </w:rPr>
+        </w:rPr>
+        <w:lastRenderedPageBreak/>
         <w:drawing>
-          <wp:inline distT="0" distB="0" distL="0" distR="0" wp14:anchorId="23F74C0A" wp14:editId="612CF386">
-            <wp:extent cx="3181350" cy="1895475"/>
-            <wp:effectExtent l="0" t="0" r="0" b="9525"/>
-            <wp:docPr id="4" name="Picture 4"/>
+          <wp:inline distT="0" distB="0" distL="0" distR="0" wp14:anchorId="540B4676" wp14:editId="32AEF56D">
+            <wp:extent cx="5759450" cy="2541905"/>
+            <wp:effectExtent l="0" t="0" r="0" b="0"/>
+            <wp:docPr id="20" name="Picture 20"/>
             <wp:cNvGraphicFramePr>
               <a:graphicFrameLocks xmlns:a="http://schemas.openxmlformats.org/drawingml/2006/main" noChangeAspect="1"/>
             </wp:cNvGraphicFramePr>
@@ -2021,7 +2238,7 @@
                   <pic:spPr>
                     <a:xfrm>
                       <a:off x="0" y="0"/>
-                      <a:ext cx="3181350" cy="1895475"/>
+                      <a:ext cx="5759450" cy="2541905"/>
                     </a:xfrm>
                     <a:prstGeom prst="rect">
                       <a:avLst/>
@@ -2036,98 +2253,80 @@
     </w:p>
     <w:p>
       <w:pPr>
-        <w:pStyle w:val="Caption"/>
         <w:jc w:val="center"/>
       </w:pPr>
       <w:r>
         <w:t xml:space="preserve">Figure </w:t>
       </w:r>
       <w:r>
-        <w:t>10: Single phase diode rectifier</w:t>
-      </w:r>
-    </w:p>
-    <w:p>
-      <w:r>
-        <w:t xml:space="preserve">In </w:t>
-      </w:r>
-      <w:r>
-        <w:t>F</w:t>
-      </w:r>
-      <w:r>
-        <w:t>igure</w:t>
-      </w:r>
-      <w:r>
+        <w:t>10</w:t>
+      </w:r>
+      <w:r>
+        <w:t>: Bar graph of the higher harmonics (Relative to the fundamental) of the line current when the load is R=25</w:t>
+      </w:r>
+      <w:r>
+        <w:rPr>
+          <w:rFonts w:cstheme="minorHAnsi"/>
+        </w:rPr>
+        <w:t>Ω</w:t>
+      </w:r>
+      <w:r>
+        <w:t xml:space="preserve"> L =1H</w:t>
+      </w:r>
+    </w:p>
+    <w:p>
+      <w:pPr>
+        <w:jc w:val="center"/>
+      </w:pPr>
+    </w:p>
+    <w:p/>
+    <w:p>
+      <w:pPr>
+        <w:pStyle w:val="Heading2"/>
+      </w:pPr>
+      <w:r>
+        <w:t>Q2.2</w:t>
+      </w:r>
+      <w:r>
+        <w:t>.</w:t>
+      </w:r>
+    </w:p>
+    <w:p>
+      <w:pPr>
+        <w:ind w:firstLine="708"/>
+      </w:pPr>
+      <w:r>
+        <w:t xml:space="preserve">In Figure 10 when Vs in its positive cycle D1 and D2 is on so the current passing them is equal to </w:t>
+      </w:r>
+      <w:proofErr w:type="spellStart"/>
+      <w:r>
+        <w:t>I</w:t>
+      </w:r>
+      <w:r>
+        <w:rPr>
+          <w:vertAlign w:val="subscript"/>
+        </w:rPr>
+        <w:t>line</w:t>
+      </w:r>
+      <w:proofErr w:type="spellEnd"/>
+      <w:r>
+        <w:t xml:space="preserve"> and voltage drop of them is equal to zero since the diodes are ideal; whereas the voltage drops on D3 and D4 are equal to V</w:t>
+      </w:r>
+      <w:r>
+        <w:rPr>
+          <w:vertAlign w:val="subscript"/>
+        </w:rPr>
+        <w:t>s</w:t>
+      </w:r>
+      <w:r>
+        <w:rPr>
+          <w:vertAlign w:val="subscript"/>
+        </w:rPr>
         <w:t xml:space="preserve"> </w:t>
       </w:r>
-      <w:r>
-        <w:t>10</w:t>
-      </w:r>
-      <w:r>
-        <w:t xml:space="preserve"> when Vs in its positive cycle D1 and D2 is on so the current passing them is equal to </w:t>
-      </w:r>
-      <w:r>
-        <w:t>I</w:t>
-      </w:r>
-      <w:r>
-        <w:rPr>
-          <w:vertAlign w:val="subscript"/>
-        </w:rPr>
-        <w:t>line</w:t>
-      </w:r>
-      <w:r>
-        <w:t xml:space="preserve"> and voltage drop of them is equal to </w:t>
-      </w:r>
-      <w:r>
-        <w:t>zero since the diodes are ideal</w:t>
-      </w:r>
-      <w:r>
-        <w:t xml:space="preserve">; whereas the voltage </w:t>
-      </w:r>
-      <w:r>
-        <w:t>drops</w:t>
-      </w:r>
-      <w:r>
-        <w:t xml:space="preserve"> on D3 and D4 </w:t>
-      </w:r>
-      <w:r>
-        <w:t>are</w:t>
-      </w:r>
-      <w:r>
-        <w:t xml:space="preserve"> equal to V</w:t>
-      </w:r>
-      <w:r>
-        <w:rPr>
-          <w:vertAlign w:val="subscript"/>
-        </w:rPr>
-        <w:t>s</w:t>
-      </w:r>
-      <w:r>
-        <w:rPr>
-          <w:vertAlign w:val="subscript"/>
-        </w:rPr>
-        <w:t xml:space="preserve"> </w:t>
-      </w:r>
-    </w:p>
-    <w:p>
-      <w:r>
-        <w:t xml:space="preserve">In figure </w:t>
-      </w:r>
-      <w:r>
-        <w:t>11</w:t>
-      </w:r>
-      <w:r>
-        <w:t>, the plots showing voltage drop and the current passing through on a single diode</w:t>
-      </w:r>
-      <w:r>
-        <w:t xml:space="preserve"> in steady state</w:t>
-      </w:r>
-      <w:r>
-        <w:t xml:space="preserve"> is shown. </w:t>
-      </w:r>
-      <w:r>
-        <w:t xml:space="preserve"> For simulation we used the third load in part 2.1.</w:t>
-      </w:r>
-    </w:p>
+    </w:p>
+    <w:p/>
+    <w:p/>
     <w:p>
       <w:pPr>
         <w:keepNext/>
@@ -2138,12 +2337,11 @@
           <w:noProof/>
           <w:lang w:val="tr-TR" w:eastAsia="tr-TR"/>
         </w:rPr>
-        <w:lastRenderedPageBreak/>
         <w:drawing>
-          <wp:inline distT="0" distB="0" distL="0" distR="0" wp14:anchorId="389A4112" wp14:editId="092B59B5">
-            <wp:extent cx="5760720" cy="3832225"/>
-            <wp:effectExtent l="0" t="0" r="0" b="0"/>
-            <wp:docPr id="3" name="Picture 3"/>
+          <wp:inline distT="0" distB="0" distL="0" distR="0" wp14:anchorId="23F74C0A" wp14:editId="612CF386">
+            <wp:extent cx="3181350" cy="1895475"/>
+            <wp:effectExtent l="0" t="0" r="0" b="9525"/>
+            <wp:docPr id="4" name="Picture 4"/>
             <wp:cNvGraphicFramePr>
               <a:graphicFrameLocks xmlns:a="http://schemas.openxmlformats.org/drawingml/2006/main" noChangeAspect="1"/>
             </wp:cNvGraphicFramePr>
@@ -2163,6 +2361,128 @@
                   <pic:spPr>
                     <a:xfrm>
                       <a:off x="0" y="0"/>
+                      <a:ext cx="3181350" cy="1895475"/>
+                    </a:xfrm>
+                    <a:prstGeom prst="rect">
+                      <a:avLst/>
+                    </a:prstGeom>
+                  </pic:spPr>
+                </pic:pic>
+              </a:graphicData>
+            </a:graphic>
+          </wp:inline>
+        </w:drawing>
+      </w:r>
+    </w:p>
+    <w:p>
+      <w:pPr>
+        <w:pStyle w:val="Caption"/>
+        <w:jc w:val="center"/>
+        <w:rPr>
+          <w:b w:val="0"/>
+          <w:color w:val="auto"/>
+          <w:sz w:val="22"/>
+          <w:szCs w:val="22"/>
+        </w:rPr>
+      </w:pPr>
+      <w:r>
+        <w:rPr>
+          <w:b w:val="0"/>
+          <w:color w:val="auto"/>
+          <w:sz w:val="22"/>
+          <w:szCs w:val="22"/>
+        </w:rPr>
+        <w:t xml:space="preserve">Figure </w:t>
+      </w:r>
+      <w:r>
+        <w:rPr>
+          <w:b w:val="0"/>
+          <w:color w:val="auto"/>
+          <w:sz w:val="22"/>
+          <w:szCs w:val="22"/>
+        </w:rPr>
+        <w:t>1</w:t>
+      </w:r>
+      <w:r>
+        <w:rPr>
+          <w:b w:val="0"/>
+          <w:color w:val="auto"/>
+          <w:sz w:val="22"/>
+          <w:szCs w:val="22"/>
+        </w:rPr>
+        <w:t>1</w:t>
+      </w:r>
+      <w:r>
+        <w:rPr>
+          <w:b w:val="0"/>
+          <w:color w:val="auto"/>
+          <w:sz w:val="22"/>
+          <w:szCs w:val="22"/>
+        </w:rPr>
+        <w:t>: Single phase diode rectifier</w:t>
+      </w:r>
+    </w:p>
+    <w:p>
+      <w:pPr>
+        <w:ind w:firstLine="708"/>
+      </w:pPr>
+      <w:r>
+        <w:t xml:space="preserve">In figure </w:t>
+      </w:r>
+      <w:r>
+        <w:t>1</w:t>
+      </w:r>
+      <w:r>
+        <w:t>2</w:t>
+      </w:r>
+      <w:r>
+        <w:t>, the plots showing voltage drop and the current passing through on a single diode</w:t>
+      </w:r>
+      <w:r>
+        <w:t xml:space="preserve"> in steady state</w:t>
+      </w:r>
+      <w:r>
+        <w:t xml:space="preserve"> is shown. </w:t>
+      </w:r>
+      <w:r>
+        <w:t xml:space="preserve"> For simulation we used the third load in part 2.1.</w:t>
+      </w:r>
+    </w:p>
+    <w:p>
+      <w:pPr>
+        <w:keepNext/>
+        <w:jc w:val="center"/>
+      </w:pPr>
+      <w:r>
+        <w:rPr>
+          <w:noProof/>
+          <w:lang w:val="tr-TR" w:eastAsia="tr-TR"/>
+        </w:rPr>
+        <w:lastRenderedPageBreak/>
+        <w:drawing>
+          <wp:inline distT="0" distB="0" distL="0" distR="0" wp14:anchorId="389A4112" wp14:editId="092B59B5">
+            <wp:extent cx="5760720" cy="3832225"/>
+            <wp:effectExtent l="0" t="0" r="0" b="0"/>
+            <wp:docPr id="3" name="Picture 3"/>
+            <wp:cNvGraphicFramePr>
+              <a:graphicFrameLocks xmlns:a="http://schemas.openxmlformats.org/drawingml/2006/main" noChangeAspect="1"/>
+            </wp:cNvGraphicFramePr>
+            <a:graphic xmlns:a="http://schemas.openxmlformats.org/drawingml/2006/main">
+              <a:graphicData uri="http://schemas.openxmlformats.org/drawingml/2006/picture">
+                <pic:pic xmlns:pic="http://schemas.openxmlformats.org/drawingml/2006/picture">
+                  <pic:nvPicPr>
+                    <pic:cNvPr id="1" name=""/>
+                    <pic:cNvPicPr/>
+                  </pic:nvPicPr>
+                  <pic:blipFill>
+                    <a:blip r:embed="rId22"/>
+                    <a:stretch>
+                      <a:fillRect/>
+                    </a:stretch>
+                  </pic:blipFill>
+                  <pic:spPr>
+                    <a:xfrm>
+                      <a:off x="0" y="0"/>
                       <a:ext cx="5760720" cy="3832225"/>
                     </a:xfrm>
                     <a:prstGeom prst="rect">
@@ -2179,28 +2499,24 @@
     <w:p>
       <w:pPr>
         <w:jc w:val="center"/>
-        <w:rPr>
-          <w:i/>
-        </w:rPr>
-      </w:pPr>
-      <w:r>
-        <w:rPr>
-          <w:i/>
-        </w:rPr>
+      </w:pPr>
+      <w:r>
         <w:t xml:space="preserve">Figure </w:t>
       </w:r>
       <w:r>
-        <w:rPr>
-          <w:i/>
-        </w:rPr>
-        <w:t>11</w:t>
-      </w:r>
-      <w:r>
-        <w:rPr>
-          <w:i/>
-        </w:rPr>
+        <w:t>1</w:t>
+      </w:r>
+      <w:r>
+        <w:t>2</w:t>
+      </w:r>
+      <w:r>
         <w:t>: Voltage drop and the current passing through on a single diode in steady state</w:t>
       </w:r>
+    </w:p>
+    <w:p>
+      <w:pPr>
+        <w:jc w:val="center"/>
+      </w:pPr>
     </w:p>
     <w:p>
       <w:pPr>
@@ -2232,7 +2548,10 @@
         <w:t xml:space="preserve">From Figure </w:t>
       </w:r>
       <w:r>
-        <w:t>11</w:t>
+        <w:t>1</w:t>
+      </w:r>
+      <w:r>
+        <w:t>2</w:t>
       </w:r>
       <w:r>
         <w:t>, the peak voltage drop on diodes is 326.6</w:t>
@@ -2313,7 +2632,7 @@
       <w:r>
         <w:t xml:space="preserve">We can use 6A4 diode for $0.176 from Micro Commercial Components ( </w:t>
       </w:r>
-      <w:hyperlink r:id="rId22" w:history="1">
+      <w:hyperlink r:id="rId23" w:history="1">
         <w:r>
           <w:rPr>
             <w:rStyle w:val="Hyperlink"/>
@@ -2324,7 +2643,7 @@
       <w:r>
         <w:t xml:space="preserve"> ) or S5GC diode for $0.15 from Diodes Incorporated (</w:t>
       </w:r>
-      <w:hyperlink r:id="rId23" w:history="1">
+      <w:hyperlink r:id="rId24" w:history="1">
         <w:r>
           <w:rPr>
             <w:rStyle w:val="Hyperlink"/>
@@ -2356,7 +2675,7 @@
       <w:r>
         <w:t>(</w:t>
       </w:r>
-      <w:hyperlink r:id="rId24" w:history="1">
+      <w:hyperlink r:id="rId25" w:history="1">
         <w:r>
           <w:rPr>
             <w:rStyle w:val="Hyperlink"/>
@@ -2378,7 +2697,7 @@
       <w:r>
         <w:t xml:space="preserve"> Technology (</w:t>
       </w:r>
-      <w:hyperlink r:id="rId25" w:history="1">
+      <w:hyperlink r:id="rId26" w:history="1">
         <w:r>
           <w:rPr>
             <w:rStyle w:val="Hyperlink"/>
@@ -2396,11 +2715,8 @@
         <w:jc w:val="both"/>
       </w:pPr>
       <w:r>
-        <w:t xml:space="preserve">Obviously, buying four discrete diodes is a cheaper solution. From maximum ratings points of view using discrete diodes is a better selection as well. Also, by using discrete devices we can </w:t>
-      </w:r>
-      <w:r>
         <w:lastRenderedPageBreak/>
-        <w:t>increase the surface area, this could be useful to decrease thermal rise. However, t</w:t>
+        <w:t>Obviously, buying four discrete diodes is a cheaper solution. From maximum ratings points of view using discrete diodes is a better selection as well. Also, by using discrete devices we can increase the surface area, this could be useful to decrease thermal rise. However, t</w:t>
       </w:r>
       <w:r>
         <w:t>he power modules are normally assembled in relatively small area to save space and this is the main advantage of the modules.</w:t>
@@ -2431,7 +2747,10 @@
         <w:t xml:space="preserve">From Figure </w:t>
       </w:r>
       <w:r>
-        <w:t>12</w:t>
+        <w:t>1</w:t>
+      </w:r>
+      <w:r>
+        <w:t>3</w:t>
       </w:r>
       <w:r>
         <w:t>, we can see that V</w:t>
@@ -2472,7 +2791,10 @@
         <w:t xml:space="preserve"> is in phase with Figure </w:t>
       </w:r>
       <w:r>
-        <w:t>12</w:t>
+        <w:t>1</w:t>
+      </w:r>
+      <w:r>
+        <w:t>3</w:t>
       </w:r>
       <w:r>
         <w:t xml:space="preserve"> and peaks at 3.27A;</w:t>
@@ -2516,7 +2838,7 @@
                     <pic:cNvPicPr/>
                   </pic:nvPicPr>
                   <pic:blipFill>
-                    <a:blip r:embed="rId26"/>
+                    <a:blip r:embed="rId27"/>
                     <a:stretch>
                       <a:fillRect/>
                     </a:stretch>
@@ -2541,24 +2863,77 @@
       <w:pPr>
         <w:pStyle w:val="Caption"/>
         <w:jc w:val="center"/>
-      </w:pPr>
-      <w:r>
+        <w:rPr>
+          <w:b w:val="0"/>
+          <w:sz w:val="22"/>
+          <w:szCs w:val="22"/>
+        </w:rPr>
+      </w:pPr>
+      <w:r>
+        <w:rPr>
+          <w:b w:val="0"/>
+          <w:color w:val="auto"/>
+          <w:sz w:val="22"/>
+          <w:szCs w:val="22"/>
+        </w:rPr>
         <w:t xml:space="preserve">Figure </w:t>
       </w:r>
       <w:proofErr w:type="gramStart"/>
       <w:r>
-        <w:t xml:space="preserve">12 </w:t>
-      </w:r>
-      <w:r>
+        <w:rPr>
+          <w:b w:val="0"/>
+          <w:color w:val="auto"/>
+          <w:sz w:val="22"/>
+          <w:szCs w:val="22"/>
+        </w:rPr>
+        <w:t>1</w:t>
+      </w:r>
+      <w:r>
+        <w:rPr>
+          <w:b w:val="0"/>
+          <w:color w:val="auto"/>
+          <w:sz w:val="22"/>
+          <w:szCs w:val="22"/>
+        </w:rPr>
+        <w:t>3</w:t>
+      </w:r>
+      <w:r>
+        <w:rPr>
+          <w:b w:val="0"/>
+          <w:color w:val="auto"/>
+          <w:sz w:val="22"/>
+          <w:szCs w:val="22"/>
+        </w:rPr>
+        <w:t xml:space="preserve"> </w:t>
+      </w:r>
+      <w:r>
+        <w:rPr>
+          <w:b w:val="0"/>
+          <w:color w:val="auto"/>
+          <w:sz w:val="22"/>
+          <w:szCs w:val="22"/>
+        </w:rPr>
         <w:t>:</w:t>
       </w:r>
       <w:proofErr w:type="spellStart"/>
       <w:r>
+        <w:rPr>
+          <w:b w:val="0"/>
+          <w:color w:val="auto"/>
+          <w:sz w:val="22"/>
+          <w:szCs w:val="22"/>
+        </w:rPr>
         <w:t>Vout</w:t>
       </w:r>
       <w:proofErr w:type="spellEnd"/>
       <w:proofErr w:type="gramEnd"/>
       <w:r>
+        <w:rPr>
+          <w:b w:val="0"/>
+          <w:color w:val="auto"/>
+          <w:sz w:val="22"/>
+          <w:szCs w:val="22"/>
+        </w:rPr>
         <w:t xml:space="preserve"> of 100Ω load</w:t>
       </w:r>
     </w:p>
@@ -2927,12 +3302,18 @@
         <w:rPr>
           <w:rFonts w:eastAsiaTheme="minorEastAsia"/>
         </w:rPr>
-        <w:t>13</w:t>
+        <w:t>1</w:t>
       </w:r>
       <w:r>
         <w:rPr>
           <w:rFonts w:eastAsiaTheme="minorEastAsia"/>
         </w:rPr>
+        <w:t>4</w:t>
+      </w:r>
+      <w:r>
+        <w:rPr>
+          <w:rFonts w:eastAsiaTheme="minorEastAsia"/>
+        </w:rPr>
         <w:t>, you can observe the output waveforms, note that ripple is approximately 40V.</w:t>
       </w:r>
       <w:r>
@@ -2980,7 +3361,7 @@
         </w:rPr>
         <w:t>. (</w:t>
       </w:r>
-      <w:hyperlink r:id="rId27" w:history="1">
+      <w:hyperlink r:id="rId28" w:history="1">
         <w:r>
           <w:rPr>
             <w:rStyle w:val="Hyperlink"/>
@@ -3014,7 +3395,6 @@
           <w:noProof/>
           <w:lang w:val="tr-TR" w:eastAsia="tr-TR"/>
         </w:rPr>
-        <w:lastRenderedPageBreak/>
         <w:drawing>
           <wp:inline distT="0" distB="0" distL="0" distR="0" wp14:anchorId="23A01AF7" wp14:editId="002E10E4">
             <wp:extent cx="4624987" cy="3194463"/>
@@ -3031,7 +3411,7 @@
                     <pic:cNvPicPr/>
                   </pic:nvPicPr>
                   <pic:blipFill>
-                    <a:blip r:embed="rId28"/>
+                    <a:blip r:embed="rId29"/>
                     <a:stretch>
                       <a:fillRect/>
                     </a:stretch>
@@ -3056,18 +3436,48 @@
       <w:pPr>
         <w:pStyle w:val="Caption"/>
         <w:jc w:val="center"/>
-      </w:pPr>
-      <w:r>
+        <w:rPr>
+          <w:b w:val="0"/>
+          <w:color w:val="auto"/>
+          <w:sz w:val="22"/>
+          <w:szCs w:val="22"/>
+        </w:rPr>
+      </w:pPr>
+      <w:r>
+        <w:rPr>
+          <w:b w:val="0"/>
+          <w:color w:val="auto"/>
+          <w:sz w:val="22"/>
+          <w:szCs w:val="22"/>
+        </w:rPr>
         <w:t xml:space="preserve">Figure </w:t>
       </w:r>
       <w:r>
-        <w:t>13</w:t>
-      </w:r>
-      <w:r>
-        <w:t xml:space="preserve">: </w:t>
-      </w:r>
-      <w:r>
-        <w:t>Voltage drop and the current passing through the load in steady state</w:t>
+        <w:rPr>
+          <w:b w:val="0"/>
+          <w:color w:val="auto"/>
+          <w:sz w:val="22"/>
+          <w:szCs w:val="22"/>
+        </w:rPr>
+        <w:t>1</w:t>
+      </w:r>
+      <w:r>
+        <w:rPr>
+          <w:b w:val="0"/>
+          <w:color w:val="auto"/>
+          <w:sz w:val="22"/>
+          <w:szCs w:val="22"/>
+        </w:rPr>
+        <w:t>4</w:t>
+      </w:r>
+      <w:r>
+        <w:rPr>
+          <w:b w:val="0"/>
+          <w:color w:val="auto"/>
+          <w:sz w:val="22"/>
+          <w:szCs w:val="22"/>
+        </w:rPr>
+        <w:t>: Voltage drop and the current passing through the load in steady state</w:t>
       </w:r>
     </w:p>
     <w:p>
@@ -3111,7 +3521,13 @@
         <w:t xml:space="preserve">d </w:t>
       </w:r>
       <w:r>
-        <w:t xml:space="preserve">or vice versa takes some time which is called the commutation time. Figure 14 shows during commutation </w:t>
+        <w:t>or vice versa takes some time which is called the commutation time. Figure 1</w:t>
+      </w:r>
+      <w:r>
+        <w:t>5</w:t>
+      </w:r>
+      <w:r>
+        <w:t xml:space="preserve"> shows during commutation </w:t>
       </w:r>
       <w:proofErr w:type="spellStart"/>
       <w:proofErr w:type="gramStart"/>
@@ -3130,7 +3546,13 @@
       </w:r>
       <w:proofErr w:type="gramEnd"/>
       <w:r>
-        <w:t xml:space="preserve"> zero and transition of the line current is not instantaneous which is not the case in Figure 8 when the line inductance is zero. </w:t>
+        <w:t xml:space="preserve"> zero and transition of the line current is not instantaneous which is not the case in Figure </w:t>
+      </w:r>
+      <w:r>
+        <w:t>9</w:t>
+      </w:r>
+      <w:r>
+        <w:t xml:space="preserve"> when the line inductance is zero. </w:t>
       </w:r>
     </w:p>
     <w:p>
@@ -3429,7 +3851,7 @@
                     <pic:cNvPicPr/>
                   </pic:nvPicPr>
                   <pic:blipFill>
-                    <a:blip r:embed="rId29"/>
+                    <a:blip r:embed="rId30"/>
                     <a:stretch>
                       <a:fillRect/>
                     </a:stretch>
@@ -3476,7 +3898,10 @@
         <w:fldChar w:fldCharType="end"/>
       </w:r>
       <w:r>
-        <w:t>4: Line current and Output Voltage of R=25</w:t>
+        <w:t>5</w:t>
+      </w:r>
+      <w:r>
+        <w:t>: Line current and Output Voltage of R=25</w:t>
       </w:r>
       <w:r>
         <w:rPr>
@@ -3501,7 +3926,13 @@
         <w:ind w:firstLine="708"/>
       </w:pPr>
       <w:r>
-        <w:t>In Figure 15, adding a capacitor to the load causes drawn of distorted currents in the source side. These distorted currents can result in distortion in the utility waveform. Voltage at the point of the coupling is expressed by (4)</w:t>
+        <w:t>In Figure 1</w:t>
+      </w:r>
+      <w:r>
+        <w:t>6</w:t>
+      </w:r>
+      <w:r>
+        <w:t>, adding a capacitor to the load causes drawn of distorted currents in the source side. These distorted currents can result in distortion in the utility waveform. Voltage at the point of the coupling is expressed by (4)</w:t>
       </w:r>
       <w:r>
         <w:t xml:space="preserve"> and it can be expressed in terms of current’s fundamental and higher harmonics by (5). Then, the distorted component of </w:t>
@@ -3515,7 +3946,15 @@
         <w:t xml:space="preserve"> due to higher harmonics is stated by (6).</w:t>
       </w:r>
       <w:r>
-        <w:t xml:space="preserve"> Effect of (6) can be observed in Figure 16. </w:t>
+        <w:t xml:space="preserve"> Effect of (6) can be observed in Figure 1</w:t>
+      </w:r>
+      <w:r>
+        <w:t>7</w:t>
+      </w:r>
+      <w:bookmarkStart w:id="1" w:name="_GoBack"/>
+      <w:bookmarkEnd w:id="1"/>
+      <w:r>
+        <w:t xml:space="preserve">. </w:t>
       </w:r>
     </w:p>
     <w:p>
@@ -4211,7 +4650,7 @@
                     <pic:cNvPicPr/>
                   </pic:nvPicPr>
                   <pic:blipFill>
-                    <a:blip r:embed="rId30"/>
+                    <a:blip r:embed="rId31"/>
                     <a:stretch>
                       <a:fillRect/>
                     </a:stretch>
@@ -4236,11 +4675,12 @@
       <w:pPr>
         <w:jc w:val="center"/>
       </w:pPr>
-      <w:proofErr w:type="gramStart"/>
-      <w:r>
-        <w:t>Figure  15</w:t>
-      </w:r>
-      <w:proofErr w:type="gramEnd"/>
+      <w:r>
+        <w:t>Figure 1</w:t>
+      </w:r>
+      <w:r>
+        <w:t>6</w:t>
+      </w:r>
       <w:r>
         <w:t>: Line voltage notching and distortion</w:t>
       </w:r>
@@ -4266,7 +4706,7 @@
                     <pic:cNvPicPr/>
                   </pic:nvPicPr>
                   <pic:blipFill>
-                    <a:blip r:embed="rId31"/>
+                    <a:blip r:embed="rId32"/>
                     <a:stretch>
                       <a:fillRect/>
                     </a:stretch>
@@ -4295,7 +4735,7 @@
         <w:t>Figure 1</w:t>
       </w:r>
       <w:r>
-        <w:t>6</w:t>
+        <w:t>7</w:t>
       </w:r>
       <w:r>
         <w:t xml:space="preserve">: </w:t>
@@ -4313,8 +4753,6 @@
       <w:r>
         <w:br w:type="page"/>
       </w:r>
-      <w:bookmarkStart w:id="1" w:name="_GoBack"/>
-      <w:bookmarkEnd w:id="1"/>
     </w:p>
     <w:p/>
     <w:p>
@@ -4367,7 +4805,7 @@
                     <pic:cNvPicPr/>
                   </pic:nvPicPr>
                   <pic:blipFill>
-                    <a:blip r:embed="rId32"/>
+                    <a:blip r:embed="rId33"/>
                     <a:stretch>
                       <a:fillRect/>
                     </a:stretch>
@@ -4491,7 +4929,7 @@
                     </pic:cNvPicPr>
                   </pic:nvPicPr>
                   <pic:blipFill>
-                    <a:blip r:embed="rId33">
+                    <a:blip r:embed="rId34">
                       <a:extLst>
                         <a:ext uri="{28A0092B-C50C-407E-A947-70E740481C1C}">
                           <a14:useLocalDpi xmlns:a14="http://schemas.microsoft.com/office/drawing/2010/main" val="0"/>
@@ -4589,7 +5027,7 @@
                     </pic:cNvPicPr>
                   </pic:nvPicPr>
                   <pic:blipFill>
-                    <a:blip r:embed="rId34">
+                    <a:blip r:embed="rId35">
                       <a:extLst>
                         <a:ext uri="{28A0092B-C50C-407E-A947-70E740481C1C}">
                           <a14:useLocalDpi xmlns:a14="http://schemas.microsoft.com/office/drawing/2010/main" val="0"/>
@@ -4706,7 +5144,7 @@
                     </pic:cNvPicPr>
                   </pic:nvPicPr>
                   <pic:blipFill>
-                    <a:blip r:embed="rId35">
+                    <a:blip r:embed="rId36">
                       <a:extLst>
                         <a:ext uri="{28A0092B-C50C-407E-A947-70E740481C1C}">
                           <a14:useLocalDpi xmlns:a14="http://schemas.microsoft.com/office/drawing/2010/main" val="0"/>
@@ -4899,7 +5337,7 @@
                     </pic:cNvPicPr>
                   </pic:nvPicPr>
                   <pic:blipFill>
-                    <a:blip r:embed="rId36">
+                    <a:blip r:embed="rId37">
                       <a:extLst>
                         <a:ext uri="{28A0092B-C50C-407E-A947-70E740481C1C}">
                           <a14:useLocalDpi xmlns:a14="http://schemas.microsoft.com/office/drawing/2010/main" val="0"/>
@@ -5048,7 +5486,7 @@
                     </pic:cNvPicPr>
                   </pic:nvPicPr>
                   <pic:blipFill>
-                    <a:blip r:embed="rId37">
+                    <a:blip r:embed="rId38">
                       <a:extLst>
                         <a:ext uri="{28A0092B-C50C-407E-A947-70E740481C1C}">
                           <a14:useLocalDpi xmlns:a14="http://schemas.microsoft.com/office/drawing/2010/main" val="0"/>
@@ -5209,7 +5647,7 @@
                     </pic:cNvPicPr>
                   </pic:nvPicPr>
                   <pic:blipFill>
-                    <a:blip r:embed="rId38">
+                    <a:blip r:embed="rId39">
                       <a:extLst>
                         <a:ext uri="{28A0092B-C50C-407E-A947-70E740481C1C}">
                           <a14:useLocalDpi xmlns:a14="http://schemas.microsoft.com/office/drawing/2010/main" val="0"/>
@@ -5642,7 +6080,7 @@
         <w:lastRenderedPageBreak/>
         <w:t xml:space="preserve">-  </w:t>
       </w:r>
-      <w:hyperlink r:id="rId39" w:history="1">
+      <w:hyperlink r:id="rId40" w:history="1">
         <w:r>
           <w:rPr>
             <w:rStyle w:val="Hyperlink"/>
@@ -5693,7 +6131,7 @@
       <w:r>
         <w:t xml:space="preserve"> </w:t>
       </w:r>
-      <w:hyperlink r:id="rId40" w:history="1">
+      <w:hyperlink r:id="rId41" w:history="1">
         <w:r>
           <w:rPr>
             <w:rStyle w:val="Hyperlink"/>
@@ -5709,7 +6147,7 @@
       <w:r>
         <w:t xml:space="preserve"> </w:t>
       </w:r>
-      <w:hyperlink r:id="rId41" w:anchor="1" w:history="1">
+      <w:hyperlink r:id="rId42" w:anchor="1" w:history="1">
         <w:r>
           <w:rPr>
             <w:rStyle w:val="Hyperlink"/>
@@ -5725,7 +6163,7 @@
     </w:p>
     <w:p/>
     <w:sectPr>
-      <w:footerReference w:type="default" r:id="rId42"/>
+      <w:footerReference w:type="default" r:id="rId43"/>
       <w:pgSz w:w="11906" w:h="16838" w:code="9"/>
       <w:pgMar w:top="1418" w:right="1418" w:bottom="1418" w:left="1418" w:header="709" w:footer="709" w:gutter="0"/>
       <w:cols w:space="708"/>
@@ -6690,7 +7128,6 @@
   <w:style w:type="character" w:default="1" w:styleId="DefaultParagraphFont">
     <w:name w:val="Default Paragraph Font"/>
     <w:uiPriority w:val="1"/>
-    <w:semiHidden/>
     <w:unhideWhenUsed/>
   </w:style>
   <w:style w:type="table" w:default="1" w:styleId="TableNormal">
@@ -7220,7 +7657,7 @@
 </file>
 
 <file path=customXml/itemProps1.xml><?xml version="1.0" encoding="utf-8"?>
-<ds:datastoreItem xmlns:ds="http://schemas.openxmlformats.org/officeDocument/2006/customXml" ds:itemID="{4E7A6F1C-41BC-4401-9FDE-72FA709D11B9}">
+<ds:datastoreItem xmlns:ds="http://schemas.openxmlformats.org/officeDocument/2006/customXml" ds:itemID="{B1002120-8613-44B6-ACA2-B2292B570333}">
   <ds:schemaRefs>
     <ds:schemaRef ds:uri="http://schemas.openxmlformats.org/officeDocument/2006/bibliography"/>
   </ds:schemaRefs>

</xml_diff>